<commit_message>
FinalJury template working - need to fix trial date update.
</commit_message>
<xml_diff>
--- a/resources/Templates/Final_Jury_Notice_Of_Hearing_Template.docx
+++ b/resources/Templates/Final_Jury_Notice_Of_Hearing_Template.docx
@@ -291,35 +291,7 @@
         <w:rPr>
           <w:rFonts w:ascii="Palatino Linotype" w:hAnsi="Palatino Linotype"/>
         </w:rPr>
-        <w:t xml:space="preserve">Case No. </w:t>
-      </w:r>
-      <w:proofErr w:type="gramStart"/>
-      <w:r>
-        <w:rPr>
-          <w:rFonts w:ascii="Palatino Linotype" w:hAnsi="Palatino Linotype"/>
-        </w:rPr>
-        <w:t xml:space="preserve">{{ </w:t>
-      </w:r>
-      <w:proofErr w:type="spellStart"/>
-      <w:r>
-        <w:rPr>
-          <w:rFonts w:ascii="Palatino Linotype" w:hAnsi="Palatino Linotype"/>
-        </w:rPr>
-        <w:t>case</w:t>
-      </w:r>
-      <w:proofErr w:type="gramEnd"/>
-      <w:r>
-        <w:rPr>
-          <w:rFonts w:ascii="Palatino Linotype" w:hAnsi="Palatino Linotype"/>
-        </w:rPr>
-        <w:t>_number</w:t>
-      </w:r>
-      <w:proofErr w:type="spellEnd"/>
-      <w:r>
-        <w:rPr>
-          <w:rFonts w:ascii="Palatino Linotype" w:hAnsi="Palatino Linotype"/>
-        </w:rPr>
-        <w:t xml:space="preserve"> }</w:t>
+        <w:t>Case No. {{ case_number }</w:t>
       </w:r>
       <w:r>
         <w:rPr>
@@ -343,47 +315,11 @@
           <w:rFonts w:ascii="Palatino Linotype" w:hAnsi="Palatino Linotype"/>
         </w:rPr>
       </w:pPr>
-      <w:proofErr w:type="gramStart"/>
-      <w:r>
-        <w:rPr>
-          <w:rFonts w:ascii="Palatino Linotype" w:hAnsi="Palatino Linotype"/>
-        </w:rPr>
-        <w:t xml:space="preserve">{{ </w:t>
-      </w:r>
-      <w:proofErr w:type="spellStart"/>
-      <w:r>
-        <w:rPr>
-          <w:rFonts w:ascii="Palatino Linotype" w:hAnsi="Palatino Linotype"/>
-        </w:rPr>
-        <w:t>defendant</w:t>
-      </w:r>
-      <w:proofErr w:type="gramEnd"/>
-      <w:r>
-        <w:rPr>
-          <w:rFonts w:ascii="Palatino Linotype" w:hAnsi="Palatino Linotype"/>
-        </w:rPr>
-        <w:t>.first_name</w:t>
-      </w:r>
-      <w:proofErr w:type="spellEnd"/>
-      <w:r>
-        <w:rPr>
-          <w:rFonts w:ascii="Palatino Linotype" w:hAnsi="Palatino Linotype"/>
-        </w:rPr>
-        <w:t xml:space="preserve"> }} {{ </w:t>
-      </w:r>
-      <w:proofErr w:type="spellStart"/>
-      <w:r>
-        <w:rPr>
-          <w:rFonts w:ascii="Palatino Linotype" w:hAnsi="Palatino Linotype"/>
-        </w:rPr>
-        <w:t>defendant.last_name</w:t>
-      </w:r>
-      <w:proofErr w:type="spellEnd"/>
-      <w:r>
-        <w:rPr>
-          <w:rFonts w:ascii="Palatino Linotype" w:hAnsi="Palatino Linotype"/>
-        </w:rPr>
-        <w:t xml:space="preserve"> }},</w:t>
+      <w:r>
+        <w:rPr>
+          <w:rFonts w:ascii="Palatino Linotype" w:hAnsi="Palatino Linotype"/>
+        </w:rPr>
+        <w:t>{{ defendant.first_name }} {{ defendant.last_name }},</w:t>
       </w:r>
       <w:r>
         <w:rPr>
@@ -539,41 +475,13 @@
         </w:rPr>
         <w:tab/>
       </w:r>
-      <w:proofErr w:type="gramStart"/>
       <w:r>
         <w:rPr>
           <w:rFonts w:ascii="Palatino Linotype" w:hAnsi="Palatino Linotype"/>
           <w:b/>
           <w:bCs/>
         </w:rPr>
-        <w:t xml:space="preserve">{{ </w:t>
-      </w:r>
-      <w:proofErr w:type="spellStart"/>
-      <w:r>
-        <w:rPr>
-          <w:rFonts w:ascii="Palatino Linotype" w:hAnsi="Palatino Linotype"/>
-          <w:b/>
-          <w:bCs/>
-        </w:rPr>
-        <w:t>assigned</w:t>
-      </w:r>
-      <w:proofErr w:type="gramEnd"/>
-      <w:r>
-        <w:rPr>
-          <w:rFonts w:ascii="Palatino Linotype" w:hAnsi="Palatino Linotype"/>
-          <w:b/>
-          <w:bCs/>
-        </w:rPr>
-        <w:t>_judge</w:t>
-      </w:r>
-      <w:proofErr w:type="spellEnd"/>
-      <w:r>
-        <w:rPr>
-          <w:rFonts w:ascii="Palatino Linotype" w:hAnsi="Palatino Linotype"/>
-          <w:b/>
-          <w:bCs/>
-        </w:rPr>
-        <w:t xml:space="preserve"> }}</w:t>
+        <w:t>{{ assigned_judge }}</w:t>
       </w:r>
     </w:p>
     <w:p>
@@ -671,35 +579,7 @@
         <w:rPr>
           <w:rFonts w:ascii="Palatino Linotype" w:hAnsi="Palatino Linotype"/>
         </w:rPr>
-        <w:t xml:space="preserve">This case is scheduled for {% if </w:t>
-      </w:r>
-      <w:proofErr w:type="spellStart"/>
-      <w:r>
-        <w:rPr>
-          <w:rFonts w:ascii="Palatino Linotype" w:hAnsi="Palatino Linotype"/>
-        </w:rPr>
-        <w:t>jury_trial_only</w:t>
-      </w:r>
-      <w:proofErr w:type="spellEnd"/>
-      <w:r>
-        <w:rPr>
-          <w:rFonts w:ascii="Palatino Linotype" w:hAnsi="Palatino Linotype"/>
-        </w:rPr>
-        <w:t xml:space="preserve"> == ‘No’ </w:t>
-      </w:r>
-      <w:proofErr w:type="gramStart"/>
-      <w:r>
-        <w:rPr>
-          <w:rFonts w:ascii="Palatino Linotype" w:hAnsi="Palatino Linotype"/>
-        </w:rPr>
-        <w:t>%}a</w:t>
-      </w:r>
-      <w:proofErr w:type="gramEnd"/>
-      <w:r>
-        <w:rPr>
-          <w:rFonts w:ascii="Palatino Linotype" w:hAnsi="Palatino Linotype"/>
-        </w:rPr>
-        <w:t xml:space="preserve"> </w:t>
+        <w:t xml:space="preserve">This case is scheduled for {% if jury_trial_only == ‘No’ %}a </w:t>
       </w:r>
       <w:r>
         <w:rPr>
@@ -707,31 +587,41 @@
           <w:b/>
           <w:bCs/>
         </w:rPr>
-        <w:t xml:space="preserve">Final Pretrial on {{ </w:t>
-      </w:r>
-      <w:proofErr w:type="spellStart"/>
+        <w:t>Final Pretrial on {{ final_pretrial_date }}</w:t>
+      </w:r>
+      <w:r>
+        <w:rPr>
+          <w:rFonts w:ascii="Palatino Linotype" w:hAnsi="Palatino Linotype"/>
+        </w:rPr>
+        <w:t>,</w:t>
+      </w:r>
       <w:r>
         <w:rPr>
           <w:rFonts w:ascii="Palatino Linotype" w:hAnsi="Palatino Linotype"/>
           <w:b/>
           <w:bCs/>
         </w:rPr>
-        <w:t>final_pretrial_date</w:t>
-      </w:r>
-      <w:proofErr w:type="spellEnd"/>
+        <w:t xml:space="preserve"> </w:t>
+      </w:r>
+      <w:r>
+        <w:rPr>
+          <w:rFonts w:ascii="Palatino Linotype" w:hAnsi="Palatino Linotype"/>
+        </w:rPr>
+        <w:t>at</w:t>
+      </w:r>
       <w:r>
         <w:rPr>
           <w:rFonts w:ascii="Palatino Linotype" w:hAnsi="Palatino Linotype"/>
           <w:b/>
           <w:bCs/>
         </w:rPr>
-        <w:t xml:space="preserve"> }}</w:t>
-      </w:r>
-      <w:r>
-        <w:rPr>
-          <w:rFonts w:ascii="Palatino Linotype" w:hAnsi="Palatino Linotype"/>
-        </w:rPr>
-        <w:t>,</w:t>
+        <w:t xml:space="preserve"> {{ final_pretrial_time }}</w:t>
+      </w:r>
+      <w:r>
+        <w:rPr>
+          <w:rFonts w:ascii="Palatino Linotype" w:hAnsi="Palatino Linotype"/>
+        </w:rPr>
+        <w:t xml:space="preserve">, and {% endif %}a </w:t>
       </w:r>
       <w:r>
         <w:rPr>
@@ -739,7 +629,7 @@
           <w:b/>
           <w:bCs/>
         </w:rPr>
-        <w:t xml:space="preserve"> </w:t>
+        <w:t xml:space="preserve">Jury Trial on {{ trial_date }}, </w:t>
       </w:r>
       <w:r>
         <w:rPr>
@@ -753,70 +643,6 @@
           <w:b/>
           <w:bCs/>
         </w:rPr>
-        <w:t xml:space="preserve"> {{ </w:t>
-      </w:r>
-      <w:proofErr w:type="spellStart"/>
-      <w:r>
-        <w:rPr>
-          <w:rFonts w:ascii="Palatino Linotype" w:hAnsi="Palatino Linotype"/>
-          <w:b/>
-          <w:bCs/>
-        </w:rPr>
-        <w:t>final_pretrial_time</w:t>
-      </w:r>
-      <w:proofErr w:type="spellEnd"/>
-      <w:r>
-        <w:rPr>
-          <w:rFonts w:ascii="Palatino Linotype" w:hAnsi="Palatino Linotype"/>
-          <w:b/>
-          <w:bCs/>
-        </w:rPr>
-        <w:t xml:space="preserve"> }}</w:t>
-      </w:r>
-      <w:r>
-        <w:rPr>
-          <w:rFonts w:ascii="Palatino Linotype" w:hAnsi="Palatino Linotype"/>
-        </w:rPr>
-        <w:t xml:space="preserve">, and {% endif %}a </w:t>
-      </w:r>
-      <w:r>
-        <w:rPr>
-          <w:rFonts w:ascii="Palatino Linotype" w:hAnsi="Palatino Linotype"/>
-          <w:b/>
-          <w:bCs/>
-        </w:rPr>
-        <w:t xml:space="preserve">Jury Trial on {{ </w:t>
-      </w:r>
-      <w:proofErr w:type="spellStart"/>
-      <w:r>
-        <w:rPr>
-          <w:rFonts w:ascii="Palatino Linotype" w:hAnsi="Palatino Linotype"/>
-          <w:b/>
-          <w:bCs/>
-        </w:rPr>
-        <w:t>trial_date</w:t>
-      </w:r>
-      <w:proofErr w:type="spellEnd"/>
-      <w:r>
-        <w:rPr>
-          <w:rFonts w:ascii="Palatino Linotype" w:hAnsi="Palatino Linotype"/>
-          <w:b/>
-          <w:bCs/>
-        </w:rPr>
-        <w:t xml:space="preserve"> }}, </w:t>
-      </w:r>
-      <w:r>
-        <w:rPr>
-          <w:rFonts w:ascii="Palatino Linotype" w:hAnsi="Palatino Linotype"/>
-        </w:rPr>
-        <w:t>at</w:t>
-      </w:r>
-      <w:r>
-        <w:rPr>
-          <w:rFonts w:ascii="Palatino Linotype" w:hAnsi="Palatino Linotype"/>
-          <w:b/>
-          <w:bCs/>
-        </w:rPr>
         <w:t xml:space="preserve"> 8:15 A.M.</w:t>
       </w:r>
       <w:r>
@@ -829,7 +655,19 @@
         <w:rPr>
           <w:rFonts w:ascii="Palatino Linotype" w:hAnsi="Palatino Linotype"/>
         </w:rPr>
-        <w:t xml:space="preserve"> in Courtroom B.</w:t>
+        <w:t xml:space="preserve"> in Courtroom </w:t>
+      </w:r>
+      <w:r>
+        <w:rPr>
+          <w:rFonts w:ascii="Palatino Linotype" w:hAnsi="Palatino Linotype"/>
+        </w:rPr>
+        <w:t>{{ courtroom }}</w:t>
+      </w:r>
+      <w:r>
+        <w:rPr>
+          <w:rFonts w:ascii="Palatino Linotype" w:hAnsi="Palatino Linotype"/>
+        </w:rPr>
+        <w:t>.</w:t>
       </w:r>
     </w:p>
     <w:p>
@@ -939,54 +777,6 @@
         </w:rPr>
         <w:tab/>
       </w:r>
-      <w:proofErr w:type="gramStart"/>
-      <w:r>
-        <w:rPr>
-          <w:rFonts w:ascii="Palatino Linotype" w:hAnsi="Palatino Linotype"/>
-          <w:u w:val="single"/>
-        </w:rPr>
-        <w:t xml:space="preserve">{{ </w:t>
-      </w:r>
-      <w:proofErr w:type="spellStart"/>
-      <w:r>
-        <w:rPr>
-          <w:rFonts w:ascii="Palatino Linotype" w:hAnsi="Palatino Linotype"/>
-          <w:u w:val="single"/>
-        </w:rPr>
-        <w:t>judicial</w:t>
-      </w:r>
-      <w:proofErr w:type="gramEnd"/>
-      <w:r>
-        <w:rPr>
-          <w:rFonts w:ascii="Palatino Linotype" w:hAnsi="Palatino Linotype"/>
-          <w:u w:val="single"/>
-        </w:rPr>
-        <w:t>_officer.first_name</w:t>
-      </w:r>
-      <w:proofErr w:type="spellEnd"/>
-      <w:r>
-        <w:rPr>
-          <w:rFonts w:ascii="Palatino Linotype" w:hAnsi="Palatino Linotype"/>
-          <w:u w:val="single"/>
-        </w:rPr>
-        <w:t xml:space="preserve"> }} {{ </w:t>
-      </w:r>
-      <w:proofErr w:type="spellStart"/>
-      <w:r>
-        <w:rPr>
-          <w:rFonts w:ascii="Palatino Linotype" w:hAnsi="Palatino Linotype"/>
-          <w:u w:val="single"/>
-        </w:rPr>
-        <w:t>judicial_officer.last_name</w:t>
-      </w:r>
-      <w:proofErr w:type="spellEnd"/>
-      <w:r>
-        <w:rPr>
-          <w:rFonts w:ascii="Palatino Linotype" w:hAnsi="Palatino Linotype"/>
-          <w:u w:val="single"/>
-        </w:rPr>
-        <w:t xml:space="preserve"> }}</w:t>
-      </w:r>
       <w:r>
         <w:rPr>
           <w:rFonts w:ascii="Vladimir Script" w:hAnsi="Vladimir Script"/>
@@ -994,7 +784,7 @@
           <w:szCs w:val="32"/>
           <w:u w:val="single"/>
         </w:rPr>
-        <w:tab/>
+        <w:t>{{ judicial_officer.first_name }} {{ judicial_officer.last_name }}</w:t>
       </w:r>
       <w:r>
         <w:rPr>
@@ -1003,7 +793,7 @@
           <w:szCs w:val="32"/>
           <w:u w:val="single"/>
         </w:rPr>
-        <w:tab/>
+        <w:t xml:space="preserve"> </w:t>
       </w:r>
       <w:r>
         <w:rPr>
@@ -1014,75 +804,87 @@
         </w:rPr>
         <w:tab/>
       </w:r>
-    </w:p>
-    <w:p>
-      <w:pPr>
-        <w:rPr>
-          <w:rFonts w:ascii="Palatino Linotype" w:hAnsi="Palatino Linotype"/>
-        </w:rPr>
-      </w:pPr>
-      <w:r>
-        <w:rPr>
-          <w:rFonts w:ascii="Palatino Linotype" w:hAnsi="Palatino Linotype"/>
-        </w:rPr>
-        <w:tab/>
-      </w:r>
-      <w:r>
-        <w:rPr>
-          <w:rFonts w:ascii="Palatino Linotype" w:hAnsi="Palatino Linotype"/>
-        </w:rPr>
-        <w:tab/>
-      </w:r>
-      <w:r>
-        <w:rPr>
-          <w:rFonts w:ascii="Palatino Linotype" w:hAnsi="Palatino Linotype"/>
-        </w:rPr>
-        <w:tab/>
-      </w:r>
-      <w:r>
-        <w:rPr>
-          <w:rFonts w:ascii="Palatino Linotype" w:hAnsi="Palatino Linotype"/>
-        </w:rPr>
-        <w:tab/>
-      </w:r>
-      <w:r>
-        <w:rPr>
-          <w:rFonts w:ascii="Palatino Linotype" w:hAnsi="Palatino Linotype"/>
-        </w:rPr>
-        <w:tab/>
-      </w:r>
-      <w:r>
-        <w:rPr>
-          <w:rFonts w:ascii="Palatino Linotype" w:hAnsi="Palatino Linotype"/>
-        </w:rPr>
-        <w:tab/>
-      </w:r>
-      <w:r>
-        <w:rPr>
-          <w:rFonts w:ascii="Palatino Linotype" w:hAnsi="Palatino Linotype"/>
-        </w:rPr>
-        <w:tab/>
-      </w:r>
-      <w:proofErr w:type="gramStart"/>
-      <w:r>
-        <w:rPr>
-          <w:rFonts w:ascii="Palatino Linotype" w:hAnsi="Palatino Linotype"/>
-        </w:rPr>
-        <w:t xml:space="preserve">{{ </w:t>
-      </w:r>
-      <w:proofErr w:type="spellStart"/>
-      <w:r>
-        <w:rPr>
-          <w:rFonts w:ascii="Palatino Linotype" w:hAnsi="Palatino Linotype"/>
-        </w:rPr>
-        <w:t>judicial</w:t>
-      </w:r>
-      <w:proofErr w:type="gramEnd"/>
-      <w:r>
-        <w:rPr>
-          <w:rFonts w:ascii="Palatino Linotype" w:hAnsi="Palatino Linotype"/>
-        </w:rPr>
-        <w:t>_officer</w:t>
+      <w:r>
+        <w:rPr>
+          <w:rFonts w:ascii="Vladimir Script" w:hAnsi="Vladimir Script"/>
+          <w:sz w:val="32"/>
+          <w:szCs w:val="32"/>
+          <w:u w:val="single"/>
+        </w:rPr>
+        <w:tab/>
+      </w:r>
+      <w:r>
+        <w:rPr>
+          <w:rFonts w:ascii="Vladimir Script" w:hAnsi="Vladimir Script"/>
+          <w:sz w:val="32"/>
+          <w:szCs w:val="32"/>
+          <w:u w:val="single"/>
+        </w:rPr>
+        <w:tab/>
+      </w:r>
+      <w:r>
+        <w:rPr>
+          <w:rFonts w:ascii="Vladimir Script" w:hAnsi="Vladimir Script"/>
+          <w:sz w:val="32"/>
+          <w:szCs w:val="32"/>
+          <w:u w:val="single"/>
+        </w:rPr>
+        <w:tab/>
+      </w:r>
+    </w:p>
+    <w:p>
+      <w:pPr>
+        <w:rPr>
+          <w:rFonts w:ascii="Palatino Linotype" w:hAnsi="Palatino Linotype"/>
+        </w:rPr>
+      </w:pPr>
+      <w:r>
+        <w:rPr>
+          <w:rFonts w:ascii="Palatino Linotype" w:hAnsi="Palatino Linotype"/>
+        </w:rPr>
+        <w:tab/>
+      </w:r>
+      <w:r>
+        <w:rPr>
+          <w:rFonts w:ascii="Palatino Linotype" w:hAnsi="Palatino Linotype"/>
+        </w:rPr>
+        <w:tab/>
+      </w:r>
+      <w:r>
+        <w:rPr>
+          <w:rFonts w:ascii="Palatino Linotype" w:hAnsi="Palatino Linotype"/>
+        </w:rPr>
+        <w:tab/>
+      </w:r>
+      <w:r>
+        <w:rPr>
+          <w:rFonts w:ascii="Palatino Linotype" w:hAnsi="Palatino Linotype"/>
+        </w:rPr>
+        <w:tab/>
+      </w:r>
+      <w:r>
+        <w:rPr>
+          <w:rFonts w:ascii="Palatino Linotype" w:hAnsi="Palatino Linotype"/>
+        </w:rPr>
+        <w:tab/>
+      </w:r>
+      <w:r>
+        <w:rPr>
+          <w:rFonts w:ascii="Palatino Linotype" w:hAnsi="Palatino Linotype"/>
+        </w:rPr>
+        <w:tab/>
+      </w:r>
+      <w:r>
+        <w:rPr>
+          <w:rFonts w:ascii="Palatino Linotype" w:hAnsi="Palatino Linotype"/>
+        </w:rPr>
+        <w:tab/>
+      </w:r>
+      <w:r>
+        <w:rPr>
+          <w:rFonts w:ascii="Palatino Linotype" w:hAnsi="Palatino Linotype"/>
+        </w:rPr>
+        <w:t>{{ judicial_officer</w:t>
       </w:r>
       <w:r>
         <w:rPr>
@@ -1090,7 +892,6 @@
         </w:rPr>
         <w:t>.first_name</w:t>
       </w:r>
-      <w:proofErr w:type="spellEnd"/>
       <w:r>
         <w:rPr>
           <w:rFonts w:ascii="Palatino Linotype" w:hAnsi="Palatino Linotype"/>
@@ -1107,14 +908,7 @@
         <w:rPr>
           <w:rFonts w:ascii="Palatino Linotype" w:hAnsi="Palatino Linotype"/>
         </w:rPr>
-        <w:t xml:space="preserve">{{ </w:t>
-      </w:r>
-      <w:proofErr w:type="spellStart"/>
-      <w:r>
-        <w:rPr>
-          <w:rFonts w:ascii="Palatino Linotype" w:hAnsi="Palatino Linotype"/>
-        </w:rPr>
-        <w:t>judicial_officer</w:t>
+        <w:t>{{ judicial_officer</w:t>
       </w:r>
       <w:r>
         <w:rPr>
@@ -1122,7 +916,6 @@
         </w:rPr>
         <w:t>.last_name</w:t>
       </w:r>
-      <w:proofErr w:type="spellEnd"/>
       <w:r>
         <w:rPr>
           <w:rFonts w:ascii="Palatino Linotype" w:hAnsi="Palatino Linotype"/>
@@ -1139,27 +932,13 @@
         <w:rPr>
           <w:rFonts w:ascii="Palatino Linotype" w:hAnsi="Palatino Linotype"/>
         </w:rPr>
-        <w:t xml:space="preserve">{{ </w:t>
-      </w:r>
-      <w:proofErr w:type="spellStart"/>
-      <w:r>
-        <w:rPr>
-          <w:rFonts w:ascii="Palatino Linotype" w:hAnsi="Palatino Linotype"/>
-        </w:rPr>
-        <w:t>judicial_officer.officer_</w:t>
-      </w:r>
-      <w:r>
-        <w:rPr>
-          <w:rFonts w:ascii="Palatino Linotype" w:hAnsi="Palatino Linotype"/>
-        </w:rPr>
-        <w:t>type</w:t>
-      </w:r>
-      <w:proofErr w:type="spellEnd"/>
-      <w:r>
-        <w:rPr>
-          <w:rFonts w:ascii="Palatino Linotype" w:hAnsi="Palatino Linotype"/>
-        </w:rPr>
-        <w:t xml:space="preserve"> }}</w:t>
+        <w:t>{{ judicial_officer.officer_</w:t>
+      </w:r>
+      <w:r>
+        <w:rPr>
+          <w:rFonts w:ascii="Palatino Linotype" w:hAnsi="Palatino Linotype"/>
+        </w:rPr>
+        <w:t>type }}</w:t>
       </w:r>
     </w:p>
     <w:p>
@@ -1206,47 +985,11 @@
           <w:rFonts w:ascii="Palatino Linotype" w:hAnsi="Palatino Linotype"/>
         </w:rPr>
       </w:pPr>
-      <w:proofErr w:type="gramStart"/>
-      <w:r>
-        <w:rPr>
-          <w:rFonts w:ascii="Palatino Linotype" w:hAnsi="Palatino Linotype"/>
-        </w:rPr>
-        <w:t xml:space="preserve">{{ </w:t>
-      </w:r>
-      <w:proofErr w:type="spellStart"/>
-      <w:r>
-        <w:rPr>
-          <w:rFonts w:ascii="Palatino Linotype" w:hAnsi="Palatino Linotype"/>
-        </w:rPr>
-        <w:t>defendant</w:t>
-      </w:r>
-      <w:proofErr w:type="gramEnd"/>
-      <w:r>
-        <w:rPr>
-          <w:rFonts w:ascii="Palatino Linotype" w:hAnsi="Palatino Linotype"/>
-        </w:rPr>
-        <w:t>.first_name</w:t>
-      </w:r>
-      <w:proofErr w:type="spellEnd"/>
-      <w:r>
-        <w:rPr>
-          <w:rFonts w:ascii="Palatino Linotype" w:hAnsi="Palatino Linotype"/>
-        </w:rPr>
-        <w:t xml:space="preserve"> }} {{ </w:t>
-      </w:r>
-      <w:proofErr w:type="spellStart"/>
-      <w:r>
-        <w:rPr>
-          <w:rFonts w:ascii="Palatino Linotype" w:hAnsi="Palatino Linotype"/>
-        </w:rPr>
-        <w:t>defendant.last_name</w:t>
-      </w:r>
-      <w:proofErr w:type="spellEnd"/>
-      <w:r>
-        <w:rPr>
-          <w:rFonts w:ascii="Palatino Linotype" w:hAnsi="Palatino Linotype"/>
-        </w:rPr>
-        <w:t xml:space="preserve"> }}</w:t>
+      <w:r>
+        <w:rPr>
+          <w:rFonts w:ascii="Palatino Linotype" w:hAnsi="Palatino Linotype"/>
+        </w:rPr>
+        <w:t>{{ defendant.first_name }} {{ defendant.last_name }}</w:t>
       </w:r>
     </w:p>
     <w:p>
@@ -1257,33 +1000,11 @@
           <w:szCs w:val="24"/>
         </w:rPr>
       </w:pPr>
-      <w:proofErr w:type="gramStart"/>
-      <w:r>
-        <w:rPr>
-          <w:rFonts w:ascii="Palatino Linotype" w:hAnsi="Palatino Linotype"/>
-        </w:rPr>
-        <w:t xml:space="preserve">{{ </w:t>
-      </w:r>
-      <w:proofErr w:type="spellStart"/>
-      <w:r>
-        <w:rPr>
-          <w:rFonts w:ascii="Palatino Linotype" w:hAnsi="Palatino Linotype"/>
-        </w:rPr>
-        <w:t>defense</w:t>
-      </w:r>
-      <w:proofErr w:type="gramEnd"/>
-      <w:r>
-        <w:rPr>
-          <w:rFonts w:ascii="Palatino Linotype" w:hAnsi="Palatino Linotype"/>
-        </w:rPr>
-        <w:t>_counsel</w:t>
-      </w:r>
-      <w:proofErr w:type="spellEnd"/>
-      <w:r>
-        <w:rPr>
-          <w:rFonts w:ascii="Palatino Linotype" w:hAnsi="Palatino Linotype"/>
-        </w:rPr>
-        <w:t xml:space="preserve"> }}</w:t>
+      <w:r>
+        <w:rPr>
+          <w:rFonts w:ascii="Palatino Linotype" w:hAnsi="Palatino Linotype"/>
+        </w:rPr>
+        <w:t>{{ defense_counsel }}</w:t>
       </w:r>
     </w:p>
     <w:p>

</xml_diff>

<commit_message>
Increased font size to 12 for general and final jury notices.
</commit_message>
<xml_diff>
--- a/resources/Templates/Final_Jury_Notice_Of_Hearing_Template.docx
+++ b/resources/Templates/Final_Jury_Notice_Of_Hearing_Template.docx
@@ -7,17 +7,23 @@
         <w:rPr>
           <w:rFonts w:ascii="Palatino Linotype" w:hAnsi="Palatino Linotype"/>
           <w:color w:val="FFFFFF"/>
-        </w:rPr>
-      </w:pPr>
-      <w:r>
-        <w:rPr>
-          <w:rFonts w:ascii="Palatino Linotype" w:hAnsi="Palatino Linotype"/>
+          <w:sz w:val="24"/>
+          <w:szCs w:val="24"/>
+        </w:rPr>
+      </w:pPr>
+      <w:r>
+        <w:rPr>
+          <w:rFonts w:ascii="Palatino Linotype" w:hAnsi="Palatino Linotype"/>
+          <w:sz w:val="24"/>
+          <w:szCs w:val="24"/>
         </w:rPr>
         <w:t>The State of Ohio</w:t>
       </w:r>
       <w:r>
         <w:rPr>
           <w:rFonts w:ascii="Palatino Linotype" w:hAnsi="Palatino Linotype"/>
+          <w:sz w:val="24"/>
+          <w:szCs w:val="24"/>
         </w:rPr>
         <w:t>,</w:t>
       </w:r>
@@ -30,12 +36,16 @@
         <w:ind w:firstLine="720"/>
         <w:rPr>
           <w:rFonts w:ascii="Palatino Linotype" w:hAnsi="Palatino Linotype"/>
+          <w:sz w:val="24"/>
+          <w:szCs w:val="24"/>
         </w:rPr>
       </w:pPr>
       <w:r>
         <w:rPr>
           <w:rFonts w:ascii="Palatino Linotype" w:hAnsi="Palatino Linotype"/>
           <w:noProof/>
+          <w:sz w:val="24"/>
+          <w:szCs w:val="24"/>
         </w:rPr>
         <w:pict w14:anchorId="1E106D5C">
           <v:shapetype id="_x0000_t202" coordsize="21600,21600" o:spt="202" path="m,l,21600r21600,l21600,xe">
@@ -137,7 +147,7 @@
                       <w:b/>
                       <w:noProof/>
                     </w:rPr>
-                    <w:t xml:space="preserve">2022-Jul-14    5:10 AM </w:t>
+                    <w:t xml:space="preserve">2022-Jul-14    8:19 AM </w:t>
                   </w:r>
                   <w:r>
                     <w:rPr>
@@ -206,6 +216,8 @@
         <w:rPr>
           <w:rFonts w:ascii="Palatino Linotype" w:hAnsi="Palatino Linotype"/>
           <w:noProof/>
+          <w:sz w:val="24"/>
+          <w:szCs w:val="24"/>
         </w:rPr>
         <w:pict w14:anchorId="774019A4">
           <v:shapetype id="_x0000_t75" coordsize="21600,21600" o:spt="75" o:preferrelative="t" path="m@4@5l@4@11@9@11@9@5xe" filled="f" stroked="f">
@@ -236,18 +248,24 @@
       <w:r>
         <w:rPr>
           <w:rFonts w:ascii="Palatino Linotype" w:hAnsi="Palatino Linotype"/>
+          <w:sz w:val="24"/>
+          <w:szCs w:val="24"/>
         </w:rPr>
         <w:t>Plaintiff,</w:t>
       </w:r>
       <w:r>
         <w:rPr>
           <w:rFonts w:ascii="Palatino Linotype" w:hAnsi="Palatino Linotype"/>
-        </w:rPr>
-        <w:tab/>
-      </w:r>
-      <w:r>
-        <w:rPr>
-          <w:rFonts w:ascii="Palatino Linotype" w:hAnsi="Palatino Linotype"/>
+          <w:sz w:val="24"/>
+          <w:szCs w:val="24"/>
+        </w:rPr>
+        <w:tab/>
+      </w:r>
+      <w:r>
+        <w:rPr>
+          <w:rFonts w:ascii="Palatino Linotype" w:hAnsi="Palatino Linotype"/>
+          <w:sz w:val="24"/>
+          <w:szCs w:val="24"/>
         </w:rPr>
         <w:tab/>
       </w:r>
@@ -265,6 +283,8 @@
       <w:r>
         <w:rPr>
           <w:rFonts w:ascii="Palatino Linotype" w:hAnsi="Palatino Linotype"/>
+          <w:sz w:val="24"/>
+          <w:szCs w:val="24"/>
         </w:rPr>
         <w:tab/>
         <w:t xml:space="preserve">     </w:t>
@@ -272,30 +292,50 @@
       <w:r>
         <w:rPr>
           <w:rFonts w:ascii="Palatino Linotype" w:hAnsi="Palatino Linotype"/>
+          <w:sz w:val="24"/>
+          <w:szCs w:val="24"/>
         </w:rPr>
         <w:t>vs.</w:t>
       </w:r>
       <w:r>
         <w:rPr>
           <w:rFonts w:ascii="Palatino Linotype" w:hAnsi="Palatino Linotype"/>
-        </w:rPr>
-        <w:t xml:space="preserve"> </w:t>
-      </w:r>
-      <w:r>
-        <w:rPr>
-          <w:rFonts w:ascii="Palatino Linotype" w:hAnsi="Palatino Linotype"/>
-        </w:rPr>
-        <w:t xml:space="preserve">                                                                            </w:t>
-      </w:r>
-      <w:r>
-        <w:rPr>
-          <w:rFonts w:ascii="Palatino Linotype" w:hAnsi="Palatino Linotype"/>
-        </w:rPr>
-        <w:t>Case No. {{ case_number }</w:t>
-      </w:r>
-      <w:r>
-        <w:rPr>
-          <w:rFonts w:ascii="Palatino Linotype" w:hAnsi="Palatino Linotype"/>
+          <w:sz w:val="24"/>
+          <w:szCs w:val="24"/>
+        </w:rPr>
+        <w:t xml:space="preserve">                                                                  </w:t>
+      </w:r>
+      <w:r>
+        <w:rPr>
+          <w:rFonts w:ascii="Palatino Linotype" w:hAnsi="Palatino Linotype"/>
+          <w:sz w:val="24"/>
+          <w:szCs w:val="24"/>
+        </w:rPr>
+        <w:t xml:space="preserve">Case No. </w:t>
+      </w:r>
+      <w:proofErr w:type="gramStart"/>
+      <w:r>
+        <w:rPr>
+          <w:rFonts w:ascii="Palatino Linotype" w:hAnsi="Palatino Linotype"/>
+          <w:sz w:val="24"/>
+          <w:szCs w:val="24"/>
+        </w:rPr>
+        <w:t>{{ case</w:t>
+      </w:r>
+      <w:proofErr w:type="gramEnd"/>
+      <w:r>
+        <w:rPr>
+          <w:rFonts w:ascii="Palatino Linotype" w:hAnsi="Palatino Linotype"/>
+          <w:sz w:val="24"/>
+          <w:szCs w:val="24"/>
+        </w:rPr>
+        <w:t>_number }</w:t>
+      </w:r>
+      <w:r>
+        <w:rPr>
+          <w:rFonts w:ascii="Palatino Linotype" w:hAnsi="Palatino Linotype"/>
+          <w:sz w:val="24"/>
+          <w:szCs w:val="24"/>
         </w:rPr>
         <w:t>}</w:t>
       </w:r>
@@ -313,17 +353,33 @@
         </w:tabs>
         <w:rPr>
           <w:rFonts w:ascii="Palatino Linotype" w:hAnsi="Palatino Linotype"/>
-        </w:rPr>
-      </w:pPr>
-      <w:r>
-        <w:rPr>
-          <w:rFonts w:ascii="Palatino Linotype" w:hAnsi="Palatino Linotype"/>
-        </w:rPr>
-        <w:t>{{ defendant.first_name }} {{ defendant.last_name }},</w:t>
-      </w:r>
-      <w:r>
-        <w:rPr>
-          <w:rFonts w:ascii="Palatino Linotype" w:hAnsi="Palatino Linotype"/>
+          <w:sz w:val="24"/>
+          <w:szCs w:val="24"/>
+        </w:rPr>
+      </w:pPr>
+      <w:proofErr w:type="gramStart"/>
+      <w:r>
+        <w:rPr>
+          <w:rFonts w:ascii="Palatino Linotype" w:hAnsi="Palatino Linotype"/>
+          <w:sz w:val="24"/>
+          <w:szCs w:val="24"/>
+        </w:rPr>
+        <w:t>{{ defendant</w:t>
+      </w:r>
+      <w:proofErr w:type="gramEnd"/>
+      <w:r>
+        <w:rPr>
+          <w:rFonts w:ascii="Palatino Linotype" w:hAnsi="Palatino Linotype"/>
+          <w:sz w:val="24"/>
+          <w:szCs w:val="24"/>
+        </w:rPr>
+        <w:t>.first_name }} {{ defendant.last_name }},</w:t>
+      </w:r>
+      <w:r>
+        <w:rPr>
+          <w:rFonts w:ascii="Palatino Linotype" w:hAnsi="Palatino Linotype"/>
+          <w:sz w:val="24"/>
+          <w:szCs w:val="24"/>
         </w:rPr>
         <w:tab/>
       </w:r>
@@ -331,6 +387,8 @@
       <w:r>
         <w:rPr>
           <w:rFonts w:ascii="Palatino Linotype" w:hAnsi="Palatino Linotype"/>
+          <w:sz w:val="24"/>
+          <w:szCs w:val="24"/>
         </w:rPr>
         <w:tab/>
       </w:r>
@@ -341,41 +399,55 @@
         <w:ind w:firstLine="720"/>
         <w:rPr>
           <w:rFonts w:ascii="Palatino Linotype" w:hAnsi="Palatino Linotype"/>
-        </w:rPr>
-      </w:pPr>
-      <w:r>
-        <w:rPr>
-          <w:rFonts w:ascii="Palatino Linotype" w:hAnsi="Palatino Linotype"/>
+          <w:sz w:val="24"/>
+          <w:szCs w:val="24"/>
+        </w:rPr>
+      </w:pPr>
+      <w:r>
+        <w:rPr>
+          <w:rFonts w:ascii="Palatino Linotype" w:hAnsi="Palatino Linotype"/>
+          <w:sz w:val="24"/>
+          <w:szCs w:val="24"/>
         </w:rPr>
         <w:t>Defendant</w:t>
       </w:r>
       <w:r>
         <w:rPr>
           <w:rFonts w:ascii="Palatino Linotype" w:hAnsi="Palatino Linotype"/>
+          <w:sz w:val="24"/>
+          <w:szCs w:val="24"/>
         </w:rPr>
         <w:t>.</w:t>
       </w:r>
       <w:r>
         <w:rPr>
           <w:rFonts w:ascii="Palatino Linotype" w:hAnsi="Palatino Linotype"/>
-        </w:rPr>
-        <w:tab/>
-      </w:r>
-      <w:r>
-        <w:rPr>
-          <w:rFonts w:ascii="Palatino Linotype" w:hAnsi="Palatino Linotype"/>
-        </w:rPr>
-        <w:tab/>
-      </w:r>
-      <w:r>
-        <w:rPr>
-          <w:rFonts w:ascii="Palatino Linotype" w:hAnsi="Palatino Linotype"/>
-        </w:rPr>
-        <w:tab/>
-      </w:r>
-      <w:r>
-        <w:rPr>
-          <w:rFonts w:ascii="Palatino Linotype" w:hAnsi="Palatino Linotype"/>
+          <w:sz w:val="24"/>
+          <w:szCs w:val="24"/>
+        </w:rPr>
+        <w:tab/>
+      </w:r>
+      <w:r>
+        <w:rPr>
+          <w:rFonts w:ascii="Palatino Linotype" w:hAnsi="Palatino Linotype"/>
+          <w:sz w:val="24"/>
+          <w:szCs w:val="24"/>
+        </w:rPr>
+        <w:tab/>
+      </w:r>
+      <w:r>
+        <w:rPr>
+          <w:rFonts w:ascii="Palatino Linotype" w:hAnsi="Palatino Linotype"/>
+          <w:sz w:val="24"/>
+          <w:szCs w:val="24"/>
+        </w:rPr>
+        <w:tab/>
+      </w:r>
+      <w:r>
+        <w:rPr>
+          <w:rFonts w:ascii="Palatino Linotype" w:hAnsi="Palatino Linotype"/>
+          <w:sz w:val="24"/>
+          <w:szCs w:val="24"/>
         </w:rPr>
         <w:tab/>
       </w:r>
@@ -407,6 +479,8 @@
           <w:rFonts w:ascii="Palatino Linotype" w:hAnsi="Palatino Linotype"/>
           <w:b/>
           <w:bCs/>
+          <w:sz w:val="24"/>
+          <w:szCs w:val="24"/>
         </w:rPr>
       </w:pPr>
       <w:r>
@@ -414,6 +488,8 @@
           <w:rFonts w:ascii="Palatino Linotype" w:hAnsi="Palatino Linotype"/>
           <w:b/>
           <w:bCs/>
+          <w:sz w:val="24"/>
+          <w:szCs w:val="24"/>
         </w:rPr>
         <w:t>Assigned to:</w:t>
       </w:r>
@@ -425,6 +501,8 @@
           <w:rFonts w:ascii="Palatino Linotype" w:hAnsi="Palatino Linotype"/>
           <w:b/>
           <w:bCs/>
+          <w:sz w:val="24"/>
+          <w:szCs w:val="24"/>
         </w:rPr>
       </w:pPr>
       <w:r>
@@ -432,6 +510,8 @@
           <w:rFonts w:ascii="Palatino Linotype" w:hAnsi="Palatino Linotype"/>
           <w:b/>
           <w:bCs/>
+          <w:sz w:val="24"/>
+          <w:szCs w:val="24"/>
         </w:rPr>
         <w:tab/>
       </w:r>
@@ -440,6 +520,8 @@
           <w:rFonts w:ascii="Palatino Linotype" w:hAnsi="Palatino Linotype"/>
           <w:b/>
           <w:bCs/>
+          <w:sz w:val="24"/>
+          <w:szCs w:val="24"/>
         </w:rPr>
         <w:tab/>
       </w:r>
@@ -448,6 +530,8 @@
           <w:rFonts w:ascii="Palatino Linotype" w:hAnsi="Palatino Linotype"/>
           <w:b/>
           <w:bCs/>
+          <w:sz w:val="24"/>
+          <w:szCs w:val="24"/>
         </w:rPr>
         <w:tab/>
       </w:r>
@@ -456,6 +540,8 @@
           <w:rFonts w:ascii="Palatino Linotype" w:hAnsi="Palatino Linotype"/>
           <w:b/>
           <w:bCs/>
+          <w:sz w:val="24"/>
+          <w:szCs w:val="24"/>
         </w:rPr>
         <w:tab/>
       </w:r>
@@ -464,6 +550,8 @@
           <w:rFonts w:ascii="Palatino Linotype" w:hAnsi="Palatino Linotype"/>
           <w:b/>
           <w:bCs/>
+          <w:sz w:val="24"/>
+          <w:szCs w:val="24"/>
         </w:rPr>
         <w:tab/>
       </w:r>
@@ -472,16 +560,32 @@
           <w:rFonts w:ascii="Palatino Linotype" w:hAnsi="Palatino Linotype"/>
           <w:b/>
           <w:bCs/>
-        </w:rPr>
-        <w:tab/>
-      </w:r>
+          <w:sz w:val="24"/>
+          <w:szCs w:val="24"/>
+        </w:rPr>
+        <w:tab/>
+      </w:r>
+      <w:proofErr w:type="gramStart"/>
       <w:r>
         <w:rPr>
           <w:rFonts w:ascii="Palatino Linotype" w:hAnsi="Palatino Linotype"/>
           <w:b/>
           <w:bCs/>
-        </w:rPr>
-        <w:t>{{ assigned_judge }}</w:t>
+          <w:sz w:val="24"/>
+          <w:szCs w:val="24"/>
+        </w:rPr>
+        <w:t>{{ assigned</w:t>
+      </w:r>
+      <w:proofErr w:type="gramEnd"/>
+      <w:r>
+        <w:rPr>
+          <w:rFonts w:ascii="Palatino Linotype" w:hAnsi="Palatino Linotype"/>
+          <w:b/>
+          <w:bCs/>
+          <w:sz w:val="24"/>
+          <w:szCs w:val="24"/>
+        </w:rPr>
+        <w:t>_judge }}</w:t>
       </w:r>
     </w:p>
     <w:p>
@@ -491,11 +595,15 @@
         </w:tabs>
         <w:rPr>
           <w:rFonts w:ascii="Palatino Linotype" w:hAnsi="Palatino Linotype"/>
-        </w:rPr>
-      </w:pPr>
-      <w:r>
-        <w:rPr>
-          <w:rFonts w:ascii="Palatino Linotype" w:hAnsi="Palatino Linotype"/>
+          <w:sz w:val="24"/>
+          <w:szCs w:val="24"/>
+        </w:rPr>
+      </w:pPr>
+      <w:r>
+        <w:rPr>
+          <w:rFonts w:ascii="Palatino Linotype" w:hAnsi="Palatino Linotype"/>
+          <w:sz w:val="24"/>
+          <w:szCs w:val="24"/>
         </w:rPr>
         <w:tab/>
       </w:r>
@@ -507,11 +615,15 @@
         </w:tabs>
         <w:rPr>
           <w:rFonts w:ascii="Palatino Linotype" w:hAnsi="Palatino Linotype"/>
-        </w:rPr>
-      </w:pPr>
-      <w:r>
-        <w:rPr>
-          <w:rFonts w:ascii="Palatino Linotype" w:hAnsi="Palatino Linotype"/>
+          <w:sz w:val="24"/>
+          <w:szCs w:val="24"/>
+        </w:rPr>
+      </w:pPr>
+      <w:r>
+        <w:rPr>
+          <w:rFonts w:ascii="Palatino Linotype" w:hAnsi="Palatino Linotype"/>
+          <w:sz w:val="24"/>
+          <w:szCs w:val="24"/>
         </w:rPr>
         <w:tab/>
       </w:r>
@@ -523,11 +635,15 @@
         </w:tabs>
         <w:rPr>
           <w:rFonts w:ascii="Palatino Linotype" w:hAnsi="Palatino Linotype"/>
-        </w:rPr>
-      </w:pPr>
-      <w:r>
-        <w:rPr>
-          <w:rFonts w:ascii="Palatino Linotype" w:hAnsi="Palatino Linotype"/>
+          <w:sz w:val="24"/>
+          <w:szCs w:val="24"/>
+        </w:rPr>
+      </w:pPr>
+      <w:r>
+        <w:rPr>
+          <w:rFonts w:ascii="Palatino Linotype" w:hAnsi="Palatino Linotype"/>
+          <w:sz w:val="24"/>
+          <w:szCs w:val="24"/>
         </w:rPr>
         <w:tab/>
       </w:r>
@@ -542,6 +658,8 @@
         <w:rPr>
           <w:rFonts w:ascii="Palatino Linotype" w:hAnsi="Palatino Linotype"/>
           <w:b/>
+          <w:sz w:val="24"/>
+          <w:szCs w:val="24"/>
           <w:u w:val="single"/>
         </w:rPr>
       </w:pPr>
@@ -549,6 +667,8 @@
         <w:rPr>
           <w:rFonts w:ascii="Palatino Linotype" w:hAnsi="Palatino Linotype"/>
           <w:b/>
+          <w:sz w:val="24"/>
+          <w:szCs w:val="24"/>
           <w:u w:val="single"/>
         </w:rPr>
         <w:t>NOTICE OF HEARING</w:t>
@@ -563,6 +683,8 @@
         <w:jc w:val="center"/>
         <w:rPr>
           <w:rFonts w:ascii="Palatino Linotype" w:hAnsi="Palatino Linotype"/>
+          <w:sz w:val="24"/>
+          <w:szCs w:val="24"/>
         </w:rPr>
       </w:pPr>
     </w:p>
@@ -573,11 +695,15 @@
         <w:ind w:left="0" w:firstLine="720"/>
         <w:rPr>
           <w:rFonts w:ascii="Palatino Linotype" w:hAnsi="Palatino Linotype"/>
-        </w:rPr>
-      </w:pPr>
-      <w:r>
-        <w:rPr>
-          <w:rFonts w:ascii="Palatino Linotype" w:hAnsi="Palatino Linotype"/>
+          <w:sz w:val="24"/>
+          <w:szCs w:val="24"/>
+        </w:rPr>
+      </w:pPr>
+      <w:r>
+        <w:rPr>
+          <w:rFonts w:ascii="Palatino Linotype" w:hAnsi="Palatino Linotype"/>
+          <w:sz w:val="24"/>
+          <w:szCs w:val="24"/>
         </w:rPr>
         <w:t xml:space="preserve">This case is scheduled for {% if jury_trial_only == ‘No’ %}a </w:t>
       </w:r>
@@ -586,12 +712,16 @@
           <w:rFonts w:ascii="Palatino Linotype" w:hAnsi="Palatino Linotype"/>
           <w:b/>
           <w:bCs/>
+          <w:sz w:val="24"/>
+          <w:szCs w:val="24"/>
         </w:rPr>
         <w:t>Final Pretrial on {{ final_pretrial_date }}</w:t>
       </w:r>
       <w:r>
         <w:rPr>
           <w:rFonts w:ascii="Palatino Linotype" w:hAnsi="Palatino Linotype"/>
+          <w:sz w:val="24"/>
+          <w:szCs w:val="24"/>
         </w:rPr>
         <w:t>,</w:t>
       </w:r>
@@ -600,12 +730,16 @@
           <w:rFonts w:ascii="Palatino Linotype" w:hAnsi="Palatino Linotype"/>
           <w:b/>
           <w:bCs/>
+          <w:sz w:val="24"/>
+          <w:szCs w:val="24"/>
         </w:rPr>
         <w:t xml:space="preserve"> </w:t>
       </w:r>
       <w:r>
         <w:rPr>
           <w:rFonts w:ascii="Palatino Linotype" w:hAnsi="Palatino Linotype"/>
+          <w:sz w:val="24"/>
+          <w:szCs w:val="24"/>
         </w:rPr>
         <w:t>at</w:t>
       </w:r>
@@ -614,12 +748,16 @@
           <w:rFonts w:ascii="Palatino Linotype" w:hAnsi="Palatino Linotype"/>
           <w:b/>
           <w:bCs/>
+          <w:sz w:val="24"/>
+          <w:szCs w:val="24"/>
         </w:rPr>
         <w:t xml:space="preserve"> {{ final_pretrial_time }}</w:t>
       </w:r>
       <w:r>
         <w:rPr>
           <w:rFonts w:ascii="Palatino Linotype" w:hAnsi="Palatino Linotype"/>
+          <w:sz w:val="24"/>
+          <w:szCs w:val="24"/>
         </w:rPr>
         <w:t xml:space="preserve">, and {% endif %}a </w:t>
       </w:r>
@@ -628,12 +766,16 @@
           <w:rFonts w:ascii="Palatino Linotype" w:hAnsi="Palatino Linotype"/>
           <w:b/>
           <w:bCs/>
+          <w:sz w:val="24"/>
+          <w:szCs w:val="24"/>
         </w:rPr>
         <w:t xml:space="preserve">Jury Trial on {{ trial_date }}, </w:t>
       </w:r>
       <w:r>
         <w:rPr>
           <w:rFonts w:ascii="Palatino Linotype" w:hAnsi="Palatino Linotype"/>
+          <w:sz w:val="24"/>
+          <w:szCs w:val="24"/>
         </w:rPr>
         <w:t>at</w:t>
       </w:r>
@@ -642,30 +784,32 @@
           <w:rFonts w:ascii="Palatino Linotype" w:hAnsi="Palatino Linotype"/>
           <w:b/>
           <w:bCs/>
+          <w:sz w:val="24"/>
+          <w:szCs w:val="24"/>
         </w:rPr>
         <w:t xml:space="preserve"> 8:15 A.M.</w:t>
       </w:r>
       <w:r>
         <w:rPr>
           <w:rFonts w:ascii="Palatino Linotype" w:hAnsi="Palatino Linotype"/>
-        </w:rPr>
-        <w:t>,</w:t>
-      </w:r>
-      <w:r>
-        <w:rPr>
-          <w:rFonts w:ascii="Palatino Linotype" w:hAnsi="Palatino Linotype"/>
-        </w:rPr>
-        <w:t xml:space="preserve"> in Courtroom </w:t>
-      </w:r>
-      <w:r>
-        <w:rPr>
-          <w:rFonts w:ascii="Palatino Linotype" w:hAnsi="Palatino Linotype"/>
+          <w:sz w:val="24"/>
+          <w:szCs w:val="24"/>
+        </w:rPr>
+        <w:t xml:space="preserve">, in Courtroom </w:t>
+      </w:r>
+      <w:r>
+        <w:rPr>
+          <w:rFonts w:ascii="Palatino Linotype" w:hAnsi="Palatino Linotype"/>
+          <w:sz w:val="24"/>
+          <w:szCs w:val="24"/>
         </w:rPr>
         <w:t>{{ courtroom }}</w:t>
       </w:r>
       <w:r>
         <w:rPr>
           <w:rFonts w:ascii="Palatino Linotype" w:hAnsi="Palatino Linotype"/>
+          <w:sz w:val="24"/>
+          <w:szCs w:val="24"/>
         </w:rPr>
         <w:t>.</w:t>
       </w:r>
@@ -773,12 +917,6 @@
       </w:r>
       <w:r>
         <w:rPr>
-          <w:rFonts w:ascii="Palatino Linotype" w:hAnsi="Palatino Linotype"/>
-        </w:rPr>
-        <w:tab/>
-      </w:r>
-      <w:r>
-        <w:rPr>
           <w:rFonts w:ascii="Vladimir Script" w:hAnsi="Vladimir Script"/>
           <w:sz w:val="32"/>
           <w:szCs w:val="32"/>
@@ -831,114 +969,89 @@
         </w:rPr>
         <w:tab/>
       </w:r>
-    </w:p>
-    <w:p>
-      <w:pPr>
-        <w:rPr>
-          <w:rFonts w:ascii="Palatino Linotype" w:hAnsi="Palatino Linotype"/>
-        </w:rPr>
-      </w:pPr>
-      <w:r>
-        <w:rPr>
-          <w:rFonts w:ascii="Palatino Linotype" w:hAnsi="Palatino Linotype"/>
-        </w:rPr>
-        <w:tab/>
-      </w:r>
-      <w:r>
-        <w:rPr>
-          <w:rFonts w:ascii="Palatino Linotype" w:hAnsi="Palatino Linotype"/>
-        </w:rPr>
-        <w:tab/>
-      </w:r>
-      <w:r>
-        <w:rPr>
-          <w:rFonts w:ascii="Palatino Linotype" w:hAnsi="Palatino Linotype"/>
-        </w:rPr>
-        <w:tab/>
-      </w:r>
-      <w:r>
-        <w:rPr>
-          <w:rFonts w:ascii="Palatino Linotype" w:hAnsi="Palatino Linotype"/>
-        </w:rPr>
-        <w:tab/>
-      </w:r>
-      <w:r>
-        <w:rPr>
-          <w:rFonts w:ascii="Palatino Linotype" w:hAnsi="Palatino Linotype"/>
-        </w:rPr>
-        <w:tab/>
-      </w:r>
-      <w:r>
-        <w:rPr>
-          <w:rFonts w:ascii="Palatino Linotype" w:hAnsi="Palatino Linotype"/>
-        </w:rPr>
-        <w:tab/>
-      </w:r>
-      <w:r>
-        <w:rPr>
-          <w:rFonts w:ascii="Palatino Linotype" w:hAnsi="Palatino Linotype"/>
-        </w:rPr>
-        <w:tab/>
-      </w:r>
-      <w:r>
-        <w:rPr>
-          <w:rFonts w:ascii="Palatino Linotype" w:hAnsi="Palatino Linotype"/>
-        </w:rPr>
-        <w:t>{{ judicial_officer</w:t>
-      </w:r>
-      <w:r>
-        <w:rPr>
-          <w:rFonts w:ascii="Palatino Linotype" w:hAnsi="Palatino Linotype"/>
-        </w:rPr>
-        <w:t>.first_name</w:t>
-      </w:r>
-      <w:r>
-        <w:rPr>
-          <w:rFonts w:ascii="Palatino Linotype" w:hAnsi="Palatino Linotype"/>
-        </w:rPr>
-        <w:t xml:space="preserve"> }}</w:t>
-      </w:r>
-      <w:r>
-        <w:rPr>
-          <w:rFonts w:ascii="Palatino Linotype" w:hAnsi="Palatino Linotype"/>
-        </w:rPr>
-        <w:t xml:space="preserve"> </w:t>
-      </w:r>
-      <w:r>
-        <w:rPr>
-          <w:rFonts w:ascii="Palatino Linotype" w:hAnsi="Palatino Linotype"/>
-        </w:rPr>
-        <w:t>{{ judicial_officer</w:t>
-      </w:r>
-      <w:r>
-        <w:rPr>
-          <w:rFonts w:ascii="Palatino Linotype" w:hAnsi="Palatino Linotype"/>
-        </w:rPr>
-        <w:t>.last_name</w:t>
-      </w:r>
-      <w:r>
-        <w:rPr>
-          <w:rFonts w:ascii="Palatino Linotype" w:hAnsi="Palatino Linotype"/>
-        </w:rPr>
-        <w:t xml:space="preserve"> }}</w:t>
-      </w:r>
-      <w:r>
-        <w:rPr>
-          <w:rFonts w:ascii="Palatino Linotype" w:hAnsi="Palatino Linotype"/>
-        </w:rPr>
-        <w:t xml:space="preserve">, </w:t>
-      </w:r>
-      <w:r>
-        <w:rPr>
-          <w:rFonts w:ascii="Palatino Linotype" w:hAnsi="Palatino Linotype"/>
-        </w:rPr>
-        <w:t>{{ judicial_officer.officer_</w:t>
-      </w:r>
-      <w:r>
-        <w:rPr>
-          <w:rFonts w:ascii="Palatino Linotype" w:hAnsi="Palatino Linotype"/>
-        </w:rPr>
-        <w:t>type }}</w:t>
+      <w:r>
+        <w:rPr>
+          <w:rFonts w:ascii="Vladimir Script" w:hAnsi="Vladimir Script"/>
+          <w:sz w:val="32"/>
+          <w:szCs w:val="32"/>
+          <w:u w:val="single"/>
+        </w:rPr>
+        <w:tab/>
+      </w:r>
+    </w:p>
+    <w:p>
+      <w:pPr>
+        <w:rPr>
+          <w:rFonts w:ascii="Palatino Linotype" w:hAnsi="Palatino Linotype"/>
+          <w:sz w:val="24"/>
+          <w:szCs w:val="24"/>
+        </w:rPr>
+      </w:pPr>
+      <w:r>
+        <w:rPr>
+          <w:rFonts w:ascii="Palatino Linotype" w:hAnsi="Palatino Linotype"/>
+          <w:sz w:val="24"/>
+          <w:szCs w:val="24"/>
+        </w:rPr>
+        <w:tab/>
+      </w:r>
+      <w:r>
+        <w:rPr>
+          <w:rFonts w:ascii="Palatino Linotype" w:hAnsi="Palatino Linotype"/>
+          <w:sz w:val="24"/>
+          <w:szCs w:val="24"/>
+        </w:rPr>
+        <w:tab/>
+      </w:r>
+      <w:r>
+        <w:rPr>
+          <w:rFonts w:ascii="Palatino Linotype" w:hAnsi="Palatino Linotype"/>
+          <w:sz w:val="24"/>
+          <w:szCs w:val="24"/>
+        </w:rPr>
+        <w:tab/>
+      </w:r>
+      <w:r>
+        <w:rPr>
+          <w:rFonts w:ascii="Palatino Linotype" w:hAnsi="Palatino Linotype"/>
+          <w:sz w:val="24"/>
+          <w:szCs w:val="24"/>
+        </w:rPr>
+        <w:tab/>
+      </w:r>
+      <w:r>
+        <w:rPr>
+          <w:rFonts w:ascii="Palatino Linotype" w:hAnsi="Palatino Linotype"/>
+          <w:sz w:val="24"/>
+          <w:szCs w:val="24"/>
+        </w:rPr>
+        <w:tab/>
+      </w:r>
+      <w:r>
+        <w:rPr>
+          <w:rFonts w:ascii="Palatino Linotype" w:hAnsi="Palatino Linotype"/>
+          <w:sz w:val="24"/>
+          <w:szCs w:val="24"/>
+        </w:rPr>
+        <w:tab/>
+      </w:r>
+      <w:proofErr w:type="gramStart"/>
+      <w:r>
+        <w:rPr>
+          <w:rFonts w:ascii="Palatino Linotype" w:hAnsi="Palatino Linotype"/>
+          <w:sz w:val="24"/>
+          <w:szCs w:val="24"/>
+        </w:rPr>
+        <w:t>{{ judicial</w:t>
+      </w:r>
+      <w:proofErr w:type="gramEnd"/>
+      <w:r>
+        <w:rPr>
+          <w:rFonts w:ascii="Palatino Linotype" w:hAnsi="Palatino Linotype"/>
+          <w:sz w:val="24"/>
+          <w:szCs w:val="24"/>
+        </w:rPr>
+        <w:t>_officer.first_name }} {{ judicial_officer.last_name }}, {{ judicial_officer.officer_type }}</w:t>
       </w:r>
     </w:p>
     <w:p>
@@ -985,11 +1098,19 @@
           <w:rFonts w:ascii="Palatino Linotype" w:hAnsi="Palatino Linotype"/>
         </w:rPr>
       </w:pPr>
-      <w:r>
-        <w:rPr>
-          <w:rFonts w:ascii="Palatino Linotype" w:hAnsi="Palatino Linotype"/>
-        </w:rPr>
-        <w:t>{{ defendant.first_name }} {{ defendant.last_name }}</w:t>
+      <w:proofErr w:type="gramStart"/>
+      <w:r>
+        <w:rPr>
+          <w:rFonts w:ascii="Palatino Linotype" w:hAnsi="Palatino Linotype"/>
+        </w:rPr>
+        <w:t>{{ defendant</w:t>
+      </w:r>
+      <w:proofErr w:type="gramEnd"/>
+      <w:r>
+        <w:rPr>
+          <w:rFonts w:ascii="Palatino Linotype" w:hAnsi="Palatino Linotype"/>
+        </w:rPr>
+        <w:t>.first_name }} {{ defendant.last_name }}</w:t>
       </w:r>
     </w:p>
     <w:p>
@@ -1000,11 +1121,19 @@
           <w:szCs w:val="24"/>
         </w:rPr>
       </w:pPr>
-      <w:r>
-        <w:rPr>
-          <w:rFonts w:ascii="Palatino Linotype" w:hAnsi="Palatino Linotype"/>
-        </w:rPr>
-        <w:t>{{ defense_counsel }}</w:t>
+      <w:proofErr w:type="gramStart"/>
+      <w:r>
+        <w:rPr>
+          <w:rFonts w:ascii="Palatino Linotype" w:hAnsi="Palatino Linotype"/>
+        </w:rPr>
+        <w:t>{{ defense</w:t>
+      </w:r>
+      <w:proofErr w:type="gramEnd"/>
+      <w:r>
+        <w:rPr>
+          <w:rFonts w:ascii="Palatino Linotype" w:hAnsi="Palatino Linotype"/>
+        </w:rPr>
+        <w:t>_counsel }}</w:t>
       </w:r>
     </w:p>
     <w:p>
@@ -1041,9 +1170,10 @@
     </w:p>
     <w:sectPr>
       <w:headerReference w:type="first" r:id="rId9"/>
+      <w:footerReference w:type="first" r:id="rId10"/>
       <w:type w:val="continuous"/>
       <w:pgSz w:w="12240" w:h="15840" w:code="1"/>
-      <w:pgMar w:top="1440" w:right="1440" w:bottom="450" w:left="1440" w:header="720" w:footer="0" w:gutter="0"/>
+      <w:pgMar w:top="1440" w:right="1440" w:bottom="450" w:left="1440" w:header="720" w:footer="720" w:gutter="0"/>
       <w:cols w:space="720"/>
       <w:titlePg/>
       <w:docGrid w:linePitch="272"/>
@@ -1069,6 +1199,152 @@
     </w:p>
   </w:endnote>
 </w:endnotes>
+</file>
+
+<file path=word/footer1.xml><?xml version="1.0" encoding="utf-8"?>
+<w:ftr xmlns:wpc="http://schemas.microsoft.com/office/word/2010/wordprocessingCanvas" xmlns:cx="http://schemas.microsoft.com/office/drawing/2014/chartex" xmlns:cx1="http://schemas.microsoft.com/office/drawing/2015/9/8/chartex" xmlns:cx2="http://schemas.microsoft.com/office/drawing/2015/10/21/chartex" xmlns:cx3="http://schemas.microsoft.com/office/drawing/2016/5/9/chartex" xmlns:cx4="http://schemas.microsoft.com/office/drawing/2016/5/10/chartex" xmlns:cx5="http://schemas.microsoft.com/office/drawing/2016/5/11/chartex" xmlns:cx6="http://schemas.microsoft.com/office/drawing/2016/5/12/chartex" xmlns:cx7="http://schemas.microsoft.com/office/drawing/2016/5/13/chartex" xmlns:cx8="http://schemas.microsoft.com/office/drawing/2016/5/14/chartex" xmlns:mc="http://schemas.openxmlformats.org/markup-compatibility/2006" xmlns:aink="http://schemas.microsoft.com/office/drawing/2016/ink" xmlns:am3d="http://schemas.microsoft.com/office/drawing/2017/model3d" xmlns:o="urn:schemas-microsoft-com:office:office" xmlns:oel="http://schemas.microsoft.com/office/2019/extlst" xmlns:r="http://schemas.openxmlformats.org/officeDocument/2006/relationships" xmlns:m="http://schemas.openxmlformats.org/officeDocument/2006/math" xmlns:v="urn:schemas-microsoft-com:vml" xmlns:wp14="http://schemas.microsoft.com/office/word/2010/wordprocessingDrawing" xmlns:wp="http://schemas.openxmlformats.org/drawingml/2006/wordprocessingDrawing" xmlns:w10="urn:schemas-microsoft-com:office:word" xmlns:w="http://schemas.openxmlformats.org/wordprocessingml/2006/main" xmlns:w14="http://schemas.microsoft.com/office/word/2010/wordml" xmlns:w15="http://schemas.microsoft.com/office/word/2012/wordml" xmlns:w16cex="http://schemas.microsoft.com/office/word/2018/wordml/cex" xmlns:w16cid="http://schemas.microsoft.com/office/word/2016/wordml/cid" xmlns:w16="http://schemas.microsoft.com/office/word/2018/wordml" xmlns:w16sdtdh="http://schemas.microsoft.com/office/word/2020/wordml/sdtdatahash" xmlns:w16se="http://schemas.microsoft.com/office/word/2015/wordml/symex" xmlns:wpg="http://schemas.microsoft.com/office/word/2010/wordprocessingGroup" xmlns:wpi="http://schemas.microsoft.com/office/word/2010/wordprocessingInk" xmlns:wne="http://schemas.microsoft.com/office/word/2006/wordml" xmlns:wps="http://schemas.microsoft.com/office/word/2010/wordprocessingShape" mc:Ignorable="w14 w15 w16se w16cid w16 w16cex w16sdtdh wp14">
+  <w:p>
+    <w:pPr>
+      <w:pStyle w:val="Footer"/>
+      <w:jc w:val="right"/>
+    </w:pPr>
+    <w:r>
+      <w:rPr>
+        <w:rFonts w:ascii="Palatino Linotype" w:hAnsi="Palatino Linotype"/>
+      </w:rPr>
+      <w:t xml:space="preserve">Page </w:t>
+    </w:r>
+    <w:r>
+      <w:rPr>
+        <w:rFonts w:ascii="Palatino Linotype" w:hAnsi="Palatino Linotype"/>
+        <w:b/>
+        <w:bCs/>
+      </w:rPr>
+      <w:fldChar w:fldCharType="begin"/>
+    </w:r>
+    <w:r>
+      <w:rPr>
+        <w:rFonts w:ascii="Palatino Linotype" w:hAnsi="Palatino Linotype"/>
+        <w:b/>
+        <w:bCs/>
+      </w:rPr>
+      <w:instrText xml:space="preserve"> PAGE </w:instrText>
+    </w:r>
+    <w:r>
+      <w:rPr>
+        <w:rFonts w:ascii="Palatino Linotype" w:hAnsi="Palatino Linotype"/>
+        <w:b/>
+        <w:bCs/>
+      </w:rPr>
+      <w:fldChar w:fldCharType="separate"/>
+    </w:r>
+    <w:r>
+      <w:rPr>
+        <w:rFonts w:ascii="Palatino Linotype" w:hAnsi="Palatino Linotype"/>
+        <w:b/>
+        <w:bCs/>
+      </w:rPr>
+      <w:t>1</w:t>
+    </w:r>
+    <w:r>
+      <w:rPr>
+        <w:rFonts w:ascii="Palatino Linotype" w:hAnsi="Palatino Linotype"/>
+        <w:b/>
+        <w:bCs/>
+      </w:rPr>
+      <w:fldChar w:fldCharType="end"/>
+    </w:r>
+    <w:r>
+      <w:rPr>
+        <w:rFonts w:ascii="Palatino Linotype" w:hAnsi="Palatino Linotype"/>
+      </w:rPr>
+      <w:t xml:space="preserve"> of </w:t>
+    </w:r>
+    <w:r>
+      <w:rPr>
+        <w:rFonts w:ascii="Palatino Linotype" w:hAnsi="Palatino Linotype"/>
+        <w:b/>
+        <w:bCs/>
+      </w:rPr>
+      <w:fldChar w:fldCharType="begin"/>
+    </w:r>
+    <w:r>
+      <w:rPr>
+        <w:rFonts w:ascii="Palatino Linotype" w:hAnsi="Palatino Linotype"/>
+        <w:b/>
+        <w:bCs/>
+      </w:rPr>
+      <w:instrText xml:space="preserve"> NUMPAGES  </w:instrText>
+    </w:r>
+    <w:r>
+      <w:rPr>
+        <w:rFonts w:ascii="Palatino Linotype" w:hAnsi="Palatino Linotype"/>
+        <w:b/>
+        <w:bCs/>
+      </w:rPr>
+      <w:fldChar w:fldCharType="separate"/>
+    </w:r>
+    <w:r>
+      <w:rPr>
+        <w:rFonts w:ascii="Palatino Linotype" w:hAnsi="Palatino Linotype"/>
+        <w:b/>
+        <w:bCs/>
+      </w:rPr>
+      <w:t>1</w:t>
+    </w:r>
+    <w:r>
+      <w:rPr>
+        <w:rFonts w:ascii="Palatino Linotype" w:hAnsi="Palatino Linotype"/>
+        <w:b/>
+        <w:bCs/>
+      </w:rPr>
+      <w:fldChar w:fldCharType="end"/>
+    </w:r>
+    <w:r>
+      <w:rPr>
+        <w:rFonts w:ascii="Palatino Linotype" w:hAnsi="Palatino Linotype"/>
+      </w:rPr>
+      <w:t xml:space="preserve"> </w:t>
+    </w:r>
+    <w:r>
+      <w:rPr>
+        <w:rFonts w:ascii="Palatino Linotype" w:hAnsi="Palatino Linotype"/>
+      </w:rPr>
+      <w:t>Notice of Hearing</w:t>
+    </w:r>
+    <w:r>
+      <w:rPr>
+        <w:rFonts w:ascii="Palatino Linotype" w:hAnsi="Palatino Linotype"/>
+      </w:rPr>
+      <w:t xml:space="preserve"> </w:t>
+    </w:r>
+    <w:proofErr w:type="gramStart"/>
+    <w:r>
+      <w:rPr>
+        <w:rFonts w:ascii="Palatino Linotype" w:hAnsi="Palatino Linotype"/>
+      </w:rPr>
+      <w:t>{{ case</w:t>
+    </w:r>
+    <w:proofErr w:type="gramEnd"/>
+    <w:r>
+      <w:rPr>
+        <w:rFonts w:ascii="Palatino Linotype" w:hAnsi="Palatino Linotype"/>
+      </w:rPr>
+      <w:t xml:space="preserve">_number </w:t>
+    </w:r>
+    <w:r>
+      <w:rPr>
+        <w:rFonts w:ascii="Palatino Linotype" w:hAnsi="Palatino Linotype"/>
+      </w:rPr>
+      <w:t>}}</w:t>
+    </w:r>
+  </w:p>
+  <w:p>
+    <w:pPr>
+      <w:pStyle w:val="Footer"/>
+    </w:pPr>
+  </w:p>
+</w:ftr>
 </file>
 
 <file path=word/footnotes.xml><?xml version="1.0" encoding="utf-8"?>

</xml_diff>

<commit_message>
Refactored set_judge and set_courtroom to base dialogs.
</commit_message>
<xml_diff>
--- a/resources/Templates/Final_Jury_Notice_Of_Hearing_Template.docx
+++ b/resources/Templates/Final_Jury_Notice_Of_Hearing_Template.docx
@@ -147,7 +147,7 @@
                       <w:b/>
                       <w:noProof/>
                     </w:rPr>
-                    <w:t xml:space="preserve">2022-Jul-14    8:19 AM </w:t>
+                    <w:t xml:space="preserve">2022-Jul-15    5:38 AM </w:t>
                   </w:r>
                   <w:r>
                     <w:rPr>
@@ -311,25 +311,7 @@
           <w:sz w:val="24"/>
           <w:szCs w:val="24"/>
         </w:rPr>
-        <w:t xml:space="preserve">Case No. </w:t>
-      </w:r>
-      <w:proofErr w:type="gramStart"/>
-      <w:r>
-        <w:rPr>
-          <w:rFonts w:ascii="Palatino Linotype" w:hAnsi="Palatino Linotype"/>
-          <w:sz w:val="24"/>
-          <w:szCs w:val="24"/>
-        </w:rPr>
-        <w:t>{{ case</w:t>
-      </w:r>
-      <w:proofErr w:type="gramEnd"/>
-      <w:r>
-        <w:rPr>
-          <w:rFonts w:ascii="Palatino Linotype" w:hAnsi="Palatino Linotype"/>
-          <w:sz w:val="24"/>
-          <w:szCs w:val="24"/>
-        </w:rPr>
-        <w:t>_number }</w:t>
+        <w:t>Case No. {{ case_number }</w:t>
       </w:r>
       <w:r>
         <w:rPr>
@@ -357,23 +339,13 @@
           <w:szCs w:val="24"/>
         </w:rPr>
       </w:pPr>
-      <w:proofErr w:type="gramStart"/>
-      <w:r>
-        <w:rPr>
-          <w:rFonts w:ascii="Palatino Linotype" w:hAnsi="Palatino Linotype"/>
-          <w:sz w:val="24"/>
-          <w:szCs w:val="24"/>
-        </w:rPr>
-        <w:t>{{ defendant</w:t>
-      </w:r>
-      <w:proofErr w:type="gramEnd"/>
-      <w:r>
-        <w:rPr>
-          <w:rFonts w:ascii="Palatino Linotype" w:hAnsi="Palatino Linotype"/>
-          <w:sz w:val="24"/>
-          <w:szCs w:val="24"/>
-        </w:rPr>
-        <w:t>.first_name }} {{ defendant.last_name }},</w:t>
+      <w:r>
+        <w:rPr>
+          <w:rFonts w:ascii="Palatino Linotype" w:hAnsi="Palatino Linotype"/>
+          <w:sz w:val="24"/>
+          <w:szCs w:val="24"/>
+        </w:rPr>
+        <w:t>{{ defendant.first_name }} {{ defendant.last_name }},</w:t>
       </w:r>
       <w:r>
         <w:rPr>
@@ -565,7 +537,6 @@
         </w:rPr>
         <w:tab/>
       </w:r>
-      <w:proofErr w:type="gramStart"/>
       <w:r>
         <w:rPr>
           <w:rFonts w:ascii="Palatino Linotype" w:hAnsi="Palatino Linotype"/>
@@ -574,18 +545,7 @@
           <w:sz w:val="24"/>
           <w:szCs w:val="24"/>
         </w:rPr>
-        <w:t>{{ assigned</w:t>
-      </w:r>
-      <w:proofErr w:type="gramEnd"/>
-      <w:r>
-        <w:rPr>
-          <w:rFonts w:ascii="Palatino Linotype" w:hAnsi="Palatino Linotype"/>
-          <w:b/>
-          <w:bCs/>
-          <w:sz w:val="24"/>
-          <w:szCs w:val="24"/>
-        </w:rPr>
-        <w:t>_judge }}</w:t>
+        <w:t>{{ assigned_judge }}</w:t>
       </w:r>
     </w:p>
     <w:p>
@@ -795,15 +755,23 @@
           <w:sz w:val="24"/>
           <w:szCs w:val="24"/>
         </w:rPr>
-        <w:t xml:space="preserve">, in Courtroom </w:t>
-      </w:r>
-      <w:r>
-        <w:rPr>
-          <w:rFonts w:ascii="Palatino Linotype" w:hAnsi="Palatino Linotype"/>
-          <w:sz w:val="24"/>
-          <w:szCs w:val="24"/>
-        </w:rPr>
-        <w:t>{{ courtroom }}</w:t>
+        <w:t xml:space="preserve">, in </w:t>
+      </w:r>
+      <w:r>
+        <w:rPr>
+          <w:rFonts w:ascii="Palatino Linotype" w:hAnsi="Palatino Linotype"/>
+          <w:sz w:val="24"/>
+          <w:szCs w:val="24"/>
+        </w:rPr>
+        <w:t xml:space="preserve">{{ hearing_location </w:t>
+      </w:r>
+      <w:r>
+        <w:rPr>
+          <w:rFonts w:ascii="Palatino Linotype" w:hAnsi="Palatino Linotype"/>
+          <w:sz w:val="24"/>
+          <w:szCs w:val="24"/>
+        </w:rPr>
+        <w:t>}}</w:t>
       </w:r>
       <w:r>
         <w:rPr>
@@ -1035,23 +1003,13 @@
         </w:rPr>
         <w:tab/>
       </w:r>
-      <w:proofErr w:type="gramStart"/>
-      <w:r>
-        <w:rPr>
-          <w:rFonts w:ascii="Palatino Linotype" w:hAnsi="Palatino Linotype"/>
-          <w:sz w:val="24"/>
-          <w:szCs w:val="24"/>
-        </w:rPr>
-        <w:t>{{ judicial</w:t>
-      </w:r>
-      <w:proofErr w:type="gramEnd"/>
-      <w:r>
-        <w:rPr>
-          <w:rFonts w:ascii="Palatino Linotype" w:hAnsi="Palatino Linotype"/>
-          <w:sz w:val="24"/>
-          <w:szCs w:val="24"/>
-        </w:rPr>
-        <w:t>_officer.first_name }} {{ judicial_officer.last_name }}, {{ judicial_officer.officer_type }}</w:t>
+      <w:r>
+        <w:rPr>
+          <w:rFonts w:ascii="Palatino Linotype" w:hAnsi="Palatino Linotype"/>
+          <w:sz w:val="24"/>
+          <w:szCs w:val="24"/>
+        </w:rPr>
+        <w:t>{{ judicial_officer.first_name }} {{ judicial_officer.last_name }}, {{ judicial_officer.officer_type }}</w:t>
       </w:r>
     </w:p>
     <w:p>
@@ -1098,19 +1056,11 @@
           <w:rFonts w:ascii="Palatino Linotype" w:hAnsi="Palatino Linotype"/>
         </w:rPr>
       </w:pPr>
-      <w:proofErr w:type="gramStart"/>
-      <w:r>
-        <w:rPr>
-          <w:rFonts w:ascii="Palatino Linotype" w:hAnsi="Palatino Linotype"/>
-        </w:rPr>
-        <w:t>{{ defendant</w:t>
-      </w:r>
-      <w:proofErr w:type="gramEnd"/>
-      <w:r>
-        <w:rPr>
-          <w:rFonts w:ascii="Palatino Linotype" w:hAnsi="Palatino Linotype"/>
-        </w:rPr>
-        <w:t>.first_name }} {{ defendant.last_name }}</w:t>
+      <w:r>
+        <w:rPr>
+          <w:rFonts w:ascii="Palatino Linotype" w:hAnsi="Palatino Linotype"/>
+        </w:rPr>
+        <w:t>{{ defendant.first_name }} {{ defendant.last_name }}</w:t>
       </w:r>
     </w:p>
     <w:p>
@@ -1121,19 +1071,11 @@
           <w:szCs w:val="24"/>
         </w:rPr>
       </w:pPr>
-      <w:proofErr w:type="gramStart"/>
-      <w:r>
-        <w:rPr>
-          <w:rFonts w:ascii="Palatino Linotype" w:hAnsi="Palatino Linotype"/>
-        </w:rPr>
-        <w:t>{{ defense</w:t>
-      </w:r>
-      <w:proofErr w:type="gramEnd"/>
-      <w:r>
-        <w:rPr>
-          <w:rFonts w:ascii="Palatino Linotype" w:hAnsi="Palatino Linotype"/>
-        </w:rPr>
-        <w:t>_counsel }}</w:t>
+      <w:r>
+        <w:rPr>
+          <w:rFonts w:ascii="Palatino Linotype" w:hAnsi="Palatino Linotype"/>
+        </w:rPr>
+        <w:t>{{ defense_counsel }}</w:t>
       </w:r>
     </w:p>
     <w:p>
@@ -1316,21 +1258,7 @@
       <w:rPr>
         <w:rFonts w:ascii="Palatino Linotype" w:hAnsi="Palatino Linotype"/>
       </w:rPr>
-      <w:t xml:space="preserve"> </w:t>
-    </w:r>
-    <w:proofErr w:type="gramStart"/>
-    <w:r>
-      <w:rPr>
-        <w:rFonts w:ascii="Palatino Linotype" w:hAnsi="Palatino Linotype"/>
-      </w:rPr>
-      <w:t>{{ case</w:t>
-    </w:r>
-    <w:proofErr w:type="gramEnd"/>
-    <w:r>
-      <w:rPr>
-        <w:rFonts w:ascii="Palatino Linotype" w:hAnsi="Palatino Linotype"/>
-      </w:rPr>
-      <w:t xml:space="preserve">_number </w:t>
+      <w:t xml:space="preserve"> {{ case_number </w:t>
     </w:r>
     <w:r>
       <w:rPr>

</xml_diff>

<commit_message>
Updated spacing on hearing templates.
</commit_message>
<xml_diff>
--- a/resources/Templates/Final_Jury_Notice_Of_Hearing_Template.docx
+++ b/resources/Templates/Final_Jury_Notice_Of_Hearing_Template.docx
@@ -6,27 +6,36 @@
       <w:pPr>
         <w:rPr>
           <w:rFonts w:ascii="Palatino Linotype" w:hAnsi="Palatino Linotype"/>
+          <w:sz w:val="24"/>
+          <w:szCs w:val="24"/>
+        </w:rPr>
+      </w:pPr>
+      <w:r>
+        <w:rPr>
+          <w:rFonts w:ascii="Palatino Linotype" w:hAnsi="Palatino Linotype"/>
+          <w:sz w:val="24"/>
+          <w:szCs w:val="24"/>
+        </w:rPr>
+        <w:t>The State of Ohio</w:t>
+      </w:r>
+      <w:r>
+        <w:rPr>
+          <w:rFonts w:ascii="Palatino Linotype" w:hAnsi="Palatino Linotype"/>
+          <w:sz w:val="24"/>
+          <w:szCs w:val="24"/>
+        </w:rPr>
+        <w:t>,</w:t>
+      </w:r>
+    </w:p>
+    <w:p>
+      <w:pPr>
+        <w:rPr>
+          <w:rFonts w:ascii="Palatino Linotype" w:hAnsi="Palatino Linotype"/>
           <w:color w:val="FFFFFF"/>
           <w:sz w:val="24"/>
           <w:szCs w:val="24"/>
         </w:rPr>
       </w:pPr>
-      <w:r>
-        <w:rPr>
-          <w:rFonts w:ascii="Palatino Linotype" w:hAnsi="Palatino Linotype"/>
-          <w:sz w:val="24"/>
-          <w:szCs w:val="24"/>
-        </w:rPr>
-        <w:t>The State of Ohio</w:t>
-      </w:r>
-      <w:r>
-        <w:rPr>
-          <w:rFonts w:ascii="Palatino Linotype" w:hAnsi="Palatino Linotype"/>
-          <w:sz w:val="24"/>
-          <w:szCs w:val="24"/>
-        </w:rPr>
-        <w:t>,</w:t>
-      </w:r>
     </w:p>
     <w:p>
       <w:pPr>
@@ -52,7 +61,7 @@
             <v:stroke joinstyle="miter"/>
             <v:path gradientshapeok="t" o:connecttype="rect"/>
           </v:shapetype>
-          <v:shape id="_x0000_s2050" type="#_x0000_t202" style="position:absolute;left:0;text-align:left;margin-left:389.25pt;margin-top:89pt;width:126.3pt;height:115.75pt;z-index:1;mso-position-horizontal-relative:margin;mso-position-vertical-relative:page;mso-width-relative:margin;mso-height-relative:margin" filled="f" stroked="f">
+          <v:shape id="_x0000_s2050" type="#_x0000_t202" style="position:absolute;left:0;text-align:left;margin-left:389.25pt;margin-top:89pt;width:126.3pt;height:115.75pt;z-index:251657216;mso-position-horizontal-relative:margin;mso-position-vertical-relative:page;mso-width-relative:margin;mso-height-relative:margin" filled="f" stroked="f">
             <v:textbox style="mso-next-textbox:#_x0000_s2050">
               <w:txbxContent>
                 <w:p>
@@ -147,7 +156,7 @@
                       <w:b/>
                       <w:noProof/>
                     </w:rPr>
-                    <w:t xml:space="preserve">2022-Jul-15    5:38 AM </w:t>
+                    <w:t xml:space="preserve">2022-Jul-19    9:50 AM </w:t>
                   </w:r>
                   <w:r>
                     <w:rPr>
@@ -239,7 +248,7 @@
             <v:path o:extrusionok="f" gradientshapeok="t" o:connecttype="rect"/>
             <o:lock v:ext="edit" aspectratio="t"/>
           </v:shapetype>
-          <v:shape id="WordPictureWatermark37953500" o:spid="_x0000_s2054" type="#_x0000_t75" style="position:absolute;left:0;text-align:left;margin-left:410.4pt;margin-top:19.65pt;width:84.85pt;height:81.75pt;z-index:-1;mso-position-horizontal-relative:margin;mso-position-vertical-relative:margin" o:allowincell="f">
+          <v:shape id="WordPictureWatermark37953500" o:spid="_x0000_s2054" type="#_x0000_t75" style="position:absolute;left:0;text-align:left;margin-left:410.4pt;margin-top:19.65pt;width:84.85pt;height:81.75pt;z-index:-251658240;mso-position-horizontal-relative:margin;mso-position-vertical-relative:margin" o:allowincell="f">
             <v:imagedata r:id="rId8" o:title="Muni Court Seal jpg - No Fill 1" gain=".5" blacklevel="19661f" grayscale="t"/>
             <w10:wrap anchorx="margin" anchory="margin"/>
           </v:shape>
@@ -253,6 +262,19 @@
         </w:rPr>
         <w:t>Plaintiff,</w:t>
       </w:r>
+    </w:p>
+    <w:p>
+      <w:pPr>
+        <w:tabs>
+          <w:tab w:val="left" w:pos="2160"/>
+        </w:tabs>
+        <w:ind w:firstLine="720"/>
+        <w:rPr>
+          <w:rFonts w:ascii="Palatino Linotype" w:hAnsi="Palatino Linotype"/>
+          <w:sz w:val="24"/>
+          <w:szCs w:val="24"/>
+        </w:rPr>
+      </w:pPr>
       <w:r>
         <w:rPr>
           <w:rFonts w:ascii="Palatino Linotype" w:hAnsi="Palatino Linotype"/>
@@ -311,7 +333,43 @@
           <w:sz w:val="24"/>
           <w:szCs w:val="24"/>
         </w:rPr>
-        <w:t>Case No. {{ case_number }</w:t>
+        <w:t xml:space="preserve">Case No. </w:t>
+      </w:r>
+      <w:proofErr w:type="gramStart"/>
+      <w:r>
+        <w:rPr>
+          <w:rFonts w:ascii="Palatino Linotype" w:hAnsi="Palatino Linotype"/>
+          <w:sz w:val="24"/>
+          <w:szCs w:val="24"/>
+        </w:rPr>
+        <w:t xml:space="preserve">{{ </w:t>
+      </w:r>
+      <w:proofErr w:type="spellStart"/>
+      <w:r>
+        <w:rPr>
+          <w:rFonts w:ascii="Palatino Linotype" w:hAnsi="Palatino Linotype"/>
+          <w:sz w:val="24"/>
+          <w:szCs w:val="24"/>
+        </w:rPr>
+        <w:t>case</w:t>
+      </w:r>
+      <w:proofErr w:type="gramEnd"/>
+      <w:r>
+        <w:rPr>
+          <w:rFonts w:ascii="Palatino Linotype" w:hAnsi="Palatino Linotype"/>
+          <w:sz w:val="24"/>
+          <w:szCs w:val="24"/>
+        </w:rPr>
+        <w:t>_number</w:t>
+      </w:r>
+      <w:proofErr w:type="spellEnd"/>
+      <w:r>
+        <w:rPr>
+          <w:rFonts w:ascii="Palatino Linotype" w:hAnsi="Palatino Linotype"/>
+          <w:sz w:val="24"/>
+          <w:szCs w:val="24"/>
+        </w:rPr>
+        <w:t xml:space="preserve"> }</w:t>
       </w:r>
       <w:r>
         <w:rPr>
@@ -339,14 +397,84 @@
           <w:szCs w:val="24"/>
         </w:rPr>
       </w:pPr>
-      <w:r>
-        <w:rPr>
-          <w:rFonts w:ascii="Palatino Linotype" w:hAnsi="Palatino Linotype"/>
-          <w:sz w:val="24"/>
-          <w:szCs w:val="24"/>
-        </w:rPr>
-        <w:t>{{ defendant.first_name }} {{ defendant.last_name }},</w:t>
-      </w:r>
+    </w:p>
+    <w:p>
+      <w:pPr>
+        <w:tabs>
+          <w:tab w:val="left" w:pos="5760"/>
+        </w:tabs>
+        <w:rPr>
+          <w:rFonts w:ascii="Palatino Linotype" w:hAnsi="Palatino Linotype"/>
+          <w:sz w:val="24"/>
+          <w:szCs w:val="24"/>
+        </w:rPr>
+      </w:pPr>
+      <w:proofErr w:type="gramStart"/>
+      <w:r>
+        <w:rPr>
+          <w:rFonts w:ascii="Palatino Linotype" w:hAnsi="Palatino Linotype"/>
+          <w:sz w:val="24"/>
+          <w:szCs w:val="24"/>
+        </w:rPr>
+        <w:t xml:space="preserve">{{ </w:t>
+      </w:r>
+      <w:proofErr w:type="spellStart"/>
+      <w:r>
+        <w:rPr>
+          <w:rFonts w:ascii="Palatino Linotype" w:hAnsi="Palatino Linotype"/>
+          <w:sz w:val="24"/>
+          <w:szCs w:val="24"/>
+        </w:rPr>
+        <w:t>defendant</w:t>
+      </w:r>
+      <w:proofErr w:type="gramEnd"/>
+      <w:r>
+        <w:rPr>
+          <w:rFonts w:ascii="Palatino Linotype" w:hAnsi="Palatino Linotype"/>
+          <w:sz w:val="24"/>
+          <w:szCs w:val="24"/>
+        </w:rPr>
+        <w:t>.first_name</w:t>
+      </w:r>
+      <w:proofErr w:type="spellEnd"/>
+      <w:r>
+        <w:rPr>
+          <w:rFonts w:ascii="Palatino Linotype" w:hAnsi="Palatino Linotype"/>
+          <w:sz w:val="24"/>
+          <w:szCs w:val="24"/>
+        </w:rPr>
+        <w:t xml:space="preserve"> }} {{ </w:t>
+      </w:r>
+      <w:proofErr w:type="spellStart"/>
+      <w:r>
+        <w:rPr>
+          <w:rFonts w:ascii="Palatino Linotype" w:hAnsi="Palatino Linotype"/>
+          <w:sz w:val="24"/>
+          <w:szCs w:val="24"/>
+        </w:rPr>
+        <w:t>defendant.last_name</w:t>
+      </w:r>
+      <w:proofErr w:type="spellEnd"/>
+      <w:r>
+        <w:rPr>
+          <w:rFonts w:ascii="Palatino Linotype" w:hAnsi="Palatino Linotype"/>
+          <w:sz w:val="24"/>
+          <w:szCs w:val="24"/>
+        </w:rPr>
+        <w:t xml:space="preserve"> }},</w:t>
+      </w:r>
+    </w:p>
+    <w:p>
+      <w:pPr>
+        <w:tabs>
+          <w:tab w:val="left" w:pos="5760"/>
+        </w:tabs>
+        <w:rPr>
+          <w:rFonts w:ascii="Palatino Linotype" w:hAnsi="Palatino Linotype"/>
+          <w:sz w:val="24"/>
+          <w:szCs w:val="24"/>
+        </w:rPr>
+      </w:pPr>
       <w:r>
         <w:rPr>
           <w:rFonts w:ascii="Palatino Linotype" w:hAnsi="Palatino Linotype"/>
@@ -537,6 +665,7 @@
         </w:rPr>
         <w:tab/>
       </w:r>
+      <w:proofErr w:type="gramStart"/>
       <w:r>
         <w:rPr>
           <w:rFonts w:ascii="Palatino Linotype" w:hAnsi="Palatino Linotype"/>
@@ -545,7 +674,40 @@
           <w:sz w:val="24"/>
           <w:szCs w:val="24"/>
         </w:rPr>
-        <w:t>{{ assigned_judge }}</w:t>
+        <w:t xml:space="preserve">{{ </w:t>
+      </w:r>
+      <w:proofErr w:type="spellStart"/>
+      <w:r>
+        <w:rPr>
+          <w:rFonts w:ascii="Palatino Linotype" w:hAnsi="Palatino Linotype"/>
+          <w:b/>
+          <w:bCs/>
+          <w:sz w:val="24"/>
+          <w:szCs w:val="24"/>
+        </w:rPr>
+        <w:t>assigned</w:t>
+      </w:r>
+      <w:proofErr w:type="gramEnd"/>
+      <w:r>
+        <w:rPr>
+          <w:rFonts w:ascii="Palatino Linotype" w:hAnsi="Palatino Linotype"/>
+          <w:b/>
+          <w:bCs/>
+          <w:sz w:val="24"/>
+          <w:szCs w:val="24"/>
+        </w:rPr>
+        <w:t>_judge</w:t>
+      </w:r>
+      <w:proofErr w:type="spellEnd"/>
+      <w:r>
+        <w:rPr>
+          <w:rFonts w:ascii="Palatino Linotype" w:hAnsi="Palatino Linotype"/>
+          <w:b/>
+          <w:bCs/>
+          <w:sz w:val="24"/>
+          <w:szCs w:val="24"/>
+        </w:rPr>
+        <w:t xml:space="preserve"> }}</w:t>
       </w:r>
     </w:p>
     <w:p>
@@ -665,7 +827,43 @@
           <w:sz w:val="24"/>
           <w:szCs w:val="24"/>
         </w:rPr>
-        <w:t xml:space="preserve">This case is scheduled for {% if jury_trial_only == ‘No’ %}a </w:t>
+        <w:t xml:space="preserve">This case is scheduled for {% if </w:t>
+      </w:r>
+      <w:proofErr w:type="spellStart"/>
+      <w:r>
+        <w:rPr>
+          <w:rFonts w:ascii="Palatino Linotype" w:hAnsi="Palatino Linotype"/>
+          <w:sz w:val="24"/>
+          <w:szCs w:val="24"/>
+        </w:rPr>
+        <w:t>jury_trial_only</w:t>
+      </w:r>
+      <w:proofErr w:type="spellEnd"/>
+      <w:r>
+        <w:rPr>
+          <w:rFonts w:ascii="Palatino Linotype" w:hAnsi="Palatino Linotype"/>
+          <w:sz w:val="24"/>
+          <w:szCs w:val="24"/>
+        </w:rPr>
+        <w:t xml:space="preserve"> == ‘No’ </w:t>
+      </w:r>
+      <w:proofErr w:type="gramStart"/>
+      <w:r>
+        <w:rPr>
+          <w:rFonts w:ascii="Palatino Linotype" w:hAnsi="Palatino Linotype"/>
+          <w:sz w:val="24"/>
+          <w:szCs w:val="24"/>
+        </w:rPr>
+        <w:t>%}a</w:t>
+      </w:r>
+      <w:proofErr w:type="gramEnd"/>
+      <w:r>
+        <w:rPr>
+          <w:rFonts w:ascii="Palatino Linotype" w:hAnsi="Palatino Linotype"/>
+          <w:sz w:val="24"/>
+          <w:szCs w:val="24"/>
+        </w:rPr>
+        <w:t xml:space="preserve"> </w:t>
       </w:r>
       <w:r>
         <w:rPr>
@@ -675,16 +873,9 @@
           <w:sz w:val="24"/>
           <w:szCs w:val="24"/>
         </w:rPr>
-        <w:t>Final Pretrial on {{ final_pretrial_date }}</w:t>
-      </w:r>
-      <w:r>
-        <w:rPr>
-          <w:rFonts w:ascii="Palatino Linotype" w:hAnsi="Palatino Linotype"/>
-          <w:sz w:val="24"/>
-          <w:szCs w:val="24"/>
-        </w:rPr>
-        <w:t>,</w:t>
-      </w:r>
+        <w:t xml:space="preserve">Final Pretrial on {{ </w:t>
+      </w:r>
+      <w:proofErr w:type="spellStart"/>
       <w:r>
         <w:rPr>
           <w:rFonts w:ascii="Palatino Linotype" w:hAnsi="Palatino Linotype"/>
@@ -693,16 +884,9 @@
           <w:sz w:val="24"/>
           <w:szCs w:val="24"/>
         </w:rPr>
-        <w:t xml:space="preserve"> </w:t>
-      </w:r>
-      <w:r>
-        <w:rPr>
-          <w:rFonts w:ascii="Palatino Linotype" w:hAnsi="Palatino Linotype"/>
-          <w:sz w:val="24"/>
-          <w:szCs w:val="24"/>
-        </w:rPr>
-        <w:t>at</w:t>
-      </w:r>
+        <w:t>final_pretrial_date</w:t>
+      </w:r>
+      <w:proofErr w:type="spellEnd"/>
       <w:r>
         <w:rPr>
           <w:rFonts w:ascii="Palatino Linotype" w:hAnsi="Palatino Linotype"/>
@@ -711,15 +895,15 @@
           <w:sz w:val="24"/>
           <w:szCs w:val="24"/>
         </w:rPr>
-        <w:t xml:space="preserve"> {{ final_pretrial_time }}</w:t>
-      </w:r>
-      <w:r>
-        <w:rPr>
-          <w:rFonts w:ascii="Palatino Linotype" w:hAnsi="Palatino Linotype"/>
-          <w:sz w:val="24"/>
-          <w:szCs w:val="24"/>
-        </w:rPr>
-        <w:t xml:space="preserve">, and {% endif %}a </w:t>
+        <w:t xml:space="preserve"> }}</w:t>
+      </w:r>
+      <w:r>
+        <w:rPr>
+          <w:rFonts w:ascii="Palatino Linotype" w:hAnsi="Palatino Linotype"/>
+          <w:sz w:val="24"/>
+          <w:szCs w:val="24"/>
+        </w:rPr>
+        <w:t>,</w:t>
       </w:r>
       <w:r>
         <w:rPr>
@@ -729,7 +913,7 @@
           <w:sz w:val="24"/>
           <w:szCs w:val="24"/>
         </w:rPr>
-        <w:t xml:space="preserve">Jury Trial on {{ trial_date }}, </w:t>
+        <w:t xml:space="preserve"> </w:t>
       </w:r>
       <w:r>
         <w:rPr>
@@ -747,6 +931,86 @@
           <w:sz w:val="24"/>
           <w:szCs w:val="24"/>
         </w:rPr>
+        <w:t xml:space="preserve"> {{ </w:t>
+      </w:r>
+      <w:proofErr w:type="spellStart"/>
+      <w:r>
+        <w:rPr>
+          <w:rFonts w:ascii="Palatino Linotype" w:hAnsi="Palatino Linotype"/>
+          <w:b/>
+          <w:bCs/>
+          <w:sz w:val="24"/>
+          <w:szCs w:val="24"/>
+        </w:rPr>
+        <w:t>final_pretrial_time</w:t>
+      </w:r>
+      <w:proofErr w:type="spellEnd"/>
+      <w:r>
+        <w:rPr>
+          <w:rFonts w:ascii="Palatino Linotype" w:hAnsi="Palatino Linotype"/>
+          <w:b/>
+          <w:bCs/>
+          <w:sz w:val="24"/>
+          <w:szCs w:val="24"/>
+        </w:rPr>
+        <w:t xml:space="preserve"> }}</w:t>
+      </w:r>
+      <w:r>
+        <w:rPr>
+          <w:rFonts w:ascii="Palatino Linotype" w:hAnsi="Palatino Linotype"/>
+          <w:sz w:val="24"/>
+          <w:szCs w:val="24"/>
+        </w:rPr>
+        <w:t xml:space="preserve">, and {% endif %}a </w:t>
+      </w:r>
+      <w:r>
+        <w:rPr>
+          <w:rFonts w:ascii="Palatino Linotype" w:hAnsi="Palatino Linotype"/>
+          <w:b/>
+          <w:bCs/>
+          <w:sz w:val="24"/>
+          <w:szCs w:val="24"/>
+        </w:rPr>
+        <w:t xml:space="preserve">Jury Trial on {{ </w:t>
+      </w:r>
+      <w:proofErr w:type="spellStart"/>
+      <w:r>
+        <w:rPr>
+          <w:rFonts w:ascii="Palatino Linotype" w:hAnsi="Palatino Linotype"/>
+          <w:b/>
+          <w:bCs/>
+          <w:sz w:val="24"/>
+          <w:szCs w:val="24"/>
+        </w:rPr>
+        <w:t>trial_date</w:t>
+      </w:r>
+      <w:proofErr w:type="spellEnd"/>
+      <w:r>
+        <w:rPr>
+          <w:rFonts w:ascii="Palatino Linotype" w:hAnsi="Palatino Linotype"/>
+          <w:b/>
+          <w:bCs/>
+          <w:sz w:val="24"/>
+          <w:szCs w:val="24"/>
+        </w:rPr>
+        <w:t xml:space="preserve"> }}, </w:t>
+      </w:r>
+      <w:r>
+        <w:rPr>
+          <w:rFonts w:ascii="Palatino Linotype" w:hAnsi="Palatino Linotype"/>
+          <w:sz w:val="24"/>
+          <w:szCs w:val="24"/>
+        </w:rPr>
+        <w:t>at</w:t>
+      </w:r>
+      <w:r>
+        <w:rPr>
+          <w:rFonts w:ascii="Palatino Linotype" w:hAnsi="Palatino Linotype"/>
+          <w:b/>
+          <w:bCs/>
+          <w:sz w:val="24"/>
+          <w:szCs w:val="24"/>
+        </w:rPr>
         <w:t xml:space="preserve"> 8:15 A.M.</w:t>
       </w:r>
       <w:r>
@@ -763,7 +1027,25 @@
           <w:sz w:val="24"/>
           <w:szCs w:val="24"/>
         </w:rPr>
-        <w:t xml:space="preserve">{{ hearing_location </w:t>
+        <w:t xml:space="preserve">{{ </w:t>
+      </w:r>
+      <w:proofErr w:type="spellStart"/>
+      <w:r>
+        <w:rPr>
+          <w:rFonts w:ascii="Palatino Linotype" w:hAnsi="Palatino Linotype"/>
+          <w:sz w:val="24"/>
+          <w:szCs w:val="24"/>
+        </w:rPr>
+        <w:t>hearing_location</w:t>
+      </w:r>
+      <w:proofErr w:type="spellEnd"/>
+      <w:r>
+        <w:rPr>
+          <w:rFonts w:ascii="Palatino Linotype" w:hAnsi="Palatino Linotype"/>
+          <w:sz w:val="24"/>
+          <w:szCs w:val="24"/>
+        </w:rPr>
+        <w:t xml:space="preserve"> </w:t>
       </w:r>
       <w:r>
         <w:rPr>
@@ -883,6 +1165,7 @@
         </w:rPr>
         <w:tab/>
       </w:r>
+      <w:proofErr w:type="gramStart"/>
       <w:r>
         <w:rPr>
           <w:rFonts w:ascii="Vladimir Script" w:hAnsi="Vladimir Script"/>
@@ -890,8 +1173,9 @@
           <w:szCs w:val="32"/>
           <w:u w:val="single"/>
         </w:rPr>
-        <w:t>{{ judicial_officer.first_name }} {{ judicial_officer.last_name }}</w:t>
-      </w:r>
+        <w:t xml:space="preserve">{{ </w:t>
+      </w:r>
+      <w:proofErr w:type="spellStart"/>
       <w:r>
         <w:rPr>
           <w:rFonts w:ascii="Vladimir Script" w:hAnsi="Vladimir Script"/>
@@ -899,8 +1183,9 @@
           <w:szCs w:val="32"/>
           <w:u w:val="single"/>
         </w:rPr>
-        <w:t xml:space="preserve"> </w:t>
-      </w:r>
+        <w:t>judicial</w:t>
+      </w:r>
+      <w:proofErr w:type="gramEnd"/>
       <w:r>
         <w:rPr>
           <w:rFonts w:ascii="Vladimir Script" w:hAnsi="Vladimir Script"/>
@@ -908,8 +1193,9 @@
           <w:szCs w:val="32"/>
           <w:u w:val="single"/>
         </w:rPr>
-        <w:tab/>
-      </w:r>
+        <w:t>_officer.first_name</w:t>
+      </w:r>
+      <w:proofErr w:type="spellEnd"/>
       <w:r>
         <w:rPr>
           <w:rFonts w:ascii="Vladimir Script" w:hAnsi="Vladimir Script"/>
@@ -917,8 +1203,9 @@
           <w:szCs w:val="32"/>
           <w:u w:val="single"/>
         </w:rPr>
-        <w:tab/>
-      </w:r>
+        <w:t xml:space="preserve"> }} {{ </w:t>
+      </w:r>
+      <w:proofErr w:type="spellStart"/>
       <w:r>
         <w:rPr>
           <w:rFonts w:ascii="Vladimir Script" w:hAnsi="Vladimir Script"/>
@@ -926,8 +1213,9 @@
           <w:szCs w:val="32"/>
           <w:u w:val="single"/>
         </w:rPr>
-        <w:tab/>
-      </w:r>
+        <w:t>judicial_officer.last_name</w:t>
+      </w:r>
+      <w:proofErr w:type="spellEnd"/>
       <w:r>
         <w:rPr>
           <w:rFonts w:ascii="Vladimir Script" w:hAnsi="Vladimir Script"/>
@@ -935,7 +1223,7 @@
           <w:szCs w:val="32"/>
           <w:u w:val="single"/>
         </w:rPr>
-        <w:tab/>
+        <w:t xml:space="preserve"> }}</w:t>
       </w:r>
       <w:r>
         <w:rPr>
@@ -944,72 +1232,181 @@
           <w:szCs w:val="32"/>
           <w:u w:val="single"/>
         </w:rPr>
-        <w:tab/>
-      </w:r>
-    </w:p>
-    <w:p>
-      <w:pPr>
-        <w:rPr>
-          <w:rFonts w:ascii="Palatino Linotype" w:hAnsi="Palatino Linotype"/>
-          <w:sz w:val="24"/>
-          <w:szCs w:val="24"/>
-        </w:rPr>
-      </w:pPr>
-      <w:r>
-        <w:rPr>
-          <w:rFonts w:ascii="Palatino Linotype" w:hAnsi="Palatino Linotype"/>
-          <w:sz w:val="24"/>
-          <w:szCs w:val="24"/>
-        </w:rPr>
-        <w:tab/>
-      </w:r>
-      <w:r>
-        <w:rPr>
-          <w:rFonts w:ascii="Palatino Linotype" w:hAnsi="Palatino Linotype"/>
-          <w:sz w:val="24"/>
-          <w:szCs w:val="24"/>
-        </w:rPr>
-        <w:tab/>
-      </w:r>
-      <w:r>
-        <w:rPr>
-          <w:rFonts w:ascii="Palatino Linotype" w:hAnsi="Palatino Linotype"/>
-          <w:sz w:val="24"/>
-          <w:szCs w:val="24"/>
-        </w:rPr>
-        <w:tab/>
-      </w:r>
-      <w:r>
-        <w:rPr>
-          <w:rFonts w:ascii="Palatino Linotype" w:hAnsi="Palatino Linotype"/>
-          <w:sz w:val="24"/>
-          <w:szCs w:val="24"/>
-        </w:rPr>
-        <w:tab/>
-      </w:r>
-      <w:r>
-        <w:rPr>
-          <w:rFonts w:ascii="Palatino Linotype" w:hAnsi="Palatino Linotype"/>
-          <w:sz w:val="24"/>
-          <w:szCs w:val="24"/>
-        </w:rPr>
-        <w:tab/>
-      </w:r>
-      <w:r>
-        <w:rPr>
-          <w:rFonts w:ascii="Palatino Linotype" w:hAnsi="Palatino Linotype"/>
-          <w:sz w:val="24"/>
-          <w:szCs w:val="24"/>
-        </w:rPr>
-        <w:tab/>
-      </w:r>
-      <w:r>
-        <w:rPr>
-          <w:rFonts w:ascii="Palatino Linotype" w:hAnsi="Palatino Linotype"/>
-          <w:sz w:val="24"/>
-          <w:szCs w:val="24"/>
-        </w:rPr>
-        <w:t>{{ judicial_officer.first_name }} {{ judicial_officer.last_name }}, {{ judicial_officer.officer_type }}</w:t>
+        <w:t xml:space="preserve"> </w:t>
+      </w:r>
+      <w:r>
+        <w:rPr>
+          <w:rFonts w:ascii="Vladimir Script" w:hAnsi="Vladimir Script"/>
+          <w:sz w:val="32"/>
+          <w:szCs w:val="32"/>
+          <w:u w:val="single"/>
+        </w:rPr>
+        <w:tab/>
+      </w:r>
+      <w:r>
+        <w:rPr>
+          <w:rFonts w:ascii="Vladimir Script" w:hAnsi="Vladimir Script"/>
+          <w:sz w:val="32"/>
+          <w:szCs w:val="32"/>
+          <w:u w:val="single"/>
+        </w:rPr>
+        <w:tab/>
+      </w:r>
+      <w:r>
+        <w:rPr>
+          <w:rFonts w:ascii="Vladimir Script" w:hAnsi="Vladimir Script"/>
+          <w:sz w:val="32"/>
+          <w:szCs w:val="32"/>
+          <w:u w:val="single"/>
+        </w:rPr>
+        <w:tab/>
+      </w:r>
+      <w:r>
+        <w:rPr>
+          <w:rFonts w:ascii="Vladimir Script" w:hAnsi="Vladimir Script"/>
+          <w:sz w:val="32"/>
+          <w:szCs w:val="32"/>
+          <w:u w:val="single"/>
+        </w:rPr>
+        <w:tab/>
+      </w:r>
+      <w:r>
+        <w:rPr>
+          <w:rFonts w:ascii="Vladimir Script" w:hAnsi="Vladimir Script"/>
+          <w:sz w:val="32"/>
+          <w:szCs w:val="32"/>
+          <w:u w:val="single"/>
+        </w:rPr>
+        <w:tab/>
+      </w:r>
+    </w:p>
+    <w:p>
+      <w:pPr>
+        <w:rPr>
+          <w:rFonts w:ascii="Palatino Linotype" w:hAnsi="Palatino Linotype"/>
+          <w:sz w:val="24"/>
+          <w:szCs w:val="24"/>
+        </w:rPr>
+      </w:pPr>
+      <w:r>
+        <w:rPr>
+          <w:rFonts w:ascii="Palatino Linotype" w:hAnsi="Palatino Linotype"/>
+          <w:sz w:val="24"/>
+          <w:szCs w:val="24"/>
+        </w:rPr>
+        <w:tab/>
+      </w:r>
+      <w:r>
+        <w:rPr>
+          <w:rFonts w:ascii="Palatino Linotype" w:hAnsi="Palatino Linotype"/>
+          <w:sz w:val="24"/>
+          <w:szCs w:val="24"/>
+        </w:rPr>
+        <w:tab/>
+      </w:r>
+      <w:r>
+        <w:rPr>
+          <w:rFonts w:ascii="Palatino Linotype" w:hAnsi="Palatino Linotype"/>
+          <w:sz w:val="24"/>
+          <w:szCs w:val="24"/>
+        </w:rPr>
+        <w:tab/>
+      </w:r>
+      <w:r>
+        <w:rPr>
+          <w:rFonts w:ascii="Palatino Linotype" w:hAnsi="Palatino Linotype"/>
+          <w:sz w:val="24"/>
+          <w:szCs w:val="24"/>
+        </w:rPr>
+        <w:tab/>
+      </w:r>
+      <w:r>
+        <w:rPr>
+          <w:rFonts w:ascii="Palatino Linotype" w:hAnsi="Palatino Linotype"/>
+          <w:sz w:val="24"/>
+          <w:szCs w:val="24"/>
+        </w:rPr>
+        <w:tab/>
+      </w:r>
+      <w:r>
+        <w:rPr>
+          <w:rFonts w:ascii="Palatino Linotype" w:hAnsi="Palatino Linotype"/>
+          <w:sz w:val="24"/>
+          <w:szCs w:val="24"/>
+        </w:rPr>
+        <w:tab/>
+      </w:r>
+      <w:proofErr w:type="gramStart"/>
+      <w:r>
+        <w:rPr>
+          <w:rFonts w:ascii="Palatino Linotype" w:hAnsi="Palatino Linotype"/>
+          <w:sz w:val="24"/>
+          <w:szCs w:val="24"/>
+        </w:rPr>
+        <w:t xml:space="preserve">{{ </w:t>
+      </w:r>
+      <w:proofErr w:type="spellStart"/>
+      <w:r>
+        <w:rPr>
+          <w:rFonts w:ascii="Palatino Linotype" w:hAnsi="Palatino Linotype"/>
+          <w:sz w:val="24"/>
+          <w:szCs w:val="24"/>
+        </w:rPr>
+        <w:t>judicial</w:t>
+      </w:r>
+      <w:proofErr w:type="gramEnd"/>
+      <w:r>
+        <w:rPr>
+          <w:rFonts w:ascii="Palatino Linotype" w:hAnsi="Palatino Linotype"/>
+          <w:sz w:val="24"/>
+          <w:szCs w:val="24"/>
+        </w:rPr>
+        <w:t>_officer.first_name</w:t>
+      </w:r>
+      <w:proofErr w:type="spellEnd"/>
+      <w:r>
+        <w:rPr>
+          <w:rFonts w:ascii="Palatino Linotype" w:hAnsi="Palatino Linotype"/>
+          <w:sz w:val="24"/>
+          <w:szCs w:val="24"/>
+        </w:rPr>
+        <w:t xml:space="preserve"> }} {{ </w:t>
+      </w:r>
+      <w:proofErr w:type="spellStart"/>
+      <w:r>
+        <w:rPr>
+          <w:rFonts w:ascii="Palatino Linotype" w:hAnsi="Palatino Linotype"/>
+          <w:sz w:val="24"/>
+          <w:szCs w:val="24"/>
+        </w:rPr>
+        <w:t>judicial_officer.last_name</w:t>
+      </w:r>
+      <w:proofErr w:type="spellEnd"/>
+      <w:r>
+        <w:rPr>
+          <w:rFonts w:ascii="Palatino Linotype" w:hAnsi="Palatino Linotype"/>
+          <w:sz w:val="24"/>
+          <w:szCs w:val="24"/>
+        </w:rPr>
+        <w:t xml:space="preserve"> }}, {{ </w:t>
+      </w:r>
+      <w:proofErr w:type="spellStart"/>
+      <w:r>
+        <w:rPr>
+          <w:rFonts w:ascii="Palatino Linotype" w:hAnsi="Palatino Linotype"/>
+          <w:sz w:val="24"/>
+          <w:szCs w:val="24"/>
+        </w:rPr>
+        <w:t>judicial_officer.officer_type</w:t>
+      </w:r>
+      <w:proofErr w:type="spellEnd"/>
+      <w:r>
+        <w:rPr>
+          <w:rFonts w:ascii="Palatino Linotype" w:hAnsi="Palatino Linotype"/>
+          <w:sz w:val="24"/>
+          <w:szCs w:val="24"/>
+        </w:rPr>
+        <w:t xml:space="preserve"> }}</w:t>
       </w:r>
     </w:p>
     <w:p>
@@ -1056,11 +1453,47 @@
           <w:rFonts w:ascii="Palatino Linotype" w:hAnsi="Palatino Linotype"/>
         </w:rPr>
       </w:pPr>
-      <w:r>
-        <w:rPr>
-          <w:rFonts w:ascii="Palatino Linotype" w:hAnsi="Palatino Linotype"/>
-        </w:rPr>
-        <w:t>{{ defendant.first_name }} {{ defendant.last_name }}</w:t>
+      <w:proofErr w:type="gramStart"/>
+      <w:r>
+        <w:rPr>
+          <w:rFonts w:ascii="Palatino Linotype" w:hAnsi="Palatino Linotype"/>
+        </w:rPr>
+        <w:t xml:space="preserve">{{ </w:t>
+      </w:r>
+      <w:proofErr w:type="spellStart"/>
+      <w:r>
+        <w:rPr>
+          <w:rFonts w:ascii="Palatino Linotype" w:hAnsi="Palatino Linotype"/>
+        </w:rPr>
+        <w:t>defendant</w:t>
+      </w:r>
+      <w:proofErr w:type="gramEnd"/>
+      <w:r>
+        <w:rPr>
+          <w:rFonts w:ascii="Palatino Linotype" w:hAnsi="Palatino Linotype"/>
+        </w:rPr>
+        <w:t>.first_name</w:t>
+      </w:r>
+      <w:proofErr w:type="spellEnd"/>
+      <w:r>
+        <w:rPr>
+          <w:rFonts w:ascii="Palatino Linotype" w:hAnsi="Palatino Linotype"/>
+        </w:rPr>
+        <w:t xml:space="preserve"> }} {{ </w:t>
+      </w:r>
+      <w:proofErr w:type="spellStart"/>
+      <w:r>
+        <w:rPr>
+          <w:rFonts w:ascii="Palatino Linotype" w:hAnsi="Palatino Linotype"/>
+        </w:rPr>
+        <w:t>defendant.last_name</w:t>
+      </w:r>
+      <w:proofErr w:type="spellEnd"/>
+      <w:r>
+        <w:rPr>
+          <w:rFonts w:ascii="Palatino Linotype" w:hAnsi="Palatino Linotype"/>
+        </w:rPr>
+        <w:t xml:space="preserve"> }}</w:t>
       </w:r>
     </w:p>
     <w:p>
@@ -1071,11 +1504,33 @@
           <w:szCs w:val="24"/>
         </w:rPr>
       </w:pPr>
-      <w:r>
-        <w:rPr>
-          <w:rFonts w:ascii="Palatino Linotype" w:hAnsi="Palatino Linotype"/>
-        </w:rPr>
-        <w:t>{{ defense_counsel }}</w:t>
+      <w:proofErr w:type="gramStart"/>
+      <w:r>
+        <w:rPr>
+          <w:rFonts w:ascii="Palatino Linotype" w:hAnsi="Palatino Linotype"/>
+        </w:rPr>
+        <w:t xml:space="preserve">{{ </w:t>
+      </w:r>
+      <w:proofErr w:type="spellStart"/>
+      <w:r>
+        <w:rPr>
+          <w:rFonts w:ascii="Palatino Linotype" w:hAnsi="Palatino Linotype"/>
+        </w:rPr>
+        <w:t>defense</w:t>
+      </w:r>
+      <w:proofErr w:type="gramEnd"/>
+      <w:r>
+        <w:rPr>
+          <w:rFonts w:ascii="Palatino Linotype" w:hAnsi="Palatino Linotype"/>
+        </w:rPr>
+        <w:t>_counsel</w:t>
+      </w:r>
+      <w:proofErr w:type="spellEnd"/>
+      <w:r>
+        <w:rPr>
+          <w:rFonts w:ascii="Palatino Linotype" w:hAnsi="Palatino Linotype"/>
+        </w:rPr>
+        <w:t xml:space="preserve"> }}</w:t>
       </w:r>
     </w:p>
     <w:p>
@@ -1258,7 +1713,35 @@
       <w:rPr>
         <w:rFonts w:ascii="Palatino Linotype" w:hAnsi="Palatino Linotype"/>
       </w:rPr>
-      <w:t xml:space="preserve"> {{ case_number </w:t>
+      <w:t xml:space="preserve"> </w:t>
+    </w:r>
+    <w:proofErr w:type="gramStart"/>
+    <w:r>
+      <w:rPr>
+        <w:rFonts w:ascii="Palatino Linotype" w:hAnsi="Palatino Linotype"/>
+      </w:rPr>
+      <w:t xml:space="preserve">{{ </w:t>
+    </w:r>
+    <w:proofErr w:type="spellStart"/>
+    <w:r>
+      <w:rPr>
+        <w:rFonts w:ascii="Palatino Linotype" w:hAnsi="Palatino Linotype"/>
+      </w:rPr>
+      <w:t>case</w:t>
+    </w:r>
+    <w:proofErr w:type="gramEnd"/>
+    <w:r>
+      <w:rPr>
+        <w:rFonts w:ascii="Palatino Linotype" w:hAnsi="Palatino Linotype"/>
+      </w:rPr>
+      <w:t>_number</w:t>
+    </w:r>
+    <w:proofErr w:type="spellEnd"/>
+    <w:r>
+      <w:rPr>
+        <w:rFonts w:ascii="Palatino Linotype" w:hAnsi="Palatino Linotype"/>
+      </w:rPr>
+      <w:t xml:space="preserve"> </w:t>
     </w:r>
     <w:r>
       <w:rPr>

</xml_diff>

<commit_message>
Updated spacing on sched templates.
</commit_message>
<xml_diff>
--- a/resources/Templates/Final_Jury_Notice_Of_Hearing_Template.docx
+++ b/resources/Templates/Final_Jury_Notice_Of_Hearing_Template.docx
@@ -156,7 +156,7 @@
                       <w:b/>
                       <w:noProof/>
                     </w:rPr>
-                    <w:t xml:space="preserve">2022-Jul-19    9:50 AM </w:t>
+                    <w:t xml:space="preserve">2022-Jul-20    12:04 PM </w:t>
                   </w:r>
                   <w:r>
                     <w:rPr>
@@ -325,7 +325,15 @@
           <w:sz w:val="24"/>
           <w:szCs w:val="24"/>
         </w:rPr>
-        <w:t xml:space="preserve">                                                                  </w:t>
+        <w:t xml:space="preserve">                                                          </w:t>
+      </w:r>
+      <w:r>
+        <w:rPr>
+          <w:rFonts w:ascii="Palatino Linotype" w:hAnsi="Palatino Linotype"/>
+          <w:sz w:val="24"/>
+          <w:szCs w:val="24"/>
+        </w:rPr>
+        <w:t xml:space="preserve">    </w:t>
       </w:r>
       <w:r>
         <w:rPr>
@@ -466,9 +474,7 @@
     </w:p>
     <w:p>
       <w:pPr>
-        <w:tabs>
-          <w:tab w:val="left" w:pos="5760"/>
-        </w:tabs>
+        <w:ind w:firstLine="720"/>
         <w:rPr>
           <w:rFonts w:ascii="Palatino Linotype" w:hAnsi="Palatino Linotype"/>
           <w:sz w:val="24"/>
@@ -492,89 +498,69 @@
         </w:rPr>
         <w:tab/>
       </w:r>
-      <w:bookmarkEnd w:id="0"/>
-    </w:p>
-    <w:p>
-      <w:pPr>
-        <w:ind w:firstLine="720"/>
-        <w:rPr>
-          <w:rFonts w:ascii="Palatino Linotype" w:hAnsi="Palatino Linotype"/>
-          <w:sz w:val="24"/>
-          <w:szCs w:val="24"/>
-        </w:rPr>
-      </w:pPr>
-      <w:r>
-        <w:rPr>
-          <w:rFonts w:ascii="Palatino Linotype" w:hAnsi="Palatino Linotype"/>
-          <w:sz w:val="24"/>
-          <w:szCs w:val="24"/>
-        </w:rPr>
-        <w:t>Defendant</w:t>
-      </w:r>
-      <w:r>
-        <w:rPr>
-          <w:rFonts w:ascii="Palatino Linotype" w:hAnsi="Palatino Linotype"/>
-          <w:sz w:val="24"/>
-          <w:szCs w:val="24"/>
-        </w:rPr>
-        <w:t>.</w:t>
-      </w:r>
-      <w:r>
-        <w:rPr>
-          <w:rFonts w:ascii="Palatino Linotype" w:hAnsi="Palatino Linotype"/>
-          <w:sz w:val="24"/>
-          <w:szCs w:val="24"/>
-        </w:rPr>
-        <w:tab/>
-      </w:r>
-      <w:r>
-        <w:rPr>
-          <w:rFonts w:ascii="Palatino Linotype" w:hAnsi="Palatino Linotype"/>
-          <w:sz w:val="24"/>
-          <w:szCs w:val="24"/>
-        </w:rPr>
-        <w:tab/>
-      </w:r>
-      <w:r>
-        <w:rPr>
-          <w:rFonts w:ascii="Palatino Linotype" w:hAnsi="Palatino Linotype"/>
-          <w:sz w:val="24"/>
-          <w:szCs w:val="24"/>
-        </w:rPr>
-        <w:tab/>
-      </w:r>
-      <w:r>
-        <w:rPr>
-          <w:rFonts w:ascii="Palatino Linotype" w:hAnsi="Palatino Linotype"/>
-          <w:sz w:val="24"/>
-          <w:szCs w:val="24"/>
-        </w:rPr>
-        <w:tab/>
-      </w:r>
-    </w:p>
-    <w:p>
-      <w:pPr>
-        <w:ind w:left="4320" w:firstLine="720"/>
+      <w:r>
+        <w:rPr>
+          <w:rFonts w:ascii="Palatino Linotype" w:hAnsi="Palatino Linotype"/>
+          <w:sz w:val="24"/>
+          <w:szCs w:val="24"/>
+        </w:rPr>
+        <w:tab/>
+      </w:r>
+      <w:r>
+        <w:rPr>
+          <w:rFonts w:ascii="Palatino Linotype" w:hAnsi="Palatino Linotype"/>
+          <w:sz w:val="24"/>
+          <w:szCs w:val="24"/>
+        </w:rPr>
+        <w:tab/>
+      </w:r>
+      <w:r>
+        <w:rPr>
+          <w:rFonts w:ascii="Palatino Linotype" w:hAnsi="Palatino Linotype"/>
+          <w:sz w:val="24"/>
+          <w:szCs w:val="24"/>
+        </w:rPr>
+        <w:tab/>
+      </w:r>
+      <w:r>
+        <w:rPr>
+          <w:rFonts w:ascii="Palatino Linotype" w:hAnsi="Palatino Linotype"/>
+          <w:sz w:val="24"/>
+          <w:szCs w:val="24"/>
+        </w:rPr>
+        <w:tab/>
+      </w:r>
+      <w:r>
         <w:rPr>
           <w:rFonts w:ascii="Palatino Linotype" w:hAnsi="Palatino Linotype"/>
           <w:b/>
           <w:bCs/>
-        </w:rPr>
-      </w:pPr>
-    </w:p>
-    <w:p>
-      <w:pPr>
-        <w:ind w:left="4320" w:firstLine="720"/>
+          <w:sz w:val="24"/>
+          <w:szCs w:val="24"/>
+        </w:rPr>
+        <w:t>Assigned to:</w:t>
+      </w:r>
+    </w:p>
+    <w:p>
+      <w:pPr>
+        <w:ind w:firstLine="720"/>
         <w:rPr>
           <w:rFonts w:ascii="Palatino Linotype" w:hAnsi="Palatino Linotype"/>
           <w:b/>
           <w:bCs/>
-        </w:rPr>
-      </w:pPr>
-    </w:p>
-    <w:p>
-      <w:pPr>
-        <w:ind w:left="4320" w:firstLine="720"/>
+          <w:sz w:val="24"/>
+          <w:szCs w:val="24"/>
+        </w:rPr>
+      </w:pPr>
+      <w:r>
+        <w:rPr>
+          <w:rFonts w:ascii="Palatino Linotype" w:hAnsi="Palatino Linotype"/>
+          <w:sz w:val="24"/>
+          <w:szCs w:val="24"/>
+        </w:rPr>
+        <w:t>Defendant.</w:t>
+      </w:r>
+      <w:r>
         <w:rPr>
           <w:rFonts w:ascii="Palatino Linotype" w:hAnsi="Palatino Linotype"/>
           <w:b/>
@@ -582,7 +568,8 @@
           <w:sz w:val="24"/>
           <w:szCs w:val="24"/>
         </w:rPr>
-      </w:pPr>
+        <w:tab/>
+      </w:r>
       <w:r>
         <w:rPr>
           <w:rFonts w:ascii="Palatino Linotype" w:hAnsi="Palatino Linotype"/>
@@ -591,12 +578,9 @@
           <w:sz w:val="24"/>
           <w:szCs w:val="24"/>
         </w:rPr>
-        <w:t>Assigned to:</w:t>
-      </w:r>
-    </w:p>
-    <w:p>
-      <w:pPr>
-        <w:ind w:firstLine="720"/>
+        <w:tab/>
+      </w:r>
+      <w:r>
         <w:rPr>
           <w:rFonts w:ascii="Palatino Linotype" w:hAnsi="Palatino Linotype"/>
           <w:b/>
@@ -604,7 +588,8 @@
           <w:sz w:val="24"/>
           <w:szCs w:val="24"/>
         </w:rPr>
-      </w:pPr>
+        <w:tab/>
+      </w:r>
       <w:r>
         <w:rPr>
           <w:rFonts w:ascii="Palatino Linotype" w:hAnsi="Palatino Linotype"/>
@@ -625,6 +610,7 @@
         </w:rPr>
         <w:tab/>
       </w:r>
+      <w:proofErr w:type="gramStart"/>
       <w:r>
         <w:rPr>
           <w:rFonts w:ascii="Palatino Linotype" w:hAnsi="Palatino Linotype"/>
@@ -633,8 +619,9 @@
           <w:sz w:val="24"/>
           <w:szCs w:val="24"/>
         </w:rPr>
-        <w:tab/>
-      </w:r>
+        <w:t xml:space="preserve">{{ </w:t>
+      </w:r>
+      <w:proofErr w:type="spellStart"/>
       <w:r>
         <w:rPr>
           <w:rFonts w:ascii="Palatino Linotype" w:hAnsi="Palatino Linotype"/>
@@ -643,8 +630,9 @@
           <w:sz w:val="24"/>
           <w:szCs w:val="24"/>
         </w:rPr>
-        <w:tab/>
-      </w:r>
+        <w:t>assigned</w:t>
+      </w:r>
+      <w:proofErr w:type="gramEnd"/>
       <w:r>
         <w:rPr>
           <w:rFonts w:ascii="Palatino Linotype" w:hAnsi="Palatino Linotype"/>
@@ -653,8 +641,9 @@
           <w:sz w:val="24"/>
           <w:szCs w:val="24"/>
         </w:rPr>
-        <w:tab/>
-      </w:r>
+        <w:t>_judge</w:t>
+      </w:r>
+      <w:proofErr w:type="spellEnd"/>
       <w:r>
         <w:rPr>
           <w:rFonts w:ascii="Palatino Linotype" w:hAnsi="Palatino Linotype"/>
@@ -663,72 +652,9 @@
           <w:sz w:val="24"/>
           <w:szCs w:val="24"/>
         </w:rPr>
-        <w:tab/>
-      </w:r>
-      <w:proofErr w:type="gramStart"/>
-      <w:r>
-        <w:rPr>
-          <w:rFonts w:ascii="Palatino Linotype" w:hAnsi="Palatino Linotype"/>
-          <w:b/>
-          <w:bCs/>
-          <w:sz w:val="24"/>
-          <w:szCs w:val="24"/>
-        </w:rPr>
-        <w:t xml:space="preserve">{{ </w:t>
-      </w:r>
-      <w:proofErr w:type="spellStart"/>
-      <w:r>
-        <w:rPr>
-          <w:rFonts w:ascii="Palatino Linotype" w:hAnsi="Palatino Linotype"/>
-          <w:b/>
-          <w:bCs/>
-          <w:sz w:val="24"/>
-          <w:szCs w:val="24"/>
-        </w:rPr>
-        <w:t>assigned</w:t>
-      </w:r>
-      <w:proofErr w:type="gramEnd"/>
-      <w:r>
-        <w:rPr>
-          <w:rFonts w:ascii="Palatino Linotype" w:hAnsi="Palatino Linotype"/>
-          <w:b/>
-          <w:bCs/>
-          <w:sz w:val="24"/>
-          <w:szCs w:val="24"/>
-        </w:rPr>
-        <w:t>_judge</w:t>
-      </w:r>
-      <w:proofErr w:type="spellEnd"/>
-      <w:r>
-        <w:rPr>
-          <w:rFonts w:ascii="Palatino Linotype" w:hAnsi="Palatino Linotype"/>
-          <w:b/>
-          <w:bCs/>
-          <w:sz w:val="24"/>
-          <w:szCs w:val="24"/>
-        </w:rPr>
         <w:t xml:space="preserve"> }}</w:t>
       </w:r>
-    </w:p>
-    <w:p>
-      <w:pPr>
-        <w:tabs>
-          <w:tab w:val="left" w:pos="10270"/>
-        </w:tabs>
-        <w:rPr>
-          <w:rFonts w:ascii="Palatino Linotype" w:hAnsi="Palatino Linotype"/>
-          <w:sz w:val="24"/>
-          <w:szCs w:val="24"/>
-        </w:rPr>
-      </w:pPr>
-      <w:r>
-        <w:rPr>
-          <w:rFonts w:ascii="Palatino Linotype" w:hAnsi="Palatino Linotype"/>
-          <w:sz w:val="24"/>
-          <w:szCs w:val="24"/>
-        </w:rPr>
-        <w:tab/>
-      </w:r>
+      <w:bookmarkEnd w:id="0"/>
     </w:p>
     <w:p>
       <w:pPr>

</xml_diff>

<commit_message>
Updated Hearing Notice templates.
</commit_message>
<xml_diff>
--- a/resources/Templates/Final_Jury_Notice_Of_Hearing_Template.docx
+++ b/resources/Templates/Final_Jury_Notice_Of_Hearing_Template.docx
@@ -49,211 +49,6 @@
           <w:szCs w:val="24"/>
         </w:rPr>
       </w:pPr>
-      <w:r>
-        <w:rPr>
-          <w:rFonts w:ascii="Palatino Linotype" w:hAnsi="Palatino Linotype"/>
-          <w:noProof/>
-          <w:sz w:val="24"/>
-          <w:szCs w:val="24"/>
-        </w:rPr>
-        <w:pict w14:anchorId="1E106D5C">
-          <v:shapetype id="_x0000_t202" coordsize="21600,21600" o:spt="202" path="m,l,21600r21600,l21600,xe">
-            <v:stroke joinstyle="miter"/>
-            <v:path gradientshapeok="t" o:connecttype="rect"/>
-          </v:shapetype>
-          <v:shape id="_x0000_s2050" type="#_x0000_t202" style="position:absolute;left:0;text-align:left;margin-left:389.25pt;margin-top:89pt;width:126.3pt;height:115.75pt;z-index:251657216;mso-position-horizontal-relative:margin;mso-position-vertical-relative:page;mso-width-relative:margin;mso-height-relative:margin" filled="f" stroked="f">
-            <v:textbox style="mso-next-textbox:#_x0000_s2050">
-              <w:txbxContent>
-                <w:p>
-                  <w:pPr>
-                    <w:jc w:val="center"/>
-                    <w:rPr>
-                      <w:rFonts w:ascii="Calibri" w:hAnsi="Calibri" w:cs="Calibri"/>
-                      <w:b/>
-                    </w:rPr>
-                  </w:pPr>
-                  <w:r>
-                    <w:rPr>
-                      <w:rFonts w:ascii="Calibri" w:hAnsi="Calibri" w:cs="Calibri"/>
-                      <w:b/>
-                    </w:rPr>
-                    <w:t>FILED</w:t>
-                  </w:r>
-                </w:p>
-                <w:p>
-                  <w:pPr>
-                    <w:jc w:val="center"/>
-                    <w:rPr>
-                      <w:rFonts w:ascii="Calibri" w:hAnsi="Calibri" w:cs="Calibri"/>
-                      <w:b/>
-                    </w:rPr>
-                  </w:pPr>
-                  <w:r>
-                    <w:rPr>
-                      <w:rFonts w:ascii="Calibri" w:hAnsi="Calibri" w:cs="Calibri"/>
-                      <w:b/>
-                    </w:rPr>
-                    <w:t>DELAWARE</w:t>
-                  </w:r>
-                </w:p>
-                <w:p>
-                  <w:pPr>
-                    <w:jc w:val="center"/>
-                    <w:rPr>
-                      <w:rFonts w:ascii="Calibri" w:hAnsi="Calibri" w:cs="Calibri"/>
-                      <w:b/>
-                    </w:rPr>
-                  </w:pPr>
-                  <w:r>
-                    <w:rPr>
-                      <w:rFonts w:ascii="Calibri" w:hAnsi="Calibri" w:cs="Calibri"/>
-                      <w:b/>
-                    </w:rPr>
-                    <w:t>MUNICIPAL COURT</w:t>
-                  </w:r>
-                </w:p>
-                <w:p>
-                  <w:pPr>
-                    <w:jc w:val="center"/>
-                    <w:rPr>
-                      <w:rFonts w:ascii="Calibri" w:hAnsi="Calibri" w:cs="Calibri"/>
-                      <w:b/>
-                    </w:rPr>
-                  </w:pPr>
-                </w:p>
-                <w:p>
-                  <w:pPr>
-                    <w:jc w:val="center"/>
-                    <w:rPr>
-                      <w:rFonts w:ascii="Calibri" w:hAnsi="Calibri" w:cs="Calibri"/>
-                      <w:b/>
-                    </w:rPr>
-                  </w:pPr>
-                  <w:r>
-                    <w:rPr>
-                      <w:rFonts w:ascii="Calibri" w:hAnsi="Calibri" w:cs="Calibri"/>
-                      <w:b/>
-                    </w:rPr>
-                    <w:fldChar w:fldCharType="begin"/>
-                  </w:r>
-                  <w:r>
-                    <w:rPr>
-                      <w:rFonts w:ascii="Calibri" w:hAnsi="Calibri" w:cs="Calibri"/>
-                      <w:b/>
-                    </w:rPr>
-                    <w:instrText xml:space="preserve"> DATE \@ "yyyy-MMM-dd    h:mm am/pm " </w:instrText>
-                  </w:r>
-                  <w:r>
-                    <w:rPr>
-                      <w:rFonts w:ascii="Calibri" w:hAnsi="Calibri" w:cs="Calibri"/>
-                      <w:b/>
-                    </w:rPr>
-                    <w:fldChar w:fldCharType="separate"/>
-                  </w:r>
-                  <w:r>
-                    <w:rPr>
-                      <w:rFonts w:ascii="Calibri" w:hAnsi="Calibri" w:cs="Calibri"/>
-                      <w:b/>
-                      <w:noProof/>
-                    </w:rPr>
-                    <w:t xml:space="preserve">2022-Jul-20    12:04 PM </w:t>
-                  </w:r>
-                  <w:r>
-                    <w:rPr>
-                      <w:rFonts w:ascii="Calibri" w:hAnsi="Calibri" w:cs="Calibri"/>
-                      <w:b/>
-                    </w:rPr>
-                    <w:fldChar w:fldCharType="end"/>
-                  </w:r>
-                </w:p>
-                <w:p>
-                  <w:pPr>
-                    <w:jc w:val="center"/>
-                    <w:rPr>
-                      <w:rFonts w:ascii="Calibri" w:hAnsi="Calibri" w:cs="Calibri"/>
-                      <w:b/>
-                    </w:rPr>
-                  </w:pPr>
-                </w:p>
-                <w:p>
-                  <w:pPr>
-                    <w:jc w:val="center"/>
-                    <w:rPr>
-                      <w:rFonts w:ascii="Calibri" w:hAnsi="Calibri" w:cs="Calibri"/>
-                      <w:b/>
-                    </w:rPr>
-                  </w:pPr>
-                  <w:r>
-                    <w:rPr>
-                      <w:rFonts w:ascii="Calibri" w:hAnsi="Calibri" w:cs="Calibri"/>
-                      <w:b/>
-                    </w:rPr>
-                    <w:t>CINDY DINOVO</w:t>
-                  </w:r>
-                </w:p>
-                <w:p>
-                  <w:pPr>
-                    <w:jc w:val="center"/>
-                    <w:rPr>
-                      <w:rFonts w:ascii="Calibri" w:hAnsi="Calibri" w:cs="Calibri"/>
-                      <w:b/>
-                    </w:rPr>
-                  </w:pPr>
-                  <w:r>
-                    <w:rPr>
-                      <w:rFonts w:ascii="Calibri" w:hAnsi="Calibri" w:cs="Calibri"/>
-                      <w:b/>
-                    </w:rPr>
-                    <w:t>CLERK</w:t>
-                  </w:r>
-                </w:p>
-                <w:p>
-                  <w:pPr>
-                    <w:jc w:val="center"/>
-                    <w:rPr>
-                      <w:b/>
-                    </w:rPr>
-                  </w:pPr>
-                </w:p>
-              </w:txbxContent>
-            </v:textbox>
-            <w10:wrap anchorx="margin" anchory="page"/>
-          </v:shape>
-        </w:pict>
-      </w:r>
-      <w:r>
-        <w:rPr>
-          <w:rFonts w:ascii="Palatino Linotype" w:hAnsi="Palatino Linotype"/>
-          <w:noProof/>
-          <w:sz w:val="24"/>
-          <w:szCs w:val="24"/>
-        </w:rPr>
-        <w:pict w14:anchorId="774019A4">
-          <v:shapetype id="_x0000_t75" coordsize="21600,21600" o:spt="75" o:preferrelative="t" path="m@4@5l@4@11@9@11@9@5xe" filled="f" stroked="f">
-            <v:stroke joinstyle="miter"/>
-            <v:formulas>
-              <v:f eqn="if lineDrawn pixelLineWidth 0"/>
-              <v:f eqn="sum @0 1 0"/>
-              <v:f eqn="sum 0 0 @1"/>
-              <v:f eqn="prod @2 1 2"/>
-              <v:f eqn="prod @3 21600 pixelWidth"/>
-              <v:f eqn="prod @3 21600 pixelHeight"/>
-              <v:f eqn="sum @0 0 1"/>
-              <v:f eqn="prod @6 1 2"/>
-              <v:f eqn="prod @7 21600 pixelWidth"/>
-              <v:f eqn="sum @8 21600 0"/>
-              <v:f eqn="prod @7 21600 pixelHeight"/>
-              <v:f eqn="sum @10 21600 0"/>
-            </v:formulas>
-            <v:path o:extrusionok="f" gradientshapeok="t" o:connecttype="rect"/>
-            <o:lock v:ext="edit" aspectratio="t"/>
-          </v:shapetype>
-          <v:shape id="WordPictureWatermark37953500" o:spid="_x0000_s2054" type="#_x0000_t75" style="position:absolute;left:0;text-align:left;margin-left:410.4pt;margin-top:19.65pt;width:84.85pt;height:81.75pt;z-index:-251658240;mso-position-horizontal-relative:margin;mso-position-vertical-relative:margin" o:allowincell="f">
-            <v:imagedata r:id="rId8" o:title="Muni Court Seal jpg - No Fill 1" gain=".5" blacklevel="19661f" grayscale="t"/>
-            <w10:wrap anchorx="margin" anchory="margin"/>
-          </v:shape>
-        </w:pict>
-      </w:r>
       <w:r>
         <w:rPr>
           <w:rFonts w:ascii="Palatino Linotype" w:hAnsi="Palatino Linotype"/>
@@ -1352,37 +1147,66 @@
     <w:p>
       <w:pPr>
         <w:tabs>
+          <w:tab w:val="left" w:pos="-1080"/>
+          <w:tab w:val="left" w:pos="-720"/>
+          <w:tab w:val="left" w:pos="0"/>
           <w:tab w:val="left" w:pos="720"/>
+          <w:tab w:val="left" w:pos="1440"/>
+          <w:tab w:val="left" w:pos="2160"/>
+          <w:tab w:val="left" w:pos="2880"/>
+          <w:tab w:val="left" w:pos="3600"/>
+          <w:tab w:val="left" w:pos="4320"/>
+          <w:tab w:val="left" w:pos="4680"/>
         </w:tabs>
         <w:rPr>
           <w:rFonts w:ascii="Palatino Linotype" w:hAnsi="Palatino Linotype"/>
-        </w:rPr>
-      </w:pPr>
-      <w:r>
-        <w:rPr>
-          <w:rFonts w:ascii="Palatino Linotype" w:hAnsi="Palatino Linotype"/>
-        </w:rPr>
-        <w:t>cc:</w:t>
-      </w:r>
-      <w:r>
-        <w:rPr>
-          <w:rFonts w:ascii="Palatino Linotype" w:hAnsi="Palatino Linotype"/>
-        </w:rPr>
-        <w:tab/>
-        <w:t>Prosecutor</w:t>
-      </w:r>
-    </w:p>
-    <w:p>
-      <w:pPr>
-        <w:ind w:firstLine="720"/>
-        <w:rPr>
-          <w:rFonts w:ascii="Palatino Linotype" w:hAnsi="Palatino Linotype"/>
-        </w:rPr>
-      </w:pPr>
+          <w:sz w:val="16"/>
+          <w:szCs w:val="16"/>
+        </w:rPr>
+      </w:pPr>
+      <w:r>
+        <w:rPr>
+          <w:rFonts w:ascii="Palatino Linotype" w:hAnsi="Palatino Linotype"/>
+          <w:sz w:val="16"/>
+          <w:szCs w:val="16"/>
+        </w:rPr>
+        <w:t>Copies served by Dep. Clerk ___________________________ on the following date ____________________ to:</w:t>
+      </w:r>
+    </w:p>
+    <w:p>
+      <w:pPr>
+        <w:tabs>
+          <w:tab w:val="left" w:pos="-1080"/>
+          <w:tab w:val="left" w:pos="-720"/>
+          <w:tab w:val="left" w:pos="0"/>
+          <w:tab w:val="left" w:pos="720"/>
+          <w:tab w:val="left" w:pos="1440"/>
+          <w:tab w:val="left" w:pos="2160"/>
+          <w:tab w:val="left" w:pos="2880"/>
+          <w:tab w:val="left" w:pos="3600"/>
+          <w:tab w:val="left" w:pos="4320"/>
+          <w:tab w:val="left" w:pos="4680"/>
+        </w:tabs>
+        <w:rPr>
+          <w:rFonts w:ascii="Palatino Linotype" w:hAnsi="Palatino Linotype"/>
+          <w:sz w:val="16"/>
+          <w:szCs w:val="16"/>
+        </w:rPr>
+      </w:pPr>
+      <w:r>
+        <w:rPr>
+          <w:rFonts w:ascii="Palatino Linotype" w:hAnsi="Palatino Linotype"/>
+          <w:sz w:val="16"/>
+          <w:szCs w:val="16"/>
+        </w:rPr>
+        <w:t xml:space="preserve">Prosecutor’s Office: PS    OM     EM; Defendant’s Attorney/Public Defender’s Office: PS     OM     EM; </w:t>
+      </w:r>
       <w:proofErr w:type="gramStart"/>
       <w:r>
         <w:rPr>
           <w:rFonts w:ascii="Palatino Linotype" w:hAnsi="Palatino Linotype"/>
+          <w:sz w:val="16"/>
+          <w:szCs w:val="16"/>
         </w:rPr>
         <w:t xml:space="preserve">{{ </w:t>
       </w:r>
@@ -1390,6 +1214,8 @@
       <w:r>
         <w:rPr>
           <w:rFonts w:ascii="Palatino Linotype" w:hAnsi="Palatino Linotype"/>
+          <w:sz w:val="16"/>
+          <w:szCs w:val="16"/>
         </w:rPr>
         <w:t>defendant</w:t>
       </w:r>
@@ -1397,6 +1223,8 @@
       <w:r>
         <w:rPr>
           <w:rFonts w:ascii="Palatino Linotype" w:hAnsi="Palatino Linotype"/>
+          <w:sz w:val="16"/>
+          <w:szCs w:val="16"/>
         </w:rPr>
         <w:t>.first_name</w:t>
       </w:r>
@@ -1404,6 +1232,8 @@
       <w:r>
         <w:rPr>
           <w:rFonts w:ascii="Palatino Linotype" w:hAnsi="Palatino Linotype"/>
+          <w:sz w:val="16"/>
+          <w:szCs w:val="16"/>
         </w:rPr>
         <w:t xml:space="preserve"> }} {{ </w:t>
       </w:r>
@@ -1411,6 +1241,8 @@
       <w:r>
         <w:rPr>
           <w:rFonts w:ascii="Palatino Linotype" w:hAnsi="Palatino Linotype"/>
+          <w:sz w:val="16"/>
+          <w:szCs w:val="16"/>
         </w:rPr>
         <w:t>defendant.last_name</w:t>
       </w:r>
@@ -1418,45 +1250,10 @@
       <w:r>
         <w:rPr>
           <w:rFonts w:ascii="Palatino Linotype" w:hAnsi="Palatino Linotype"/>
-        </w:rPr>
-        <w:t xml:space="preserve"> }}</w:t>
-      </w:r>
-    </w:p>
-    <w:p>
-      <w:pPr>
-        <w:ind w:firstLine="720"/>
-        <w:rPr>
-          <w:sz w:val="24"/>
-          <w:szCs w:val="24"/>
-        </w:rPr>
-      </w:pPr>
-      <w:proofErr w:type="gramStart"/>
-      <w:r>
-        <w:rPr>
-          <w:rFonts w:ascii="Palatino Linotype" w:hAnsi="Palatino Linotype"/>
-        </w:rPr>
-        <w:t xml:space="preserve">{{ </w:t>
-      </w:r>
-      <w:proofErr w:type="spellStart"/>
-      <w:r>
-        <w:rPr>
-          <w:rFonts w:ascii="Palatino Linotype" w:hAnsi="Palatino Linotype"/>
-        </w:rPr>
-        <w:t>defense</w:t>
-      </w:r>
-      <w:proofErr w:type="gramEnd"/>
-      <w:r>
-        <w:rPr>
-          <w:rFonts w:ascii="Palatino Linotype" w:hAnsi="Palatino Linotype"/>
-        </w:rPr>
-        <w:t>_counsel</w:t>
-      </w:r>
-      <w:proofErr w:type="spellEnd"/>
-      <w:r>
-        <w:rPr>
-          <w:rFonts w:ascii="Palatino Linotype" w:hAnsi="Palatino Linotype"/>
-        </w:rPr>
-        <w:t xml:space="preserve"> }}</w:t>
+          <w:sz w:val="16"/>
+          <w:szCs w:val="16"/>
+        </w:rPr>
+        <w:t>}}: PS     OM     EM; Community Control: PS    EM; County Jail: PS   EM;</w:t>
       </w:r>
     </w:p>
     <w:p>
@@ -1492,8 +1289,8 @@
       </w:pPr>
     </w:p>
     <w:sectPr>
-      <w:headerReference w:type="first" r:id="rId9"/>
-      <w:footerReference w:type="first" r:id="rId10"/>
+      <w:headerReference w:type="first" r:id="rId8"/>
+      <w:footerReference w:type="first" r:id="rId9"/>
       <w:type w:val="continuous"/>
       <w:pgSz w:w="12240" w:h="15840" w:code="1"/>
       <w:pgMar w:top="1440" w:right="1440" w:bottom="450" w:left="1440" w:header="720" w:footer="720" w:gutter="0"/>

</xml_diff>

<commit_message>
Updated templates and scheduling UIs.
</commit_message>
<xml_diff>
--- a/resources/Templates/Final_Jury_Notice_Of_Hearing_Template.docx
+++ b/resources/Templates/Final_Jury_Notice_Of_Hearing_Template.docx
@@ -1129,164 +1129,6 @@
         </w:rPr>
         <w:t xml:space="preserve"> }}</w:t>
       </w:r>
-    </w:p>
-    <w:p>
-      <w:pPr>
-        <w:rPr>
-          <w:rFonts w:ascii="Palatino Linotype" w:hAnsi="Palatino Linotype"/>
-        </w:rPr>
-      </w:pPr>
-    </w:p>
-    <w:p>
-      <w:pPr>
-        <w:rPr>
-          <w:rFonts w:ascii="Palatino Linotype" w:hAnsi="Palatino Linotype"/>
-        </w:rPr>
-      </w:pPr>
-    </w:p>
-    <w:p>
-      <w:pPr>
-        <w:tabs>
-          <w:tab w:val="left" w:pos="-1080"/>
-          <w:tab w:val="left" w:pos="-720"/>
-          <w:tab w:val="left" w:pos="0"/>
-          <w:tab w:val="left" w:pos="720"/>
-          <w:tab w:val="left" w:pos="1440"/>
-          <w:tab w:val="left" w:pos="2160"/>
-          <w:tab w:val="left" w:pos="2880"/>
-          <w:tab w:val="left" w:pos="3600"/>
-          <w:tab w:val="left" w:pos="4320"/>
-          <w:tab w:val="left" w:pos="4680"/>
-        </w:tabs>
-        <w:rPr>
-          <w:rFonts w:ascii="Palatino Linotype" w:hAnsi="Palatino Linotype"/>
-          <w:sz w:val="16"/>
-          <w:szCs w:val="16"/>
-        </w:rPr>
-      </w:pPr>
-      <w:r>
-        <w:rPr>
-          <w:rFonts w:ascii="Palatino Linotype" w:hAnsi="Palatino Linotype"/>
-          <w:sz w:val="16"/>
-          <w:szCs w:val="16"/>
-        </w:rPr>
-        <w:t>Copies served by Dep. Clerk ___________________________ on the following date ____________________ to:</w:t>
-      </w:r>
-    </w:p>
-    <w:p>
-      <w:pPr>
-        <w:tabs>
-          <w:tab w:val="left" w:pos="-1080"/>
-          <w:tab w:val="left" w:pos="-720"/>
-          <w:tab w:val="left" w:pos="0"/>
-          <w:tab w:val="left" w:pos="720"/>
-          <w:tab w:val="left" w:pos="1440"/>
-          <w:tab w:val="left" w:pos="2160"/>
-          <w:tab w:val="left" w:pos="2880"/>
-          <w:tab w:val="left" w:pos="3600"/>
-          <w:tab w:val="left" w:pos="4320"/>
-          <w:tab w:val="left" w:pos="4680"/>
-        </w:tabs>
-        <w:rPr>
-          <w:rFonts w:ascii="Palatino Linotype" w:hAnsi="Palatino Linotype"/>
-          <w:sz w:val="16"/>
-          <w:szCs w:val="16"/>
-        </w:rPr>
-      </w:pPr>
-      <w:r>
-        <w:rPr>
-          <w:rFonts w:ascii="Palatino Linotype" w:hAnsi="Palatino Linotype"/>
-          <w:sz w:val="16"/>
-          <w:szCs w:val="16"/>
-        </w:rPr>
-        <w:t xml:space="preserve">Prosecutor’s Office: PS    OM     EM; Defendant’s Attorney/Public Defender’s Office: PS     OM     EM; </w:t>
-      </w:r>
-      <w:proofErr w:type="gramStart"/>
-      <w:r>
-        <w:rPr>
-          <w:rFonts w:ascii="Palatino Linotype" w:hAnsi="Palatino Linotype"/>
-          <w:sz w:val="16"/>
-          <w:szCs w:val="16"/>
-        </w:rPr>
-        <w:t xml:space="preserve">{{ </w:t>
-      </w:r>
-      <w:proofErr w:type="spellStart"/>
-      <w:r>
-        <w:rPr>
-          <w:rFonts w:ascii="Palatino Linotype" w:hAnsi="Palatino Linotype"/>
-          <w:sz w:val="16"/>
-          <w:szCs w:val="16"/>
-        </w:rPr>
-        <w:t>defendant</w:t>
-      </w:r>
-      <w:proofErr w:type="gramEnd"/>
-      <w:r>
-        <w:rPr>
-          <w:rFonts w:ascii="Palatino Linotype" w:hAnsi="Palatino Linotype"/>
-          <w:sz w:val="16"/>
-          <w:szCs w:val="16"/>
-        </w:rPr>
-        <w:t>.first_name</w:t>
-      </w:r>
-      <w:proofErr w:type="spellEnd"/>
-      <w:r>
-        <w:rPr>
-          <w:rFonts w:ascii="Palatino Linotype" w:hAnsi="Palatino Linotype"/>
-          <w:sz w:val="16"/>
-          <w:szCs w:val="16"/>
-        </w:rPr>
-        <w:t xml:space="preserve"> }} {{ </w:t>
-      </w:r>
-      <w:proofErr w:type="spellStart"/>
-      <w:r>
-        <w:rPr>
-          <w:rFonts w:ascii="Palatino Linotype" w:hAnsi="Palatino Linotype"/>
-          <w:sz w:val="16"/>
-          <w:szCs w:val="16"/>
-        </w:rPr>
-        <w:t>defendant.last_name</w:t>
-      </w:r>
-      <w:proofErr w:type="spellEnd"/>
-      <w:r>
-        <w:rPr>
-          <w:rFonts w:ascii="Palatino Linotype" w:hAnsi="Palatino Linotype"/>
-          <w:sz w:val="16"/>
-          <w:szCs w:val="16"/>
-        </w:rPr>
-        <w:t>}}: PS     OM     EM; Community Control: PS    EM; County Jail: PS   EM;</w:t>
-      </w:r>
-    </w:p>
-    <w:p>
-      <w:pPr>
-        <w:rPr>
-          <w:sz w:val="24"/>
-          <w:szCs w:val="24"/>
-        </w:rPr>
-      </w:pPr>
-    </w:p>
-    <w:p>
-      <w:pPr>
-        <w:rPr>
-          <w:sz w:val="24"/>
-          <w:szCs w:val="24"/>
-        </w:rPr>
-      </w:pPr>
-    </w:p>
-    <w:p>
-      <w:pPr>
-        <w:rPr>
-          <w:sz w:val="24"/>
-          <w:szCs w:val="24"/>
-        </w:rPr>
-      </w:pPr>
-    </w:p>
-    <w:p>
-      <w:pPr>
-        <w:rPr>
-          <w:sz w:val="24"/>
-          <w:szCs w:val="24"/>
-        </w:rPr>
-      </w:pPr>
     </w:p>
     <w:sectPr>
       <w:headerReference w:type="first" r:id="rId8"/>
@@ -1325,123 +1167,99 @@
 <w:ftr xmlns:wpc="http://schemas.microsoft.com/office/word/2010/wordprocessingCanvas" xmlns:cx="http://schemas.microsoft.com/office/drawing/2014/chartex" xmlns:cx1="http://schemas.microsoft.com/office/drawing/2015/9/8/chartex" xmlns:cx2="http://schemas.microsoft.com/office/drawing/2015/10/21/chartex" xmlns:cx3="http://schemas.microsoft.com/office/drawing/2016/5/9/chartex" xmlns:cx4="http://schemas.microsoft.com/office/drawing/2016/5/10/chartex" xmlns:cx5="http://schemas.microsoft.com/office/drawing/2016/5/11/chartex" xmlns:cx6="http://schemas.microsoft.com/office/drawing/2016/5/12/chartex" xmlns:cx7="http://schemas.microsoft.com/office/drawing/2016/5/13/chartex" xmlns:cx8="http://schemas.microsoft.com/office/drawing/2016/5/14/chartex" xmlns:mc="http://schemas.openxmlformats.org/markup-compatibility/2006" xmlns:aink="http://schemas.microsoft.com/office/drawing/2016/ink" xmlns:am3d="http://schemas.microsoft.com/office/drawing/2017/model3d" xmlns:o="urn:schemas-microsoft-com:office:office" xmlns:oel="http://schemas.microsoft.com/office/2019/extlst" xmlns:r="http://schemas.openxmlformats.org/officeDocument/2006/relationships" xmlns:m="http://schemas.openxmlformats.org/officeDocument/2006/math" xmlns:v="urn:schemas-microsoft-com:vml" xmlns:wp14="http://schemas.microsoft.com/office/word/2010/wordprocessingDrawing" xmlns:wp="http://schemas.openxmlformats.org/drawingml/2006/wordprocessingDrawing" xmlns:w10="urn:schemas-microsoft-com:office:word" xmlns:w="http://schemas.openxmlformats.org/wordprocessingml/2006/main" xmlns:w14="http://schemas.microsoft.com/office/word/2010/wordml" xmlns:w15="http://schemas.microsoft.com/office/word/2012/wordml" xmlns:w16cex="http://schemas.microsoft.com/office/word/2018/wordml/cex" xmlns:w16cid="http://schemas.microsoft.com/office/word/2016/wordml/cid" xmlns:w16="http://schemas.microsoft.com/office/word/2018/wordml" xmlns:w16sdtdh="http://schemas.microsoft.com/office/word/2020/wordml/sdtdatahash" xmlns:w16se="http://schemas.microsoft.com/office/word/2015/wordml/symex" xmlns:wpg="http://schemas.microsoft.com/office/word/2010/wordprocessingGroup" xmlns:wpi="http://schemas.microsoft.com/office/word/2010/wordprocessingInk" xmlns:wne="http://schemas.microsoft.com/office/word/2006/wordml" xmlns:wps="http://schemas.microsoft.com/office/word/2010/wordprocessingShape" mc:Ignorable="w14 w15 w16se w16cid w16 w16cex w16sdtdh wp14">
   <w:p>
     <w:pPr>
-      <w:pStyle w:val="Footer"/>
-      <w:jc w:val="right"/>
+      <w:tabs>
+        <w:tab w:val="left" w:pos="-1080"/>
+        <w:tab w:val="left" w:pos="-720"/>
+        <w:tab w:val="left" w:pos="0"/>
+        <w:tab w:val="left" w:pos="720"/>
+        <w:tab w:val="left" w:pos="1440"/>
+        <w:tab w:val="left" w:pos="2160"/>
+        <w:tab w:val="left" w:pos="2880"/>
+        <w:tab w:val="left" w:pos="3600"/>
+        <w:tab w:val="left" w:pos="4320"/>
+        <w:tab w:val="left" w:pos="4680"/>
+      </w:tabs>
+      <w:rPr>
+        <w:rFonts w:ascii="Palatino Linotype" w:hAnsi="Palatino Linotype"/>
+        <w:sz w:val="16"/>
+        <w:szCs w:val="16"/>
+      </w:rPr>
     </w:pPr>
     <w:r>
       <w:rPr>
         <w:rFonts w:ascii="Palatino Linotype" w:hAnsi="Palatino Linotype"/>
-      </w:rPr>
-      <w:t xml:space="preserve">Page </w:t>
-    </w:r>
-    <w:r>
-      <w:rPr>
-        <w:rFonts w:ascii="Palatino Linotype" w:hAnsi="Palatino Linotype"/>
-        <w:b/>
-        <w:bCs/>
-      </w:rPr>
-      <w:fldChar w:fldCharType="begin"/>
-    </w:r>
-    <w:r>
-      <w:rPr>
-        <w:rFonts w:ascii="Palatino Linotype" w:hAnsi="Palatino Linotype"/>
-        <w:b/>
-        <w:bCs/>
-      </w:rPr>
-      <w:instrText xml:space="preserve"> PAGE </w:instrText>
-    </w:r>
-    <w:r>
-      <w:rPr>
-        <w:rFonts w:ascii="Palatino Linotype" w:hAnsi="Palatino Linotype"/>
-        <w:b/>
-        <w:bCs/>
-      </w:rPr>
-      <w:fldChar w:fldCharType="separate"/>
-    </w:r>
-    <w:r>
-      <w:rPr>
-        <w:rFonts w:ascii="Palatino Linotype" w:hAnsi="Palatino Linotype"/>
-        <w:b/>
-        <w:bCs/>
-      </w:rPr>
-      <w:t>1</w:t>
-    </w:r>
-    <w:r>
-      <w:rPr>
-        <w:rFonts w:ascii="Palatino Linotype" w:hAnsi="Palatino Linotype"/>
-        <w:b/>
-        <w:bCs/>
-      </w:rPr>
-      <w:fldChar w:fldCharType="end"/>
-    </w:r>
-    <w:r>
-      <w:rPr>
-        <w:rFonts w:ascii="Palatino Linotype" w:hAnsi="Palatino Linotype"/>
-      </w:rPr>
-      <w:t xml:space="preserve"> of </w:t>
-    </w:r>
-    <w:r>
-      <w:rPr>
-        <w:rFonts w:ascii="Palatino Linotype" w:hAnsi="Palatino Linotype"/>
-        <w:b/>
-        <w:bCs/>
-      </w:rPr>
-      <w:fldChar w:fldCharType="begin"/>
-    </w:r>
-    <w:r>
-      <w:rPr>
-        <w:rFonts w:ascii="Palatino Linotype" w:hAnsi="Palatino Linotype"/>
-        <w:b/>
-        <w:bCs/>
-      </w:rPr>
-      <w:instrText xml:space="preserve"> NUMPAGES  </w:instrText>
-    </w:r>
-    <w:r>
-      <w:rPr>
-        <w:rFonts w:ascii="Palatino Linotype" w:hAnsi="Palatino Linotype"/>
-        <w:b/>
-        <w:bCs/>
-      </w:rPr>
-      <w:fldChar w:fldCharType="separate"/>
-    </w:r>
-    <w:r>
-      <w:rPr>
-        <w:rFonts w:ascii="Palatino Linotype" w:hAnsi="Palatino Linotype"/>
-        <w:b/>
-        <w:bCs/>
-      </w:rPr>
-      <w:t>1</w:t>
-    </w:r>
-    <w:r>
-      <w:rPr>
-        <w:rFonts w:ascii="Palatino Linotype" w:hAnsi="Palatino Linotype"/>
-        <w:b/>
-        <w:bCs/>
-      </w:rPr>
-      <w:fldChar w:fldCharType="end"/>
-    </w:r>
-    <w:r>
-      <w:rPr>
-        <w:rFonts w:ascii="Palatino Linotype" w:hAnsi="Palatino Linotype"/>
-      </w:rPr>
-      <w:t xml:space="preserve"> </w:t>
-    </w:r>
-    <w:r>
-      <w:rPr>
-        <w:rFonts w:ascii="Palatino Linotype" w:hAnsi="Palatino Linotype"/>
-      </w:rPr>
-      <w:t>Notice of Hearing</w:t>
-    </w:r>
-    <w:r>
-      <w:rPr>
-        <w:rFonts w:ascii="Palatino Linotype" w:hAnsi="Palatino Linotype"/>
-      </w:rPr>
-      <w:t xml:space="preserve"> </w:t>
+        <w:sz w:val="16"/>
+        <w:szCs w:val="16"/>
+      </w:rPr>
+      <w:t>Copies served by Dep. Clerk __________________________</w:t>
+    </w:r>
+    <w:r>
+      <w:rPr>
+        <w:rFonts w:ascii="Palatino Linotype" w:hAnsi="Palatino Linotype"/>
+        <w:sz w:val="16"/>
+        <w:szCs w:val="16"/>
+      </w:rPr>
+      <w:t>____</w:t>
+    </w:r>
+    <w:r>
+      <w:rPr>
+        <w:rFonts w:ascii="Palatino Linotype" w:hAnsi="Palatino Linotype"/>
+        <w:sz w:val="16"/>
+        <w:szCs w:val="16"/>
+      </w:rPr>
+      <w:t>_ on the following date ___________________</w:t>
+    </w:r>
+    <w:r>
+      <w:rPr>
+        <w:rFonts w:ascii="Palatino Linotype" w:hAnsi="Palatino Linotype"/>
+        <w:sz w:val="16"/>
+        <w:szCs w:val="16"/>
+      </w:rPr>
+      <w:t>____</w:t>
+    </w:r>
+    <w:r>
+      <w:rPr>
+        <w:rFonts w:ascii="Palatino Linotype" w:hAnsi="Palatino Linotype"/>
+        <w:sz w:val="16"/>
+        <w:szCs w:val="16"/>
+      </w:rPr>
+      <w:t>_ to:</w:t>
+    </w:r>
+  </w:p>
+  <w:p>
+    <w:pPr>
+      <w:tabs>
+        <w:tab w:val="left" w:pos="-1080"/>
+        <w:tab w:val="left" w:pos="-720"/>
+        <w:tab w:val="left" w:pos="0"/>
+        <w:tab w:val="left" w:pos="720"/>
+        <w:tab w:val="left" w:pos="1440"/>
+        <w:tab w:val="left" w:pos="2160"/>
+        <w:tab w:val="left" w:pos="2880"/>
+        <w:tab w:val="left" w:pos="3600"/>
+        <w:tab w:val="left" w:pos="4320"/>
+        <w:tab w:val="left" w:pos="4680"/>
+      </w:tabs>
+      <w:rPr>
+        <w:rFonts w:ascii="Palatino Linotype" w:hAnsi="Palatino Linotype"/>
+        <w:sz w:val="16"/>
+        <w:szCs w:val="16"/>
+      </w:rPr>
+    </w:pPr>
+    <w:r>
+      <w:rPr>
+        <w:rFonts w:ascii="Palatino Linotype" w:hAnsi="Palatino Linotype"/>
+        <w:sz w:val="16"/>
+        <w:szCs w:val="16"/>
+      </w:rPr>
+      <w:t xml:space="preserve">Prosecutor’s Office: PS    OM     EM; Defendant’s Attorney/Public Defender’s Office: PS     OM     EM; </w:t>
     </w:r>
     <w:proofErr w:type="gramStart"/>
     <w:r>
       <w:rPr>
         <w:rFonts w:ascii="Palatino Linotype" w:hAnsi="Palatino Linotype"/>
+        <w:sz w:val="16"/>
+        <w:szCs w:val="16"/>
       </w:rPr>
       <w:t xml:space="preserve">{{ </w:t>
     </w:r>
@@ -1449,34 +1267,206 @@
     <w:r>
       <w:rPr>
         <w:rFonts w:ascii="Palatino Linotype" w:hAnsi="Palatino Linotype"/>
-      </w:rPr>
-      <w:t>case</w:t>
+        <w:sz w:val="16"/>
+        <w:szCs w:val="16"/>
+      </w:rPr>
+      <w:t>defendant</w:t>
     </w:r>
     <w:proofErr w:type="gramEnd"/>
     <w:r>
       <w:rPr>
         <w:rFonts w:ascii="Palatino Linotype" w:hAnsi="Palatino Linotype"/>
-      </w:rPr>
-      <w:t>_number</w:t>
+        <w:sz w:val="16"/>
+        <w:szCs w:val="16"/>
+      </w:rPr>
+      <w:t>.first_name</w:t>
     </w:r>
     <w:proofErr w:type="spellEnd"/>
     <w:r>
       <w:rPr>
         <w:rFonts w:ascii="Palatino Linotype" w:hAnsi="Palatino Linotype"/>
-      </w:rPr>
-      <w:t xml:space="preserve"> </w:t>
-    </w:r>
-    <w:r>
-      <w:rPr>
-        <w:rFonts w:ascii="Palatino Linotype" w:hAnsi="Palatino Linotype"/>
-      </w:rPr>
-      <w:t>}}</w:t>
+        <w:sz w:val="16"/>
+        <w:szCs w:val="16"/>
+      </w:rPr>
+      <w:t xml:space="preserve"> }} {{ </w:t>
+    </w:r>
+    <w:proofErr w:type="spellStart"/>
+    <w:r>
+      <w:rPr>
+        <w:rFonts w:ascii="Palatino Linotype" w:hAnsi="Palatino Linotype"/>
+        <w:sz w:val="16"/>
+        <w:szCs w:val="16"/>
+      </w:rPr>
+      <w:t>defendant.last_name</w:t>
+    </w:r>
+    <w:proofErr w:type="spellEnd"/>
+    <w:r>
+      <w:rPr>
+        <w:rFonts w:ascii="Palatino Linotype" w:hAnsi="Palatino Linotype"/>
+        <w:sz w:val="16"/>
+        <w:szCs w:val="16"/>
+      </w:rPr>
+      <w:t>}}: PS     OM     EM; Community Control: PS    EM; County Jail: PS   EM;</w:t>
     </w:r>
   </w:p>
   <w:p>
     <w:pPr>
       <w:pStyle w:val="Footer"/>
+      <w:jc w:val="right"/>
+      <w:rPr>
+        <w:rFonts w:ascii="Palatino Linotype" w:hAnsi="Palatino Linotype"/>
+      </w:rPr>
     </w:pPr>
+  </w:p>
+  <w:p>
+    <w:pPr>
+      <w:pStyle w:val="Footer"/>
+      <w:jc w:val="right"/>
+    </w:pPr>
+    <w:r>
+      <w:rPr>
+        <w:rFonts w:ascii="Palatino Linotype" w:hAnsi="Palatino Linotype"/>
+      </w:rPr>
+      <w:t xml:space="preserve">Page </w:t>
+    </w:r>
+    <w:r>
+      <w:rPr>
+        <w:rFonts w:ascii="Palatino Linotype" w:hAnsi="Palatino Linotype"/>
+        <w:b/>
+        <w:bCs/>
+      </w:rPr>
+      <w:fldChar w:fldCharType="begin"/>
+    </w:r>
+    <w:r>
+      <w:rPr>
+        <w:rFonts w:ascii="Palatino Linotype" w:hAnsi="Palatino Linotype"/>
+        <w:b/>
+        <w:bCs/>
+      </w:rPr>
+      <w:instrText xml:space="preserve"> PAGE </w:instrText>
+    </w:r>
+    <w:r>
+      <w:rPr>
+        <w:rFonts w:ascii="Palatino Linotype" w:hAnsi="Palatino Linotype"/>
+        <w:b/>
+        <w:bCs/>
+      </w:rPr>
+      <w:fldChar w:fldCharType="separate"/>
+    </w:r>
+    <w:r>
+      <w:rPr>
+        <w:rFonts w:ascii="Palatino Linotype" w:hAnsi="Palatino Linotype"/>
+        <w:b/>
+        <w:bCs/>
+      </w:rPr>
+      <w:t>1</w:t>
+    </w:r>
+    <w:r>
+      <w:rPr>
+        <w:rFonts w:ascii="Palatino Linotype" w:hAnsi="Palatino Linotype"/>
+        <w:b/>
+        <w:bCs/>
+      </w:rPr>
+      <w:fldChar w:fldCharType="end"/>
+    </w:r>
+    <w:r>
+      <w:rPr>
+        <w:rFonts w:ascii="Palatino Linotype" w:hAnsi="Palatino Linotype"/>
+      </w:rPr>
+      <w:t xml:space="preserve"> of </w:t>
+    </w:r>
+    <w:r>
+      <w:rPr>
+        <w:rFonts w:ascii="Palatino Linotype" w:hAnsi="Palatino Linotype"/>
+        <w:b/>
+        <w:bCs/>
+      </w:rPr>
+      <w:fldChar w:fldCharType="begin"/>
+    </w:r>
+    <w:r>
+      <w:rPr>
+        <w:rFonts w:ascii="Palatino Linotype" w:hAnsi="Palatino Linotype"/>
+        <w:b/>
+        <w:bCs/>
+      </w:rPr>
+      <w:instrText xml:space="preserve"> NUMPAGES  </w:instrText>
+    </w:r>
+    <w:r>
+      <w:rPr>
+        <w:rFonts w:ascii="Palatino Linotype" w:hAnsi="Palatino Linotype"/>
+        <w:b/>
+        <w:bCs/>
+      </w:rPr>
+      <w:fldChar w:fldCharType="separate"/>
+    </w:r>
+    <w:r>
+      <w:rPr>
+        <w:rFonts w:ascii="Palatino Linotype" w:hAnsi="Palatino Linotype"/>
+        <w:b/>
+        <w:bCs/>
+      </w:rPr>
+      <w:t>1</w:t>
+    </w:r>
+    <w:r>
+      <w:rPr>
+        <w:rFonts w:ascii="Palatino Linotype" w:hAnsi="Palatino Linotype"/>
+        <w:b/>
+        <w:bCs/>
+      </w:rPr>
+      <w:fldChar w:fldCharType="end"/>
+    </w:r>
+    <w:r>
+      <w:rPr>
+        <w:rFonts w:ascii="Palatino Linotype" w:hAnsi="Palatino Linotype"/>
+      </w:rPr>
+      <w:t xml:space="preserve"> </w:t>
+    </w:r>
+    <w:r>
+      <w:rPr>
+        <w:rFonts w:ascii="Palatino Linotype" w:hAnsi="Palatino Linotype"/>
+      </w:rPr>
+      <w:t>Notice of Hearing</w:t>
+    </w:r>
+    <w:r>
+      <w:rPr>
+        <w:rFonts w:ascii="Palatino Linotype" w:hAnsi="Palatino Linotype"/>
+      </w:rPr>
+      <w:t xml:space="preserve"> </w:t>
+    </w:r>
+    <w:proofErr w:type="gramStart"/>
+    <w:r>
+      <w:rPr>
+        <w:rFonts w:ascii="Palatino Linotype" w:hAnsi="Palatino Linotype"/>
+      </w:rPr>
+      <w:t xml:space="preserve">{{ </w:t>
+    </w:r>
+    <w:proofErr w:type="spellStart"/>
+    <w:r>
+      <w:rPr>
+        <w:rFonts w:ascii="Palatino Linotype" w:hAnsi="Palatino Linotype"/>
+      </w:rPr>
+      <w:t>case</w:t>
+    </w:r>
+    <w:proofErr w:type="gramEnd"/>
+    <w:r>
+      <w:rPr>
+        <w:rFonts w:ascii="Palatino Linotype" w:hAnsi="Palatino Linotype"/>
+      </w:rPr>
+      <w:t>_number</w:t>
+    </w:r>
+    <w:proofErr w:type="spellEnd"/>
+    <w:r>
+      <w:rPr>
+        <w:rFonts w:ascii="Palatino Linotype" w:hAnsi="Palatino Linotype"/>
+      </w:rPr>
+      <w:t xml:space="preserve"> </w:t>
+    </w:r>
+    <w:r>
+      <w:rPr>
+        <w:rFonts w:ascii="Palatino Linotype" w:hAnsi="Palatino Linotype"/>
+      </w:rPr>
+      <w:t>}}</w:t>
+    </w:r>
   </w:p>
 </w:ftr>
 </file>

</xml_diff>

<commit_message>
Updated templates and scheduling model for jury trial and trial to court
</commit_message>
<xml_diff>
--- a/resources/Templates/Final_Jury_Notice_Of_Hearing_Template.docx
+++ b/resources/Templates/Final_Jury_Notice_Of_Hearing_Template.docx
@@ -136,43 +136,7 @@
           <w:sz w:val="24"/>
           <w:szCs w:val="24"/>
         </w:rPr>
-        <w:t xml:space="preserve">Case No. </w:t>
-      </w:r>
-      <w:proofErr w:type="gramStart"/>
-      <w:r>
-        <w:rPr>
-          <w:rFonts w:ascii="Palatino Linotype" w:hAnsi="Palatino Linotype"/>
-          <w:sz w:val="24"/>
-          <w:szCs w:val="24"/>
-        </w:rPr>
-        <w:t xml:space="preserve">{{ </w:t>
-      </w:r>
-      <w:proofErr w:type="spellStart"/>
-      <w:r>
-        <w:rPr>
-          <w:rFonts w:ascii="Palatino Linotype" w:hAnsi="Palatino Linotype"/>
-          <w:sz w:val="24"/>
-          <w:szCs w:val="24"/>
-        </w:rPr>
-        <w:t>case</w:t>
-      </w:r>
-      <w:proofErr w:type="gramEnd"/>
-      <w:r>
-        <w:rPr>
-          <w:rFonts w:ascii="Palatino Linotype" w:hAnsi="Palatino Linotype"/>
-          <w:sz w:val="24"/>
-          <w:szCs w:val="24"/>
-        </w:rPr>
-        <w:t>_number</w:t>
-      </w:r>
-      <w:proofErr w:type="spellEnd"/>
-      <w:r>
-        <w:rPr>
-          <w:rFonts w:ascii="Palatino Linotype" w:hAnsi="Palatino Linotype"/>
-          <w:sz w:val="24"/>
-          <w:szCs w:val="24"/>
-        </w:rPr>
-        <w:t xml:space="preserve"> }</w:t>
+        <w:t>Case No. {{ case_number }</w:t>
       </w:r>
       <w:r>
         <w:rPr>
@@ -212,59 +176,13 @@
           <w:szCs w:val="24"/>
         </w:rPr>
       </w:pPr>
-      <w:proofErr w:type="gramStart"/>
-      <w:r>
-        <w:rPr>
-          <w:rFonts w:ascii="Palatino Linotype" w:hAnsi="Palatino Linotype"/>
-          <w:sz w:val="24"/>
-          <w:szCs w:val="24"/>
-        </w:rPr>
-        <w:t xml:space="preserve">{{ </w:t>
-      </w:r>
-      <w:proofErr w:type="spellStart"/>
-      <w:r>
-        <w:rPr>
-          <w:rFonts w:ascii="Palatino Linotype" w:hAnsi="Palatino Linotype"/>
-          <w:sz w:val="24"/>
-          <w:szCs w:val="24"/>
-        </w:rPr>
-        <w:t>defendant</w:t>
-      </w:r>
-      <w:proofErr w:type="gramEnd"/>
-      <w:r>
-        <w:rPr>
-          <w:rFonts w:ascii="Palatino Linotype" w:hAnsi="Palatino Linotype"/>
-          <w:sz w:val="24"/>
-          <w:szCs w:val="24"/>
-        </w:rPr>
-        <w:t>.first_name</w:t>
-      </w:r>
-      <w:proofErr w:type="spellEnd"/>
-      <w:r>
-        <w:rPr>
-          <w:rFonts w:ascii="Palatino Linotype" w:hAnsi="Palatino Linotype"/>
-          <w:sz w:val="24"/>
-          <w:szCs w:val="24"/>
-        </w:rPr>
-        <w:t xml:space="preserve"> }} {{ </w:t>
-      </w:r>
-      <w:proofErr w:type="spellStart"/>
-      <w:r>
-        <w:rPr>
-          <w:rFonts w:ascii="Palatino Linotype" w:hAnsi="Palatino Linotype"/>
-          <w:sz w:val="24"/>
-          <w:szCs w:val="24"/>
-        </w:rPr>
-        <w:t>defendant.last_name</w:t>
-      </w:r>
-      <w:proofErr w:type="spellEnd"/>
-      <w:r>
-        <w:rPr>
-          <w:rFonts w:ascii="Palatino Linotype" w:hAnsi="Palatino Linotype"/>
-          <w:sz w:val="24"/>
-          <w:szCs w:val="24"/>
-        </w:rPr>
-        <w:t xml:space="preserve"> }},</w:t>
+      <w:r>
+        <w:rPr>
+          <w:rFonts w:ascii="Palatino Linotype" w:hAnsi="Palatino Linotype"/>
+          <w:sz w:val="24"/>
+          <w:szCs w:val="24"/>
+        </w:rPr>
+        <w:t>{{ defendant.first_name }} {{ defendant.last_name }},</w:t>
       </w:r>
     </w:p>
     <w:p>
@@ -404,50 +322,7 @@
           <w:szCs w:val="24"/>
         </w:rPr>
         <w:tab/>
-      </w:r>
-      <w:proofErr w:type="gramStart"/>
-      <w:r>
-        <w:rPr>
-          <w:rFonts w:ascii="Palatino Linotype" w:hAnsi="Palatino Linotype"/>
-          <w:b/>
-          <w:bCs/>
-          <w:sz w:val="24"/>
-          <w:szCs w:val="24"/>
-        </w:rPr>
-        <w:t xml:space="preserve">{{ </w:t>
-      </w:r>
-      <w:proofErr w:type="spellStart"/>
-      <w:r>
-        <w:rPr>
-          <w:rFonts w:ascii="Palatino Linotype" w:hAnsi="Palatino Linotype"/>
-          <w:b/>
-          <w:bCs/>
-          <w:sz w:val="24"/>
-          <w:szCs w:val="24"/>
-        </w:rPr>
-        <w:t>assigned</w:t>
-      </w:r>
-      <w:proofErr w:type="gramEnd"/>
-      <w:r>
-        <w:rPr>
-          <w:rFonts w:ascii="Palatino Linotype" w:hAnsi="Palatino Linotype"/>
-          <w:b/>
-          <w:bCs/>
-          <w:sz w:val="24"/>
-          <w:szCs w:val="24"/>
-        </w:rPr>
-        <w:t>_judge</w:t>
-      </w:r>
-      <w:proofErr w:type="spellEnd"/>
-      <w:r>
-        <w:rPr>
-          <w:rFonts w:ascii="Palatino Linotype" w:hAnsi="Palatino Linotype"/>
-          <w:b/>
-          <w:bCs/>
-          <w:sz w:val="24"/>
-          <w:szCs w:val="24"/>
-        </w:rPr>
-        <w:t xml:space="preserve"> }}</w:t>
+        <w:t>{{ assigned_judge }}</w:t>
       </w:r>
       <w:bookmarkEnd w:id="0"/>
     </w:p>
@@ -548,43 +423,7 @@
           <w:sz w:val="24"/>
           <w:szCs w:val="24"/>
         </w:rPr>
-        <w:t xml:space="preserve">This case is scheduled for {% if </w:t>
-      </w:r>
-      <w:proofErr w:type="spellStart"/>
-      <w:r>
-        <w:rPr>
-          <w:rFonts w:ascii="Palatino Linotype" w:hAnsi="Palatino Linotype"/>
-          <w:sz w:val="24"/>
-          <w:szCs w:val="24"/>
-        </w:rPr>
-        <w:t>jury_trial_only</w:t>
-      </w:r>
-      <w:proofErr w:type="spellEnd"/>
-      <w:r>
-        <w:rPr>
-          <w:rFonts w:ascii="Palatino Linotype" w:hAnsi="Palatino Linotype"/>
-          <w:sz w:val="24"/>
-          <w:szCs w:val="24"/>
-        </w:rPr>
-        <w:t xml:space="preserve"> == ‘No’ </w:t>
-      </w:r>
-      <w:proofErr w:type="gramStart"/>
-      <w:r>
-        <w:rPr>
-          <w:rFonts w:ascii="Palatino Linotype" w:hAnsi="Palatino Linotype"/>
-          <w:sz w:val="24"/>
-          <w:szCs w:val="24"/>
-        </w:rPr>
-        <w:t>%}a</w:t>
-      </w:r>
-      <w:proofErr w:type="gramEnd"/>
-      <w:r>
-        <w:rPr>
-          <w:rFonts w:ascii="Palatino Linotype" w:hAnsi="Palatino Linotype"/>
-          <w:sz w:val="24"/>
-          <w:szCs w:val="24"/>
-        </w:rPr>
-        <w:t xml:space="preserve"> </w:t>
+        <w:t xml:space="preserve">This case is scheduled for {% if jury_trial_only == ‘No’ %}a </w:t>
       </w:r>
       <w:r>
         <w:rPr>
@@ -594,9 +433,16 @@
           <w:sz w:val="24"/>
           <w:szCs w:val="24"/>
         </w:rPr>
-        <w:t xml:space="preserve">Final Pretrial on {{ </w:t>
-      </w:r>
-      <w:proofErr w:type="spellStart"/>
+        <w:t>Final Pretrial on {{ final_pretrial_date }}</w:t>
+      </w:r>
+      <w:r>
+        <w:rPr>
+          <w:rFonts w:ascii="Palatino Linotype" w:hAnsi="Palatino Linotype"/>
+          <w:sz w:val="24"/>
+          <w:szCs w:val="24"/>
+        </w:rPr>
+        <w:t>,</w:t>
+      </w:r>
       <w:r>
         <w:rPr>
           <w:rFonts w:ascii="Palatino Linotype" w:hAnsi="Palatino Linotype"/>
@@ -605,9 +451,16 @@
           <w:sz w:val="24"/>
           <w:szCs w:val="24"/>
         </w:rPr>
-        <w:t>final_pretrial_date</w:t>
-      </w:r>
-      <w:proofErr w:type="spellEnd"/>
+        <w:t xml:space="preserve"> </w:t>
+      </w:r>
+      <w:r>
+        <w:rPr>
+          <w:rFonts w:ascii="Palatino Linotype" w:hAnsi="Palatino Linotype"/>
+          <w:sz w:val="24"/>
+          <w:szCs w:val="24"/>
+        </w:rPr>
+        <w:t>at</w:t>
+      </w:r>
       <w:r>
         <w:rPr>
           <w:rFonts w:ascii="Palatino Linotype" w:hAnsi="Palatino Linotype"/>
@@ -616,15 +469,15 @@
           <w:sz w:val="24"/>
           <w:szCs w:val="24"/>
         </w:rPr>
-        <w:t xml:space="preserve"> }}</w:t>
-      </w:r>
-      <w:r>
-        <w:rPr>
-          <w:rFonts w:ascii="Palatino Linotype" w:hAnsi="Palatino Linotype"/>
-          <w:sz w:val="24"/>
-          <w:szCs w:val="24"/>
-        </w:rPr>
-        <w:t>,</w:t>
+        <w:t xml:space="preserve"> {{ final_pretrial_time }}</w:t>
+      </w:r>
+      <w:r>
+        <w:rPr>
+          <w:rFonts w:ascii="Palatino Linotype" w:hAnsi="Palatino Linotype"/>
+          <w:sz w:val="24"/>
+          <w:szCs w:val="24"/>
+        </w:rPr>
+        <w:t xml:space="preserve">, and {% endif %}a </w:t>
       </w:r>
       <w:r>
         <w:rPr>
@@ -634,15 +487,7 @@
           <w:sz w:val="24"/>
           <w:szCs w:val="24"/>
         </w:rPr>
-        <w:t xml:space="preserve"> </w:t>
-      </w:r>
-      <w:r>
-        <w:rPr>
-          <w:rFonts w:ascii="Palatino Linotype" w:hAnsi="Palatino Linotype"/>
-          <w:sz w:val="24"/>
-          <w:szCs w:val="24"/>
-        </w:rPr>
-        <w:t>at</w:t>
+        <w:t xml:space="preserve">Jury Trial on {{ </w:t>
       </w:r>
       <w:r>
         <w:rPr>
@@ -652,9 +497,8 @@
           <w:sz w:val="24"/>
           <w:szCs w:val="24"/>
         </w:rPr>
-        <w:t xml:space="preserve"> {{ </w:t>
-      </w:r>
-      <w:proofErr w:type="spellStart"/>
+        <w:t>jury_</w:t>
+      </w:r>
       <w:r>
         <w:rPr>
           <w:rFonts w:ascii="Palatino Linotype" w:hAnsi="Palatino Linotype"/>
@@ -663,9 +507,16 @@
           <w:sz w:val="24"/>
           <w:szCs w:val="24"/>
         </w:rPr>
-        <w:t>final_pretrial_time</w:t>
-      </w:r>
-      <w:proofErr w:type="spellEnd"/>
+        <w:t xml:space="preserve">trial_date }}, </w:t>
+      </w:r>
+      <w:r>
+        <w:rPr>
+          <w:rFonts w:ascii="Palatino Linotype" w:hAnsi="Palatino Linotype"/>
+          <w:sz w:val="24"/>
+          <w:szCs w:val="24"/>
+        </w:rPr>
+        <w:t>at</w:t>
+      </w:r>
       <w:r>
         <w:rPr>
           <w:rFonts w:ascii="Palatino Linotype" w:hAnsi="Palatino Linotype"/>
@@ -674,15 +525,7 @@
           <w:sz w:val="24"/>
           <w:szCs w:val="24"/>
         </w:rPr>
-        <w:t xml:space="preserve"> }}</w:t>
-      </w:r>
-      <w:r>
-        <w:rPr>
-          <w:rFonts w:ascii="Palatino Linotype" w:hAnsi="Palatino Linotype"/>
-          <w:sz w:val="24"/>
-          <w:szCs w:val="24"/>
-        </w:rPr>
-        <w:t xml:space="preserve">, and {% endif %}a </w:t>
+        <w:t xml:space="preserve"> </w:t>
       </w:r>
       <w:r>
         <w:rPr>
@@ -692,47 +535,7 @@
           <w:sz w:val="24"/>
           <w:szCs w:val="24"/>
         </w:rPr>
-        <w:t xml:space="preserve">Jury Trial on {{ </w:t>
-      </w:r>
-      <w:proofErr w:type="spellStart"/>
-      <w:r>
-        <w:rPr>
-          <w:rFonts w:ascii="Palatino Linotype" w:hAnsi="Palatino Linotype"/>
-          <w:b/>
-          <w:bCs/>
-          <w:sz w:val="24"/>
-          <w:szCs w:val="24"/>
-        </w:rPr>
-        <w:t>trial_date</w:t>
-      </w:r>
-      <w:proofErr w:type="spellEnd"/>
-      <w:r>
-        <w:rPr>
-          <w:rFonts w:ascii="Palatino Linotype" w:hAnsi="Palatino Linotype"/>
-          <w:b/>
-          <w:bCs/>
-          <w:sz w:val="24"/>
-          <w:szCs w:val="24"/>
-        </w:rPr>
-        <w:t xml:space="preserve"> }}, </w:t>
-      </w:r>
-      <w:r>
-        <w:rPr>
-          <w:rFonts w:ascii="Palatino Linotype" w:hAnsi="Palatino Linotype"/>
-          <w:sz w:val="24"/>
-          <w:szCs w:val="24"/>
-        </w:rPr>
-        <w:t>at</w:t>
-      </w:r>
-      <w:r>
-        <w:rPr>
-          <w:rFonts w:ascii="Palatino Linotype" w:hAnsi="Palatino Linotype"/>
-          <w:b/>
-          <w:bCs/>
-          <w:sz w:val="24"/>
-          <w:szCs w:val="24"/>
-        </w:rPr>
-        <w:t xml:space="preserve"> 8:15 A.M.</w:t>
+        <w:t>{{ jury_trial_time }}</w:t>
       </w:r>
       <w:r>
         <w:rPr>
@@ -748,25 +551,7 @@
           <w:sz w:val="24"/>
           <w:szCs w:val="24"/>
         </w:rPr>
-        <w:t xml:space="preserve">{{ </w:t>
-      </w:r>
-      <w:proofErr w:type="spellStart"/>
-      <w:r>
-        <w:rPr>
-          <w:rFonts w:ascii="Palatino Linotype" w:hAnsi="Palatino Linotype"/>
-          <w:sz w:val="24"/>
-          <w:szCs w:val="24"/>
-        </w:rPr>
-        <w:t>hearing_location</w:t>
-      </w:r>
-      <w:proofErr w:type="spellEnd"/>
-      <w:r>
-        <w:rPr>
-          <w:rFonts w:ascii="Palatino Linotype" w:hAnsi="Palatino Linotype"/>
-          <w:sz w:val="24"/>
-          <w:szCs w:val="24"/>
-        </w:rPr>
-        <w:t xml:space="preserve"> </w:t>
+        <w:t xml:space="preserve">{{ hearing_location </w:t>
       </w:r>
       <w:r>
         <w:rPr>
@@ -886,7 +671,6 @@
         </w:rPr>
         <w:tab/>
       </w:r>
-      <w:proofErr w:type="gramStart"/>
       <w:r>
         <w:rPr>
           <w:rFonts w:ascii="Vladimir Script" w:hAnsi="Vladimir Script"/>
@@ -894,9 +678,8 @@
           <w:szCs w:val="32"/>
           <w:u w:val="single"/>
         </w:rPr>
-        <w:t xml:space="preserve">{{ </w:t>
-      </w:r>
-      <w:proofErr w:type="spellStart"/>
+        <w:t>{{ judicial_officer.first_name }} {{ judicial_officer.last_name }}</w:t>
+      </w:r>
       <w:r>
         <w:rPr>
           <w:rFonts w:ascii="Vladimir Script" w:hAnsi="Vladimir Script"/>
@@ -904,9 +687,8 @@
           <w:szCs w:val="32"/>
           <w:u w:val="single"/>
         </w:rPr>
-        <w:t>judicial</w:t>
-      </w:r>
-      <w:proofErr w:type="gramEnd"/>
+        <w:t xml:space="preserve"> </w:t>
+      </w:r>
       <w:r>
         <w:rPr>
           <w:rFonts w:ascii="Vladimir Script" w:hAnsi="Vladimir Script"/>
@@ -914,9 +696,8 @@
           <w:szCs w:val="32"/>
           <w:u w:val="single"/>
         </w:rPr>
-        <w:t>_officer.first_name</w:t>
-      </w:r>
-      <w:proofErr w:type="spellEnd"/>
+        <w:tab/>
+      </w:r>
       <w:r>
         <w:rPr>
           <w:rFonts w:ascii="Vladimir Script" w:hAnsi="Vladimir Script"/>
@@ -924,9 +705,8 @@
           <w:szCs w:val="32"/>
           <w:u w:val="single"/>
         </w:rPr>
-        <w:t xml:space="preserve"> }} {{ </w:t>
-      </w:r>
-      <w:proofErr w:type="spellStart"/>
+        <w:tab/>
+      </w:r>
       <w:r>
         <w:rPr>
           <w:rFonts w:ascii="Vladimir Script" w:hAnsi="Vladimir Script"/>
@@ -934,9 +714,8 @@
           <w:szCs w:val="32"/>
           <w:u w:val="single"/>
         </w:rPr>
-        <w:t>judicial_officer.last_name</w:t>
-      </w:r>
-      <w:proofErr w:type="spellEnd"/>
+        <w:tab/>
+      </w:r>
       <w:r>
         <w:rPr>
           <w:rFonts w:ascii="Vladimir Script" w:hAnsi="Vladimir Script"/>
@@ -944,7 +723,7 @@
           <w:szCs w:val="32"/>
           <w:u w:val="single"/>
         </w:rPr>
-        <w:t xml:space="preserve"> }}</w:t>
+        <w:tab/>
       </w:r>
       <w:r>
         <w:rPr>
@@ -953,181 +732,72 @@
           <w:szCs w:val="32"/>
           <w:u w:val="single"/>
         </w:rPr>
-        <w:t xml:space="preserve"> </w:t>
-      </w:r>
-      <w:r>
-        <w:rPr>
-          <w:rFonts w:ascii="Vladimir Script" w:hAnsi="Vladimir Script"/>
-          <w:sz w:val="32"/>
-          <w:szCs w:val="32"/>
-          <w:u w:val="single"/>
-        </w:rPr>
-        <w:tab/>
-      </w:r>
-      <w:r>
-        <w:rPr>
-          <w:rFonts w:ascii="Vladimir Script" w:hAnsi="Vladimir Script"/>
-          <w:sz w:val="32"/>
-          <w:szCs w:val="32"/>
-          <w:u w:val="single"/>
-        </w:rPr>
-        <w:tab/>
-      </w:r>
-      <w:r>
-        <w:rPr>
-          <w:rFonts w:ascii="Vladimir Script" w:hAnsi="Vladimir Script"/>
-          <w:sz w:val="32"/>
-          <w:szCs w:val="32"/>
-          <w:u w:val="single"/>
-        </w:rPr>
-        <w:tab/>
-      </w:r>
-      <w:r>
-        <w:rPr>
-          <w:rFonts w:ascii="Vladimir Script" w:hAnsi="Vladimir Script"/>
-          <w:sz w:val="32"/>
-          <w:szCs w:val="32"/>
-          <w:u w:val="single"/>
-        </w:rPr>
-        <w:tab/>
-      </w:r>
-      <w:r>
-        <w:rPr>
-          <w:rFonts w:ascii="Vladimir Script" w:hAnsi="Vladimir Script"/>
-          <w:sz w:val="32"/>
-          <w:szCs w:val="32"/>
-          <w:u w:val="single"/>
-        </w:rPr>
-        <w:tab/>
-      </w:r>
-    </w:p>
-    <w:p>
-      <w:pPr>
-        <w:rPr>
-          <w:rFonts w:ascii="Palatino Linotype" w:hAnsi="Palatino Linotype"/>
-          <w:sz w:val="24"/>
-          <w:szCs w:val="24"/>
-        </w:rPr>
-      </w:pPr>
-      <w:r>
-        <w:rPr>
-          <w:rFonts w:ascii="Palatino Linotype" w:hAnsi="Palatino Linotype"/>
-          <w:sz w:val="24"/>
-          <w:szCs w:val="24"/>
-        </w:rPr>
-        <w:tab/>
-      </w:r>
-      <w:r>
-        <w:rPr>
-          <w:rFonts w:ascii="Palatino Linotype" w:hAnsi="Palatino Linotype"/>
-          <w:sz w:val="24"/>
-          <w:szCs w:val="24"/>
-        </w:rPr>
-        <w:tab/>
-      </w:r>
-      <w:r>
-        <w:rPr>
-          <w:rFonts w:ascii="Palatino Linotype" w:hAnsi="Palatino Linotype"/>
-          <w:sz w:val="24"/>
-          <w:szCs w:val="24"/>
-        </w:rPr>
-        <w:tab/>
-      </w:r>
-      <w:r>
-        <w:rPr>
-          <w:rFonts w:ascii="Palatino Linotype" w:hAnsi="Palatino Linotype"/>
-          <w:sz w:val="24"/>
-          <w:szCs w:val="24"/>
-        </w:rPr>
-        <w:tab/>
-      </w:r>
-      <w:r>
-        <w:rPr>
-          <w:rFonts w:ascii="Palatino Linotype" w:hAnsi="Palatino Linotype"/>
-          <w:sz w:val="24"/>
-          <w:szCs w:val="24"/>
-        </w:rPr>
-        <w:tab/>
-      </w:r>
-      <w:r>
-        <w:rPr>
-          <w:rFonts w:ascii="Palatino Linotype" w:hAnsi="Palatino Linotype"/>
-          <w:sz w:val="24"/>
-          <w:szCs w:val="24"/>
-        </w:rPr>
-        <w:tab/>
-      </w:r>
-      <w:proofErr w:type="gramStart"/>
-      <w:r>
-        <w:rPr>
-          <w:rFonts w:ascii="Palatino Linotype" w:hAnsi="Palatino Linotype"/>
-          <w:sz w:val="24"/>
-          <w:szCs w:val="24"/>
-        </w:rPr>
-        <w:t xml:space="preserve">{{ </w:t>
-      </w:r>
-      <w:proofErr w:type="spellStart"/>
-      <w:r>
-        <w:rPr>
-          <w:rFonts w:ascii="Palatino Linotype" w:hAnsi="Palatino Linotype"/>
-          <w:sz w:val="24"/>
-          <w:szCs w:val="24"/>
-        </w:rPr>
-        <w:t>judicial</w:t>
-      </w:r>
-      <w:proofErr w:type="gramEnd"/>
-      <w:r>
-        <w:rPr>
-          <w:rFonts w:ascii="Palatino Linotype" w:hAnsi="Palatino Linotype"/>
-          <w:sz w:val="24"/>
-          <w:szCs w:val="24"/>
-        </w:rPr>
-        <w:t>_officer.first_name</w:t>
-      </w:r>
-      <w:proofErr w:type="spellEnd"/>
-      <w:r>
-        <w:rPr>
-          <w:rFonts w:ascii="Palatino Linotype" w:hAnsi="Palatino Linotype"/>
-          <w:sz w:val="24"/>
-          <w:szCs w:val="24"/>
-        </w:rPr>
-        <w:t xml:space="preserve"> }} {{ </w:t>
-      </w:r>
-      <w:proofErr w:type="spellStart"/>
-      <w:r>
-        <w:rPr>
-          <w:rFonts w:ascii="Palatino Linotype" w:hAnsi="Palatino Linotype"/>
-          <w:sz w:val="24"/>
-          <w:szCs w:val="24"/>
-        </w:rPr>
-        <w:t>judicial_officer.last_name</w:t>
-      </w:r>
-      <w:proofErr w:type="spellEnd"/>
-      <w:r>
-        <w:rPr>
-          <w:rFonts w:ascii="Palatino Linotype" w:hAnsi="Palatino Linotype"/>
-          <w:sz w:val="24"/>
-          <w:szCs w:val="24"/>
-        </w:rPr>
-        <w:t xml:space="preserve"> }}, {{ </w:t>
-      </w:r>
-      <w:proofErr w:type="spellStart"/>
-      <w:r>
-        <w:rPr>
-          <w:rFonts w:ascii="Palatino Linotype" w:hAnsi="Palatino Linotype"/>
-          <w:sz w:val="24"/>
-          <w:szCs w:val="24"/>
-        </w:rPr>
-        <w:t>judicial_officer.officer_type</w:t>
-      </w:r>
-      <w:proofErr w:type="spellEnd"/>
-      <w:r>
-        <w:rPr>
-          <w:rFonts w:ascii="Palatino Linotype" w:hAnsi="Palatino Linotype"/>
-          <w:sz w:val="24"/>
-          <w:szCs w:val="24"/>
-        </w:rPr>
-        <w:t xml:space="preserve"> }}</w:t>
+        <w:tab/>
+      </w:r>
+    </w:p>
+    <w:p>
+      <w:pPr>
+        <w:rPr>
+          <w:rFonts w:ascii="Palatino Linotype" w:hAnsi="Palatino Linotype"/>
+          <w:sz w:val="24"/>
+          <w:szCs w:val="24"/>
+        </w:rPr>
+      </w:pPr>
+      <w:r>
+        <w:rPr>
+          <w:rFonts w:ascii="Palatino Linotype" w:hAnsi="Palatino Linotype"/>
+          <w:sz w:val="24"/>
+          <w:szCs w:val="24"/>
+        </w:rPr>
+        <w:tab/>
+      </w:r>
+      <w:r>
+        <w:rPr>
+          <w:rFonts w:ascii="Palatino Linotype" w:hAnsi="Palatino Linotype"/>
+          <w:sz w:val="24"/>
+          <w:szCs w:val="24"/>
+        </w:rPr>
+        <w:tab/>
+      </w:r>
+      <w:r>
+        <w:rPr>
+          <w:rFonts w:ascii="Palatino Linotype" w:hAnsi="Palatino Linotype"/>
+          <w:sz w:val="24"/>
+          <w:szCs w:val="24"/>
+        </w:rPr>
+        <w:tab/>
+      </w:r>
+      <w:r>
+        <w:rPr>
+          <w:rFonts w:ascii="Palatino Linotype" w:hAnsi="Palatino Linotype"/>
+          <w:sz w:val="24"/>
+          <w:szCs w:val="24"/>
+        </w:rPr>
+        <w:tab/>
+      </w:r>
+      <w:r>
+        <w:rPr>
+          <w:rFonts w:ascii="Palatino Linotype" w:hAnsi="Palatino Linotype"/>
+          <w:sz w:val="24"/>
+          <w:szCs w:val="24"/>
+        </w:rPr>
+        <w:tab/>
+      </w:r>
+      <w:r>
+        <w:rPr>
+          <w:rFonts w:ascii="Palatino Linotype" w:hAnsi="Palatino Linotype"/>
+          <w:sz w:val="24"/>
+          <w:szCs w:val="24"/>
+        </w:rPr>
+        <w:tab/>
+      </w:r>
+      <w:r>
+        <w:rPr>
+          <w:rFonts w:ascii="Palatino Linotype" w:hAnsi="Palatino Linotype"/>
+          <w:sz w:val="24"/>
+          <w:szCs w:val="24"/>
+        </w:rPr>
+        <w:t>{{ judicial_officer.first_name }} {{ judicial_officer.last_name }}, {{ judicial_officer.officer_type }}</w:t>
       </w:r>
     </w:p>
     <w:sectPr>
@@ -1191,39 +861,7 @@
         <w:sz w:val="16"/>
         <w:szCs w:val="16"/>
       </w:rPr>
-      <w:t>Copies served by Dep. Clerk __________________________</w:t>
-    </w:r>
-    <w:r>
-      <w:rPr>
-        <w:rFonts w:ascii="Palatino Linotype" w:hAnsi="Palatino Linotype"/>
-        <w:sz w:val="16"/>
-        <w:szCs w:val="16"/>
-      </w:rPr>
-      <w:t>____</w:t>
-    </w:r>
-    <w:r>
-      <w:rPr>
-        <w:rFonts w:ascii="Palatino Linotype" w:hAnsi="Palatino Linotype"/>
-        <w:sz w:val="16"/>
-        <w:szCs w:val="16"/>
-      </w:rPr>
-      <w:t>_ on the following date ___________________</w:t>
-    </w:r>
-    <w:r>
-      <w:rPr>
-        <w:rFonts w:ascii="Palatino Linotype" w:hAnsi="Palatino Linotype"/>
-        <w:sz w:val="16"/>
-        <w:szCs w:val="16"/>
-      </w:rPr>
-      <w:t>____</w:t>
-    </w:r>
-    <w:r>
-      <w:rPr>
-        <w:rFonts w:ascii="Palatino Linotype" w:hAnsi="Palatino Linotype"/>
-        <w:sz w:val="16"/>
-        <w:szCs w:val="16"/>
-      </w:rPr>
-      <w:t>_ to:</w:t>
+      <w:t>Copies served by Dep. Clerk _______________________________ on the following date ________________________ to:</w:t>
     </w:r>
   </w:p>
   <w:p>
@@ -1252,61 +890,7 @@
         <w:sz w:val="16"/>
         <w:szCs w:val="16"/>
       </w:rPr>
-      <w:t xml:space="preserve">Prosecutor’s Office: PS    OM     EM; Defendant’s Attorney/Public Defender’s Office: PS     OM     EM; </w:t>
-    </w:r>
-    <w:proofErr w:type="gramStart"/>
-    <w:r>
-      <w:rPr>
-        <w:rFonts w:ascii="Palatino Linotype" w:hAnsi="Palatino Linotype"/>
-        <w:sz w:val="16"/>
-        <w:szCs w:val="16"/>
-      </w:rPr>
-      <w:t xml:space="preserve">{{ </w:t>
-    </w:r>
-    <w:proofErr w:type="spellStart"/>
-    <w:r>
-      <w:rPr>
-        <w:rFonts w:ascii="Palatino Linotype" w:hAnsi="Palatino Linotype"/>
-        <w:sz w:val="16"/>
-        <w:szCs w:val="16"/>
-      </w:rPr>
-      <w:t>defendant</w:t>
-    </w:r>
-    <w:proofErr w:type="gramEnd"/>
-    <w:r>
-      <w:rPr>
-        <w:rFonts w:ascii="Palatino Linotype" w:hAnsi="Palatino Linotype"/>
-        <w:sz w:val="16"/>
-        <w:szCs w:val="16"/>
-      </w:rPr>
-      <w:t>.first_name</w:t>
-    </w:r>
-    <w:proofErr w:type="spellEnd"/>
-    <w:r>
-      <w:rPr>
-        <w:rFonts w:ascii="Palatino Linotype" w:hAnsi="Palatino Linotype"/>
-        <w:sz w:val="16"/>
-        <w:szCs w:val="16"/>
-      </w:rPr>
-      <w:t xml:space="preserve"> }} {{ </w:t>
-    </w:r>
-    <w:proofErr w:type="spellStart"/>
-    <w:r>
-      <w:rPr>
-        <w:rFonts w:ascii="Palatino Linotype" w:hAnsi="Palatino Linotype"/>
-        <w:sz w:val="16"/>
-        <w:szCs w:val="16"/>
-      </w:rPr>
-      <w:t>defendant.last_name</w:t>
-    </w:r>
-    <w:proofErr w:type="spellEnd"/>
-    <w:r>
-      <w:rPr>
-        <w:rFonts w:ascii="Palatino Linotype" w:hAnsi="Palatino Linotype"/>
-        <w:sz w:val="16"/>
-        <w:szCs w:val="16"/>
-      </w:rPr>
-      <w:t>}}: PS     OM     EM; Community Control: PS    EM; County Jail: PS   EM;</w:t>
+      <w:t>Prosecutor’s Office: PS    OM     EM; Defendant’s Attorney/Public Defender’s Office: PS     OM     EM; {{ defendant.first_name }} {{ defendant.last_name}}: PS     OM     EM; Community Control: PS    EM; County Jail: PS   EM;</w:t>
     </w:r>
   </w:p>
   <w:p>
@@ -1431,35 +1015,7 @@
       <w:rPr>
         <w:rFonts w:ascii="Palatino Linotype" w:hAnsi="Palatino Linotype"/>
       </w:rPr>
-      <w:t xml:space="preserve"> </w:t>
-    </w:r>
-    <w:proofErr w:type="gramStart"/>
-    <w:r>
-      <w:rPr>
-        <w:rFonts w:ascii="Palatino Linotype" w:hAnsi="Palatino Linotype"/>
-      </w:rPr>
-      <w:t xml:space="preserve">{{ </w:t>
-    </w:r>
-    <w:proofErr w:type="spellStart"/>
-    <w:r>
-      <w:rPr>
-        <w:rFonts w:ascii="Palatino Linotype" w:hAnsi="Palatino Linotype"/>
-      </w:rPr>
-      <w:t>case</w:t>
-    </w:r>
-    <w:proofErr w:type="gramEnd"/>
-    <w:r>
-      <w:rPr>
-        <w:rFonts w:ascii="Palatino Linotype" w:hAnsi="Palatino Linotype"/>
-      </w:rPr>
-      <w:t>_number</w:t>
-    </w:r>
-    <w:proofErr w:type="spellEnd"/>
-    <w:r>
-      <w:rPr>
-        <w:rFonts w:ascii="Palatino Linotype" w:hAnsi="Palatino Linotype"/>
-      </w:rPr>
-      <w:t xml:space="preserve"> </w:t>
+      <w:t xml:space="preserve"> {{ case_number </w:t>
     </w:r>
     <w:r>
       <w:rPr>

</xml_diff>

<commit_message>
Refactored model, updaters and templates for dot event notation.
</commit_message>
<xml_diff>
--- a/resources/Templates/Final_Jury_Notice_Of_Hearing_Template.docx
+++ b/resources/Templates/Final_Jury_Notice_Of_Hearing_Template.docx
@@ -1,6 +1,6 @@
 
 <file path=word/document.xml><?xml version="1.0" encoding="utf-8"?>
-<w:document xmlns:wpc="http://schemas.microsoft.com/office/word/2010/wordprocessingCanvas" xmlns:cx="http://schemas.microsoft.com/office/drawing/2014/chartex" xmlns:cx1="http://schemas.microsoft.com/office/drawing/2015/9/8/chartex" xmlns:cx2="http://schemas.microsoft.com/office/drawing/2015/10/21/chartex" xmlns:cx3="http://schemas.microsoft.com/office/drawing/2016/5/9/chartex" xmlns:cx4="http://schemas.microsoft.com/office/drawing/2016/5/10/chartex" xmlns:cx5="http://schemas.microsoft.com/office/drawing/2016/5/11/chartex" xmlns:cx6="http://schemas.microsoft.com/office/drawing/2016/5/12/chartex" xmlns:cx7="http://schemas.microsoft.com/office/drawing/2016/5/13/chartex" xmlns:cx8="http://schemas.microsoft.com/office/drawing/2016/5/14/chartex" xmlns:mc="http://schemas.openxmlformats.org/markup-compatibility/2006" xmlns:aink="http://schemas.microsoft.com/office/drawing/2016/ink" xmlns:am3d="http://schemas.microsoft.com/office/drawing/2017/model3d" xmlns:o="urn:schemas-microsoft-com:office:office" xmlns:oel="http://schemas.microsoft.com/office/2019/extlst" xmlns:r="http://schemas.openxmlformats.org/officeDocument/2006/relationships" xmlns:m="http://schemas.openxmlformats.org/officeDocument/2006/math" xmlns:v="urn:schemas-microsoft-com:vml" xmlns:wp14="http://schemas.microsoft.com/office/word/2010/wordprocessingDrawing" xmlns:wp="http://schemas.openxmlformats.org/drawingml/2006/wordprocessingDrawing" xmlns:w10="urn:schemas-microsoft-com:office:word" xmlns:w="http://schemas.openxmlformats.org/wordprocessingml/2006/main" xmlns:w14="http://schemas.microsoft.com/office/word/2010/wordml" xmlns:w15="http://schemas.microsoft.com/office/word/2012/wordml" xmlns:w16cex="http://schemas.microsoft.com/office/word/2018/wordml/cex" xmlns:w16cid="http://schemas.microsoft.com/office/word/2016/wordml/cid" xmlns:w16="http://schemas.microsoft.com/office/word/2018/wordml" xmlns:w16sdtdh="http://schemas.microsoft.com/office/word/2020/wordml/sdtdatahash" xmlns:w16se="http://schemas.microsoft.com/office/word/2015/wordml/symex" xmlns:wpg="http://schemas.microsoft.com/office/word/2010/wordprocessingGroup" xmlns:wpi="http://schemas.microsoft.com/office/word/2010/wordprocessingInk" xmlns:wne="http://schemas.microsoft.com/office/word/2006/wordml" xmlns:wps="http://schemas.microsoft.com/office/word/2010/wordprocessingShape" mc:Ignorable="w14 w15 w16se w16cid w16 w16cex w16sdtdh wp14">
+<w:document xmlns:wpc="http://schemas.microsoft.com/office/word/2010/wordprocessingCanvas" xmlns:cx="http://schemas.microsoft.com/office/drawing/2014/chartex" xmlns:cx1="http://schemas.microsoft.com/office/drawing/2015/9/8/chartex" xmlns:cx2="http://schemas.microsoft.com/office/drawing/2015/10/21/chartex" xmlns:cx3="http://schemas.microsoft.com/office/drawing/2016/5/9/chartex" xmlns:cx4="http://schemas.microsoft.com/office/drawing/2016/5/10/chartex" xmlns:cx5="http://schemas.microsoft.com/office/drawing/2016/5/11/chartex" xmlns:cx6="http://schemas.microsoft.com/office/drawing/2016/5/12/chartex" xmlns:cx7="http://schemas.microsoft.com/office/drawing/2016/5/13/chartex" xmlns:cx8="http://schemas.microsoft.com/office/drawing/2016/5/14/chartex" xmlns:mc="http://schemas.openxmlformats.org/markup-compatibility/2006" xmlns:aink="http://schemas.microsoft.com/office/drawing/2016/ink" xmlns:am3d="http://schemas.microsoft.com/office/drawing/2017/model3d" xmlns:o="urn:schemas-microsoft-com:office:office" xmlns:oel="http://schemas.microsoft.com/office/2019/extlst" xmlns:r="http://schemas.openxmlformats.org/officeDocument/2006/relationships" xmlns:m="http://schemas.openxmlformats.org/officeDocument/2006/math" xmlns:v="urn:schemas-microsoft-com:vml" xmlns:wp14="http://schemas.microsoft.com/office/word/2010/wordprocessingDrawing" xmlns:wp="http://schemas.openxmlformats.org/drawingml/2006/wordprocessingDrawing" xmlns:w10="urn:schemas-microsoft-com:office:word" xmlns:w="http://schemas.openxmlformats.org/wordprocessingml/2006/main" xmlns:w14="http://schemas.microsoft.com/office/word/2010/wordml" xmlns:w15="http://schemas.microsoft.com/office/word/2012/wordml" xmlns:w16cex="http://schemas.microsoft.com/office/word/2018/wordml/cex" xmlns:w16cid="http://schemas.microsoft.com/office/word/2016/wordml/cid" xmlns:w16="http://schemas.microsoft.com/office/word/2018/wordml" xmlns:w16du="http://schemas.microsoft.com/office/word/2023/wordml/word16du" xmlns:w16sdtdh="http://schemas.microsoft.com/office/word/2020/wordml/sdtdatahash" xmlns:w16se="http://schemas.microsoft.com/office/word/2015/wordml/symex" xmlns:wpg="http://schemas.microsoft.com/office/word/2010/wordprocessingGroup" xmlns:wpi="http://schemas.microsoft.com/office/word/2010/wordprocessingInk" xmlns:wne="http://schemas.microsoft.com/office/word/2006/wordml" xmlns:wps="http://schemas.microsoft.com/office/word/2010/wordprocessingShape" mc:Ignorable="w14 w15 w16se w16cid w16 w16cex w16sdtdh wp14">
   <w:body>
     <w:p>
       <w:pPr>
@@ -433,7 +433,27 @@
           <w:sz w:val="24"/>
           <w:szCs w:val="24"/>
         </w:rPr>
-        <w:t>Final Pretrial on {{ final_pretrial_date }}</w:t>
+        <w:t>Final Pretrial on {{ final_pretrial</w:t>
+      </w:r>
+      <w:r>
+        <w:rPr>
+          <w:rFonts w:ascii="Palatino Linotype" w:hAnsi="Palatino Linotype"/>
+          <w:b/>
+          <w:bCs/>
+          <w:sz w:val="24"/>
+          <w:szCs w:val="24"/>
+        </w:rPr>
+        <w:t>.</w:t>
+      </w:r>
+      <w:r>
+        <w:rPr>
+          <w:rFonts w:ascii="Palatino Linotype" w:hAnsi="Palatino Linotype"/>
+          <w:b/>
+          <w:bCs/>
+          <w:sz w:val="24"/>
+          <w:szCs w:val="24"/>
+        </w:rPr>
+        <w:t>date }}</w:t>
       </w:r>
       <w:r>
         <w:rPr>
@@ -469,7 +489,27 @@
           <w:sz w:val="24"/>
           <w:szCs w:val="24"/>
         </w:rPr>
-        <w:t xml:space="preserve"> {{ final_pretrial_time }}</w:t>
+        <w:t xml:space="preserve"> {{ final_pretrial</w:t>
+      </w:r>
+      <w:r>
+        <w:rPr>
+          <w:rFonts w:ascii="Palatino Linotype" w:hAnsi="Palatino Linotype"/>
+          <w:b/>
+          <w:bCs/>
+          <w:sz w:val="24"/>
+          <w:szCs w:val="24"/>
+        </w:rPr>
+        <w:t>.</w:t>
+      </w:r>
+      <w:r>
+        <w:rPr>
+          <w:rFonts w:ascii="Palatino Linotype" w:hAnsi="Palatino Linotype"/>
+          <w:b/>
+          <w:bCs/>
+          <w:sz w:val="24"/>
+          <w:szCs w:val="24"/>
+        </w:rPr>
+        <w:t>time }}</w:t>
       </w:r>
       <w:r>
         <w:rPr>
@@ -507,7 +547,27 @@
           <w:sz w:val="24"/>
           <w:szCs w:val="24"/>
         </w:rPr>
-        <w:t xml:space="preserve">trial_date }}, </w:t>
+        <w:t>trial</w:t>
+      </w:r>
+      <w:r>
+        <w:rPr>
+          <w:rFonts w:ascii="Palatino Linotype" w:hAnsi="Palatino Linotype"/>
+          <w:b/>
+          <w:bCs/>
+          <w:sz w:val="24"/>
+          <w:szCs w:val="24"/>
+        </w:rPr>
+        <w:t>.</w:t>
+      </w:r>
+      <w:r>
+        <w:rPr>
+          <w:rFonts w:ascii="Palatino Linotype" w:hAnsi="Palatino Linotype"/>
+          <w:b/>
+          <w:bCs/>
+          <w:sz w:val="24"/>
+          <w:szCs w:val="24"/>
+        </w:rPr>
+        <w:t xml:space="preserve">date }}, </w:t>
       </w:r>
       <w:r>
         <w:rPr>
@@ -535,7 +595,27 @@
           <w:sz w:val="24"/>
           <w:szCs w:val="24"/>
         </w:rPr>
-        <w:t>{{ jury_trial_time }}</w:t>
+        <w:t>{{ jury_trial</w:t>
+      </w:r>
+      <w:r>
+        <w:rPr>
+          <w:rFonts w:ascii="Palatino Linotype" w:hAnsi="Palatino Linotype"/>
+          <w:b/>
+          <w:bCs/>
+          <w:sz w:val="24"/>
+          <w:szCs w:val="24"/>
+        </w:rPr>
+        <w:t>.</w:t>
+      </w:r>
+      <w:r>
+        <w:rPr>
+          <w:rFonts w:ascii="Palatino Linotype" w:hAnsi="Palatino Linotype"/>
+          <w:b/>
+          <w:bCs/>
+          <w:sz w:val="24"/>
+          <w:szCs w:val="24"/>
+        </w:rPr>
+        <w:t>time }}</w:t>
       </w:r>
       <w:r>
         <w:rPr>
@@ -551,7 +631,23 @@
           <w:sz w:val="24"/>
           <w:szCs w:val="24"/>
         </w:rPr>
-        <w:t xml:space="preserve">{{ hearing_location </w:t>
+        <w:t xml:space="preserve">{{ </w:t>
+      </w:r>
+      <w:r>
+        <w:rPr>
+          <w:rFonts w:ascii="Palatino Linotype" w:hAnsi="Palatino Linotype"/>
+          <w:sz w:val="24"/>
+          <w:szCs w:val="24"/>
+        </w:rPr>
+        <w:t>jury_trial.</w:t>
+      </w:r>
+      <w:r>
+        <w:rPr>
+          <w:rFonts w:ascii="Palatino Linotype" w:hAnsi="Palatino Linotype"/>
+          <w:sz w:val="24"/>
+          <w:szCs w:val="24"/>
+        </w:rPr>
+        <w:t xml:space="preserve">location </w:t>
       </w:r>
       <w:r>
         <w:rPr>
@@ -819,7 +915,7 @@
 </file>
 
 <file path=word/endnotes.xml><?xml version="1.0" encoding="utf-8"?>
-<w:endnotes xmlns:wpc="http://schemas.microsoft.com/office/word/2010/wordprocessingCanvas" xmlns:cx="http://schemas.microsoft.com/office/drawing/2014/chartex" xmlns:cx1="http://schemas.microsoft.com/office/drawing/2015/9/8/chartex" xmlns:cx2="http://schemas.microsoft.com/office/drawing/2015/10/21/chartex" xmlns:cx3="http://schemas.microsoft.com/office/drawing/2016/5/9/chartex" xmlns:cx4="http://schemas.microsoft.com/office/drawing/2016/5/10/chartex" xmlns:cx5="http://schemas.microsoft.com/office/drawing/2016/5/11/chartex" xmlns:cx6="http://schemas.microsoft.com/office/drawing/2016/5/12/chartex" xmlns:cx7="http://schemas.microsoft.com/office/drawing/2016/5/13/chartex" xmlns:cx8="http://schemas.microsoft.com/office/drawing/2016/5/14/chartex" xmlns:mc="http://schemas.openxmlformats.org/markup-compatibility/2006" xmlns:aink="http://schemas.microsoft.com/office/drawing/2016/ink" xmlns:am3d="http://schemas.microsoft.com/office/drawing/2017/model3d" xmlns:o="urn:schemas-microsoft-com:office:office" xmlns:oel="http://schemas.microsoft.com/office/2019/extlst" xmlns:r="http://schemas.openxmlformats.org/officeDocument/2006/relationships" xmlns:m="http://schemas.openxmlformats.org/officeDocument/2006/math" xmlns:v="urn:schemas-microsoft-com:vml" xmlns:wp14="http://schemas.microsoft.com/office/word/2010/wordprocessingDrawing" xmlns:wp="http://schemas.openxmlformats.org/drawingml/2006/wordprocessingDrawing" xmlns:w10="urn:schemas-microsoft-com:office:word" xmlns:w="http://schemas.openxmlformats.org/wordprocessingml/2006/main" xmlns:w14="http://schemas.microsoft.com/office/word/2010/wordml" xmlns:w15="http://schemas.microsoft.com/office/word/2012/wordml" xmlns:w16cex="http://schemas.microsoft.com/office/word/2018/wordml/cex" xmlns:w16cid="http://schemas.microsoft.com/office/word/2016/wordml/cid" xmlns:w16="http://schemas.microsoft.com/office/word/2018/wordml" xmlns:w16sdtdh="http://schemas.microsoft.com/office/word/2020/wordml/sdtdatahash" xmlns:w16se="http://schemas.microsoft.com/office/word/2015/wordml/symex" xmlns:wpg="http://schemas.microsoft.com/office/word/2010/wordprocessingGroup" xmlns:wpi="http://schemas.microsoft.com/office/word/2010/wordprocessingInk" xmlns:wne="http://schemas.microsoft.com/office/word/2006/wordml" xmlns:wps="http://schemas.microsoft.com/office/word/2010/wordprocessingShape" mc:Ignorable="w14 w15 w16se w16cid w16 w16cex w16sdtdh wp14">
+<w:endnotes xmlns:wpc="http://schemas.microsoft.com/office/word/2010/wordprocessingCanvas" xmlns:cx="http://schemas.microsoft.com/office/drawing/2014/chartex" xmlns:cx1="http://schemas.microsoft.com/office/drawing/2015/9/8/chartex" xmlns:cx2="http://schemas.microsoft.com/office/drawing/2015/10/21/chartex" xmlns:cx3="http://schemas.microsoft.com/office/drawing/2016/5/9/chartex" xmlns:cx4="http://schemas.microsoft.com/office/drawing/2016/5/10/chartex" xmlns:cx5="http://schemas.microsoft.com/office/drawing/2016/5/11/chartex" xmlns:cx6="http://schemas.microsoft.com/office/drawing/2016/5/12/chartex" xmlns:cx7="http://schemas.microsoft.com/office/drawing/2016/5/13/chartex" xmlns:cx8="http://schemas.microsoft.com/office/drawing/2016/5/14/chartex" xmlns:mc="http://schemas.openxmlformats.org/markup-compatibility/2006" xmlns:aink="http://schemas.microsoft.com/office/drawing/2016/ink" xmlns:am3d="http://schemas.microsoft.com/office/drawing/2017/model3d" xmlns:o="urn:schemas-microsoft-com:office:office" xmlns:oel="http://schemas.microsoft.com/office/2019/extlst" xmlns:r="http://schemas.openxmlformats.org/officeDocument/2006/relationships" xmlns:m="http://schemas.openxmlformats.org/officeDocument/2006/math" xmlns:v="urn:schemas-microsoft-com:vml" xmlns:wp14="http://schemas.microsoft.com/office/word/2010/wordprocessingDrawing" xmlns:wp="http://schemas.openxmlformats.org/drawingml/2006/wordprocessingDrawing" xmlns:w10="urn:schemas-microsoft-com:office:word" xmlns:w="http://schemas.openxmlformats.org/wordprocessingml/2006/main" xmlns:w14="http://schemas.microsoft.com/office/word/2010/wordml" xmlns:w15="http://schemas.microsoft.com/office/word/2012/wordml" xmlns:w16cex="http://schemas.microsoft.com/office/word/2018/wordml/cex" xmlns:w16cid="http://schemas.microsoft.com/office/word/2016/wordml/cid" xmlns:w16="http://schemas.microsoft.com/office/word/2018/wordml" xmlns:w16du="http://schemas.microsoft.com/office/word/2023/wordml/word16du" xmlns:w16sdtdh="http://schemas.microsoft.com/office/word/2020/wordml/sdtdatahash" xmlns:w16se="http://schemas.microsoft.com/office/word/2015/wordml/symex" xmlns:wpg="http://schemas.microsoft.com/office/word/2010/wordprocessingGroup" xmlns:wpi="http://schemas.microsoft.com/office/word/2010/wordprocessingInk" xmlns:wne="http://schemas.microsoft.com/office/word/2006/wordml" xmlns:wps="http://schemas.microsoft.com/office/word/2010/wordprocessingShape" mc:Ignorable="w14 w15 w16se w16cid w16 w16cex w16sdtdh wp14">
   <w:endnote w:type="separator" w:id="-1">
     <w:p>
       <w:r>
@@ -838,7 +934,7 @@
 </file>
 
 <file path=word/footer1.xml><?xml version="1.0" encoding="utf-8"?>
-<w:ftr xmlns:wpc="http://schemas.microsoft.com/office/word/2010/wordprocessingCanvas" xmlns:cx="http://schemas.microsoft.com/office/drawing/2014/chartex" xmlns:cx1="http://schemas.microsoft.com/office/drawing/2015/9/8/chartex" xmlns:cx2="http://schemas.microsoft.com/office/drawing/2015/10/21/chartex" xmlns:cx3="http://schemas.microsoft.com/office/drawing/2016/5/9/chartex" xmlns:cx4="http://schemas.microsoft.com/office/drawing/2016/5/10/chartex" xmlns:cx5="http://schemas.microsoft.com/office/drawing/2016/5/11/chartex" xmlns:cx6="http://schemas.microsoft.com/office/drawing/2016/5/12/chartex" xmlns:cx7="http://schemas.microsoft.com/office/drawing/2016/5/13/chartex" xmlns:cx8="http://schemas.microsoft.com/office/drawing/2016/5/14/chartex" xmlns:mc="http://schemas.openxmlformats.org/markup-compatibility/2006" xmlns:aink="http://schemas.microsoft.com/office/drawing/2016/ink" xmlns:am3d="http://schemas.microsoft.com/office/drawing/2017/model3d" xmlns:o="urn:schemas-microsoft-com:office:office" xmlns:oel="http://schemas.microsoft.com/office/2019/extlst" xmlns:r="http://schemas.openxmlformats.org/officeDocument/2006/relationships" xmlns:m="http://schemas.openxmlformats.org/officeDocument/2006/math" xmlns:v="urn:schemas-microsoft-com:vml" xmlns:wp14="http://schemas.microsoft.com/office/word/2010/wordprocessingDrawing" xmlns:wp="http://schemas.openxmlformats.org/drawingml/2006/wordprocessingDrawing" xmlns:w10="urn:schemas-microsoft-com:office:word" xmlns:w="http://schemas.openxmlformats.org/wordprocessingml/2006/main" xmlns:w14="http://schemas.microsoft.com/office/word/2010/wordml" xmlns:w15="http://schemas.microsoft.com/office/word/2012/wordml" xmlns:w16cex="http://schemas.microsoft.com/office/word/2018/wordml/cex" xmlns:w16cid="http://schemas.microsoft.com/office/word/2016/wordml/cid" xmlns:w16="http://schemas.microsoft.com/office/word/2018/wordml" xmlns:w16sdtdh="http://schemas.microsoft.com/office/word/2020/wordml/sdtdatahash" xmlns:w16se="http://schemas.microsoft.com/office/word/2015/wordml/symex" xmlns:wpg="http://schemas.microsoft.com/office/word/2010/wordprocessingGroup" xmlns:wpi="http://schemas.microsoft.com/office/word/2010/wordprocessingInk" xmlns:wne="http://schemas.microsoft.com/office/word/2006/wordml" xmlns:wps="http://schemas.microsoft.com/office/word/2010/wordprocessingShape" mc:Ignorable="w14 w15 w16se w16cid w16 w16cex w16sdtdh wp14">
+<w:ftr xmlns:wpc="http://schemas.microsoft.com/office/word/2010/wordprocessingCanvas" xmlns:cx="http://schemas.microsoft.com/office/drawing/2014/chartex" xmlns:cx1="http://schemas.microsoft.com/office/drawing/2015/9/8/chartex" xmlns:cx2="http://schemas.microsoft.com/office/drawing/2015/10/21/chartex" xmlns:cx3="http://schemas.microsoft.com/office/drawing/2016/5/9/chartex" xmlns:cx4="http://schemas.microsoft.com/office/drawing/2016/5/10/chartex" xmlns:cx5="http://schemas.microsoft.com/office/drawing/2016/5/11/chartex" xmlns:cx6="http://schemas.microsoft.com/office/drawing/2016/5/12/chartex" xmlns:cx7="http://schemas.microsoft.com/office/drawing/2016/5/13/chartex" xmlns:cx8="http://schemas.microsoft.com/office/drawing/2016/5/14/chartex" xmlns:mc="http://schemas.openxmlformats.org/markup-compatibility/2006" xmlns:aink="http://schemas.microsoft.com/office/drawing/2016/ink" xmlns:am3d="http://schemas.microsoft.com/office/drawing/2017/model3d" xmlns:o="urn:schemas-microsoft-com:office:office" xmlns:oel="http://schemas.microsoft.com/office/2019/extlst" xmlns:r="http://schemas.openxmlformats.org/officeDocument/2006/relationships" xmlns:m="http://schemas.openxmlformats.org/officeDocument/2006/math" xmlns:v="urn:schemas-microsoft-com:vml" xmlns:wp14="http://schemas.microsoft.com/office/word/2010/wordprocessingDrawing" xmlns:wp="http://schemas.openxmlformats.org/drawingml/2006/wordprocessingDrawing" xmlns:w10="urn:schemas-microsoft-com:office:word" xmlns:w="http://schemas.openxmlformats.org/wordprocessingml/2006/main" xmlns:w14="http://schemas.microsoft.com/office/word/2010/wordml" xmlns:w15="http://schemas.microsoft.com/office/word/2012/wordml" xmlns:w16cex="http://schemas.microsoft.com/office/word/2018/wordml/cex" xmlns:w16cid="http://schemas.microsoft.com/office/word/2016/wordml/cid" xmlns:w16="http://schemas.microsoft.com/office/word/2018/wordml" xmlns:w16du="http://schemas.microsoft.com/office/word/2023/wordml/word16du" xmlns:w16sdtdh="http://schemas.microsoft.com/office/word/2020/wordml/sdtdatahash" xmlns:w16se="http://schemas.microsoft.com/office/word/2015/wordml/symex" xmlns:wpg="http://schemas.microsoft.com/office/word/2010/wordprocessingGroup" xmlns:wpi="http://schemas.microsoft.com/office/word/2010/wordprocessingInk" xmlns:wne="http://schemas.microsoft.com/office/word/2006/wordml" xmlns:wps="http://schemas.microsoft.com/office/word/2010/wordprocessingShape" mc:Ignorable="w14 w15 w16se w16cid w16 w16cex w16sdtdh wp14">
   <w:p>
     <w:pPr>
       <w:pStyle w:val="Footer"/>
@@ -848,7 +944,7 @@
 </file>
 
 <file path=word/footer2.xml><?xml version="1.0" encoding="utf-8"?>
-<w:ftr xmlns:wpc="http://schemas.microsoft.com/office/word/2010/wordprocessingCanvas" xmlns:cx="http://schemas.microsoft.com/office/drawing/2014/chartex" xmlns:cx1="http://schemas.microsoft.com/office/drawing/2015/9/8/chartex" xmlns:cx2="http://schemas.microsoft.com/office/drawing/2015/10/21/chartex" xmlns:cx3="http://schemas.microsoft.com/office/drawing/2016/5/9/chartex" xmlns:cx4="http://schemas.microsoft.com/office/drawing/2016/5/10/chartex" xmlns:cx5="http://schemas.microsoft.com/office/drawing/2016/5/11/chartex" xmlns:cx6="http://schemas.microsoft.com/office/drawing/2016/5/12/chartex" xmlns:cx7="http://schemas.microsoft.com/office/drawing/2016/5/13/chartex" xmlns:cx8="http://schemas.microsoft.com/office/drawing/2016/5/14/chartex" xmlns:mc="http://schemas.openxmlformats.org/markup-compatibility/2006" xmlns:aink="http://schemas.microsoft.com/office/drawing/2016/ink" xmlns:am3d="http://schemas.microsoft.com/office/drawing/2017/model3d" xmlns:o="urn:schemas-microsoft-com:office:office" xmlns:oel="http://schemas.microsoft.com/office/2019/extlst" xmlns:r="http://schemas.openxmlformats.org/officeDocument/2006/relationships" xmlns:m="http://schemas.openxmlformats.org/officeDocument/2006/math" xmlns:v="urn:schemas-microsoft-com:vml" xmlns:wp14="http://schemas.microsoft.com/office/word/2010/wordprocessingDrawing" xmlns:wp="http://schemas.openxmlformats.org/drawingml/2006/wordprocessingDrawing" xmlns:w10="urn:schemas-microsoft-com:office:word" xmlns:w="http://schemas.openxmlformats.org/wordprocessingml/2006/main" xmlns:w14="http://schemas.microsoft.com/office/word/2010/wordml" xmlns:w15="http://schemas.microsoft.com/office/word/2012/wordml" xmlns:w16cex="http://schemas.microsoft.com/office/word/2018/wordml/cex" xmlns:w16cid="http://schemas.microsoft.com/office/word/2016/wordml/cid" xmlns:w16="http://schemas.microsoft.com/office/word/2018/wordml" xmlns:w16sdtdh="http://schemas.microsoft.com/office/word/2020/wordml/sdtdatahash" xmlns:w16se="http://schemas.microsoft.com/office/word/2015/wordml/symex" xmlns:wpg="http://schemas.microsoft.com/office/word/2010/wordprocessingGroup" xmlns:wpi="http://schemas.microsoft.com/office/word/2010/wordprocessingInk" xmlns:wne="http://schemas.microsoft.com/office/word/2006/wordml" xmlns:wps="http://schemas.microsoft.com/office/word/2010/wordprocessingShape" mc:Ignorable="w14 w15 w16se w16cid w16 w16cex w16sdtdh wp14">
+<w:ftr xmlns:wpc="http://schemas.microsoft.com/office/word/2010/wordprocessingCanvas" xmlns:cx="http://schemas.microsoft.com/office/drawing/2014/chartex" xmlns:cx1="http://schemas.microsoft.com/office/drawing/2015/9/8/chartex" xmlns:cx2="http://schemas.microsoft.com/office/drawing/2015/10/21/chartex" xmlns:cx3="http://schemas.microsoft.com/office/drawing/2016/5/9/chartex" xmlns:cx4="http://schemas.microsoft.com/office/drawing/2016/5/10/chartex" xmlns:cx5="http://schemas.microsoft.com/office/drawing/2016/5/11/chartex" xmlns:cx6="http://schemas.microsoft.com/office/drawing/2016/5/12/chartex" xmlns:cx7="http://schemas.microsoft.com/office/drawing/2016/5/13/chartex" xmlns:cx8="http://schemas.microsoft.com/office/drawing/2016/5/14/chartex" xmlns:mc="http://schemas.openxmlformats.org/markup-compatibility/2006" xmlns:aink="http://schemas.microsoft.com/office/drawing/2016/ink" xmlns:am3d="http://schemas.microsoft.com/office/drawing/2017/model3d" xmlns:o="urn:schemas-microsoft-com:office:office" xmlns:oel="http://schemas.microsoft.com/office/2019/extlst" xmlns:r="http://schemas.openxmlformats.org/officeDocument/2006/relationships" xmlns:m="http://schemas.openxmlformats.org/officeDocument/2006/math" xmlns:v="urn:schemas-microsoft-com:vml" xmlns:wp14="http://schemas.microsoft.com/office/word/2010/wordprocessingDrawing" xmlns:wp="http://schemas.openxmlformats.org/drawingml/2006/wordprocessingDrawing" xmlns:w10="urn:schemas-microsoft-com:office:word" xmlns:w="http://schemas.openxmlformats.org/wordprocessingml/2006/main" xmlns:w14="http://schemas.microsoft.com/office/word/2010/wordml" xmlns:w15="http://schemas.microsoft.com/office/word/2012/wordml" xmlns:w16cex="http://schemas.microsoft.com/office/word/2018/wordml/cex" xmlns:w16cid="http://schemas.microsoft.com/office/word/2016/wordml/cid" xmlns:w16="http://schemas.microsoft.com/office/word/2018/wordml" xmlns:w16du="http://schemas.microsoft.com/office/word/2023/wordml/word16du" xmlns:w16sdtdh="http://schemas.microsoft.com/office/word/2020/wordml/sdtdatahash" xmlns:w16se="http://schemas.microsoft.com/office/word/2015/wordml/symex" xmlns:wpg="http://schemas.microsoft.com/office/word/2010/wordprocessingGroup" xmlns:wpi="http://schemas.microsoft.com/office/word/2010/wordprocessingInk" xmlns:wne="http://schemas.microsoft.com/office/word/2006/wordml" xmlns:wps="http://schemas.microsoft.com/office/word/2010/wordprocessingShape" mc:Ignorable="w14 w15 w16se w16cid w16 w16cex w16sdtdh wp14">
   <w:p>
     <w:pPr>
       <w:pStyle w:val="Footer"/>
@@ -858,7 +954,7 @@
 </file>
 
 <file path=word/footer3.xml><?xml version="1.0" encoding="utf-8"?>
-<w:ftr xmlns:wpc="http://schemas.microsoft.com/office/word/2010/wordprocessingCanvas" xmlns:cx="http://schemas.microsoft.com/office/drawing/2014/chartex" xmlns:cx1="http://schemas.microsoft.com/office/drawing/2015/9/8/chartex" xmlns:cx2="http://schemas.microsoft.com/office/drawing/2015/10/21/chartex" xmlns:cx3="http://schemas.microsoft.com/office/drawing/2016/5/9/chartex" xmlns:cx4="http://schemas.microsoft.com/office/drawing/2016/5/10/chartex" xmlns:cx5="http://schemas.microsoft.com/office/drawing/2016/5/11/chartex" xmlns:cx6="http://schemas.microsoft.com/office/drawing/2016/5/12/chartex" xmlns:cx7="http://schemas.microsoft.com/office/drawing/2016/5/13/chartex" xmlns:cx8="http://schemas.microsoft.com/office/drawing/2016/5/14/chartex" xmlns:mc="http://schemas.openxmlformats.org/markup-compatibility/2006" xmlns:aink="http://schemas.microsoft.com/office/drawing/2016/ink" xmlns:am3d="http://schemas.microsoft.com/office/drawing/2017/model3d" xmlns:o="urn:schemas-microsoft-com:office:office" xmlns:oel="http://schemas.microsoft.com/office/2019/extlst" xmlns:r="http://schemas.openxmlformats.org/officeDocument/2006/relationships" xmlns:m="http://schemas.openxmlformats.org/officeDocument/2006/math" xmlns:v="urn:schemas-microsoft-com:vml" xmlns:wp14="http://schemas.microsoft.com/office/word/2010/wordprocessingDrawing" xmlns:wp="http://schemas.openxmlformats.org/drawingml/2006/wordprocessingDrawing" xmlns:w10="urn:schemas-microsoft-com:office:word" xmlns:w="http://schemas.openxmlformats.org/wordprocessingml/2006/main" xmlns:w14="http://schemas.microsoft.com/office/word/2010/wordml" xmlns:w15="http://schemas.microsoft.com/office/word/2012/wordml" xmlns:w16cex="http://schemas.microsoft.com/office/word/2018/wordml/cex" xmlns:w16cid="http://schemas.microsoft.com/office/word/2016/wordml/cid" xmlns:w16="http://schemas.microsoft.com/office/word/2018/wordml" xmlns:w16sdtdh="http://schemas.microsoft.com/office/word/2020/wordml/sdtdatahash" xmlns:w16se="http://schemas.microsoft.com/office/word/2015/wordml/symex" xmlns:wpg="http://schemas.microsoft.com/office/word/2010/wordprocessingGroup" xmlns:wpi="http://schemas.microsoft.com/office/word/2010/wordprocessingInk" xmlns:wne="http://schemas.microsoft.com/office/word/2006/wordml" xmlns:wps="http://schemas.microsoft.com/office/word/2010/wordprocessingShape" mc:Ignorable="w14 w15 w16se w16cid w16 w16cex w16sdtdh wp14">
+<w:ftr xmlns:wpc="http://schemas.microsoft.com/office/word/2010/wordprocessingCanvas" xmlns:cx="http://schemas.microsoft.com/office/drawing/2014/chartex" xmlns:cx1="http://schemas.microsoft.com/office/drawing/2015/9/8/chartex" xmlns:cx2="http://schemas.microsoft.com/office/drawing/2015/10/21/chartex" xmlns:cx3="http://schemas.microsoft.com/office/drawing/2016/5/9/chartex" xmlns:cx4="http://schemas.microsoft.com/office/drawing/2016/5/10/chartex" xmlns:cx5="http://schemas.microsoft.com/office/drawing/2016/5/11/chartex" xmlns:cx6="http://schemas.microsoft.com/office/drawing/2016/5/12/chartex" xmlns:cx7="http://schemas.microsoft.com/office/drawing/2016/5/13/chartex" xmlns:cx8="http://schemas.microsoft.com/office/drawing/2016/5/14/chartex" xmlns:mc="http://schemas.openxmlformats.org/markup-compatibility/2006" xmlns:aink="http://schemas.microsoft.com/office/drawing/2016/ink" xmlns:am3d="http://schemas.microsoft.com/office/drawing/2017/model3d" xmlns:o="urn:schemas-microsoft-com:office:office" xmlns:oel="http://schemas.microsoft.com/office/2019/extlst" xmlns:r="http://schemas.openxmlformats.org/officeDocument/2006/relationships" xmlns:m="http://schemas.openxmlformats.org/officeDocument/2006/math" xmlns:v="urn:schemas-microsoft-com:vml" xmlns:wp14="http://schemas.microsoft.com/office/word/2010/wordprocessingDrawing" xmlns:wp="http://schemas.openxmlformats.org/drawingml/2006/wordprocessingDrawing" xmlns:w10="urn:schemas-microsoft-com:office:word" xmlns:w="http://schemas.openxmlformats.org/wordprocessingml/2006/main" xmlns:w14="http://schemas.microsoft.com/office/word/2010/wordml" xmlns:w15="http://schemas.microsoft.com/office/word/2012/wordml" xmlns:w16cex="http://schemas.microsoft.com/office/word/2018/wordml/cex" xmlns:w16cid="http://schemas.microsoft.com/office/word/2016/wordml/cid" xmlns:w16="http://schemas.microsoft.com/office/word/2018/wordml" xmlns:w16du="http://schemas.microsoft.com/office/word/2023/wordml/word16du" xmlns:w16sdtdh="http://schemas.microsoft.com/office/word/2020/wordml/sdtdatahash" xmlns:w16se="http://schemas.microsoft.com/office/word/2015/wordml/symex" xmlns:wpg="http://schemas.microsoft.com/office/word/2010/wordprocessingGroup" xmlns:wpi="http://schemas.microsoft.com/office/word/2010/wordprocessingInk" xmlns:wne="http://schemas.microsoft.com/office/word/2006/wordml" xmlns:wps="http://schemas.microsoft.com/office/word/2010/wordprocessingShape" mc:Ignorable="w14 w15 w16se w16cid w16 w16cex w16sdtdh wp14">
   <w:p>
     <w:pPr>
       <w:tabs>
@@ -922,15 +1018,7 @@
         <w:sz w:val="16"/>
         <w:szCs w:val="16"/>
       </w:rPr>
-      <w:t xml:space="preserve"> </w:t>
-    </w:r>
-    <w:r>
-      <w:rPr>
-        <w:rFonts w:ascii="Palatino Linotype" w:hAnsi="Palatino Linotype"/>
-        <w:sz w:val="16"/>
-        <w:szCs w:val="16"/>
-      </w:rPr>
-      <w:t>Victim’s Attorney (if applicable): PS   OS   EM</w:t>
+      <w:t xml:space="preserve"> Victim’s Attorney (if applicable): PS   OS   EM</w:t>
     </w:r>
   </w:p>
   <w:p>
@@ -1068,7 +1156,7 @@
 </file>
 
 <file path=word/footnotes.xml><?xml version="1.0" encoding="utf-8"?>
-<w:footnotes xmlns:wpc="http://schemas.microsoft.com/office/word/2010/wordprocessingCanvas" xmlns:cx="http://schemas.microsoft.com/office/drawing/2014/chartex" xmlns:cx1="http://schemas.microsoft.com/office/drawing/2015/9/8/chartex" xmlns:cx2="http://schemas.microsoft.com/office/drawing/2015/10/21/chartex" xmlns:cx3="http://schemas.microsoft.com/office/drawing/2016/5/9/chartex" xmlns:cx4="http://schemas.microsoft.com/office/drawing/2016/5/10/chartex" xmlns:cx5="http://schemas.microsoft.com/office/drawing/2016/5/11/chartex" xmlns:cx6="http://schemas.microsoft.com/office/drawing/2016/5/12/chartex" xmlns:cx7="http://schemas.microsoft.com/office/drawing/2016/5/13/chartex" xmlns:cx8="http://schemas.microsoft.com/office/drawing/2016/5/14/chartex" xmlns:mc="http://schemas.openxmlformats.org/markup-compatibility/2006" xmlns:aink="http://schemas.microsoft.com/office/drawing/2016/ink" xmlns:am3d="http://schemas.microsoft.com/office/drawing/2017/model3d" xmlns:o="urn:schemas-microsoft-com:office:office" xmlns:oel="http://schemas.microsoft.com/office/2019/extlst" xmlns:r="http://schemas.openxmlformats.org/officeDocument/2006/relationships" xmlns:m="http://schemas.openxmlformats.org/officeDocument/2006/math" xmlns:v="urn:schemas-microsoft-com:vml" xmlns:wp14="http://schemas.microsoft.com/office/word/2010/wordprocessingDrawing" xmlns:wp="http://schemas.openxmlformats.org/drawingml/2006/wordprocessingDrawing" xmlns:w10="urn:schemas-microsoft-com:office:word" xmlns:w="http://schemas.openxmlformats.org/wordprocessingml/2006/main" xmlns:w14="http://schemas.microsoft.com/office/word/2010/wordml" xmlns:w15="http://schemas.microsoft.com/office/word/2012/wordml" xmlns:w16cex="http://schemas.microsoft.com/office/word/2018/wordml/cex" xmlns:w16cid="http://schemas.microsoft.com/office/word/2016/wordml/cid" xmlns:w16="http://schemas.microsoft.com/office/word/2018/wordml" xmlns:w16sdtdh="http://schemas.microsoft.com/office/word/2020/wordml/sdtdatahash" xmlns:w16se="http://schemas.microsoft.com/office/word/2015/wordml/symex" xmlns:wpg="http://schemas.microsoft.com/office/word/2010/wordprocessingGroup" xmlns:wpi="http://schemas.microsoft.com/office/word/2010/wordprocessingInk" xmlns:wne="http://schemas.microsoft.com/office/word/2006/wordml" xmlns:wps="http://schemas.microsoft.com/office/word/2010/wordprocessingShape" mc:Ignorable="w14 w15 w16se w16cid w16 w16cex w16sdtdh wp14">
+<w:footnotes xmlns:wpc="http://schemas.microsoft.com/office/word/2010/wordprocessingCanvas" xmlns:cx="http://schemas.microsoft.com/office/drawing/2014/chartex" xmlns:cx1="http://schemas.microsoft.com/office/drawing/2015/9/8/chartex" xmlns:cx2="http://schemas.microsoft.com/office/drawing/2015/10/21/chartex" xmlns:cx3="http://schemas.microsoft.com/office/drawing/2016/5/9/chartex" xmlns:cx4="http://schemas.microsoft.com/office/drawing/2016/5/10/chartex" xmlns:cx5="http://schemas.microsoft.com/office/drawing/2016/5/11/chartex" xmlns:cx6="http://schemas.microsoft.com/office/drawing/2016/5/12/chartex" xmlns:cx7="http://schemas.microsoft.com/office/drawing/2016/5/13/chartex" xmlns:cx8="http://schemas.microsoft.com/office/drawing/2016/5/14/chartex" xmlns:mc="http://schemas.openxmlformats.org/markup-compatibility/2006" xmlns:aink="http://schemas.microsoft.com/office/drawing/2016/ink" xmlns:am3d="http://schemas.microsoft.com/office/drawing/2017/model3d" xmlns:o="urn:schemas-microsoft-com:office:office" xmlns:oel="http://schemas.microsoft.com/office/2019/extlst" xmlns:r="http://schemas.openxmlformats.org/officeDocument/2006/relationships" xmlns:m="http://schemas.openxmlformats.org/officeDocument/2006/math" xmlns:v="urn:schemas-microsoft-com:vml" xmlns:wp14="http://schemas.microsoft.com/office/word/2010/wordprocessingDrawing" xmlns:wp="http://schemas.openxmlformats.org/drawingml/2006/wordprocessingDrawing" xmlns:w10="urn:schemas-microsoft-com:office:word" xmlns:w="http://schemas.openxmlformats.org/wordprocessingml/2006/main" xmlns:w14="http://schemas.microsoft.com/office/word/2010/wordml" xmlns:w15="http://schemas.microsoft.com/office/word/2012/wordml" xmlns:w16cex="http://schemas.microsoft.com/office/word/2018/wordml/cex" xmlns:w16cid="http://schemas.microsoft.com/office/word/2016/wordml/cid" xmlns:w16="http://schemas.microsoft.com/office/word/2018/wordml" xmlns:w16du="http://schemas.microsoft.com/office/word/2023/wordml/word16du" xmlns:w16sdtdh="http://schemas.microsoft.com/office/word/2020/wordml/sdtdatahash" xmlns:w16se="http://schemas.microsoft.com/office/word/2015/wordml/symex" xmlns:wpg="http://schemas.microsoft.com/office/word/2010/wordprocessingGroup" xmlns:wpi="http://schemas.microsoft.com/office/word/2010/wordprocessingInk" xmlns:wne="http://schemas.microsoft.com/office/word/2006/wordml" xmlns:wps="http://schemas.microsoft.com/office/word/2010/wordprocessingShape" mc:Ignorable="w14 w15 w16se w16cid w16 w16cex w16sdtdh wp14">
   <w:footnote w:type="separator" w:id="-1">
     <w:p>
       <w:r>
@@ -1087,7 +1175,7 @@
 </file>
 
 <file path=word/header1.xml><?xml version="1.0" encoding="utf-8"?>
-<w:hdr xmlns:wpc="http://schemas.microsoft.com/office/word/2010/wordprocessingCanvas" xmlns:cx="http://schemas.microsoft.com/office/drawing/2014/chartex" xmlns:cx1="http://schemas.microsoft.com/office/drawing/2015/9/8/chartex" xmlns:cx2="http://schemas.microsoft.com/office/drawing/2015/10/21/chartex" xmlns:cx3="http://schemas.microsoft.com/office/drawing/2016/5/9/chartex" xmlns:cx4="http://schemas.microsoft.com/office/drawing/2016/5/10/chartex" xmlns:cx5="http://schemas.microsoft.com/office/drawing/2016/5/11/chartex" xmlns:cx6="http://schemas.microsoft.com/office/drawing/2016/5/12/chartex" xmlns:cx7="http://schemas.microsoft.com/office/drawing/2016/5/13/chartex" xmlns:cx8="http://schemas.microsoft.com/office/drawing/2016/5/14/chartex" xmlns:mc="http://schemas.openxmlformats.org/markup-compatibility/2006" xmlns:aink="http://schemas.microsoft.com/office/drawing/2016/ink" xmlns:am3d="http://schemas.microsoft.com/office/drawing/2017/model3d" xmlns:o="urn:schemas-microsoft-com:office:office" xmlns:oel="http://schemas.microsoft.com/office/2019/extlst" xmlns:r="http://schemas.openxmlformats.org/officeDocument/2006/relationships" xmlns:m="http://schemas.openxmlformats.org/officeDocument/2006/math" xmlns:v="urn:schemas-microsoft-com:vml" xmlns:wp14="http://schemas.microsoft.com/office/word/2010/wordprocessingDrawing" xmlns:wp="http://schemas.openxmlformats.org/drawingml/2006/wordprocessingDrawing" xmlns:w10="urn:schemas-microsoft-com:office:word" xmlns:w="http://schemas.openxmlformats.org/wordprocessingml/2006/main" xmlns:w14="http://schemas.microsoft.com/office/word/2010/wordml" xmlns:w15="http://schemas.microsoft.com/office/word/2012/wordml" xmlns:w16cex="http://schemas.microsoft.com/office/word/2018/wordml/cex" xmlns:w16cid="http://schemas.microsoft.com/office/word/2016/wordml/cid" xmlns:w16="http://schemas.microsoft.com/office/word/2018/wordml" xmlns:w16sdtdh="http://schemas.microsoft.com/office/word/2020/wordml/sdtdatahash" xmlns:w16se="http://schemas.microsoft.com/office/word/2015/wordml/symex" xmlns:wpg="http://schemas.microsoft.com/office/word/2010/wordprocessingGroup" xmlns:wpi="http://schemas.microsoft.com/office/word/2010/wordprocessingInk" xmlns:wne="http://schemas.microsoft.com/office/word/2006/wordml" xmlns:wps="http://schemas.microsoft.com/office/word/2010/wordprocessingShape" mc:Ignorable="w14 w15 w16se w16cid w16 w16cex w16sdtdh wp14">
+<w:hdr xmlns:wpc="http://schemas.microsoft.com/office/word/2010/wordprocessingCanvas" xmlns:cx="http://schemas.microsoft.com/office/drawing/2014/chartex" xmlns:cx1="http://schemas.microsoft.com/office/drawing/2015/9/8/chartex" xmlns:cx2="http://schemas.microsoft.com/office/drawing/2015/10/21/chartex" xmlns:cx3="http://schemas.microsoft.com/office/drawing/2016/5/9/chartex" xmlns:cx4="http://schemas.microsoft.com/office/drawing/2016/5/10/chartex" xmlns:cx5="http://schemas.microsoft.com/office/drawing/2016/5/11/chartex" xmlns:cx6="http://schemas.microsoft.com/office/drawing/2016/5/12/chartex" xmlns:cx7="http://schemas.microsoft.com/office/drawing/2016/5/13/chartex" xmlns:cx8="http://schemas.microsoft.com/office/drawing/2016/5/14/chartex" xmlns:mc="http://schemas.openxmlformats.org/markup-compatibility/2006" xmlns:aink="http://schemas.microsoft.com/office/drawing/2016/ink" xmlns:am3d="http://schemas.microsoft.com/office/drawing/2017/model3d" xmlns:o="urn:schemas-microsoft-com:office:office" xmlns:oel="http://schemas.microsoft.com/office/2019/extlst" xmlns:r="http://schemas.openxmlformats.org/officeDocument/2006/relationships" xmlns:m="http://schemas.openxmlformats.org/officeDocument/2006/math" xmlns:v="urn:schemas-microsoft-com:vml" xmlns:wp14="http://schemas.microsoft.com/office/word/2010/wordprocessingDrawing" xmlns:wp="http://schemas.openxmlformats.org/drawingml/2006/wordprocessingDrawing" xmlns:w10="urn:schemas-microsoft-com:office:word" xmlns:w="http://schemas.openxmlformats.org/wordprocessingml/2006/main" xmlns:w14="http://schemas.microsoft.com/office/word/2010/wordml" xmlns:w15="http://schemas.microsoft.com/office/word/2012/wordml" xmlns:w16cex="http://schemas.microsoft.com/office/word/2018/wordml/cex" xmlns:w16cid="http://schemas.microsoft.com/office/word/2016/wordml/cid" xmlns:w16="http://schemas.microsoft.com/office/word/2018/wordml" xmlns:w16du="http://schemas.microsoft.com/office/word/2023/wordml/word16du" xmlns:w16sdtdh="http://schemas.microsoft.com/office/word/2020/wordml/sdtdatahash" xmlns:w16se="http://schemas.microsoft.com/office/word/2015/wordml/symex" xmlns:wpg="http://schemas.microsoft.com/office/word/2010/wordprocessingGroup" xmlns:wpi="http://schemas.microsoft.com/office/word/2010/wordprocessingInk" xmlns:wne="http://schemas.microsoft.com/office/word/2006/wordml" xmlns:wps="http://schemas.microsoft.com/office/word/2010/wordprocessingShape" mc:Ignorable="w14 w15 w16se w16cid w16 w16cex w16sdtdh wp14">
   <w:p>
     <w:pPr>
       <w:pStyle w:val="Header"/>
@@ -1097,7 +1185,7 @@
 </file>
 
 <file path=word/header2.xml><?xml version="1.0" encoding="utf-8"?>
-<w:hdr xmlns:wpc="http://schemas.microsoft.com/office/word/2010/wordprocessingCanvas" xmlns:cx="http://schemas.microsoft.com/office/drawing/2014/chartex" xmlns:cx1="http://schemas.microsoft.com/office/drawing/2015/9/8/chartex" xmlns:cx2="http://schemas.microsoft.com/office/drawing/2015/10/21/chartex" xmlns:cx3="http://schemas.microsoft.com/office/drawing/2016/5/9/chartex" xmlns:cx4="http://schemas.microsoft.com/office/drawing/2016/5/10/chartex" xmlns:cx5="http://schemas.microsoft.com/office/drawing/2016/5/11/chartex" xmlns:cx6="http://schemas.microsoft.com/office/drawing/2016/5/12/chartex" xmlns:cx7="http://schemas.microsoft.com/office/drawing/2016/5/13/chartex" xmlns:cx8="http://schemas.microsoft.com/office/drawing/2016/5/14/chartex" xmlns:mc="http://schemas.openxmlformats.org/markup-compatibility/2006" xmlns:aink="http://schemas.microsoft.com/office/drawing/2016/ink" xmlns:am3d="http://schemas.microsoft.com/office/drawing/2017/model3d" xmlns:o="urn:schemas-microsoft-com:office:office" xmlns:oel="http://schemas.microsoft.com/office/2019/extlst" xmlns:r="http://schemas.openxmlformats.org/officeDocument/2006/relationships" xmlns:m="http://schemas.openxmlformats.org/officeDocument/2006/math" xmlns:v="urn:schemas-microsoft-com:vml" xmlns:wp14="http://schemas.microsoft.com/office/word/2010/wordprocessingDrawing" xmlns:wp="http://schemas.openxmlformats.org/drawingml/2006/wordprocessingDrawing" xmlns:w10="urn:schemas-microsoft-com:office:word" xmlns:w="http://schemas.openxmlformats.org/wordprocessingml/2006/main" xmlns:w14="http://schemas.microsoft.com/office/word/2010/wordml" xmlns:w15="http://schemas.microsoft.com/office/word/2012/wordml" xmlns:w16cex="http://schemas.microsoft.com/office/word/2018/wordml/cex" xmlns:w16cid="http://schemas.microsoft.com/office/word/2016/wordml/cid" xmlns:w16="http://schemas.microsoft.com/office/word/2018/wordml" xmlns:w16sdtdh="http://schemas.microsoft.com/office/word/2020/wordml/sdtdatahash" xmlns:w16se="http://schemas.microsoft.com/office/word/2015/wordml/symex" xmlns:wpg="http://schemas.microsoft.com/office/word/2010/wordprocessingGroup" xmlns:wpi="http://schemas.microsoft.com/office/word/2010/wordprocessingInk" xmlns:wne="http://schemas.microsoft.com/office/word/2006/wordml" xmlns:wps="http://schemas.microsoft.com/office/word/2010/wordprocessingShape" mc:Ignorable="w14 w15 w16se w16cid w16 w16cex w16sdtdh wp14">
+<w:hdr xmlns:wpc="http://schemas.microsoft.com/office/word/2010/wordprocessingCanvas" xmlns:cx="http://schemas.microsoft.com/office/drawing/2014/chartex" xmlns:cx1="http://schemas.microsoft.com/office/drawing/2015/9/8/chartex" xmlns:cx2="http://schemas.microsoft.com/office/drawing/2015/10/21/chartex" xmlns:cx3="http://schemas.microsoft.com/office/drawing/2016/5/9/chartex" xmlns:cx4="http://schemas.microsoft.com/office/drawing/2016/5/10/chartex" xmlns:cx5="http://schemas.microsoft.com/office/drawing/2016/5/11/chartex" xmlns:cx6="http://schemas.microsoft.com/office/drawing/2016/5/12/chartex" xmlns:cx7="http://schemas.microsoft.com/office/drawing/2016/5/13/chartex" xmlns:cx8="http://schemas.microsoft.com/office/drawing/2016/5/14/chartex" xmlns:mc="http://schemas.openxmlformats.org/markup-compatibility/2006" xmlns:aink="http://schemas.microsoft.com/office/drawing/2016/ink" xmlns:am3d="http://schemas.microsoft.com/office/drawing/2017/model3d" xmlns:o="urn:schemas-microsoft-com:office:office" xmlns:oel="http://schemas.microsoft.com/office/2019/extlst" xmlns:r="http://schemas.openxmlformats.org/officeDocument/2006/relationships" xmlns:m="http://schemas.openxmlformats.org/officeDocument/2006/math" xmlns:v="urn:schemas-microsoft-com:vml" xmlns:wp14="http://schemas.microsoft.com/office/word/2010/wordprocessingDrawing" xmlns:wp="http://schemas.openxmlformats.org/drawingml/2006/wordprocessingDrawing" xmlns:w10="urn:schemas-microsoft-com:office:word" xmlns:w="http://schemas.openxmlformats.org/wordprocessingml/2006/main" xmlns:w14="http://schemas.microsoft.com/office/word/2010/wordml" xmlns:w15="http://schemas.microsoft.com/office/word/2012/wordml" xmlns:w16cex="http://schemas.microsoft.com/office/word/2018/wordml/cex" xmlns:w16cid="http://schemas.microsoft.com/office/word/2016/wordml/cid" xmlns:w16="http://schemas.microsoft.com/office/word/2018/wordml" xmlns:w16du="http://schemas.microsoft.com/office/word/2023/wordml/word16du" xmlns:w16sdtdh="http://schemas.microsoft.com/office/word/2020/wordml/sdtdatahash" xmlns:w16se="http://schemas.microsoft.com/office/word/2015/wordml/symex" xmlns:wpg="http://schemas.microsoft.com/office/word/2010/wordprocessingGroup" xmlns:wpi="http://schemas.microsoft.com/office/word/2010/wordprocessingInk" xmlns:wne="http://schemas.microsoft.com/office/word/2006/wordml" xmlns:wps="http://schemas.microsoft.com/office/word/2010/wordprocessingShape" mc:Ignorable="w14 w15 w16se w16cid w16 w16cex w16sdtdh wp14">
   <w:p>
     <w:pPr>
       <w:pStyle w:val="Header"/>
@@ -1107,7 +1195,7 @@
 </file>
 
 <file path=word/header3.xml><?xml version="1.0" encoding="utf-8"?>
-<w:hdr xmlns:wpc="http://schemas.microsoft.com/office/word/2010/wordprocessingCanvas" xmlns:cx="http://schemas.microsoft.com/office/drawing/2014/chartex" xmlns:cx1="http://schemas.microsoft.com/office/drawing/2015/9/8/chartex" xmlns:cx2="http://schemas.microsoft.com/office/drawing/2015/10/21/chartex" xmlns:cx3="http://schemas.microsoft.com/office/drawing/2016/5/9/chartex" xmlns:cx4="http://schemas.microsoft.com/office/drawing/2016/5/10/chartex" xmlns:cx5="http://schemas.microsoft.com/office/drawing/2016/5/11/chartex" xmlns:cx6="http://schemas.microsoft.com/office/drawing/2016/5/12/chartex" xmlns:cx7="http://schemas.microsoft.com/office/drawing/2016/5/13/chartex" xmlns:cx8="http://schemas.microsoft.com/office/drawing/2016/5/14/chartex" xmlns:mc="http://schemas.openxmlformats.org/markup-compatibility/2006" xmlns:aink="http://schemas.microsoft.com/office/drawing/2016/ink" xmlns:am3d="http://schemas.microsoft.com/office/drawing/2017/model3d" xmlns:o="urn:schemas-microsoft-com:office:office" xmlns:oel="http://schemas.microsoft.com/office/2019/extlst" xmlns:r="http://schemas.openxmlformats.org/officeDocument/2006/relationships" xmlns:m="http://schemas.openxmlformats.org/officeDocument/2006/math" xmlns:v="urn:schemas-microsoft-com:vml" xmlns:wp14="http://schemas.microsoft.com/office/word/2010/wordprocessingDrawing" xmlns:wp="http://schemas.openxmlformats.org/drawingml/2006/wordprocessingDrawing" xmlns:w10="urn:schemas-microsoft-com:office:word" xmlns:w="http://schemas.openxmlformats.org/wordprocessingml/2006/main" xmlns:w14="http://schemas.microsoft.com/office/word/2010/wordml" xmlns:w15="http://schemas.microsoft.com/office/word/2012/wordml" xmlns:w16cex="http://schemas.microsoft.com/office/word/2018/wordml/cex" xmlns:w16cid="http://schemas.microsoft.com/office/word/2016/wordml/cid" xmlns:w16="http://schemas.microsoft.com/office/word/2018/wordml" xmlns:w16sdtdh="http://schemas.microsoft.com/office/word/2020/wordml/sdtdatahash" xmlns:w16se="http://schemas.microsoft.com/office/word/2015/wordml/symex" xmlns:wpg="http://schemas.microsoft.com/office/word/2010/wordprocessingGroup" xmlns:wpi="http://schemas.microsoft.com/office/word/2010/wordprocessingInk" xmlns:wne="http://schemas.microsoft.com/office/word/2006/wordml" xmlns:wps="http://schemas.microsoft.com/office/word/2010/wordprocessingShape" mc:Ignorable="w14 w15 w16se w16cid w16 w16cex w16sdtdh wp14">
+<w:hdr xmlns:wpc="http://schemas.microsoft.com/office/word/2010/wordprocessingCanvas" xmlns:cx="http://schemas.microsoft.com/office/drawing/2014/chartex" xmlns:cx1="http://schemas.microsoft.com/office/drawing/2015/9/8/chartex" xmlns:cx2="http://schemas.microsoft.com/office/drawing/2015/10/21/chartex" xmlns:cx3="http://schemas.microsoft.com/office/drawing/2016/5/9/chartex" xmlns:cx4="http://schemas.microsoft.com/office/drawing/2016/5/10/chartex" xmlns:cx5="http://schemas.microsoft.com/office/drawing/2016/5/11/chartex" xmlns:cx6="http://schemas.microsoft.com/office/drawing/2016/5/12/chartex" xmlns:cx7="http://schemas.microsoft.com/office/drawing/2016/5/13/chartex" xmlns:cx8="http://schemas.microsoft.com/office/drawing/2016/5/14/chartex" xmlns:mc="http://schemas.openxmlformats.org/markup-compatibility/2006" xmlns:aink="http://schemas.microsoft.com/office/drawing/2016/ink" xmlns:am3d="http://schemas.microsoft.com/office/drawing/2017/model3d" xmlns:o="urn:schemas-microsoft-com:office:office" xmlns:oel="http://schemas.microsoft.com/office/2019/extlst" xmlns:r="http://schemas.openxmlformats.org/officeDocument/2006/relationships" xmlns:m="http://schemas.openxmlformats.org/officeDocument/2006/math" xmlns:v="urn:schemas-microsoft-com:vml" xmlns:wp14="http://schemas.microsoft.com/office/word/2010/wordprocessingDrawing" xmlns:wp="http://schemas.openxmlformats.org/drawingml/2006/wordprocessingDrawing" xmlns:w10="urn:schemas-microsoft-com:office:word" xmlns:w="http://schemas.openxmlformats.org/wordprocessingml/2006/main" xmlns:w14="http://schemas.microsoft.com/office/word/2010/wordml" xmlns:w15="http://schemas.microsoft.com/office/word/2012/wordml" xmlns:w16cex="http://schemas.microsoft.com/office/word/2018/wordml/cex" xmlns:w16cid="http://schemas.microsoft.com/office/word/2016/wordml/cid" xmlns:w16="http://schemas.microsoft.com/office/word/2018/wordml" xmlns:w16du="http://schemas.microsoft.com/office/word/2023/wordml/word16du" xmlns:w16sdtdh="http://schemas.microsoft.com/office/word/2020/wordml/sdtdatahash" xmlns:w16se="http://schemas.microsoft.com/office/word/2015/wordml/symex" xmlns:wpg="http://schemas.microsoft.com/office/word/2010/wordprocessingGroup" xmlns:wpi="http://schemas.microsoft.com/office/word/2010/wordprocessingInk" xmlns:wne="http://schemas.microsoft.com/office/word/2006/wordml" xmlns:wps="http://schemas.microsoft.com/office/word/2010/wordprocessingShape" mc:Ignorable="w14 w15 w16se w16cid w16 w16cex w16sdtdh wp14">
   <w:p>
     <w:pPr>
       <w:pStyle w:val="Header"/>
@@ -1136,7 +1224,7 @@
 </file>
 
 <file path=word/numbering.xml><?xml version="1.0" encoding="utf-8"?>
-<w:numbering xmlns:wpc="http://schemas.microsoft.com/office/word/2010/wordprocessingCanvas" xmlns:cx="http://schemas.microsoft.com/office/drawing/2014/chartex" xmlns:cx1="http://schemas.microsoft.com/office/drawing/2015/9/8/chartex" xmlns:cx2="http://schemas.microsoft.com/office/drawing/2015/10/21/chartex" xmlns:cx3="http://schemas.microsoft.com/office/drawing/2016/5/9/chartex" xmlns:cx4="http://schemas.microsoft.com/office/drawing/2016/5/10/chartex" xmlns:cx5="http://schemas.microsoft.com/office/drawing/2016/5/11/chartex" xmlns:cx6="http://schemas.microsoft.com/office/drawing/2016/5/12/chartex" xmlns:cx7="http://schemas.microsoft.com/office/drawing/2016/5/13/chartex" xmlns:cx8="http://schemas.microsoft.com/office/drawing/2016/5/14/chartex" xmlns:mc="http://schemas.openxmlformats.org/markup-compatibility/2006" xmlns:aink="http://schemas.microsoft.com/office/drawing/2016/ink" xmlns:am3d="http://schemas.microsoft.com/office/drawing/2017/model3d" xmlns:o="urn:schemas-microsoft-com:office:office" xmlns:oel="http://schemas.microsoft.com/office/2019/extlst" xmlns:r="http://schemas.openxmlformats.org/officeDocument/2006/relationships" xmlns:m="http://schemas.openxmlformats.org/officeDocument/2006/math" xmlns:v="urn:schemas-microsoft-com:vml" xmlns:wp14="http://schemas.microsoft.com/office/word/2010/wordprocessingDrawing" xmlns:wp="http://schemas.openxmlformats.org/drawingml/2006/wordprocessingDrawing" xmlns:w10="urn:schemas-microsoft-com:office:word" xmlns:w="http://schemas.openxmlformats.org/wordprocessingml/2006/main" xmlns:w14="http://schemas.microsoft.com/office/word/2010/wordml" xmlns:w15="http://schemas.microsoft.com/office/word/2012/wordml" xmlns:w16cex="http://schemas.microsoft.com/office/word/2018/wordml/cex" xmlns:w16cid="http://schemas.microsoft.com/office/word/2016/wordml/cid" xmlns:w16="http://schemas.microsoft.com/office/word/2018/wordml" xmlns:w16sdtdh="http://schemas.microsoft.com/office/word/2020/wordml/sdtdatahash" xmlns:w16se="http://schemas.microsoft.com/office/word/2015/wordml/symex" xmlns:wpg="http://schemas.microsoft.com/office/word/2010/wordprocessingGroup" xmlns:wpi="http://schemas.microsoft.com/office/word/2010/wordprocessingInk" xmlns:wne="http://schemas.microsoft.com/office/word/2006/wordml" xmlns:wps="http://schemas.microsoft.com/office/word/2010/wordprocessingShape" mc:Ignorable="w14 w15 w16se w16cid w16 w16cex w16sdtdh wp14">
+<w:numbering xmlns:wpc="http://schemas.microsoft.com/office/word/2010/wordprocessingCanvas" xmlns:cx="http://schemas.microsoft.com/office/drawing/2014/chartex" xmlns:cx1="http://schemas.microsoft.com/office/drawing/2015/9/8/chartex" xmlns:cx2="http://schemas.microsoft.com/office/drawing/2015/10/21/chartex" xmlns:cx3="http://schemas.microsoft.com/office/drawing/2016/5/9/chartex" xmlns:cx4="http://schemas.microsoft.com/office/drawing/2016/5/10/chartex" xmlns:cx5="http://schemas.microsoft.com/office/drawing/2016/5/11/chartex" xmlns:cx6="http://schemas.microsoft.com/office/drawing/2016/5/12/chartex" xmlns:cx7="http://schemas.microsoft.com/office/drawing/2016/5/13/chartex" xmlns:cx8="http://schemas.microsoft.com/office/drawing/2016/5/14/chartex" xmlns:mc="http://schemas.openxmlformats.org/markup-compatibility/2006" xmlns:aink="http://schemas.microsoft.com/office/drawing/2016/ink" xmlns:am3d="http://schemas.microsoft.com/office/drawing/2017/model3d" xmlns:o="urn:schemas-microsoft-com:office:office" xmlns:oel="http://schemas.microsoft.com/office/2019/extlst" xmlns:r="http://schemas.openxmlformats.org/officeDocument/2006/relationships" xmlns:m="http://schemas.openxmlformats.org/officeDocument/2006/math" xmlns:v="urn:schemas-microsoft-com:vml" xmlns:wp14="http://schemas.microsoft.com/office/word/2010/wordprocessingDrawing" xmlns:wp="http://schemas.openxmlformats.org/drawingml/2006/wordprocessingDrawing" xmlns:w10="urn:schemas-microsoft-com:office:word" xmlns:w="http://schemas.openxmlformats.org/wordprocessingml/2006/main" xmlns:w14="http://schemas.microsoft.com/office/word/2010/wordml" xmlns:w15="http://schemas.microsoft.com/office/word/2012/wordml" xmlns:w16cex="http://schemas.microsoft.com/office/word/2018/wordml/cex" xmlns:w16cid="http://schemas.microsoft.com/office/word/2016/wordml/cid" xmlns:w16="http://schemas.microsoft.com/office/word/2018/wordml" xmlns:w16du="http://schemas.microsoft.com/office/word/2023/wordml/word16du" xmlns:w16sdtdh="http://schemas.microsoft.com/office/word/2020/wordml/sdtdatahash" xmlns:w16se="http://schemas.microsoft.com/office/word/2015/wordml/symex" xmlns:wpg="http://schemas.microsoft.com/office/word/2010/wordprocessingGroup" xmlns:wpi="http://schemas.microsoft.com/office/word/2010/wordprocessingInk" xmlns:wne="http://schemas.microsoft.com/office/word/2006/wordml" xmlns:wps="http://schemas.microsoft.com/office/word/2010/wordprocessingShape" mc:Ignorable="w14 w15 w16se w16cid w16 w16cex w16sdtdh wp14">
   <w:abstractNum w:abstractNumId="0" w15:restartNumberingAfterBreak="0">
     <w:nsid w:val="40AF47CE"/>
     <w:multiLevelType w:val="hybridMultilevel"/>

</xml_diff>

<commit_message>
Added Interpreter Box to all scheduling UIs and Templates.
</commit_message>
<xml_diff>
--- a/resources/Templates/Final_Jury_Notice_Of_Hearing_Template.docx
+++ b/resources/Templates/Final_Jury_Notice_Of_Hearing_Template.docx
@@ -136,7 +136,43 @@
           <w:sz w:val="24"/>
           <w:szCs w:val="24"/>
         </w:rPr>
-        <w:t>Case No. {{ case_number }</w:t>
+        <w:t xml:space="preserve">Case No. </w:t>
+      </w:r>
+      <w:proofErr w:type="gramStart"/>
+      <w:r>
+        <w:rPr>
+          <w:rFonts w:ascii="Palatino Linotype" w:hAnsi="Palatino Linotype"/>
+          <w:sz w:val="24"/>
+          <w:szCs w:val="24"/>
+        </w:rPr>
+        <w:t xml:space="preserve">{{ </w:t>
+      </w:r>
+      <w:proofErr w:type="spellStart"/>
+      <w:r>
+        <w:rPr>
+          <w:rFonts w:ascii="Palatino Linotype" w:hAnsi="Palatino Linotype"/>
+          <w:sz w:val="24"/>
+          <w:szCs w:val="24"/>
+        </w:rPr>
+        <w:t>case</w:t>
+      </w:r>
+      <w:proofErr w:type="gramEnd"/>
+      <w:r>
+        <w:rPr>
+          <w:rFonts w:ascii="Palatino Linotype" w:hAnsi="Palatino Linotype"/>
+          <w:sz w:val="24"/>
+          <w:szCs w:val="24"/>
+        </w:rPr>
+        <w:t>_number</w:t>
+      </w:r>
+      <w:proofErr w:type="spellEnd"/>
+      <w:r>
+        <w:rPr>
+          <w:rFonts w:ascii="Palatino Linotype" w:hAnsi="Palatino Linotype"/>
+          <w:sz w:val="24"/>
+          <w:szCs w:val="24"/>
+        </w:rPr>
+        <w:t xml:space="preserve"> }</w:t>
       </w:r>
       <w:r>
         <w:rPr>
@@ -176,13 +212,59 @@
           <w:szCs w:val="24"/>
         </w:rPr>
       </w:pPr>
-      <w:r>
-        <w:rPr>
-          <w:rFonts w:ascii="Palatino Linotype" w:hAnsi="Palatino Linotype"/>
-          <w:sz w:val="24"/>
-          <w:szCs w:val="24"/>
-        </w:rPr>
-        <w:t>{{ defendant.first_name }} {{ defendant.last_name }},</w:t>
+      <w:proofErr w:type="gramStart"/>
+      <w:r>
+        <w:rPr>
+          <w:rFonts w:ascii="Palatino Linotype" w:hAnsi="Palatino Linotype"/>
+          <w:sz w:val="24"/>
+          <w:szCs w:val="24"/>
+        </w:rPr>
+        <w:t xml:space="preserve">{{ </w:t>
+      </w:r>
+      <w:proofErr w:type="spellStart"/>
+      <w:r>
+        <w:rPr>
+          <w:rFonts w:ascii="Palatino Linotype" w:hAnsi="Palatino Linotype"/>
+          <w:sz w:val="24"/>
+          <w:szCs w:val="24"/>
+        </w:rPr>
+        <w:t>defendant</w:t>
+      </w:r>
+      <w:proofErr w:type="gramEnd"/>
+      <w:r>
+        <w:rPr>
+          <w:rFonts w:ascii="Palatino Linotype" w:hAnsi="Palatino Linotype"/>
+          <w:sz w:val="24"/>
+          <w:szCs w:val="24"/>
+        </w:rPr>
+        <w:t>.first_name</w:t>
+      </w:r>
+      <w:proofErr w:type="spellEnd"/>
+      <w:r>
+        <w:rPr>
+          <w:rFonts w:ascii="Palatino Linotype" w:hAnsi="Palatino Linotype"/>
+          <w:sz w:val="24"/>
+          <w:szCs w:val="24"/>
+        </w:rPr>
+        <w:t xml:space="preserve"> }} {{ </w:t>
+      </w:r>
+      <w:proofErr w:type="spellStart"/>
+      <w:r>
+        <w:rPr>
+          <w:rFonts w:ascii="Palatino Linotype" w:hAnsi="Palatino Linotype"/>
+          <w:sz w:val="24"/>
+          <w:szCs w:val="24"/>
+        </w:rPr>
+        <w:t>defendant.last_name</w:t>
+      </w:r>
+      <w:proofErr w:type="spellEnd"/>
+      <w:r>
+        <w:rPr>
+          <w:rFonts w:ascii="Palatino Linotype" w:hAnsi="Palatino Linotype"/>
+          <w:sz w:val="24"/>
+          <w:szCs w:val="24"/>
+        </w:rPr>
+        <w:t xml:space="preserve"> }},</w:t>
       </w:r>
     </w:p>
     <w:p>
@@ -322,7 +404,50 @@
           <w:szCs w:val="24"/>
         </w:rPr>
         <w:tab/>
-        <w:t>{{ assigned_judge }}</w:t>
+      </w:r>
+      <w:proofErr w:type="gramStart"/>
+      <w:r>
+        <w:rPr>
+          <w:rFonts w:ascii="Palatino Linotype" w:hAnsi="Palatino Linotype"/>
+          <w:b/>
+          <w:bCs/>
+          <w:sz w:val="24"/>
+          <w:szCs w:val="24"/>
+        </w:rPr>
+        <w:t xml:space="preserve">{{ </w:t>
+      </w:r>
+      <w:proofErr w:type="spellStart"/>
+      <w:r>
+        <w:rPr>
+          <w:rFonts w:ascii="Palatino Linotype" w:hAnsi="Palatino Linotype"/>
+          <w:b/>
+          <w:bCs/>
+          <w:sz w:val="24"/>
+          <w:szCs w:val="24"/>
+        </w:rPr>
+        <w:t>assigned</w:t>
+      </w:r>
+      <w:proofErr w:type="gramEnd"/>
+      <w:r>
+        <w:rPr>
+          <w:rFonts w:ascii="Palatino Linotype" w:hAnsi="Palatino Linotype"/>
+          <w:b/>
+          <w:bCs/>
+          <w:sz w:val="24"/>
+          <w:szCs w:val="24"/>
+        </w:rPr>
+        <w:t>_judge</w:t>
+      </w:r>
+      <w:proofErr w:type="spellEnd"/>
+      <w:r>
+        <w:rPr>
+          <w:rFonts w:ascii="Palatino Linotype" w:hAnsi="Palatino Linotype"/>
+          <w:b/>
+          <w:bCs/>
+          <w:sz w:val="24"/>
+          <w:szCs w:val="24"/>
+        </w:rPr>
+        <w:t xml:space="preserve"> }}</w:t>
       </w:r>
       <w:bookmarkEnd w:id="0"/>
     </w:p>
@@ -423,17 +548,64 @@
           <w:sz w:val="24"/>
           <w:szCs w:val="24"/>
         </w:rPr>
-        <w:t xml:space="preserve">This case is scheduled for {% if jury_trial_only == ‘No’ %}a </w:t>
-      </w:r>
-      <w:r>
-        <w:rPr>
-          <w:rFonts w:ascii="Palatino Linotype" w:hAnsi="Palatino Linotype"/>
-          <w:b/>
-          <w:bCs/>
-          <w:sz w:val="24"/>
-          <w:szCs w:val="24"/>
-        </w:rPr>
-        <w:t>Final Pretrial on {{ final_pretrial</w:t>
+        <w:t xml:space="preserve">This case is scheduled for {% if </w:t>
+      </w:r>
+      <w:proofErr w:type="spellStart"/>
+      <w:r>
+        <w:rPr>
+          <w:rFonts w:ascii="Palatino Linotype" w:hAnsi="Palatino Linotype"/>
+          <w:sz w:val="24"/>
+          <w:szCs w:val="24"/>
+        </w:rPr>
+        <w:t>jury_trial_only</w:t>
+      </w:r>
+      <w:proofErr w:type="spellEnd"/>
+      <w:r>
+        <w:rPr>
+          <w:rFonts w:ascii="Palatino Linotype" w:hAnsi="Palatino Linotype"/>
+          <w:sz w:val="24"/>
+          <w:szCs w:val="24"/>
+        </w:rPr>
+        <w:t xml:space="preserve"> == ‘No’ </w:t>
+      </w:r>
+      <w:proofErr w:type="gramStart"/>
+      <w:r>
+        <w:rPr>
+          <w:rFonts w:ascii="Palatino Linotype" w:hAnsi="Palatino Linotype"/>
+          <w:sz w:val="24"/>
+          <w:szCs w:val="24"/>
+        </w:rPr>
+        <w:t>%}a</w:t>
+      </w:r>
+      <w:proofErr w:type="gramEnd"/>
+      <w:r>
+        <w:rPr>
+          <w:rFonts w:ascii="Palatino Linotype" w:hAnsi="Palatino Linotype"/>
+          <w:sz w:val="24"/>
+          <w:szCs w:val="24"/>
+        </w:rPr>
+        <w:t xml:space="preserve"> </w:t>
+      </w:r>
+      <w:r>
+        <w:rPr>
+          <w:rFonts w:ascii="Palatino Linotype" w:hAnsi="Palatino Linotype"/>
+          <w:b/>
+          <w:bCs/>
+          <w:sz w:val="24"/>
+          <w:szCs w:val="24"/>
+        </w:rPr>
+        <w:t xml:space="preserve">Final Pretrial on {{ </w:t>
+      </w:r>
+      <w:proofErr w:type="spellStart"/>
+      <w:r>
+        <w:rPr>
+          <w:rFonts w:ascii="Palatino Linotype" w:hAnsi="Palatino Linotype"/>
+          <w:b/>
+          <w:bCs/>
+          <w:sz w:val="24"/>
+          <w:szCs w:val="24"/>
+        </w:rPr>
+        <w:t>final_pretrial</w:t>
       </w:r>
       <w:r>
         <w:rPr>
@@ -453,7 +625,18 @@
           <w:sz w:val="24"/>
           <w:szCs w:val="24"/>
         </w:rPr>
-        <w:t>date }}</w:t>
+        <w:t>date</w:t>
+      </w:r>
+      <w:proofErr w:type="spellEnd"/>
+      <w:r>
+        <w:rPr>
+          <w:rFonts w:ascii="Palatino Linotype" w:hAnsi="Palatino Linotype"/>
+          <w:b/>
+          <w:bCs/>
+          <w:sz w:val="24"/>
+          <w:szCs w:val="24"/>
+        </w:rPr>
+        <w:t xml:space="preserve"> }}</w:t>
       </w:r>
       <w:r>
         <w:rPr>
@@ -489,7 +672,18 @@
           <w:sz w:val="24"/>
           <w:szCs w:val="24"/>
         </w:rPr>
-        <w:t xml:space="preserve"> {{ final_pretrial</w:t>
+        <w:t xml:space="preserve"> {{ </w:t>
+      </w:r>
+      <w:proofErr w:type="spellStart"/>
+      <w:r>
+        <w:rPr>
+          <w:rFonts w:ascii="Palatino Linotype" w:hAnsi="Palatino Linotype"/>
+          <w:b/>
+          <w:bCs/>
+          <w:sz w:val="24"/>
+          <w:szCs w:val="24"/>
+        </w:rPr>
+        <w:t>final_pretrial</w:t>
       </w:r>
       <w:r>
         <w:rPr>
@@ -509,7 +703,18 @@
           <w:sz w:val="24"/>
           <w:szCs w:val="24"/>
         </w:rPr>
-        <w:t>time }}</w:t>
+        <w:t>time</w:t>
+      </w:r>
+      <w:proofErr w:type="spellEnd"/>
+      <w:r>
+        <w:rPr>
+          <w:rFonts w:ascii="Palatino Linotype" w:hAnsi="Palatino Linotype"/>
+          <w:b/>
+          <w:bCs/>
+          <w:sz w:val="24"/>
+          <w:szCs w:val="24"/>
+        </w:rPr>
+        <w:t xml:space="preserve"> }}</w:t>
       </w:r>
       <w:r>
         <w:rPr>
@@ -529,6 +734,7 @@
         </w:rPr>
         <w:t xml:space="preserve">Jury Trial on {{ </w:t>
       </w:r>
+      <w:proofErr w:type="spellStart"/>
       <w:r>
         <w:rPr>
           <w:rFonts w:ascii="Palatino Linotype" w:hAnsi="Palatino Linotype"/>
@@ -567,7 +773,18 @@
           <w:sz w:val="24"/>
           <w:szCs w:val="24"/>
         </w:rPr>
-        <w:t xml:space="preserve">date }}, </w:t>
+        <w:t>date</w:t>
+      </w:r>
+      <w:proofErr w:type="spellEnd"/>
+      <w:r>
+        <w:rPr>
+          <w:rFonts w:ascii="Palatino Linotype" w:hAnsi="Palatino Linotype"/>
+          <w:b/>
+          <w:bCs/>
+          <w:sz w:val="24"/>
+          <w:szCs w:val="24"/>
+        </w:rPr>
+        <w:t xml:space="preserve"> }}, </w:t>
       </w:r>
       <w:r>
         <w:rPr>
@@ -595,7 +812,18 @@
           <w:sz w:val="24"/>
           <w:szCs w:val="24"/>
         </w:rPr>
-        <w:t>{{ jury_trial</w:t>
+        <w:t xml:space="preserve">{{ </w:t>
+      </w:r>
+      <w:proofErr w:type="spellStart"/>
+      <w:r>
+        <w:rPr>
+          <w:rFonts w:ascii="Palatino Linotype" w:hAnsi="Palatino Linotype"/>
+          <w:b/>
+          <w:bCs/>
+          <w:sz w:val="24"/>
+          <w:szCs w:val="24"/>
+        </w:rPr>
+        <w:t>jury_trial</w:t>
       </w:r>
       <w:r>
         <w:rPr>
@@ -615,7 +843,18 @@
           <w:sz w:val="24"/>
           <w:szCs w:val="24"/>
         </w:rPr>
-        <w:t>time }}</w:t>
+        <w:t>time</w:t>
+      </w:r>
+      <w:proofErr w:type="spellEnd"/>
+      <w:r>
+        <w:rPr>
+          <w:rFonts w:ascii="Palatino Linotype" w:hAnsi="Palatino Linotype"/>
+          <w:b/>
+          <w:bCs/>
+          <w:sz w:val="24"/>
+          <w:szCs w:val="24"/>
+        </w:rPr>
+        <w:t xml:space="preserve"> }}</w:t>
       </w:r>
       <w:r>
         <w:rPr>
@@ -633,6 +872,7 @@
         </w:rPr>
         <w:t xml:space="preserve">{{ </w:t>
       </w:r>
+      <w:proofErr w:type="spellStart"/>
       <w:r>
         <w:rPr>
           <w:rFonts w:ascii="Palatino Linotype" w:hAnsi="Palatino Linotype"/>
@@ -647,7 +887,16 @@
           <w:sz w:val="24"/>
           <w:szCs w:val="24"/>
         </w:rPr>
-        <w:t xml:space="preserve">location </w:t>
+        <w:t>location</w:t>
+      </w:r>
+      <w:proofErr w:type="spellEnd"/>
+      <w:r>
+        <w:rPr>
+          <w:rFonts w:ascii="Palatino Linotype" w:hAnsi="Palatino Linotype"/>
+          <w:sz w:val="24"/>
+          <w:szCs w:val="24"/>
+        </w:rPr>
+        <w:t xml:space="preserve"> </w:t>
       </w:r>
       <w:r>
         <w:rPr>
@@ -767,6 +1016,7 @@
         </w:rPr>
         <w:tab/>
       </w:r>
+      <w:proofErr w:type="gramStart"/>
       <w:r>
         <w:rPr>
           <w:rFonts w:ascii="Vladimir Script" w:hAnsi="Vladimir Script"/>
@@ -774,8 +1024,9 @@
           <w:szCs w:val="32"/>
           <w:u w:val="single"/>
         </w:rPr>
-        <w:t>{{ judicial_officer.first_name }} {{ judicial_officer.last_name }}</w:t>
-      </w:r>
+        <w:t xml:space="preserve">{{ </w:t>
+      </w:r>
+      <w:proofErr w:type="spellStart"/>
       <w:r>
         <w:rPr>
           <w:rFonts w:ascii="Vladimir Script" w:hAnsi="Vladimir Script"/>
@@ -783,8 +1034,9 @@
           <w:szCs w:val="32"/>
           <w:u w:val="single"/>
         </w:rPr>
-        <w:t xml:space="preserve"> </w:t>
-      </w:r>
+        <w:t>judicial</w:t>
+      </w:r>
+      <w:proofErr w:type="gramEnd"/>
       <w:r>
         <w:rPr>
           <w:rFonts w:ascii="Vladimir Script" w:hAnsi="Vladimir Script"/>
@@ -792,8 +1044,9 @@
           <w:szCs w:val="32"/>
           <w:u w:val="single"/>
         </w:rPr>
-        <w:tab/>
-      </w:r>
+        <w:t>_officer.first_name</w:t>
+      </w:r>
+      <w:proofErr w:type="spellEnd"/>
       <w:r>
         <w:rPr>
           <w:rFonts w:ascii="Vladimir Script" w:hAnsi="Vladimir Script"/>
@@ -801,8 +1054,9 @@
           <w:szCs w:val="32"/>
           <w:u w:val="single"/>
         </w:rPr>
-        <w:tab/>
-      </w:r>
+        <w:t xml:space="preserve"> }} {{ </w:t>
+      </w:r>
+      <w:proofErr w:type="spellStart"/>
       <w:r>
         <w:rPr>
           <w:rFonts w:ascii="Vladimir Script" w:hAnsi="Vladimir Script"/>
@@ -810,8 +1064,9 @@
           <w:szCs w:val="32"/>
           <w:u w:val="single"/>
         </w:rPr>
-        <w:tab/>
-      </w:r>
+        <w:t>judicial_officer.last_name</w:t>
+      </w:r>
+      <w:proofErr w:type="spellEnd"/>
       <w:r>
         <w:rPr>
           <w:rFonts w:ascii="Vladimir Script" w:hAnsi="Vladimir Script"/>
@@ -819,7 +1074,7 @@
           <w:szCs w:val="32"/>
           <w:u w:val="single"/>
         </w:rPr>
-        <w:tab/>
+        <w:t xml:space="preserve"> }}</w:t>
       </w:r>
       <w:r>
         <w:rPr>
@@ -828,6 +1083,51 @@
           <w:szCs w:val="32"/>
           <w:u w:val="single"/>
         </w:rPr>
+        <w:t xml:space="preserve"> </w:t>
+      </w:r>
+      <w:r>
+        <w:rPr>
+          <w:rFonts w:ascii="Vladimir Script" w:hAnsi="Vladimir Script"/>
+          <w:sz w:val="32"/>
+          <w:szCs w:val="32"/>
+          <w:u w:val="single"/>
+        </w:rPr>
+        <w:tab/>
+      </w:r>
+      <w:r>
+        <w:rPr>
+          <w:rFonts w:ascii="Vladimir Script" w:hAnsi="Vladimir Script"/>
+          <w:sz w:val="32"/>
+          <w:szCs w:val="32"/>
+          <w:u w:val="single"/>
+        </w:rPr>
+        <w:tab/>
+      </w:r>
+      <w:r>
+        <w:rPr>
+          <w:rFonts w:ascii="Vladimir Script" w:hAnsi="Vladimir Script"/>
+          <w:sz w:val="32"/>
+          <w:szCs w:val="32"/>
+          <w:u w:val="single"/>
+        </w:rPr>
+        <w:tab/>
+      </w:r>
+      <w:r>
+        <w:rPr>
+          <w:rFonts w:ascii="Vladimir Script" w:hAnsi="Vladimir Script"/>
+          <w:sz w:val="32"/>
+          <w:szCs w:val="32"/>
+          <w:u w:val="single"/>
+        </w:rPr>
+        <w:tab/>
+      </w:r>
+      <w:r>
+        <w:rPr>
+          <w:rFonts w:ascii="Vladimir Script" w:hAnsi="Vladimir Script"/>
+          <w:sz w:val="32"/>
+          <w:szCs w:val="32"/>
+          <w:u w:val="single"/>
+        </w:rPr>
         <w:tab/>
       </w:r>
     </w:p>
@@ -887,14 +1187,187 @@
         </w:rPr>
         <w:tab/>
       </w:r>
-      <w:r>
-        <w:rPr>
-          <w:rFonts w:ascii="Palatino Linotype" w:hAnsi="Palatino Linotype"/>
-          <w:sz w:val="24"/>
-          <w:szCs w:val="24"/>
-        </w:rPr>
-        <w:t>{{ judicial_officer.first_name }} {{ judicial_officer.last_name }}, {{ judicial_officer.officer_type }}</w:t>
-      </w:r>
+      <w:proofErr w:type="gramStart"/>
+      <w:r>
+        <w:rPr>
+          <w:rFonts w:ascii="Palatino Linotype" w:hAnsi="Palatino Linotype"/>
+          <w:sz w:val="24"/>
+          <w:szCs w:val="24"/>
+        </w:rPr>
+        <w:t xml:space="preserve">{{ </w:t>
+      </w:r>
+      <w:proofErr w:type="spellStart"/>
+      <w:r>
+        <w:rPr>
+          <w:rFonts w:ascii="Palatino Linotype" w:hAnsi="Palatino Linotype"/>
+          <w:sz w:val="24"/>
+          <w:szCs w:val="24"/>
+        </w:rPr>
+        <w:t>judicial</w:t>
+      </w:r>
+      <w:proofErr w:type="gramEnd"/>
+      <w:r>
+        <w:rPr>
+          <w:rFonts w:ascii="Palatino Linotype" w:hAnsi="Palatino Linotype"/>
+          <w:sz w:val="24"/>
+          <w:szCs w:val="24"/>
+        </w:rPr>
+        <w:t>_officer.first_name</w:t>
+      </w:r>
+      <w:proofErr w:type="spellEnd"/>
+      <w:r>
+        <w:rPr>
+          <w:rFonts w:ascii="Palatino Linotype" w:hAnsi="Palatino Linotype"/>
+          <w:sz w:val="24"/>
+          <w:szCs w:val="24"/>
+        </w:rPr>
+        <w:t xml:space="preserve"> }} {{ </w:t>
+      </w:r>
+      <w:proofErr w:type="spellStart"/>
+      <w:r>
+        <w:rPr>
+          <w:rFonts w:ascii="Palatino Linotype" w:hAnsi="Palatino Linotype"/>
+          <w:sz w:val="24"/>
+          <w:szCs w:val="24"/>
+        </w:rPr>
+        <w:t>judicial_officer.last_name</w:t>
+      </w:r>
+      <w:proofErr w:type="spellEnd"/>
+      <w:r>
+        <w:rPr>
+          <w:rFonts w:ascii="Palatino Linotype" w:hAnsi="Palatino Linotype"/>
+          <w:sz w:val="24"/>
+          <w:szCs w:val="24"/>
+        </w:rPr>
+        <w:t xml:space="preserve"> }}, {{ </w:t>
+      </w:r>
+      <w:proofErr w:type="spellStart"/>
+      <w:r>
+        <w:rPr>
+          <w:rFonts w:ascii="Palatino Linotype" w:hAnsi="Palatino Linotype"/>
+          <w:sz w:val="24"/>
+          <w:szCs w:val="24"/>
+        </w:rPr>
+        <w:t>judicial_officer.officer_type</w:t>
+      </w:r>
+      <w:proofErr w:type="spellEnd"/>
+      <w:r>
+        <w:rPr>
+          <w:rFonts w:ascii="Palatino Linotype" w:hAnsi="Palatino Linotype"/>
+          <w:sz w:val="24"/>
+          <w:szCs w:val="24"/>
+        </w:rPr>
+        <w:t xml:space="preserve"> }}</w:t>
+      </w:r>
+    </w:p>
+    <w:p>
+      <w:pPr>
+        <w:rPr>
+          <w:rFonts w:ascii="Palatino Linotype" w:hAnsi="Palatino Linotype"/>
+          <w:sz w:val="24"/>
+          <w:szCs w:val="24"/>
+        </w:rPr>
+      </w:pPr>
+    </w:p>
+    <w:p>
+      <w:pPr>
+        <w:rPr>
+          <w:rFonts w:ascii="Palatino Linotype" w:hAnsi="Palatino Linotype"/>
+          <w:sz w:val="24"/>
+          <w:szCs w:val="24"/>
+        </w:rPr>
+      </w:pPr>
+      <w:r>
+        <w:rPr>
+          <w:rFonts w:ascii="Palatino Linotype" w:hAnsi="Palatino Linotype"/>
+          <w:sz w:val="24"/>
+          <w:szCs w:val="24"/>
+        </w:rPr>
+        <w:t xml:space="preserve">{% if </w:t>
+      </w:r>
+      <w:proofErr w:type="spellStart"/>
+      <w:r>
+        <w:rPr>
+          <w:rFonts w:ascii="Palatino Linotype" w:hAnsi="Palatino Linotype"/>
+          <w:sz w:val="24"/>
+          <w:szCs w:val="24"/>
+        </w:rPr>
+        <w:t>interpreter_required</w:t>
+      </w:r>
+      <w:proofErr w:type="spellEnd"/>
+      <w:r>
+        <w:rPr>
+          <w:rFonts w:ascii="Palatino Linotype" w:hAnsi="Palatino Linotype"/>
+          <w:sz w:val="24"/>
+          <w:szCs w:val="24"/>
+        </w:rPr>
+        <w:t xml:space="preserve"> is true </w:t>
+      </w:r>
+      <w:proofErr w:type="gramStart"/>
+      <w:r>
+        <w:rPr>
+          <w:rFonts w:ascii="Palatino Linotype" w:hAnsi="Palatino Linotype"/>
+          <w:sz w:val="24"/>
+          <w:szCs w:val="24"/>
+        </w:rPr>
+        <w:t>%}</w:t>
+      </w:r>
+      <w:r>
+        <w:rPr>
+          <w:rFonts w:ascii="Palatino Linotype" w:hAnsi="Palatino Linotype"/>
+          <w:b/>
+          <w:bCs/>
+          <w:sz w:val="24"/>
+          <w:szCs w:val="24"/>
+        </w:rPr>
+        <w:t>Interpreter</w:t>
+      </w:r>
+      <w:proofErr w:type="gramEnd"/>
+      <w:r>
+        <w:rPr>
+          <w:rFonts w:ascii="Palatino Linotype" w:hAnsi="Palatino Linotype"/>
+          <w:b/>
+          <w:bCs/>
+          <w:sz w:val="24"/>
+          <w:szCs w:val="24"/>
+        </w:rPr>
+        <w:t xml:space="preserve"> Required: </w:t>
+      </w:r>
+      <w:r>
+        <w:rPr>
+          <w:rFonts w:ascii="Palatino Linotype" w:hAnsi="Palatino Linotype"/>
+          <w:sz w:val="24"/>
+          <w:szCs w:val="24"/>
+        </w:rPr>
+        <w:t xml:space="preserve">{{ </w:t>
+      </w:r>
+      <w:proofErr w:type="spellStart"/>
+      <w:r>
+        <w:rPr>
+          <w:rFonts w:ascii="Palatino Linotype" w:hAnsi="Palatino Linotype"/>
+          <w:sz w:val="24"/>
+          <w:szCs w:val="24"/>
+        </w:rPr>
+        <w:t>interpreter_language</w:t>
+      </w:r>
+      <w:proofErr w:type="spellEnd"/>
+      <w:r>
+        <w:rPr>
+          <w:rFonts w:ascii="Palatino Linotype" w:hAnsi="Palatino Linotype"/>
+          <w:sz w:val="24"/>
+          <w:szCs w:val="24"/>
+        </w:rPr>
+        <w:t xml:space="preserve"> }}{% endif%}</w:t>
+      </w:r>
+    </w:p>
+    <w:p>
+      <w:pPr>
+        <w:rPr>
+          <w:rFonts w:ascii="Palatino Linotype" w:hAnsi="Palatino Linotype"/>
+          <w:sz w:val="24"/>
+          <w:szCs w:val="24"/>
+        </w:rPr>
+      </w:pPr>
     </w:p>
     <w:sectPr>
       <w:headerReference w:type="even" r:id="rId8"/>
@@ -1010,7 +1483,61 @@
         <w:sz w:val="16"/>
         <w:szCs w:val="16"/>
       </w:rPr>
-      <w:t>Prosecutor’s Office: PS    OM     EM; Defendant’s Attorney/Public Defender’s Office: PS     OM     EM; {{ defendant.first_name }} {{ defendant.last_name}}: PS     OM     EM; Community Control: PS    EM; County Jail: PS   EM;</w:t>
+      <w:t xml:space="preserve">Prosecutor’s Office: PS    OM     EM; Defendant’s Attorney/Public Defender’s Office: PS     OM     EM; </w:t>
+    </w:r>
+    <w:proofErr w:type="gramStart"/>
+    <w:r>
+      <w:rPr>
+        <w:rFonts w:ascii="Palatino Linotype" w:hAnsi="Palatino Linotype"/>
+        <w:sz w:val="16"/>
+        <w:szCs w:val="16"/>
+      </w:rPr>
+      <w:t xml:space="preserve">{{ </w:t>
+    </w:r>
+    <w:proofErr w:type="spellStart"/>
+    <w:r>
+      <w:rPr>
+        <w:rFonts w:ascii="Palatino Linotype" w:hAnsi="Palatino Linotype"/>
+        <w:sz w:val="16"/>
+        <w:szCs w:val="16"/>
+      </w:rPr>
+      <w:t>defendant</w:t>
+    </w:r>
+    <w:proofErr w:type="gramEnd"/>
+    <w:r>
+      <w:rPr>
+        <w:rFonts w:ascii="Palatino Linotype" w:hAnsi="Palatino Linotype"/>
+        <w:sz w:val="16"/>
+        <w:szCs w:val="16"/>
+      </w:rPr>
+      <w:t>.first_name</w:t>
+    </w:r>
+    <w:proofErr w:type="spellEnd"/>
+    <w:r>
+      <w:rPr>
+        <w:rFonts w:ascii="Palatino Linotype" w:hAnsi="Palatino Linotype"/>
+        <w:sz w:val="16"/>
+        <w:szCs w:val="16"/>
+      </w:rPr>
+      <w:t xml:space="preserve"> }} {{ </w:t>
+    </w:r>
+    <w:proofErr w:type="spellStart"/>
+    <w:r>
+      <w:rPr>
+        <w:rFonts w:ascii="Palatino Linotype" w:hAnsi="Palatino Linotype"/>
+        <w:sz w:val="16"/>
+        <w:szCs w:val="16"/>
+      </w:rPr>
+      <w:t>defendant.last_name</w:t>
+    </w:r>
+    <w:proofErr w:type="spellEnd"/>
+    <w:r>
+      <w:rPr>
+        <w:rFonts w:ascii="Palatino Linotype" w:hAnsi="Palatino Linotype"/>
+        <w:sz w:val="16"/>
+        <w:szCs w:val="16"/>
+      </w:rPr>
+      <w:t>}}: PS     OM     EM; Community Control: PS    EM; County Jail: PS   EM;</w:t>
     </w:r>
     <w:r>
       <w:rPr>
@@ -1143,7 +1670,35 @@
       <w:rPr>
         <w:rFonts w:ascii="Palatino Linotype" w:hAnsi="Palatino Linotype"/>
       </w:rPr>
-      <w:t xml:space="preserve"> {{ case_number </w:t>
+      <w:t xml:space="preserve"> </w:t>
+    </w:r>
+    <w:proofErr w:type="gramStart"/>
+    <w:r>
+      <w:rPr>
+        <w:rFonts w:ascii="Palatino Linotype" w:hAnsi="Palatino Linotype"/>
+      </w:rPr>
+      <w:t xml:space="preserve">{{ </w:t>
+    </w:r>
+    <w:proofErr w:type="spellStart"/>
+    <w:r>
+      <w:rPr>
+        <w:rFonts w:ascii="Palatino Linotype" w:hAnsi="Palatino Linotype"/>
+      </w:rPr>
+      <w:t>case</w:t>
+    </w:r>
+    <w:proofErr w:type="gramEnd"/>
+    <w:r>
+      <w:rPr>
+        <w:rFonts w:ascii="Palatino Linotype" w:hAnsi="Palatino Linotype"/>
+      </w:rPr>
+      <w:t>_number</w:t>
+    </w:r>
+    <w:proofErr w:type="spellEnd"/>
+    <w:r>
+      <w:rPr>
+        <w:rFonts w:ascii="Palatino Linotype" w:hAnsi="Palatino Linotype"/>
+      </w:rPr>
+      <w:t xml:space="preserve"> </w:t>
     </w:r>
     <w:r>
       <w:rPr>

</xml_diff>

<commit_message>
Added dates confirmed to all scheduling entries.
</commit_message>
<xml_diff>
--- a/resources/Templates/Final_Jury_Notice_Of_Hearing_Template.docx
+++ b/resources/Templates/Final_Jury_Notice_Of_Hearing_Template.docx
@@ -1,6 +1,6 @@
 
 <file path=word/document.xml><?xml version="1.0" encoding="utf-8"?>
-<w:document xmlns:wpc="http://schemas.microsoft.com/office/word/2010/wordprocessingCanvas" xmlns:cx="http://schemas.microsoft.com/office/drawing/2014/chartex" xmlns:cx1="http://schemas.microsoft.com/office/drawing/2015/9/8/chartex" xmlns:cx2="http://schemas.microsoft.com/office/drawing/2015/10/21/chartex" xmlns:cx3="http://schemas.microsoft.com/office/drawing/2016/5/9/chartex" xmlns:cx4="http://schemas.microsoft.com/office/drawing/2016/5/10/chartex" xmlns:cx5="http://schemas.microsoft.com/office/drawing/2016/5/11/chartex" xmlns:cx6="http://schemas.microsoft.com/office/drawing/2016/5/12/chartex" xmlns:cx7="http://schemas.microsoft.com/office/drawing/2016/5/13/chartex" xmlns:cx8="http://schemas.microsoft.com/office/drawing/2016/5/14/chartex" xmlns:mc="http://schemas.openxmlformats.org/markup-compatibility/2006" xmlns:aink="http://schemas.microsoft.com/office/drawing/2016/ink" xmlns:am3d="http://schemas.microsoft.com/office/drawing/2017/model3d" xmlns:o="urn:schemas-microsoft-com:office:office" xmlns:oel="http://schemas.microsoft.com/office/2019/extlst" xmlns:r="http://schemas.openxmlformats.org/officeDocument/2006/relationships" xmlns:m="http://schemas.openxmlformats.org/officeDocument/2006/math" xmlns:v="urn:schemas-microsoft-com:vml" xmlns:wp14="http://schemas.microsoft.com/office/word/2010/wordprocessingDrawing" xmlns:wp="http://schemas.openxmlformats.org/drawingml/2006/wordprocessingDrawing" xmlns:w10="urn:schemas-microsoft-com:office:word" xmlns:w="http://schemas.openxmlformats.org/wordprocessingml/2006/main" xmlns:w14="http://schemas.microsoft.com/office/word/2010/wordml" xmlns:w15="http://schemas.microsoft.com/office/word/2012/wordml" xmlns:w16cex="http://schemas.microsoft.com/office/word/2018/wordml/cex" xmlns:w16cid="http://schemas.microsoft.com/office/word/2016/wordml/cid" xmlns:w16="http://schemas.microsoft.com/office/word/2018/wordml" xmlns:w16du="http://schemas.microsoft.com/office/word/2023/wordml/word16du" xmlns:w16sdtdh="http://schemas.microsoft.com/office/word/2020/wordml/sdtdatahash" xmlns:w16se="http://schemas.microsoft.com/office/word/2015/wordml/symex" xmlns:wpg="http://schemas.microsoft.com/office/word/2010/wordprocessingGroup" xmlns:wpi="http://schemas.microsoft.com/office/word/2010/wordprocessingInk" xmlns:wne="http://schemas.microsoft.com/office/word/2006/wordml" xmlns:wps="http://schemas.microsoft.com/office/word/2010/wordprocessingShape" mc:Ignorable="w14 w15 w16se w16cid w16 w16cex w16sdtdh wp14">
+<w:document xmlns:wpc="http://schemas.microsoft.com/office/word/2010/wordprocessingCanvas" xmlns:cx="http://schemas.microsoft.com/office/drawing/2014/chartex" xmlns:cx1="http://schemas.microsoft.com/office/drawing/2015/9/8/chartex" xmlns:cx2="http://schemas.microsoft.com/office/drawing/2015/10/21/chartex" xmlns:cx3="http://schemas.microsoft.com/office/drawing/2016/5/9/chartex" xmlns:cx4="http://schemas.microsoft.com/office/drawing/2016/5/10/chartex" xmlns:cx5="http://schemas.microsoft.com/office/drawing/2016/5/11/chartex" xmlns:cx6="http://schemas.microsoft.com/office/drawing/2016/5/12/chartex" xmlns:cx7="http://schemas.microsoft.com/office/drawing/2016/5/13/chartex" xmlns:cx8="http://schemas.microsoft.com/office/drawing/2016/5/14/chartex" xmlns:mc="http://schemas.openxmlformats.org/markup-compatibility/2006" xmlns:aink="http://schemas.microsoft.com/office/drawing/2016/ink" xmlns:am3d="http://schemas.microsoft.com/office/drawing/2017/model3d" xmlns:o="urn:schemas-microsoft-com:office:office" xmlns:oel="http://schemas.microsoft.com/office/2019/extlst" xmlns:r="http://schemas.openxmlformats.org/officeDocument/2006/relationships" xmlns:m="http://schemas.openxmlformats.org/officeDocument/2006/math" xmlns:v="urn:schemas-microsoft-com:vml" xmlns:wp14="http://schemas.microsoft.com/office/word/2010/wordprocessingDrawing" xmlns:wp="http://schemas.openxmlformats.org/drawingml/2006/wordprocessingDrawing" xmlns:w10="urn:schemas-microsoft-com:office:word" xmlns:w="http://schemas.openxmlformats.org/wordprocessingml/2006/main" xmlns:w14="http://schemas.microsoft.com/office/word/2010/wordml" xmlns:w15="http://schemas.microsoft.com/office/word/2012/wordml" xmlns:w16cex="http://schemas.microsoft.com/office/word/2018/wordml/cex" xmlns:w16cid="http://schemas.microsoft.com/office/word/2016/wordml/cid" xmlns:w16="http://schemas.microsoft.com/office/word/2018/wordml" xmlns:w16sdtdh="http://schemas.microsoft.com/office/word/2020/wordml/sdtdatahash" xmlns:w16se="http://schemas.microsoft.com/office/word/2015/wordml/symex" xmlns:wpg="http://schemas.microsoft.com/office/word/2010/wordprocessingGroup" xmlns:wpi="http://schemas.microsoft.com/office/word/2010/wordprocessingInk" xmlns:wne="http://schemas.microsoft.com/office/word/2006/wordml" xmlns:wps="http://schemas.microsoft.com/office/word/2010/wordprocessingShape" mc:Ignorable="w14 w15 w16se w16cid w16 w16cex w16sdtdh wp14">
   <w:body>
     <w:p>
       <w:pPr>
@@ -1258,6 +1258,90 @@
           <w:szCs w:val="24"/>
         </w:rPr>
         <w:t xml:space="preserve"> }}</w:t>
+      </w:r>
+    </w:p>
+    <w:p>
+      <w:pPr>
+        <w:rPr>
+          <w:rFonts w:ascii="Palatino Linotype" w:hAnsi="Palatino Linotype"/>
+          <w:sz w:val="24"/>
+          <w:szCs w:val="24"/>
+        </w:rPr>
+      </w:pPr>
+    </w:p>
+    <w:p>
+      <w:pPr>
+        <w:pStyle w:val="ListParagraph"/>
+        <w:ind w:left="0"/>
+        <w:rPr>
+          <w:rFonts w:ascii="Palatino Linotype" w:hAnsi="Palatino Linotype"/>
+          <w:sz w:val="24"/>
+          <w:szCs w:val="24"/>
+        </w:rPr>
+      </w:pPr>
+      <w:r>
+        <w:rPr>
+          <w:rFonts w:ascii="Palatino Linotype" w:hAnsi="Palatino Linotype"/>
+          <w:sz w:val="24"/>
+          <w:szCs w:val="24"/>
+        </w:rPr>
+        <w:t xml:space="preserve">{% if </w:t>
+      </w:r>
+      <w:proofErr w:type="spellStart"/>
+      <w:r>
+        <w:rPr>
+          <w:rFonts w:ascii="Palatino Linotype" w:hAnsi="Palatino Linotype"/>
+          <w:sz w:val="24"/>
+          <w:szCs w:val="24"/>
+        </w:rPr>
+        <w:t>dates_confirmed</w:t>
+      </w:r>
+      <w:proofErr w:type="spellEnd"/>
+      <w:r>
+        <w:rPr>
+          <w:rFonts w:ascii="Palatino Linotype" w:hAnsi="Palatino Linotype"/>
+          <w:sz w:val="24"/>
+          <w:szCs w:val="24"/>
+        </w:rPr>
+        <w:t xml:space="preserve"> is true </w:t>
+      </w:r>
+      <w:proofErr w:type="gramStart"/>
+      <w:r>
+        <w:rPr>
+          <w:rFonts w:ascii="Palatino Linotype" w:hAnsi="Palatino Linotype"/>
+          <w:sz w:val="24"/>
+          <w:szCs w:val="24"/>
+        </w:rPr>
+        <w:t>%}</w:t>
+      </w:r>
+      <w:r>
+        <w:rPr>
+          <w:rFonts w:ascii="Palatino Linotype" w:hAnsi="Palatino Linotype"/>
+          <w:b/>
+          <w:bCs/>
+          <w:sz w:val="24"/>
+          <w:szCs w:val="24"/>
+        </w:rPr>
+        <w:t>Dates</w:t>
+      </w:r>
+      <w:proofErr w:type="gramEnd"/>
+      <w:r>
+        <w:rPr>
+          <w:rFonts w:ascii="Palatino Linotype" w:hAnsi="Palatino Linotype"/>
+          <w:b/>
+          <w:bCs/>
+          <w:sz w:val="24"/>
+          <w:szCs w:val="24"/>
+        </w:rPr>
+        <w:t xml:space="preserve"> were Confirmed with Counsel.</w:t>
+      </w:r>
+      <w:r>
+        <w:rPr>
+          <w:rFonts w:ascii="Palatino Linotype" w:hAnsi="Palatino Linotype"/>
+          <w:sz w:val="24"/>
+          <w:szCs w:val="24"/>
+        </w:rPr>
+        <w:t>{% endif %}</w:t>
       </w:r>
     </w:p>
     <w:p>
@@ -1388,7 +1472,7 @@
 </file>
 
 <file path=word/endnotes.xml><?xml version="1.0" encoding="utf-8"?>
-<w:endnotes xmlns:wpc="http://schemas.microsoft.com/office/word/2010/wordprocessingCanvas" xmlns:cx="http://schemas.microsoft.com/office/drawing/2014/chartex" xmlns:cx1="http://schemas.microsoft.com/office/drawing/2015/9/8/chartex" xmlns:cx2="http://schemas.microsoft.com/office/drawing/2015/10/21/chartex" xmlns:cx3="http://schemas.microsoft.com/office/drawing/2016/5/9/chartex" xmlns:cx4="http://schemas.microsoft.com/office/drawing/2016/5/10/chartex" xmlns:cx5="http://schemas.microsoft.com/office/drawing/2016/5/11/chartex" xmlns:cx6="http://schemas.microsoft.com/office/drawing/2016/5/12/chartex" xmlns:cx7="http://schemas.microsoft.com/office/drawing/2016/5/13/chartex" xmlns:cx8="http://schemas.microsoft.com/office/drawing/2016/5/14/chartex" xmlns:mc="http://schemas.openxmlformats.org/markup-compatibility/2006" xmlns:aink="http://schemas.microsoft.com/office/drawing/2016/ink" xmlns:am3d="http://schemas.microsoft.com/office/drawing/2017/model3d" xmlns:o="urn:schemas-microsoft-com:office:office" xmlns:oel="http://schemas.microsoft.com/office/2019/extlst" xmlns:r="http://schemas.openxmlformats.org/officeDocument/2006/relationships" xmlns:m="http://schemas.openxmlformats.org/officeDocument/2006/math" xmlns:v="urn:schemas-microsoft-com:vml" xmlns:wp14="http://schemas.microsoft.com/office/word/2010/wordprocessingDrawing" xmlns:wp="http://schemas.openxmlformats.org/drawingml/2006/wordprocessingDrawing" xmlns:w10="urn:schemas-microsoft-com:office:word" xmlns:w="http://schemas.openxmlformats.org/wordprocessingml/2006/main" xmlns:w14="http://schemas.microsoft.com/office/word/2010/wordml" xmlns:w15="http://schemas.microsoft.com/office/word/2012/wordml" xmlns:w16cex="http://schemas.microsoft.com/office/word/2018/wordml/cex" xmlns:w16cid="http://schemas.microsoft.com/office/word/2016/wordml/cid" xmlns:w16="http://schemas.microsoft.com/office/word/2018/wordml" xmlns:w16du="http://schemas.microsoft.com/office/word/2023/wordml/word16du" xmlns:w16sdtdh="http://schemas.microsoft.com/office/word/2020/wordml/sdtdatahash" xmlns:w16se="http://schemas.microsoft.com/office/word/2015/wordml/symex" xmlns:wpg="http://schemas.microsoft.com/office/word/2010/wordprocessingGroup" xmlns:wpi="http://schemas.microsoft.com/office/word/2010/wordprocessingInk" xmlns:wne="http://schemas.microsoft.com/office/word/2006/wordml" xmlns:wps="http://schemas.microsoft.com/office/word/2010/wordprocessingShape" mc:Ignorable="w14 w15 w16se w16cid w16 w16cex w16sdtdh wp14">
+<w:endnotes xmlns:wpc="http://schemas.microsoft.com/office/word/2010/wordprocessingCanvas" xmlns:cx="http://schemas.microsoft.com/office/drawing/2014/chartex" xmlns:cx1="http://schemas.microsoft.com/office/drawing/2015/9/8/chartex" xmlns:cx2="http://schemas.microsoft.com/office/drawing/2015/10/21/chartex" xmlns:cx3="http://schemas.microsoft.com/office/drawing/2016/5/9/chartex" xmlns:cx4="http://schemas.microsoft.com/office/drawing/2016/5/10/chartex" xmlns:cx5="http://schemas.microsoft.com/office/drawing/2016/5/11/chartex" xmlns:cx6="http://schemas.microsoft.com/office/drawing/2016/5/12/chartex" xmlns:cx7="http://schemas.microsoft.com/office/drawing/2016/5/13/chartex" xmlns:cx8="http://schemas.microsoft.com/office/drawing/2016/5/14/chartex" xmlns:mc="http://schemas.openxmlformats.org/markup-compatibility/2006" xmlns:aink="http://schemas.microsoft.com/office/drawing/2016/ink" xmlns:am3d="http://schemas.microsoft.com/office/drawing/2017/model3d" xmlns:o="urn:schemas-microsoft-com:office:office" xmlns:oel="http://schemas.microsoft.com/office/2019/extlst" xmlns:r="http://schemas.openxmlformats.org/officeDocument/2006/relationships" xmlns:m="http://schemas.openxmlformats.org/officeDocument/2006/math" xmlns:v="urn:schemas-microsoft-com:vml" xmlns:wp14="http://schemas.microsoft.com/office/word/2010/wordprocessingDrawing" xmlns:wp="http://schemas.openxmlformats.org/drawingml/2006/wordprocessingDrawing" xmlns:w10="urn:schemas-microsoft-com:office:word" xmlns:w="http://schemas.openxmlformats.org/wordprocessingml/2006/main" xmlns:w14="http://schemas.microsoft.com/office/word/2010/wordml" xmlns:w15="http://schemas.microsoft.com/office/word/2012/wordml" xmlns:w16cex="http://schemas.microsoft.com/office/word/2018/wordml/cex" xmlns:w16cid="http://schemas.microsoft.com/office/word/2016/wordml/cid" xmlns:w16="http://schemas.microsoft.com/office/word/2018/wordml" xmlns:w16sdtdh="http://schemas.microsoft.com/office/word/2020/wordml/sdtdatahash" xmlns:w16se="http://schemas.microsoft.com/office/word/2015/wordml/symex" xmlns:wpg="http://schemas.microsoft.com/office/word/2010/wordprocessingGroup" xmlns:wpi="http://schemas.microsoft.com/office/word/2010/wordprocessingInk" xmlns:wne="http://schemas.microsoft.com/office/word/2006/wordml" xmlns:wps="http://schemas.microsoft.com/office/word/2010/wordprocessingShape" mc:Ignorable="w14 w15 w16se w16cid w16 w16cex w16sdtdh wp14">
   <w:endnote w:type="separator" w:id="-1">
     <w:p>
       <w:r>
@@ -1407,7 +1491,7 @@
 </file>
 
 <file path=word/footer1.xml><?xml version="1.0" encoding="utf-8"?>
-<w:ftr xmlns:wpc="http://schemas.microsoft.com/office/word/2010/wordprocessingCanvas" xmlns:cx="http://schemas.microsoft.com/office/drawing/2014/chartex" xmlns:cx1="http://schemas.microsoft.com/office/drawing/2015/9/8/chartex" xmlns:cx2="http://schemas.microsoft.com/office/drawing/2015/10/21/chartex" xmlns:cx3="http://schemas.microsoft.com/office/drawing/2016/5/9/chartex" xmlns:cx4="http://schemas.microsoft.com/office/drawing/2016/5/10/chartex" xmlns:cx5="http://schemas.microsoft.com/office/drawing/2016/5/11/chartex" xmlns:cx6="http://schemas.microsoft.com/office/drawing/2016/5/12/chartex" xmlns:cx7="http://schemas.microsoft.com/office/drawing/2016/5/13/chartex" xmlns:cx8="http://schemas.microsoft.com/office/drawing/2016/5/14/chartex" xmlns:mc="http://schemas.openxmlformats.org/markup-compatibility/2006" xmlns:aink="http://schemas.microsoft.com/office/drawing/2016/ink" xmlns:am3d="http://schemas.microsoft.com/office/drawing/2017/model3d" xmlns:o="urn:schemas-microsoft-com:office:office" xmlns:oel="http://schemas.microsoft.com/office/2019/extlst" xmlns:r="http://schemas.openxmlformats.org/officeDocument/2006/relationships" xmlns:m="http://schemas.openxmlformats.org/officeDocument/2006/math" xmlns:v="urn:schemas-microsoft-com:vml" xmlns:wp14="http://schemas.microsoft.com/office/word/2010/wordprocessingDrawing" xmlns:wp="http://schemas.openxmlformats.org/drawingml/2006/wordprocessingDrawing" xmlns:w10="urn:schemas-microsoft-com:office:word" xmlns:w="http://schemas.openxmlformats.org/wordprocessingml/2006/main" xmlns:w14="http://schemas.microsoft.com/office/word/2010/wordml" xmlns:w15="http://schemas.microsoft.com/office/word/2012/wordml" xmlns:w16cex="http://schemas.microsoft.com/office/word/2018/wordml/cex" xmlns:w16cid="http://schemas.microsoft.com/office/word/2016/wordml/cid" xmlns:w16="http://schemas.microsoft.com/office/word/2018/wordml" xmlns:w16du="http://schemas.microsoft.com/office/word/2023/wordml/word16du" xmlns:w16sdtdh="http://schemas.microsoft.com/office/word/2020/wordml/sdtdatahash" xmlns:w16se="http://schemas.microsoft.com/office/word/2015/wordml/symex" xmlns:wpg="http://schemas.microsoft.com/office/word/2010/wordprocessingGroup" xmlns:wpi="http://schemas.microsoft.com/office/word/2010/wordprocessingInk" xmlns:wne="http://schemas.microsoft.com/office/word/2006/wordml" xmlns:wps="http://schemas.microsoft.com/office/word/2010/wordprocessingShape" mc:Ignorable="w14 w15 w16se w16cid w16 w16cex w16sdtdh wp14">
+<w:ftr xmlns:wpc="http://schemas.microsoft.com/office/word/2010/wordprocessingCanvas" xmlns:cx="http://schemas.microsoft.com/office/drawing/2014/chartex" xmlns:cx1="http://schemas.microsoft.com/office/drawing/2015/9/8/chartex" xmlns:cx2="http://schemas.microsoft.com/office/drawing/2015/10/21/chartex" xmlns:cx3="http://schemas.microsoft.com/office/drawing/2016/5/9/chartex" xmlns:cx4="http://schemas.microsoft.com/office/drawing/2016/5/10/chartex" xmlns:cx5="http://schemas.microsoft.com/office/drawing/2016/5/11/chartex" xmlns:cx6="http://schemas.microsoft.com/office/drawing/2016/5/12/chartex" xmlns:cx7="http://schemas.microsoft.com/office/drawing/2016/5/13/chartex" xmlns:cx8="http://schemas.microsoft.com/office/drawing/2016/5/14/chartex" xmlns:mc="http://schemas.openxmlformats.org/markup-compatibility/2006" xmlns:aink="http://schemas.microsoft.com/office/drawing/2016/ink" xmlns:am3d="http://schemas.microsoft.com/office/drawing/2017/model3d" xmlns:o="urn:schemas-microsoft-com:office:office" xmlns:oel="http://schemas.microsoft.com/office/2019/extlst" xmlns:r="http://schemas.openxmlformats.org/officeDocument/2006/relationships" xmlns:m="http://schemas.openxmlformats.org/officeDocument/2006/math" xmlns:v="urn:schemas-microsoft-com:vml" xmlns:wp14="http://schemas.microsoft.com/office/word/2010/wordprocessingDrawing" xmlns:wp="http://schemas.openxmlformats.org/drawingml/2006/wordprocessingDrawing" xmlns:w10="urn:schemas-microsoft-com:office:word" xmlns:w="http://schemas.openxmlformats.org/wordprocessingml/2006/main" xmlns:w14="http://schemas.microsoft.com/office/word/2010/wordml" xmlns:w15="http://schemas.microsoft.com/office/word/2012/wordml" xmlns:w16cex="http://schemas.microsoft.com/office/word/2018/wordml/cex" xmlns:w16cid="http://schemas.microsoft.com/office/word/2016/wordml/cid" xmlns:w16="http://schemas.microsoft.com/office/word/2018/wordml" xmlns:w16sdtdh="http://schemas.microsoft.com/office/word/2020/wordml/sdtdatahash" xmlns:w16se="http://schemas.microsoft.com/office/word/2015/wordml/symex" xmlns:wpg="http://schemas.microsoft.com/office/word/2010/wordprocessingGroup" xmlns:wpi="http://schemas.microsoft.com/office/word/2010/wordprocessingInk" xmlns:wne="http://schemas.microsoft.com/office/word/2006/wordml" xmlns:wps="http://schemas.microsoft.com/office/word/2010/wordprocessingShape" mc:Ignorable="w14 w15 w16se w16cid w16 w16cex w16sdtdh wp14">
   <w:p>
     <w:pPr>
       <w:pStyle w:val="Footer"/>
@@ -1417,7 +1501,7 @@
 </file>
 
 <file path=word/footer2.xml><?xml version="1.0" encoding="utf-8"?>
-<w:ftr xmlns:wpc="http://schemas.microsoft.com/office/word/2010/wordprocessingCanvas" xmlns:cx="http://schemas.microsoft.com/office/drawing/2014/chartex" xmlns:cx1="http://schemas.microsoft.com/office/drawing/2015/9/8/chartex" xmlns:cx2="http://schemas.microsoft.com/office/drawing/2015/10/21/chartex" xmlns:cx3="http://schemas.microsoft.com/office/drawing/2016/5/9/chartex" xmlns:cx4="http://schemas.microsoft.com/office/drawing/2016/5/10/chartex" xmlns:cx5="http://schemas.microsoft.com/office/drawing/2016/5/11/chartex" xmlns:cx6="http://schemas.microsoft.com/office/drawing/2016/5/12/chartex" xmlns:cx7="http://schemas.microsoft.com/office/drawing/2016/5/13/chartex" xmlns:cx8="http://schemas.microsoft.com/office/drawing/2016/5/14/chartex" xmlns:mc="http://schemas.openxmlformats.org/markup-compatibility/2006" xmlns:aink="http://schemas.microsoft.com/office/drawing/2016/ink" xmlns:am3d="http://schemas.microsoft.com/office/drawing/2017/model3d" xmlns:o="urn:schemas-microsoft-com:office:office" xmlns:oel="http://schemas.microsoft.com/office/2019/extlst" xmlns:r="http://schemas.openxmlformats.org/officeDocument/2006/relationships" xmlns:m="http://schemas.openxmlformats.org/officeDocument/2006/math" xmlns:v="urn:schemas-microsoft-com:vml" xmlns:wp14="http://schemas.microsoft.com/office/word/2010/wordprocessingDrawing" xmlns:wp="http://schemas.openxmlformats.org/drawingml/2006/wordprocessingDrawing" xmlns:w10="urn:schemas-microsoft-com:office:word" xmlns:w="http://schemas.openxmlformats.org/wordprocessingml/2006/main" xmlns:w14="http://schemas.microsoft.com/office/word/2010/wordml" xmlns:w15="http://schemas.microsoft.com/office/word/2012/wordml" xmlns:w16cex="http://schemas.microsoft.com/office/word/2018/wordml/cex" xmlns:w16cid="http://schemas.microsoft.com/office/word/2016/wordml/cid" xmlns:w16="http://schemas.microsoft.com/office/word/2018/wordml" xmlns:w16du="http://schemas.microsoft.com/office/word/2023/wordml/word16du" xmlns:w16sdtdh="http://schemas.microsoft.com/office/word/2020/wordml/sdtdatahash" xmlns:w16se="http://schemas.microsoft.com/office/word/2015/wordml/symex" xmlns:wpg="http://schemas.microsoft.com/office/word/2010/wordprocessingGroup" xmlns:wpi="http://schemas.microsoft.com/office/word/2010/wordprocessingInk" xmlns:wne="http://schemas.microsoft.com/office/word/2006/wordml" xmlns:wps="http://schemas.microsoft.com/office/word/2010/wordprocessingShape" mc:Ignorable="w14 w15 w16se w16cid w16 w16cex w16sdtdh wp14">
+<w:ftr xmlns:wpc="http://schemas.microsoft.com/office/word/2010/wordprocessingCanvas" xmlns:cx="http://schemas.microsoft.com/office/drawing/2014/chartex" xmlns:cx1="http://schemas.microsoft.com/office/drawing/2015/9/8/chartex" xmlns:cx2="http://schemas.microsoft.com/office/drawing/2015/10/21/chartex" xmlns:cx3="http://schemas.microsoft.com/office/drawing/2016/5/9/chartex" xmlns:cx4="http://schemas.microsoft.com/office/drawing/2016/5/10/chartex" xmlns:cx5="http://schemas.microsoft.com/office/drawing/2016/5/11/chartex" xmlns:cx6="http://schemas.microsoft.com/office/drawing/2016/5/12/chartex" xmlns:cx7="http://schemas.microsoft.com/office/drawing/2016/5/13/chartex" xmlns:cx8="http://schemas.microsoft.com/office/drawing/2016/5/14/chartex" xmlns:mc="http://schemas.openxmlformats.org/markup-compatibility/2006" xmlns:aink="http://schemas.microsoft.com/office/drawing/2016/ink" xmlns:am3d="http://schemas.microsoft.com/office/drawing/2017/model3d" xmlns:o="urn:schemas-microsoft-com:office:office" xmlns:oel="http://schemas.microsoft.com/office/2019/extlst" xmlns:r="http://schemas.openxmlformats.org/officeDocument/2006/relationships" xmlns:m="http://schemas.openxmlformats.org/officeDocument/2006/math" xmlns:v="urn:schemas-microsoft-com:vml" xmlns:wp14="http://schemas.microsoft.com/office/word/2010/wordprocessingDrawing" xmlns:wp="http://schemas.openxmlformats.org/drawingml/2006/wordprocessingDrawing" xmlns:w10="urn:schemas-microsoft-com:office:word" xmlns:w="http://schemas.openxmlformats.org/wordprocessingml/2006/main" xmlns:w14="http://schemas.microsoft.com/office/word/2010/wordml" xmlns:w15="http://schemas.microsoft.com/office/word/2012/wordml" xmlns:w16cex="http://schemas.microsoft.com/office/word/2018/wordml/cex" xmlns:w16cid="http://schemas.microsoft.com/office/word/2016/wordml/cid" xmlns:w16="http://schemas.microsoft.com/office/word/2018/wordml" xmlns:w16sdtdh="http://schemas.microsoft.com/office/word/2020/wordml/sdtdatahash" xmlns:w16se="http://schemas.microsoft.com/office/word/2015/wordml/symex" xmlns:wpg="http://schemas.microsoft.com/office/word/2010/wordprocessingGroup" xmlns:wpi="http://schemas.microsoft.com/office/word/2010/wordprocessingInk" xmlns:wne="http://schemas.microsoft.com/office/word/2006/wordml" xmlns:wps="http://schemas.microsoft.com/office/word/2010/wordprocessingShape" mc:Ignorable="w14 w15 w16se w16cid w16 w16cex w16sdtdh wp14">
   <w:p>
     <w:pPr>
       <w:pStyle w:val="Footer"/>
@@ -1427,7 +1511,7 @@
 </file>
 
 <file path=word/footer3.xml><?xml version="1.0" encoding="utf-8"?>
-<w:ftr xmlns:wpc="http://schemas.microsoft.com/office/word/2010/wordprocessingCanvas" xmlns:cx="http://schemas.microsoft.com/office/drawing/2014/chartex" xmlns:cx1="http://schemas.microsoft.com/office/drawing/2015/9/8/chartex" xmlns:cx2="http://schemas.microsoft.com/office/drawing/2015/10/21/chartex" xmlns:cx3="http://schemas.microsoft.com/office/drawing/2016/5/9/chartex" xmlns:cx4="http://schemas.microsoft.com/office/drawing/2016/5/10/chartex" xmlns:cx5="http://schemas.microsoft.com/office/drawing/2016/5/11/chartex" xmlns:cx6="http://schemas.microsoft.com/office/drawing/2016/5/12/chartex" xmlns:cx7="http://schemas.microsoft.com/office/drawing/2016/5/13/chartex" xmlns:cx8="http://schemas.microsoft.com/office/drawing/2016/5/14/chartex" xmlns:mc="http://schemas.openxmlformats.org/markup-compatibility/2006" xmlns:aink="http://schemas.microsoft.com/office/drawing/2016/ink" xmlns:am3d="http://schemas.microsoft.com/office/drawing/2017/model3d" xmlns:o="urn:schemas-microsoft-com:office:office" xmlns:oel="http://schemas.microsoft.com/office/2019/extlst" xmlns:r="http://schemas.openxmlformats.org/officeDocument/2006/relationships" xmlns:m="http://schemas.openxmlformats.org/officeDocument/2006/math" xmlns:v="urn:schemas-microsoft-com:vml" xmlns:wp14="http://schemas.microsoft.com/office/word/2010/wordprocessingDrawing" xmlns:wp="http://schemas.openxmlformats.org/drawingml/2006/wordprocessingDrawing" xmlns:w10="urn:schemas-microsoft-com:office:word" xmlns:w="http://schemas.openxmlformats.org/wordprocessingml/2006/main" xmlns:w14="http://schemas.microsoft.com/office/word/2010/wordml" xmlns:w15="http://schemas.microsoft.com/office/word/2012/wordml" xmlns:w16cex="http://schemas.microsoft.com/office/word/2018/wordml/cex" xmlns:w16cid="http://schemas.microsoft.com/office/word/2016/wordml/cid" xmlns:w16="http://schemas.microsoft.com/office/word/2018/wordml" xmlns:w16du="http://schemas.microsoft.com/office/word/2023/wordml/word16du" xmlns:w16sdtdh="http://schemas.microsoft.com/office/word/2020/wordml/sdtdatahash" xmlns:w16se="http://schemas.microsoft.com/office/word/2015/wordml/symex" xmlns:wpg="http://schemas.microsoft.com/office/word/2010/wordprocessingGroup" xmlns:wpi="http://schemas.microsoft.com/office/word/2010/wordprocessingInk" xmlns:wne="http://schemas.microsoft.com/office/word/2006/wordml" xmlns:wps="http://schemas.microsoft.com/office/word/2010/wordprocessingShape" mc:Ignorable="w14 w15 w16se w16cid w16 w16cex w16sdtdh wp14">
+<w:ftr xmlns:wpc="http://schemas.microsoft.com/office/word/2010/wordprocessingCanvas" xmlns:cx="http://schemas.microsoft.com/office/drawing/2014/chartex" xmlns:cx1="http://schemas.microsoft.com/office/drawing/2015/9/8/chartex" xmlns:cx2="http://schemas.microsoft.com/office/drawing/2015/10/21/chartex" xmlns:cx3="http://schemas.microsoft.com/office/drawing/2016/5/9/chartex" xmlns:cx4="http://schemas.microsoft.com/office/drawing/2016/5/10/chartex" xmlns:cx5="http://schemas.microsoft.com/office/drawing/2016/5/11/chartex" xmlns:cx6="http://schemas.microsoft.com/office/drawing/2016/5/12/chartex" xmlns:cx7="http://schemas.microsoft.com/office/drawing/2016/5/13/chartex" xmlns:cx8="http://schemas.microsoft.com/office/drawing/2016/5/14/chartex" xmlns:mc="http://schemas.openxmlformats.org/markup-compatibility/2006" xmlns:aink="http://schemas.microsoft.com/office/drawing/2016/ink" xmlns:am3d="http://schemas.microsoft.com/office/drawing/2017/model3d" xmlns:o="urn:schemas-microsoft-com:office:office" xmlns:oel="http://schemas.microsoft.com/office/2019/extlst" xmlns:r="http://schemas.openxmlformats.org/officeDocument/2006/relationships" xmlns:m="http://schemas.openxmlformats.org/officeDocument/2006/math" xmlns:v="urn:schemas-microsoft-com:vml" xmlns:wp14="http://schemas.microsoft.com/office/word/2010/wordprocessingDrawing" xmlns:wp="http://schemas.openxmlformats.org/drawingml/2006/wordprocessingDrawing" xmlns:w10="urn:schemas-microsoft-com:office:word" xmlns:w="http://schemas.openxmlformats.org/wordprocessingml/2006/main" xmlns:w14="http://schemas.microsoft.com/office/word/2010/wordml" xmlns:w15="http://schemas.microsoft.com/office/word/2012/wordml" xmlns:w16cex="http://schemas.microsoft.com/office/word/2018/wordml/cex" xmlns:w16cid="http://schemas.microsoft.com/office/word/2016/wordml/cid" xmlns:w16="http://schemas.microsoft.com/office/word/2018/wordml" xmlns:w16sdtdh="http://schemas.microsoft.com/office/word/2020/wordml/sdtdatahash" xmlns:w16se="http://schemas.microsoft.com/office/word/2015/wordml/symex" xmlns:wpg="http://schemas.microsoft.com/office/word/2010/wordprocessingGroup" xmlns:wpi="http://schemas.microsoft.com/office/word/2010/wordprocessingInk" xmlns:wne="http://schemas.microsoft.com/office/word/2006/wordml" xmlns:wps="http://schemas.microsoft.com/office/word/2010/wordprocessingShape" mc:Ignorable="w14 w15 w16se w16cid w16 w16cex w16sdtdh wp14">
   <w:p>
     <w:pPr>
       <w:tabs>
@@ -1711,7 +1795,7 @@
 </file>
 
 <file path=word/footnotes.xml><?xml version="1.0" encoding="utf-8"?>
-<w:footnotes xmlns:wpc="http://schemas.microsoft.com/office/word/2010/wordprocessingCanvas" xmlns:cx="http://schemas.microsoft.com/office/drawing/2014/chartex" xmlns:cx1="http://schemas.microsoft.com/office/drawing/2015/9/8/chartex" xmlns:cx2="http://schemas.microsoft.com/office/drawing/2015/10/21/chartex" xmlns:cx3="http://schemas.microsoft.com/office/drawing/2016/5/9/chartex" xmlns:cx4="http://schemas.microsoft.com/office/drawing/2016/5/10/chartex" xmlns:cx5="http://schemas.microsoft.com/office/drawing/2016/5/11/chartex" xmlns:cx6="http://schemas.microsoft.com/office/drawing/2016/5/12/chartex" xmlns:cx7="http://schemas.microsoft.com/office/drawing/2016/5/13/chartex" xmlns:cx8="http://schemas.microsoft.com/office/drawing/2016/5/14/chartex" xmlns:mc="http://schemas.openxmlformats.org/markup-compatibility/2006" xmlns:aink="http://schemas.microsoft.com/office/drawing/2016/ink" xmlns:am3d="http://schemas.microsoft.com/office/drawing/2017/model3d" xmlns:o="urn:schemas-microsoft-com:office:office" xmlns:oel="http://schemas.microsoft.com/office/2019/extlst" xmlns:r="http://schemas.openxmlformats.org/officeDocument/2006/relationships" xmlns:m="http://schemas.openxmlformats.org/officeDocument/2006/math" xmlns:v="urn:schemas-microsoft-com:vml" xmlns:wp14="http://schemas.microsoft.com/office/word/2010/wordprocessingDrawing" xmlns:wp="http://schemas.openxmlformats.org/drawingml/2006/wordprocessingDrawing" xmlns:w10="urn:schemas-microsoft-com:office:word" xmlns:w="http://schemas.openxmlformats.org/wordprocessingml/2006/main" xmlns:w14="http://schemas.microsoft.com/office/word/2010/wordml" xmlns:w15="http://schemas.microsoft.com/office/word/2012/wordml" xmlns:w16cex="http://schemas.microsoft.com/office/word/2018/wordml/cex" xmlns:w16cid="http://schemas.microsoft.com/office/word/2016/wordml/cid" xmlns:w16="http://schemas.microsoft.com/office/word/2018/wordml" xmlns:w16du="http://schemas.microsoft.com/office/word/2023/wordml/word16du" xmlns:w16sdtdh="http://schemas.microsoft.com/office/word/2020/wordml/sdtdatahash" xmlns:w16se="http://schemas.microsoft.com/office/word/2015/wordml/symex" xmlns:wpg="http://schemas.microsoft.com/office/word/2010/wordprocessingGroup" xmlns:wpi="http://schemas.microsoft.com/office/word/2010/wordprocessingInk" xmlns:wne="http://schemas.microsoft.com/office/word/2006/wordml" xmlns:wps="http://schemas.microsoft.com/office/word/2010/wordprocessingShape" mc:Ignorable="w14 w15 w16se w16cid w16 w16cex w16sdtdh wp14">
+<w:footnotes xmlns:wpc="http://schemas.microsoft.com/office/word/2010/wordprocessingCanvas" xmlns:cx="http://schemas.microsoft.com/office/drawing/2014/chartex" xmlns:cx1="http://schemas.microsoft.com/office/drawing/2015/9/8/chartex" xmlns:cx2="http://schemas.microsoft.com/office/drawing/2015/10/21/chartex" xmlns:cx3="http://schemas.microsoft.com/office/drawing/2016/5/9/chartex" xmlns:cx4="http://schemas.microsoft.com/office/drawing/2016/5/10/chartex" xmlns:cx5="http://schemas.microsoft.com/office/drawing/2016/5/11/chartex" xmlns:cx6="http://schemas.microsoft.com/office/drawing/2016/5/12/chartex" xmlns:cx7="http://schemas.microsoft.com/office/drawing/2016/5/13/chartex" xmlns:cx8="http://schemas.microsoft.com/office/drawing/2016/5/14/chartex" xmlns:mc="http://schemas.openxmlformats.org/markup-compatibility/2006" xmlns:aink="http://schemas.microsoft.com/office/drawing/2016/ink" xmlns:am3d="http://schemas.microsoft.com/office/drawing/2017/model3d" xmlns:o="urn:schemas-microsoft-com:office:office" xmlns:oel="http://schemas.microsoft.com/office/2019/extlst" xmlns:r="http://schemas.openxmlformats.org/officeDocument/2006/relationships" xmlns:m="http://schemas.openxmlformats.org/officeDocument/2006/math" xmlns:v="urn:schemas-microsoft-com:vml" xmlns:wp14="http://schemas.microsoft.com/office/word/2010/wordprocessingDrawing" xmlns:wp="http://schemas.openxmlformats.org/drawingml/2006/wordprocessingDrawing" xmlns:w10="urn:schemas-microsoft-com:office:word" xmlns:w="http://schemas.openxmlformats.org/wordprocessingml/2006/main" xmlns:w14="http://schemas.microsoft.com/office/word/2010/wordml" xmlns:w15="http://schemas.microsoft.com/office/word/2012/wordml" xmlns:w16cex="http://schemas.microsoft.com/office/word/2018/wordml/cex" xmlns:w16cid="http://schemas.microsoft.com/office/word/2016/wordml/cid" xmlns:w16="http://schemas.microsoft.com/office/word/2018/wordml" xmlns:w16sdtdh="http://schemas.microsoft.com/office/word/2020/wordml/sdtdatahash" xmlns:w16se="http://schemas.microsoft.com/office/word/2015/wordml/symex" xmlns:wpg="http://schemas.microsoft.com/office/word/2010/wordprocessingGroup" xmlns:wpi="http://schemas.microsoft.com/office/word/2010/wordprocessingInk" xmlns:wne="http://schemas.microsoft.com/office/word/2006/wordml" xmlns:wps="http://schemas.microsoft.com/office/word/2010/wordprocessingShape" mc:Ignorable="w14 w15 w16se w16cid w16 w16cex w16sdtdh wp14">
   <w:footnote w:type="separator" w:id="-1">
     <w:p>
       <w:r>
@@ -1730,7 +1814,7 @@
 </file>
 
 <file path=word/header1.xml><?xml version="1.0" encoding="utf-8"?>
-<w:hdr xmlns:wpc="http://schemas.microsoft.com/office/word/2010/wordprocessingCanvas" xmlns:cx="http://schemas.microsoft.com/office/drawing/2014/chartex" xmlns:cx1="http://schemas.microsoft.com/office/drawing/2015/9/8/chartex" xmlns:cx2="http://schemas.microsoft.com/office/drawing/2015/10/21/chartex" xmlns:cx3="http://schemas.microsoft.com/office/drawing/2016/5/9/chartex" xmlns:cx4="http://schemas.microsoft.com/office/drawing/2016/5/10/chartex" xmlns:cx5="http://schemas.microsoft.com/office/drawing/2016/5/11/chartex" xmlns:cx6="http://schemas.microsoft.com/office/drawing/2016/5/12/chartex" xmlns:cx7="http://schemas.microsoft.com/office/drawing/2016/5/13/chartex" xmlns:cx8="http://schemas.microsoft.com/office/drawing/2016/5/14/chartex" xmlns:mc="http://schemas.openxmlformats.org/markup-compatibility/2006" xmlns:aink="http://schemas.microsoft.com/office/drawing/2016/ink" xmlns:am3d="http://schemas.microsoft.com/office/drawing/2017/model3d" xmlns:o="urn:schemas-microsoft-com:office:office" xmlns:oel="http://schemas.microsoft.com/office/2019/extlst" xmlns:r="http://schemas.openxmlformats.org/officeDocument/2006/relationships" xmlns:m="http://schemas.openxmlformats.org/officeDocument/2006/math" xmlns:v="urn:schemas-microsoft-com:vml" xmlns:wp14="http://schemas.microsoft.com/office/word/2010/wordprocessingDrawing" xmlns:wp="http://schemas.openxmlformats.org/drawingml/2006/wordprocessingDrawing" xmlns:w10="urn:schemas-microsoft-com:office:word" xmlns:w="http://schemas.openxmlformats.org/wordprocessingml/2006/main" xmlns:w14="http://schemas.microsoft.com/office/word/2010/wordml" xmlns:w15="http://schemas.microsoft.com/office/word/2012/wordml" xmlns:w16cex="http://schemas.microsoft.com/office/word/2018/wordml/cex" xmlns:w16cid="http://schemas.microsoft.com/office/word/2016/wordml/cid" xmlns:w16="http://schemas.microsoft.com/office/word/2018/wordml" xmlns:w16du="http://schemas.microsoft.com/office/word/2023/wordml/word16du" xmlns:w16sdtdh="http://schemas.microsoft.com/office/word/2020/wordml/sdtdatahash" xmlns:w16se="http://schemas.microsoft.com/office/word/2015/wordml/symex" xmlns:wpg="http://schemas.microsoft.com/office/word/2010/wordprocessingGroup" xmlns:wpi="http://schemas.microsoft.com/office/word/2010/wordprocessingInk" xmlns:wne="http://schemas.microsoft.com/office/word/2006/wordml" xmlns:wps="http://schemas.microsoft.com/office/word/2010/wordprocessingShape" mc:Ignorable="w14 w15 w16se w16cid w16 w16cex w16sdtdh wp14">
+<w:hdr xmlns:wpc="http://schemas.microsoft.com/office/word/2010/wordprocessingCanvas" xmlns:cx="http://schemas.microsoft.com/office/drawing/2014/chartex" xmlns:cx1="http://schemas.microsoft.com/office/drawing/2015/9/8/chartex" xmlns:cx2="http://schemas.microsoft.com/office/drawing/2015/10/21/chartex" xmlns:cx3="http://schemas.microsoft.com/office/drawing/2016/5/9/chartex" xmlns:cx4="http://schemas.microsoft.com/office/drawing/2016/5/10/chartex" xmlns:cx5="http://schemas.microsoft.com/office/drawing/2016/5/11/chartex" xmlns:cx6="http://schemas.microsoft.com/office/drawing/2016/5/12/chartex" xmlns:cx7="http://schemas.microsoft.com/office/drawing/2016/5/13/chartex" xmlns:cx8="http://schemas.microsoft.com/office/drawing/2016/5/14/chartex" xmlns:mc="http://schemas.openxmlformats.org/markup-compatibility/2006" xmlns:aink="http://schemas.microsoft.com/office/drawing/2016/ink" xmlns:am3d="http://schemas.microsoft.com/office/drawing/2017/model3d" xmlns:o="urn:schemas-microsoft-com:office:office" xmlns:oel="http://schemas.microsoft.com/office/2019/extlst" xmlns:r="http://schemas.openxmlformats.org/officeDocument/2006/relationships" xmlns:m="http://schemas.openxmlformats.org/officeDocument/2006/math" xmlns:v="urn:schemas-microsoft-com:vml" xmlns:wp14="http://schemas.microsoft.com/office/word/2010/wordprocessingDrawing" xmlns:wp="http://schemas.openxmlformats.org/drawingml/2006/wordprocessingDrawing" xmlns:w10="urn:schemas-microsoft-com:office:word" xmlns:w="http://schemas.openxmlformats.org/wordprocessingml/2006/main" xmlns:w14="http://schemas.microsoft.com/office/word/2010/wordml" xmlns:w15="http://schemas.microsoft.com/office/word/2012/wordml" xmlns:w16cex="http://schemas.microsoft.com/office/word/2018/wordml/cex" xmlns:w16cid="http://schemas.microsoft.com/office/word/2016/wordml/cid" xmlns:w16="http://schemas.microsoft.com/office/word/2018/wordml" xmlns:w16sdtdh="http://schemas.microsoft.com/office/word/2020/wordml/sdtdatahash" xmlns:w16se="http://schemas.microsoft.com/office/word/2015/wordml/symex" xmlns:wpg="http://schemas.microsoft.com/office/word/2010/wordprocessingGroup" xmlns:wpi="http://schemas.microsoft.com/office/word/2010/wordprocessingInk" xmlns:wne="http://schemas.microsoft.com/office/word/2006/wordml" xmlns:wps="http://schemas.microsoft.com/office/word/2010/wordprocessingShape" mc:Ignorable="w14 w15 w16se w16cid w16 w16cex w16sdtdh wp14">
   <w:p>
     <w:pPr>
       <w:pStyle w:val="Header"/>
@@ -1740,7 +1824,7 @@
 </file>
 
 <file path=word/header2.xml><?xml version="1.0" encoding="utf-8"?>
-<w:hdr xmlns:wpc="http://schemas.microsoft.com/office/word/2010/wordprocessingCanvas" xmlns:cx="http://schemas.microsoft.com/office/drawing/2014/chartex" xmlns:cx1="http://schemas.microsoft.com/office/drawing/2015/9/8/chartex" xmlns:cx2="http://schemas.microsoft.com/office/drawing/2015/10/21/chartex" xmlns:cx3="http://schemas.microsoft.com/office/drawing/2016/5/9/chartex" xmlns:cx4="http://schemas.microsoft.com/office/drawing/2016/5/10/chartex" xmlns:cx5="http://schemas.microsoft.com/office/drawing/2016/5/11/chartex" xmlns:cx6="http://schemas.microsoft.com/office/drawing/2016/5/12/chartex" xmlns:cx7="http://schemas.microsoft.com/office/drawing/2016/5/13/chartex" xmlns:cx8="http://schemas.microsoft.com/office/drawing/2016/5/14/chartex" xmlns:mc="http://schemas.openxmlformats.org/markup-compatibility/2006" xmlns:aink="http://schemas.microsoft.com/office/drawing/2016/ink" xmlns:am3d="http://schemas.microsoft.com/office/drawing/2017/model3d" xmlns:o="urn:schemas-microsoft-com:office:office" xmlns:oel="http://schemas.microsoft.com/office/2019/extlst" xmlns:r="http://schemas.openxmlformats.org/officeDocument/2006/relationships" xmlns:m="http://schemas.openxmlformats.org/officeDocument/2006/math" xmlns:v="urn:schemas-microsoft-com:vml" xmlns:wp14="http://schemas.microsoft.com/office/word/2010/wordprocessingDrawing" xmlns:wp="http://schemas.openxmlformats.org/drawingml/2006/wordprocessingDrawing" xmlns:w10="urn:schemas-microsoft-com:office:word" xmlns:w="http://schemas.openxmlformats.org/wordprocessingml/2006/main" xmlns:w14="http://schemas.microsoft.com/office/word/2010/wordml" xmlns:w15="http://schemas.microsoft.com/office/word/2012/wordml" xmlns:w16cex="http://schemas.microsoft.com/office/word/2018/wordml/cex" xmlns:w16cid="http://schemas.microsoft.com/office/word/2016/wordml/cid" xmlns:w16="http://schemas.microsoft.com/office/word/2018/wordml" xmlns:w16du="http://schemas.microsoft.com/office/word/2023/wordml/word16du" xmlns:w16sdtdh="http://schemas.microsoft.com/office/word/2020/wordml/sdtdatahash" xmlns:w16se="http://schemas.microsoft.com/office/word/2015/wordml/symex" xmlns:wpg="http://schemas.microsoft.com/office/word/2010/wordprocessingGroup" xmlns:wpi="http://schemas.microsoft.com/office/word/2010/wordprocessingInk" xmlns:wne="http://schemas.microsoft.com/office/word/2006/wordml" xmlns:wps="http://schemas.microsoft.com/office/word/2010/wordprocessingShape" mc:Ignorable="w14 w15 w16se w16cid w16 w16cex w16sdtdh wp14">
+<w:hdr xmlns:wpc="http://schemas.microsoft.com/office/word/2010/wordprocessingCanvas" xmlns:cx="http://schemas.microsoft.com/office/drawing/2014/chartex" xmlns:cx1="http://schemas.microsoft.com/office/drawing/2015/9/8/chartex" xmlns:cx2="http://schemas.microsoft.com/office/drawing/2015/10/21/chartex" xmlns:cx3="http://schemas.microsoft.com/office/drawing/2016/5/9/chartex" xmlns:cx4="http://schemas.microsoft.com/office/drawing/2016/5/10/chartex" xmlns:cx5="http://schemas.microsoft.com/office/drawing/2016/5/11/chartex" xmlns:cx6="http://schemas.microsoft.com/office/drawing/2016/5/12/chartex" xmlns:cx7="http://schemas.microsoft.com/office/drawing/2016/5/13/chartex" xmlns:cx8="http://schemas.microsoft.com/office/drawing/2016/5/14/chartex" xmlns:mc="http://schemas.openxmlformats.org/markup-compatibility/2006" xmlns:aink="http://schemas.microsoft.com/office/drawing/2016/ink" xmlns:am3d="http://schemas.microsoft.com/office/drawing/2017/model3d" xmlns:o="urn:schemas-microsoft-com:office:office" xmlns:oel="http://schemas.microsoft.com/office/2019/extlst" xmlns:r="http://schemas.openxmlformats.org/officeDocument/2006/relationships" xmlns:m="http://schemas.openxmlformats.org/officeDocument/2006/math" xmlns:v="urn:schemas-microsoft-com:vml" xmlns:wp14="http://schemas.microsoft.com/office/word/2010/wordprocessingDrawing" xmlns:wp="http://schemas.openxmlformats.org/drawingml/2006/wordprocessingDrawing" xmlns:w10="urn:schemas-microsoft-com:office:word" xmlns:w="http://schemas.openxmlformats.org/wordprocessingml/2006/main" xmlns:w14="http://schemas.microsoft.com/office/word/2010/wordml" xmlns:w15="http://schemas.microsoft.com/office/word/2012/wordml" xmlns:w16cex="http://schemas.microsoft.com/office/word/2018/wordml/cex" xmlns:w16cid="http://schemas.microsoft.com/office/word/2016/wordml/cid" xmlns:w16="http://schemas.microsoft.com/office/word/2018/wordml" xmlns:w16sdtdh="http://schemas.microsoft.com/office/word/2020/wordml/sdtdatahash" xmlns:w16se="http://schemas.microsoft.com/office/word/2015/wordml/symex" xmlns:wpg="http://schemas.microsoft.com/office/word/2010/wordprocessingGroup" xmlns:wpi="http://schemas.microsoft.com/office/word/2010/wordprocessingInk" xmlns:wne="http://schemas.microsoft.com/office/word/2006/wordml" xmlns:wps="http://schemas.microsoft.com/office/word/2010/wordprocessingShape" mc:Ignorable="w14 w15 w16se w16cid w16 w16cex w16sdtdh wp14">
   <w:p>
     <w:pPr>
       <w:pStyle w:val="Header"/>
@@ -1750,7 +1834,7 @@
 </file>
 
 <file path=word/header3.xml><?xml version="1.0" encoding="utf-8"?>
-<w:hdr xmlns:wpc="http://schemas.microsoft.com/office/word/2010/wordprocessingCanvas" xmlns:cx="http://schemas.microsoft.com/office/drawing/2014/chartex" xmlns:cx1="http://schemas.microsoft.com/office/drawing/2015/9/8/chartex" xmlns:cx2="http://schemas.microsoft.com/office/drawing/2015/10/21/chartex" xmlns:cx3="http://schemas.microsoft.com/office/drawing/2016/5/9/chartex" xmlns:cx4="http://schemas.microsoft.com/office/drawing/2016/5/10/chartex" xmlns:cx5="http://schemas.microsoft.com/office/drawing/2016/5/11/chartex" xmlns:cx6="http://schemas.microsoft.com/office/drawing/2016/5/12/chartex" xmlns:cx7="http://schemas.microsoft.com/office/drawing/2016/5/13/chartex" xmlns:cx8="http://schemas.microsoft.com/office/drawing/2016/5/14/chartex" xmlns:mc="http://schemas.openxmlformats.org/markup-compatibility/2006" xmlns:aink="http://schemas.microsoft.com/office/drawing/2016/ink" xmlns:am3d="http://schemas.microsoft.com/office/drawing/2017/model3d" xmlns:o="urn:schemas-microsoft-com:office:office" xmlns:oel="http://schemas.microsoft.com/office/2019/extlst" xmlns:r="http://schemas.openxmlformats.org/officeDocument/2006/relationships" xmlns:m="http://schemas.openxmlformats.org/officeDocument/2006/math" xmlns:v="urn:schemas-microsoft-com:vml" xmlns:wp14="http://schemas.microsoft.com/office/word/2010/wordprocessingDrawing" xmlns:wp="http://schemas.openxmlformats.org/drawingml/2006/wordprocessingDrawing" xmlns:w10="urn:schemas-microsoft-com:office:word" xmlns:w="http://schemas.openxmlformats.org/wordprocessingml/2006/main" xmlns:w14="http://schemas.microsoft.com/office/word/2010/wordml" xmlns:w15="http://schemas.microsoft.com/office/word/2012/wordml" xmlns:w16cex="http://schemas.microsoft.com/office/word/2018/wordml/cex" xmlns:w16cid="http://schemas.microsoft.com/office/word/2016/wordml/cid" xmlns:w16="http://schemas.microsoft.com/office/word/2018/wordml" xmlns:w16du="http://schemas.microsoft.com/office/word/2023/wordml/word16du" xmlns:w16sdtdh="http://schemas.microsoft.com/office/word/2020/wordml/sdtdatahash" xmlns:w16se="http://schemas.microsoft.com/office/word/2015/wordml/symex" xmlns:wpg="http://schemas.microsoft.com/office/word/2010/wordprocessingGroup" xmlns:wpi="http://schemas.microsoft.com/office/word/2010/wordprocessingInk" xmlns:wne="http://schemas.microsoft.com/office/word/2006/wordml" xmlns:wps="http://schemas.microsoft.com/office/word/2010/wordprocessingShape" mc:Ignorable="w14 w15 w16se w16cid w16 w16cex w16sdtdh wp14">
+<w:hdr xmlns:wpc="http://schemas.microsoft.com/office/word/2010/wordprocessingCanvas" xmlns:cx="http://schemas.microsoft.com/office/drawing/2014/chartex" xmlns:cx1="http://schemas.microsoft.com/office/drawing/2015/9/8/chartex" xmlns:cx2="http://schemas.microsoft.com/office/drawing/2015/10/21/chartex" xmlns:cx3="http://schemas.microsoft.com/office/drawing/2016/5/9/chartex" xmlns:cx4="http://schemas.microsoft.com/office/drawing/2016/5/10/chartex" xmlns:cx5="http://schemas.microsoft.com/office/drawing/2016/5/11/chartex" xmlns:cx6="http://schemas.microsoft.com/office/drawing/2016/5/12/chartex" xmlns:cx7="http://schemas.microsoft.com/office/drawing/2016/5/13/chartex" xmlns:cx8="http://schemas.microsoft.com/office/drawing/2016/5/14/chartex" xmlns:mc="http://schemas.openxmlformats.org/markup-compatibility/2006" xmlns:aink="http://schemas.microsoft.com/office/drawing/2016/ink" xmlns:am3d="http://schemas.microsoft.com/office/drawing/2017/model3d" xmlns:o="urn:schemas-microsoft-com:office:office" xmlns:oel="http://schemas.microsoft.com/office/2019/extlst" xmlns:r="http://schemas.openxmlformats.org/officeDocument/2006/relationships" xmlns:m="http://schemas.openxmlformats.org/officeDocument/2006/math" xmlns:v="urn:schemas-microsoft-com:vml" xmlns:wp14="http://schemas.microsoft.com/office/word/2010/wordprocessingDrawing" xmlns:wp="http://schemas.openxmlformats.org/drawingml/2006/wordprocessingDrawing" xmlns:w10="urn:schemas-microsoft-com:office:word" xmlns:w="http://schemas.openxmlformats.org/wordprocessingml/2006/main" xmlns:w14="http://schemas.microsoft.com/office/word/2010/wordml" xmlns:w15="http://schemas.microsoft.com/office/word/2012/wordml" xmlns:w16cex="http://schemas.microsoft.com/office/word/2018/wordml/cex" xmlns:w16cid="http://schemas.microsoft.com/office/word/2016/wordml/cid" xmlns:w16="http://schemas.microsoft.com/office/word/2018/wordml" xmlns:w16sdtdh="http://schemas.microsoft.com/office/word/2020/wordml/sdtdatahash" xmlns:w16se="http://schemas.microsoft.com/office/word/2015/wordml/symex" xmlns:wpg="http://schemas.microsoft.com/office/word/2010/wordprocessingGroup" xmlns:wpi="http://schemas.microsoft.com/office/word/2010/wordprocessingInk" xmlns:wne="http://schemas.microsoft.com/office/word/2006/wordml" xmlns:wps="http://schemas.microsoft.com/office/word/2010/wordprocessingShape" mc:Ignorable="w14 w15 w16se w16cid w16 w16cex w16sdtdh wp14">
   <w:p>
     <w:pPr>
       <w:pStyle w:val="Header"/>
@@ -1779,7 +1863,7 @@
 </file>
 
 <file path=word/numbering.xml><?xml version="1.0" encoding="utf-8"?>
-<w:numbering xmlns:wpc="http://schemas.microsoft.com/office/word/2010/wordprocessingCanvas" xmlns:cx="http://schemas.microsoft.com/office/drawing/2014/chartex" xmlns:cx1="http://schemas.microsoft.com/office/drawing/2015/9/8/chartex" xmlns:cx2="http://schemas.microsoft.com/office/drawing/2015/10/21/chartex" xmlns:cx3="http://schemas.microsoft.com/office/drawing/2016/5/9/chartex" xmlns:cx4="http://schemas.microsoft.com/office/drawing/2016/5/10/chartex" xmlns:cx5="http://schemas.microsoft.com/office/drawing/2016/5/11/chartex" xmlns:cx6="http://schemas.microsoft.com/office/drawing/2016/5/12/chartex" xmlns:cx7="http://schemas.microsoft.com/office/drawing/2016/5/13/chartex" xmlns:cx8="http://schemas.microsoft.com/office/drawing/2016/5/14/chartex" xmlns:mc="http://schemas.openxmlformats.org/markup-compatibility/2006" xmlns:aink="http://schemas.microsoft.com/office/drawing/2016/ink" xmlns:am3d="http://schemas.microsoft.com/office/drawing/2017/model3d" xmlns:o="urn:schemas-microsoft-com:office:office" xmlns:oel="http://schemas.microsoft.com/office/2019/extlst" xmlns:r="http://schemas.openxmlformats.org/officeDocument/2006/relationships" xmlns:m="http://schemas.openxmlformats.org/officeDocument/2006/math" xmlns:v="urn:schemas-microsoft-com:vml" xmlns:wp14="http://schemas.microsoft.com/office/word/2010/wordprocessingDrawing" xmlns:wp="http://schemas.openxmlformats.org/drawingml/2006/wordprocessingDrawing" xmlns:w10="urn:schemas-microsoft-com:office:word" xmlns:w="http://schemas.openxmlformats.org/wordprocessingml/2006/main" xmlns:w14="http://schemas.microsoft.com/office/word/2010/wordml" xmlns:w15="http://schemas.microsoft.com/office/word/2012/wordml" xmlns:w16cex="http://schemas.microsoft.com/office/word/2018/wordml/cex" xmlns:w16cid="http://schemas.microsoft.com/office/word/2016/wordml/cid" xmlns:w16="http://schemas.microsoft.com/office/word/2018/wordml" xmlns:w16du="http://schemas.microsoft.com/office/word/2023/wordml/word16du" xmlns:w16sdtdh="http://schemas.microsoft.com/office/word/2020/wordml/sdtdatahash" xmlns:w16se="http://schemas.microsoft.com/office/word/2015/wordml/symex" xmlns:wpg="http://schemas.microsoft.com/office/word/2010/wordprocessingGroup" xmlns:wpi="http://schemas.microsoft.com/office/word/2010/wordprocessingInk" xmlns:wne="http://schemas.microsoft.com/office/word/2006/wordml" xmlns:wps="http://schemas.microsoft.com/office/word/2010/wordprocessingShape" mc:Ignorable="w14 w15 w16se w16cid w16 w16cex w16sdtdh wp14">
+<w:numbering xmlns:wpc="http://schemas.microsoft.com/office/word/2010/wordprocessingCanvas" xmlns:cx="http://schemas.microsoft.com/office/drawing/2014/chartex" xmlns:cx1="http://schemas.microsoft.com/office/drawing/2015/9/8/chartex" xmlns:cx2="http://schemas.microsoft.com/office/drawing/2015/10/21/chartex" xmlns:cx3="http://schemas.microsoft.com/office/drawing/2016/5/9/chartex" xmlns:cx4="http://schemas.microsoft.com/office/drawing/2016/5/10/chartex" xmlns:cx5="http://schemas.microsoft.com/office/drawing/2016/5/11/chartex" xmlns:cx6="http://schemas.microsoft.com/office/drawing/2016/5/12/chartex" xmlns:cx7="http://schemas.microsoft.com/office/drawing/2016/5/13/chartex" xmlns:cx8="http://schemas.microsoft.com/office/drawing/2016/5/14/chartex" xmlns:mc="http://schemas.openxmlformats.org/markup-compatibility/2006" xmlns:aink="http://schemas.microsoft.com/office/drawing/2016/ink" xmlns:am3d="http://schemas.microsoft.com/office/drawing/2017/model3d" xmlns:o="urn:schemas-microsoft-com:office:office" xmlns:oel="http://schemas.microsoft.com/office/2019/extlst" xmlns:r="http://schemas.openxmlformats.org/officeDocument/2006/relationships" xmlns:m="http://schemas.openxmlformats.org/officeDocument/2006/math" xmlns:v="urn:schemas-microsoft-com:vml" xmlns:wp14="http://schemas.microsoft.com/office/word/2010/wordprocessingDrawing" xmlns:wp="http://schemas.openxmlformats.org/drawingml/2006/wordprocessingDrawing" xmlns:w10="urn:schemas-microsoft-com:office:word" xmlns:w="http://schemas.openxmlformats.org/wordprocessingml/2006/main" xmlns:w14="http://schemas.microsoft.com/office/word/2010/wordml" xmlns:w15="http://schemas.microsoft.com/office/word/2012/wordml" xmlns:w16cex="http://schemas.microsoft.com/office/word/2018/wordml/cex" xmlns:w16cid="http://schemas.microsoft.com/office/word/2016/wordml/cid" xmlns:w16="http://schemas.microsoft.com/office/word/2018/wordml" xmlns:w16sdtdh="http://schemas.microsoft.com/office/word/2020/wordml/sdtdatahash" xmlns:w16se="http://schemas.microsoft.com/office/word/2015/wordml/symex" xmlns:wpg="http://schemas.microsoft.com/office/word/2010/wordprocessingGroup" xmlns:wpi="http://schemas.microsoft.com/office/word/2010/wordprocessingInk" xmlns:wne="http://schemas.microsoft.com/office/word/2006/wordml" xmlns:wps="http://schemas.microsoft.com/office/word/2010/wordprocessingShape" mc:Ignorable="w14 w15 w16se w16cid w16 w16cex w16sdtdh wp14">
   <w:abstractNum w:abstractNumId="0" w15:restartNumberingAfterBreak="0">
     <w:nsid w:val="40AF47CE"/>
     <w:multiLevelType w:val="hybridMultilevel"/>

</xml_diff>

<commit_message>
Finished updating Final Jury.
</commit_message>
<xml_diff>
--- a/resources/Templates/Final_Jury_Notice_Of_Hearing_Template.docx
+++ b/resources/Templates/Final_Jury_Notice_Of_Hearing_Template.docx
@@ -1,6 +1,6 @@
 
 <file path=word/document.xml><?xml version="1.0" encoding="utf-8"?>
-<w:document xmlns:wpc="http://schemas.microsoft.com/office/word/2010/wordprocessingCanvas" xmlns:cx="http://schemas.microsoft.com/office/drawing/2014/chartex" xmlns:cx1="http://schemas.microsoft.com/office/drawing/2015/9/8/chartex" xmlns:cx2="http://schemas.microsoft.com/office/drawing/2015/10/21/chartex" xmlns:cx3="http://schemas.microsoft.com/office/drawing/2016/5/9/chartex" xmlns:cx4="http://schemas.microsoft.com/office/drawing/2016/5/10/chartex" xmlns:cx5="http://schemas.microsoft.com/office/drawing/2016/5/11/chartex" xmlns:cx6="http://schemas.microsoft.com/office/drawing/2016/5/12/chartex" xmlns:cx7="http://schemas.microsoft.com/office/drawing/2016/5/13/chartex" xmlns:cx8="http://schemas.microsoft.com/office/drawing/2016/5/14/chartex" xmlns:mc="http://schemas.openxmlformats.org/markup-compatibility/2006" xmlns:aink="http://schemas.microsoft.com/office/drawing/2016/ink" xmlns:am3d="http://schemas.microsoft.com/office/drawing/2017/model3d" xmlns:o="urn:schemas-microsoft-com:office:office" xmlns:oel="http://schemas.microsoft.com/office/2019/extlst" xmlns:r="http://schemas.openxmlformats.org/officeDocument/2006/relationships" xmlns:m="http://schemas.openxmlformats.org/officeDocument/2006/math" xmlns:v="urn:schemas-microsoft-com:vml" xmlns:wp14="http://schemas.microsoft.com/office/word/2010/wordprocessingDrawing" xmlns:wp="http://schemas.openxmlformats.org/drawingml/2006/wordprocessingDrawing" xmlns:w10="urn:schemas-microsoft-com:office:word" xmlns:w="http://schemas.openxmlformats.org/wordprocessingml/2006/main" xmlns:w14="http://schemas.microsoft.com/office/word/2010/wordml" xmlns:w15="http://schemas.microsoft.com/office/word/2012/wordml" xmlns:w16cex="http://schemas.microsoft.com/office/word/2018/wordml/cex" xmlns:w16cid="http://schemas.microsoft.com/office/word/2016/wordml/cid" xmlns:w16="http://schemas.microsoft.com/office/word/2018/wordml" xmlns:w16sdtdh="http://schemas.microsoft.com/office/word/2020/wordml/sdtdatahash" xmlns:w16se="http://schemas.microsoft.com/office/word/2015/wordml/symex" xmlns:wpg="http://schemas.microsoft.com/office/word/2010/wordprocessingGroup" xmlns:wpi="http://schemas.microsoft.com/office/word/2010/wordprocessingInk" xmlns:wne="http://schemas.microsoft.com/office/word/2006/wordml" xmlns:wps="http://schemas.microsoft.com/office/word/2010/wordprocessingShape" mc:Ignorable="w14 w15 w16se w16cid w16 w16cex w16sdtdh wp14">
+<w:document xmlns:wpc="http://schemas.microsoft.com/office/word/2010/wordprocessingCanvas" xmlns:cx="http://schemas.microsoft.com/office/drawing/2014/chartex" xmlns:cx1="http://schemas.microsoft.com/office/drawing/2015/9/8/chartex" xmlns:cx2="http://schemas.microsoft.com/office/drawing/2015/10/21/chartex" xmlns:cx3="http://schemas.microsoft.com/office/drawing/2016/5/9/chartex" xmlns:cx4="http://schemas.microsoft.com/office/drawing/2016/5/10/chartex" xmlns:cx5="http://schemas.microsoft.com/office/drawing/2016/5/11/chartex" xmlns:cx6="http://schemas.microsoft.com/office/drawing/2016/5/12/chartex" xmlns:cx7="http://schemas.microsoft.com/office/drawing/2016/5/13/chartex" xmlns:cx8="http://schemas.microsoft.com/office/drawing/2016/5/14/chartex" xmlns:mc="http://schemas.openxmlformats.org/markup-compatibility/2006" xmlns:aink="http://schemas.microsoft.com/office/drawing/2016/ink" xmlns:am3d="http://schemas.microsoft.com/office/drawing/2017/model3d" xmlns:o="urn:schemas-microsoft-com:office:office" xmlns:oel="http://schemas.microsoft.com/office/2019/extlst" xmlns:r="http://schemas.openxmlformats.org/officeDocument/2006/relationships" xmlns:m="http://schemas.openxmlformats.org/officeDocument/2006/math" xmlns:v="urn:schemas-microsoft-com:vml" xmlns:wp14="http://schemas.microsoft.com/office/word/2010/wordprocessingDrawing" xmlns:wp="http://schemas.openxmlformats.org/drawingml/2006/wordprocessingDrawing" xmlns:w10="urn:schemas-microsoft-com:office:word" xmlns:w="http://schemas.openxmlformats.org/wordprocessingml/2006/main" xmlns:w14="http://schemas.microsoft.com/office/word/2010/wordml" xmlns:w15="http://schemas.microsoft.com/office/word/2012/wordml" xmlns:w16cex="http://schemas.microsoft.com/office/word/2018/wordml/cex" xmlns:w16cid="http://schemas.microsoft.com/office/word/2016/wordml/cid" xmlns:w16="http://schemas.microsoft.com/office/word/2018/wordml" xmlns:w16du="http://schemas.microsoft.com/office/word/2023/wordml/word16du" xmlns:w16sdtdh="http://schemas.microsoft.com/office/word/2020/wordml/sdtdatahash" xmlns:w16sdtfl="http://schemas.microsoft.com/office/word/2024/wordml/sdtformatlock" xmlns:w16se="http://schemas.microsoft.com/office/word/2015/wordml/symex" xmlns:wpg="http://schemas.microsoft.com/office/word/2010/wordprocessingGroup" xmlns:wpi="http://schemas.microsoft.com/office/word/2010/wordprocessingInk" xmlns:wne="http://schemas.microsoft.com/office/word/2006/wordml" xmlns:wps="http://schemas.microsoft.com/office/word/2010/wordprocessingShape" mc:Ignorable="w14 w15 w16se w16cid w16 w16cex w16sdtdh w16sdtfl w16du wp14">
   <w:body>
     <w:p>
       <w:pPr>
@@ -120,15 +120,7 @@
           <w:sz w:val="24"/>
           <w:szCs w:val="24"/>
         </w:rPr>
-        <w:t xml:space="preserve">                                                          </w:t>
-      </w:r>
-      <w:r>
-        <w:rPr>
-          <w:rFonts w:ascii="Palatino Linotype" w:hAnsi="Palatino Linotype"/>
-          <w:sz w:val="24"/>
-          <w:szCs w:val="24"/>
-        </w:rPr>
-        <w:t xml:space="preserve">    </w:t>
+        <w:t xml:space="preserve">                                                  </w:t>
       </w:r>
       <w:r>
         <w:rPr>
@@ -145,16 +137,7 @@
           <w:sz w:val="24"/>
           <w:szCs w:val="24"/>
         </w:rPr>
-        <w:t xml:space="preserve">{{ </w:t>
-      </w:r>
-      <w:proofErr w:type="spellStart"/>
-      <w:r>
-        <w:rPr>
-          <w:rFonts w:ascii="Palatino Linotype" w:hAnsi="Palatino Linotype"/>
-          <w:sz w:val="24"/>
-          <w:szCs w:val="24"/>
-        </w:rPr>
-        <w:t>case</w:t>
+        <w:t>{{ case</w:t>
       </w:r>
       <w:proofErr w:type="gramEnd"/>
       <w:r>
@@ -163,16 +146,7 @@
           <w:sz w:val="24"/>
           <w:szCs w:val="24"/>
         </w:rPr>
-        <w:t>_number</w:t>
-      </w:r>
-      <w:proofErr w:type="spellEnd"/>
-      <w:r>
-        <w:rPr>
-          <w:rFonts w:ascii="Palatino Linotype" w:hAnsi="Palatino Linotype"/>
-          <w:sz w:val="24"/>
-          <w:szCs w:val="24"/>
-        </w:rPr>
-        <w:t xml:space="preserve"> }</w:t>
+        <w:t>_number }</w:t>
       </w:r>
       <w:r>
         <w:rPr>
@@ -219,16 +193,7 @@
           <w:sz w:val="24"/>
           <w:szCs w:val="24"/>
         </w:rPr>
-        <w:t xml:space="preserve">{{ </w:t>
-      </w:r>
-      <w:proofErr w:type="spellStart"/>
-      <w:r>
-        <w:rPr>
-          <w:rFonts w:ascii="Palatino Linotype" w:hAnsi="Palatino Linotype"/>
-          <w:sz w:val="24"/>
-          <w:szCs w:val="24"/>
-        </w:rPr>
-        <w:t>defendant</w:t>
+        <w:t>{{ defendant</w:t>
       </w:r>
       <w:proofErr w:type="gramEnd"/>
       <w:r>
@@ -237,34 +202,7 @@
           <w:sz w:val="24"/>
           <w:szCs w:val="24"/>
         </w:rPr>
-        <w:t>.first_name</w:t>
-      </w:r>
-      <w:proofErr w:type="spellEnd"/>
-      <w:r>
-        <w:rPr>
-          <w:rFonts w:ascii="Palatino Linotype" w:hAnsi="Palatino Linotype"/>
-          <w:sz w:val="24"/>
-          <w:szCs w:val="24"/>
-        </w:rPr>
-        <w:t xml:space="preserve"> }} {{ </w:t>
-      </w:r>
-      <w:proofErr w:type="spellStart"/>
-      <w:r>
-        <w:rPr>
-          <w:rFonts w:ascii="Palatino Linotype" w:hAnsi="Palatino Linotype"/>
-          <w:sz w:val="24"/>
-          <w:szCs w:val="24"/>
-        </w:rPr>
-        <w:t>defendant.last_name</w:t>
-      </w:r>
-      <w:proofErr w:type="spellEnd"/>
-      <w:r>
-        <w:rPr>
-          <w:rFonts w:ascii="Palatino Linotype" w:hAnsi="Palatino Linotype"/>
-          <w:sz w:val="24"/>
-          <w:szCs w:val="24"/>
-        </w:rPr>
-        <w:t xml:space="preserve"> }},</w:t>
+        <w:t>.first_name }} {{ defendant.last_name }},</w:t>
       </w:r>
     </w:p>
     <w:p>
@@ -320,14 +258,6 @@
       <w:r>
         <w:rPr>
           <w:rFonts w:ascii="Palatino Linotype" w:hAnsi="Palatino Linotype"/>
-          <w:sz w:val="24"/>
-          <w:szCs w:val="24"/>
-        </w:rPr>
-        <w:tab/>
-      </w:r>
-      <w:r>
-        <w:rPr>
-          <w:rFonts w:ascii="Palatino Linotype" w:hAnsi="Palatino Linotype"/>
           <w:b/>
           <w:bCs/>
           <w:sz w:val="24"/>
@@ -395,16 +325,6 @@
         </w:rPr>
         <w:tab/>
       </w:r>
-      <w:r>
-        <w:rPr>
-          <w:rFonts w:ascii="Palatino Linotype" w:hAnsi="Palatino Linotype"/>
-          <w:b/>
-          <w:bCs/>
-          <w:sz w:val="24"/>
-          <w:szCs w:val="24"/>
-        </w:rPr>
-        <w:tab/>
-      </w:r>
       <w:proofErr w:type="gramStart"/>
       <w:r>
         <w:rPr>
@@ -414,18 +334,7 @@
           <w:sz w:val="24"/>
           <w:szCs w:val="24"/>
         </w:rPr>
-        <w:t xml:space="preserve">{{ </w:t>
-      </w:r>
-      <w:proofErr w:type="spellStart"/>
-      <w:r>
-        <w:rPr>
-          <w:rFonts w:ascii="Palatino Linotype" w:hAnsi="Palatino Linotype"/>
-          <w:b/>
-          <w:bCs/>
-          <w:sz w:val="24"/>
-          <w:szCs w:val="24"/>
-        </w:rPr>
-        <w:t>assigned</w:t>
+        <w:t>{{ assigned</w:t>
       </w:r>
       <w:proofErr w:type="gramEnd"/>
       <w:r>
@@ -436,18 +345,7 @@
           <w:sz w:val="24"/>
           <w:szCs w:val="24"/>
         </w:rPr>
-        <w:t>_judge</w:t>
-      </w:r>
-      <w:proofErr w:type="spellEnd"/>
-      <w:r>
-        <w:rPr>
-          <w:rFonts w:ascii="Palatino Linotype" w:hAnsi="Palatino Linotype"/>
-          <w:b/>
-          <w:bCs/>
-          <w:sz w:val="24"/>
-          <w:szCs w:val="24"/>
-        </w:rPr>
-        <w:t xml:space="preserve"> }}</w:t>
+        <w:t>_judge }}</w:t>
       </w:r>
       <w:bookmarkEnd w:id="0"/>
     </w:p>
@@ -548,46 +446,17 @@
           <w:sz w:val="24"/>
           <w:szCs w:val="24"/>
         </w:rPr>
-        <w:t xml:space="preserve">This case is scheduled for {% if </w:t>
-      </w:r>
-      <w:proofErr w:type="spellStart"/>
-      <w:r>
-        <w:rPr>
-          <w:rFonts w:ascii="Palatino Linotype" w:hAnsi="Palatino Linotype"/>
-          <w:sz w:val="24"/>
-          <w:szCs w:val="24"/>
-        </w:rPr>
-        <w:t>jury_trial_only</w:t>
-      </w:r>
-      <w:proofErr w:type="spellEnd"/>
-      <w:r>
-        <w:rPr>
-          <w:rFonts w:ascii="Palatino Linotype" w:hAnsi="Palatino Linotype"/>
-          <w:sz w:val="24"/>
-          <w:szCs w:val="24"/>
-        </w:rPr>
-        <w:t xml:space="preserve"> == ‘No’ %}a </w:t>
-      </w:r>
-      <w:r>
-        <w:rPr>
-          <w:rFonts w:ascii="Palatino Linotype" w:hAnsi="Palatino Linotype"/>
-          <w:b/>
-          <w:bCs/>
-          <w:sz w:val="24"/>
-          <w:szCs w:val="24"/>
-        </w:rPr>
-        <w:t xml:space="preserve">Final Pretrial on {{ </w:t>
-      </w:r>
-      <w:proofErr w:type="spellStart"/>
-      <w:r>
-        <w:rPr>
-          <w:rFonts w:ascii="Palatino Linotype" w:hAnsi="Palatino Linotype"/>
-          <w:b/>
-          <w:bCs/>
-          <w:sz w:val="24"/>
-          <w:szCs w:val="24"/>
-        </w:rPr>
-        <w:t>final_pretrial</w:t>
+        <w:t xml:space="preserve">This case is scheduled for {% if jury_trial_only == ‘No’ %}a </w:t>
+      </w:r>
+      <w:r>
+        <w:rPr>
+          <w:rFonts w:ascii="Palatino Linotype" w:hAnsi="Palatino Linotype"/>
+          <w:b/>
+          <w:bCs/>
+          <w:sz w:val="24"/>
+          <w:szCs w:val="24"/>
+        </w:rPr>
+        <w:t>Final Pretrial on {{ final_pretrial</w:t>
       </w:r>
       <w:r>
         <w:rPr>
@@ -607,18 +476,7 @@
           <w:sz w:val="24"/>
           <w:szCs w:val="24"/>
         </w:rPr>
-        <w:t>date</w:t>
-      </w:r>
-      <w:proofErr w:type="spellEnd"/>
-      <w:r>
-        <w:rPr>
-          <w:rFonts w:ascii="Palatino Linotype" w:hAnsi="Palatino Linotype"/>
-          <w:b/>
-          <w:bCs/>
-          <w:sz w:val="24"/>
-          <w:szCs w:val="24"/>
-        </w:rPr>
-        <w:t xml:space="preserve"> }}</w:t>
+        <w:t>date }}</w:t>
       </w:r>
       <w:r>
         <w:rPr>
@@ -654,18 +512,7 @@
           <w:sz w:val="24"/>
           <w:szCs w:val="24"/>
         </w:rPr>
-        <w:t xml:space="preserve"> {{ </w:t>
-      </w:r>
-      <w:proofErr w:type="spellStart"/>
-      <w:r>
-        <w:rPr>
-          <w:rFonts w:ascii="Palatino Linotype" w:hAnsi="Palatino Linotype"/>
-          <w:b/>
-          <w:bCs/>
-          <w:sz w:val="24"/>
-          <w:szCs w:val="24"/>
-        </w:rPr>
-        <w:t>final_pretrial</w:t>
+        <w:t xml:space="preserve"> {{ final_pretrial</w:t>
       </w:r>
       <w:r>
         <w:rPr>
@@ -685,18 +532,7 @@
           <w:sz w:val="24"/>
           <w:szCs w:val="24"/>
         </w:rPr>
-        <w:t>time</w:t>
-      </w:r>
-      <w:proofErr w:type="spellEnd"/>
-      <w:r>
-        <w:rPr>
-          <w:rFonts w:ascii="Palatino Linotype" w:hAnsi="Palatino Linotype"/>
-          <w:b/>
-          <w:bCs/>
-          <w:sz w:val="24"/>
-          <w:szCs w:val="24"/>
-        </w:rPr>
-        <w:t xml:space="preserve"> }}</w:t>
+        <w:t>time }}</w:t>
       </w:r>
       <w:r>
         <w:rPr>
@@ -716,7 +552,6 @@
         </w:rPr>
         <w:t xml:space="preserve">Jury Trial on {{ </w:t>
       </w:r>
-      <w:proofErr w:type="spellStart"/>
       <w:r>
         <w:rPr>
           <w:rFonts w:ascii="Palatino Linotype" w:hAnsi="Palatino Linotype"/>
@@ -755,18 +590,7 @@
           <w:sz w:val="24"/>
           <w:szCs w:val="24"/>
         </w:rPr>
-        <w:t>date</w:t>
-      </w:r>
-      <w:proofErr w:type="spellEnd"/>
-      <w:r>
-        <w:rPr>
-          <w:rFonts w:ascii="Palatino Linotype" w:hAnsi="Palatino Linotype"/>
-          <w:b/>
-          <w:bCs/>
-          <w:sz w:val="24"/>
-          <w:szCs w:val="24"/>
-        </w:rPr>
-        <w:t xml:space="preserve"> }}, </w:t>
+        <w:t xml:space="preserve">date }}, </w:t>
       </w:r>
       <w:r>
         <w:rPr>
@@ -794,67 +618,44 @@
           <w:sz w:val="24"/>
           <w:szCs w:val="24"/>
         </w:rPr>
+        <w:t>{{ jury_trial</w:t>
+      </w:r>
+      <w:r>
+        <w:rPr>
+          <w:rFonts w:ascii="Palatino Linotype" w:hAnsi="Palatino Linotype"/>
+          <w:b/>
+          <w:bCs/>
+          <w:sz w:val="24"/>
+          <w:szCs w:val="24"/>
+        </w:rPr>
+        <w:t>.</w:t>
+      </w:r>
+      <w:r>
+        <w:rPr>
+          <w:rFonts w:ascii="Palatino Linotype" w:hAnsi="Palatino Linotype"/>
+          <w:b/>
+          <w:bCs/>
+          <w:sz w:val="24"/>
+          <w:szCs w:val="24"/>
+        </w:rPr>
+        <w:t>time }}</w:t>
+      </w:r>
+      <w:r>
+        <w:rPr>
+          <w:rFonts w:ascii="Palatino Linotype" w:hAnsi="Palatino Linotype"/>
+          <w:sz w:val="24"/>
+          <w:szCs w:val="24"/>
+        </w:rPr>
+        <w:t xml:space="preserve">, in </w:t>
+      </w:r>
+      <w:r>
+        <w:rPr>
+          <w:rFonts w:ascii="Palatino Linotype" w:hAnsi="Palatino Linotype"/>
+          <w:sz w:val="24"/>
+          <w:szCs w:val="24"/>
+        </w:rPr>
         <w:t xml:space="preserve">{{ </w:t>
       </w:r>
-      <w:proofErr w:type="spellStart"/>
-      <w:r>
-        <w:rPr>
-          <w:rFonts w:ascii="Palatino Linotype" w:hAnsi="Palatino Linotype"/>
-          <w:b/>
-          <w:bCs/>
-          <w:sz w:val="24"/>
-          <w:szCs w:val="24"/>
-        </w:rPr>
-        <w:t>jury_trial</w:t>
-      </w:r>
-      <w:r>
-        <w:rPr>
-          <w:rFonts w:ascii="Palatino Linotype" w:hAnsi="Palatino Linotype"/>
-          <w:b/>
-          <w:bCs/>
-          <w:sz w:val="24"/>
-          <w:szCs w:val="24"/>
-        </w:rPr>
-        <w:t>.</w:t>
-      </w:r>
-      <w:r>
-        <w:rPr>
-          <w:rFonts w:ascii="Palatino Linotype" w:hAnsi="Palatino Linotype"/>
-          <w:b/>
-          <w:bCs/>
-          <w:sz w:val="24"/>
-          <w:szCs w:val="24"/>
-        </w:rPr>
-        <w:t>time</w:t>
-      </w:r>
-      <w:proofErr w:type="spellEnd"/>
-      <w:r>
-        <w:rPr>
-          <w:rFonts w:ascii="Palatino Linotype" w:hAnsi="Palatino Linotype"/>
-          <w:b/>
-          <w:bCs/>
-          <w:sz w:val="24"/>
-          <w:szCs w:val="24"/>
-        </w:rPr>
-        <w:t xml:space="preserve"> }}</w:t>
-      </w:r>
-      <w:r>
-        <w:rPr>
-          <w:rFonts w:ascii="Palatino Linotype" w:hAnsi="Palatino Linotype"/>
-          <w:sz w:val="24"/>
-          <w:szCs w:val="24"/>
-        </w:rPr>
-        <w:t xml:space="preserve">, in </w:t>
-      </w:r>
-      <w:r>
-        <w:rPr>
-          <w:rFonts w:ascii="Palatino Linotype" w:hAnsi="Palatino Linotype"/>
-          <w:sz w:val="24"/>
-          <w:szCs w:val="24"/>
-        </w:rPr>
-        <w:t xml:space="preserve">{{ </w:t>
-      </w:r>
-      <w:proofErr w:type="spellStart"/>
       <w:r>
         <w:rPr>
           <w:rFonts w:ascii="Palatino Linotype" w:hAnsi="Palatino Linotype"/>
@@ -869,16 +670,7 @@
           <w:sz w:val="24"/>
           <w:szCs w:val="24"/>
         </w:rPr>
-        <w:t>location</w:t>
-      </w:r>
-      <w:proofErr w:type="spellEnd"/>
-      <w:r>
-        <w:rPr>
-          <w:rFonts w:ascii="Palatino Linotype" w:hAnsi="Palatino Linotype"/>
-          <w:sz w:val="24"/>
-          <w:szCs w:val="24"/>
-        </w:rPr>
-        <w:t xml:space="preserve"> </w:t>
+        <w:t xml:space="preserve">location </w:t>
       </w:r>
       <w:r>
         <w:rPr>
@@ -1006,9 +798,9 @@
           <w:szCs w:val="32"/>
           <w:u w:val="single"/>
         </w:rPr>
-        <w:t xml:space="preserve">{{ </w:t>
-      </w:r>
-      <w:proofErr w:type="spellStart"/>
+        <w:t>{{ judicial</w:t>
+      </w:r>
+      <w:proofErr w:type="gramEnd"/>
       <w:r>
         <w:rPr>
           <w:rFonts w:ascii="Vladimir Script" w:hAnsi="Vladimir Script"/>
@@ -1016,9 +808,8 @@
           <w:szCs w:val="32"/>
           <w:u w:val="single"/>
         </w:rPr>
-        <w:t>judicial</w:t>
-      </w:r>
-      <w:proofErr w:type="gramEnd"/>
+        <w:t>_officer.first_name }} {{ judicial_officer.last_name }}</w:t>
+      </w:r>
       <w:r>
         <w:rPr>
           <w:rFonts w:ascii="Vladimir Script" w:hAnsi="Vladimir Script"/>
@@ -1026,9 +817,8 @@
           <w:szCs w:val="32"/>
           <w:u w:val="single"/>
         </w:rPr>
-        <w:t>_officer.first_name</w:t>
-      </w:r>
-      <w:proofErr w:type="spellEnd"/>
+        <w:t xml:space="preserve"> </w:t>
+      </w:r>
       <w:r>
         <w:rPr>
           <w:rFonts w:ascii="Vladimir Script" w:hAnsi="Vladimir Script"/>
@@ -1036,9 +826,8 @@
           <w:szCs w:val="32"/>
           <w:u w:val="single"/>
         </w:rPr>
-        <w:t xml:space="preserve"> }} {{ </w:t>
-      </w:r>
-      <w:proofErr w:type="spellStart"/>
+        <w:tab/>
+      </w:r>
       <w:r>
         <w:rPr>
           <w:rFonts w:ascii="Vladimir Script" w:hAnsi="Vladimir Script"/>
@@ -1046,9 +835,8 @@
           <w:szCs w:val="32"/>
           <w:u w:val="single"/>
         </w:rPr>
-        <w:t>judicial_officer.last_name</w:t>
-      </w:r>
-      <w:proofErr w:type="spellEnd"/>
+        <w:tab/>
+      </w:r>
       <w:r>
         <w:rPr>
           <w:rFonts w:ascii="Vladimir Script" w:hAnsi="Vladimir Script"/>
@@ -1056,7 +844,7 @@
           <w:szCs w:val="32"/>
           <w:u w:val="single"/>
         </w:rPr>
-        <w:t xml:space="preserve"> }}</w:t>
+        <w:tab/>
       </w:r>
       <w:r>
         <w:rPr>
@@ -1065,42 +853,6 @@
           <w:szCs w:val="32"/>
           <w:u w:val="single"/>
         </w:rPr>
-        <w:t xml:space="preserve"> </w:t>
-      </w:r>
-      <w:r>
-        <w:rPr>
-          <w:rFonts w:ascii="Vladimir Script" w:hAnsi="Vladimir Script"/>
-          <w:sz w:val="32"/>
-          <w:szCs w:val="32"/>
-          <w:u w:val="single"/>
-        </w:rPr>
-        <w:tab/>
-      </w:r>
-      <w:r>
-        <w:rPr>
-          <w:rFonts w:ascii="Vladimir Script" w:hAnsi="Vladimir Script"/>
-          <w:sz w:val="32"/>
-          <w:szCs w:val="32"/>
-          <w:u w:val="single"/>
-        </w:rPr>
-        <w:tab/>
-      </w:r>
-      <w:r>
-        <w:rPr>
-          <w:rFonts w:ascii="Vladimir Script" w:hAnsi="Vladimir Script"/>
-          <w:sz w:val="32"/>
-          <w:szCs w:val="32"/>
-          <w:u w:val="single"/>
-        </w:rPr>
-        <w:tab/>
-      </w:r>
-      <w:r>
-        <w:rPr>
-          <w:rFonts w:ascii="Vladimir Script" w:hAnsi="Vladimir Script"/>
-          <w:sz w:val="32"/>
-          <w:szCs w:val="32"/>
-          <w:u w:val="single"/>
-        </w:rPr>
         <w:tab/>
       </w:r>
       <w:r>
@@ -1208,16 +960,7 @@
           <w:sz w:val="24"/>
           <w:szCs w:val="24"/>
         </w:rPr>
-        <w:t xml:space="preserve">{{ </w:t>
-      </w:r>
-      <w:proofErr w:type="spellStart"/>
-      <w:r>
-        <w:rPr>
-          <w:rFonts w:ascii="Palatino Linotype" w:hAnsi="Palatino Linotype"/>
-          <w:sz w:val="24"/>
-          <w:szCs w:val="24"/>
-        </w:rPr>
-        <w:t>judicial</w:t>
+        <w:t>{{ judicial</w:t>
       </w:r>
       <w:proofErr w:type="gramEnd"/>
       <w:r>
@@ -1226,52 +969,7 @@
           <w:sz w:val="24"/>
           <w:szCs w:val="24"/>
         </w:rPr>
-        <w:t>_officer.first_name</w:t>
-      </w:r>
-      <w:proofErr w:type="spellEnd"/>
-      <w:r>
-        <w:rPr>
-          <w:rFonts w:ascii="Palatino Linotype" w:hAnsi="Palatino Linotype"/>
-          <w:sz w:val="24"/>
-          <w:szCs w:val="24"/>
-        </w:rPr>
-        <w:t xml:space="preserve"> }} {{ </w:t>
-      </w:r>
-      <w:proofErr w:type="spellStart"/>
-      <w:r>
-        <w:rPr>
-          <w:rFonts w:ascii="Palatino Linotype" w:hAnsi="Palatino Linotype"/>
-          <w:sz w:val="24"/>
-          <w:szCs w:val="24"/>
-        </w:rPr>
-        <w:t>judicial_officer.last_name</w:t>
-      </w:r>
-      <w:proofErr w:type="spellEnd"/>
-      <w:r>
-        <w:rPr>
-          <w:rFonts w:ascii="Palatino Linotype" w:hAnsi="Palatino Linotype"/>
-          <w:sz w:val="24"/>
-          <w:szCs w:val="24"/>
-        </w:rPr>
-        <w:t xml:space="preserve"> }}, {{ </w:t>
-      </w:r>
-      <w:proofErr w:type="spellStart"/>
-      <w:r>
-        <w:rPr>
-          <w:rFonts w:ascii="Palatino Linotype" w:hAnsi="Palatino Linotype"/>
-          <w:sz w:val="24"/>
-          <w:szCs w:val="24"/>
-        </w:rPr>
-        <w:t>judicial_officer.officer_type</w:t>
-      </w:r>
-      <w:proofErr w:type="spellEnd"/>
-      <w:r>
-        <w:rPr>
-          <w:rFonts w:ascii="Palatino Linotype" w:hAnsi="Palatino Linotype"/>
-          <w:sz w:val="24"/>
-          <w:szCs w:val="24"/>
-        </w:rPr>
-        <w:t xml:space="preserve"> }}</w:t>
+        <w:t>_officer.first_name }} {{ judicial_officer.last_name }}, {{ judicial_officer.officer_type }}</w:t>
       </w:r>
     </w:p>
     <w:p>
@@ -1299,25 +997,7 @@
           <w:sz w:val="24"/>
           <w:szCs w:val="24"/>
         </w:rPr>
-        <w:t xml:space="preserve">{% if </w:t>
-      </w:r>
-      <w:proofErr w:type="spellStart"/>
-      <w:r>
-        <w:rPr>
-          <w:rFonts w:ascii="Palatino Linotype" w:hAnsi="Palatino Linotype"/>
-          <w:sz w:val="24"/>
-          <w:szCs w:val="24"/>
-        </w:rPr>
-        <w:t>dates_confirmed</w:t>
-      </w:r>
-      <w:proofErr w:type="spellEnd"/>
-      <w:r>
-        <w:rPr>
-          <w:rFonts w:ascii="Palatino Linotype" w:hAnsi="Palatino Linotype"/>
-          <w:sz w:val="24"/>
-          <w:szCs w:val="24"/>
-        </w:rPr>
-        <w:t xml:space="preserve"> is true </w:t>
+        <w:t xml:space="preserve">{% if dates_confirmed is true </w:t>
       </w:r>
       <w:proofErr w:type="gramStart"/>
       <w:r>
@@ -1355,51 +1035,7 @@
           <w:sz w:val="24"/>
           <w:szCs w:val="24"/>
         </w:rPr>
-        <w:t>{% endif %}</w:t>
-      </w:r>
-    </w:p>
-    <w:p>
-      <w:pPr>
-        <w:rPr>
-          <w:rFonts w:ascii="Palatino Linotype" w:hAnsi="Palatino Linotype"/>
-          <w:sz w:val="24"/>
-          <w:szCs w:val="24"/>
-        </w:rPr>
-      </w:pPr>
-    </w:p>
-    <w:p>
-      <w:pPr>
-        <w:rPr>
-          <w:rFonts w:ascii="Palatino Linotype" w:hAnsi="Palatino Linotype"/>
-          <w:sz w:val="24"/>
-          <w:szCs w:val="24"/>
-        </w:rPr>
-      </w:pPr>
-      <w:r>
-        <w:rPr>
-          <w:rFonts w:ascii="Palatino Linotype" w:hAnsi="Palatino Linotype"/>
-          <w:sz w:val="24"/>
-          <w:szCs w:val="24"/>
-        </w:rPr>
-        <w:t xml:space="preserve">{% if </w:t>
-      </w:r>
-      <w:proofErr w:type="spellStart"/>
-      <w:r>
-        <w:rPr>
-          <w:rFonts w:ascii="Palatino Linotype" w:hAnsi="Palatino Linotype"/>
-          <w:sz w:val="24"/>
-          <w:szCs w:val="24"/>
-        </w:rPr>
-        <w:t>interpreter_required</w:t>
-      </w:r>
-      <w:proofErr w:type="spellEnd"/>
-      <w:r>
-        <w:rPr>
-          <w:rFonts w:ascii="Palatino Linotype" w:hAnsi="Palatino Linotype"/>
-          <w:sz w:val="24"/>
-          <w:szCs w:val="24"/>
-        </w:rPr>
-        <w:t xml:space="preserve"> is true </w:t>
+        <w:t xml:space="preserve">{% </w:t>
       </w:r>
       <w:proofErr w:type="gramStart"/>
       <w:r>
@@ -1408,6 +1044,42 @@
           <w:sz w:val="24"/>
           <w:szCs w:val="24"/>
         </w:rPr>
+        <w:t>endif %}</w:t>
+      </w:r>
+      <w:proofErr w:type="gramEnd"/>
+    </w:p>
+    <w:p>
+      <w:pPr>
+        <w:rPr>
+          <w:rFonts w:ascii="Palatino Linotype" w:hAnsi="Palatino Linotype"/>
+          <w:sz w:val="24"/>
+          <w:szCs w:val="24"/>
+        </w:rPr>
+      </w:pPr>
+    </w:p>
+    <w:p>
+      <w:pPr>
+        <w:rPr>
+          <w:rFonts w:ascii="Palatino Linotype" w:hAnsi="Palatino Linotype"/>
+          <w:sz w:val="24"/>
+          <w:szCs w:val="24"/>
+        </w:rPr>
+      </w:pPr>
+      <w:r>
+        <w:rPr>
+          <w:rFonts w:ascii="Palatino Linotype" w:hAnsi="Palatino Linotype"/>
+          <w:sz w:val="24"/>
+          <w:szCs w:val="24"/>
+        </w:rPr>
+        <w:t xml:space="preserve">{% if interpreter_required is true </w:t>
+      </w:r>
+      <w:proofErr w:type="gramStart"/>
+      <w:r>
+        <w:rPr>
+          <w:rFonts w:ascii="Palatino Linotype" w:hAnsi="Palatino Linotype"/>
+          <w:sz w:val="24"/>
+          <w:szCs w:val="24"/>
+        </w:rPr>
         <w:t>%}</w:t>
       </w:r>
       <w:r>
@@ -1437,25 +1109,7 @@
           <w:sz w:val="24"/>
           <w:szCs w:val="24"/>
         </w:rPr>
-        <w:t xml:space="preserve">{{ </w:t>
-      </w:r>
-      <w:proofErr w:type="spellStart"/>
-      <w:r>
-        <w:rPr>
-          <w:rFonts w:ascii="Palatino Linotype" w:hAnsi="Palatino Linotype"/>
-          <w:sz w:val="24"/>
-          <w:szCs w:val="24"/>
-        </w:rPr>
-        <w:t>interpreter_language</w:t>
-      </w:r>
-      <w:proofErr w:type="spellEnd"/>
-      <w:r>
-        <w:rPr>
-          <w:rFonts w:ascii="Palatino Linotype" w:hAnsi="Palatino Linotype"/>
-          <w:sz w:val="24"/>
-          <w:szCs w:val="24"/>
-        </w:rPr>
-        <w:t xml:space="preserve"> }}{% endif%}</w:t>
+        <w:t>{{ interpreter_language }}{% endif%}</w:t>
       </w:r>
     </w:p>
     <w:p>
@@ -1486,7 +1140,7 @@
 </file>
 
 <file path=word/endnotes.xml><?xml version="1.0" encoding="utf-8"?>
-<w:endnotes xmlns:wpc="http://schemas.microsoft.com/office/word/2010/wordprocessingCanvas" xmlns:cx="http://schemas.microsoft.com/office/drawing/2014/chartex" xmlns:cx1="http://schemas.microsoft.com/office/drawing/2015/9/8/chartex" xmlns:cx2="http://schemas.microsoft.com/office/drawing/2015/10/21/chartex" xmlns:cx3="http://schemas.microsoft.com/office/drawing/2016/5/9/chartex" xmlns:cx4="http://schemas.microsoft.com/office/drawing/2016/5/10/chartex" xmlns:cx5="http://schemas.microsoft.com/office/drawing/2016/5/11/chartex" xmlns:cx6="http://schemas.microsoft.com/office/drawing/2016/5/12/chartex" xmlns:cx7="http://schemas.microsoft.com/office/drawing/2016/5/13/chartex" xmlns:cx8="http://schemas.microsoft.com/office/drawing/2016/5/14/chartex" xmlns:mc="http://schemas.openxmlformats.org/markup-compatibility/2006" xmlns:aink="http://schemas.microsoft.com/office/drawing/2016/ink" xmlns:am3d="http://schemas.microsoft.com/office/drawing/2017/model3d" xmlns:o="urn:schemas-microsoft-com:office:office" xmlns:oel="http://schemas.microsoft.com/office/2019/extlst" xmlns:r="http://schemas.openxmlformats.org/officeDocument/2006/relationships" xmlns:m="http://schemas.openxmlformats.org/officeDocument/2006/math" xmlns:v="urn:schemas-microsoft-com:vml" xmlns:wp14="http://schemas.microsoft.com/office/word/2010/wordprocessingDrawing" xmlns:wp="http://schemas.openxmlformats.org/drawingml/2006/wordprocessingDrawing" xmlns:w10="urn:schemas-microsoft-com:office:word" xmlns:w="http://schemas.openxmlformats.org/wordprocessingml/2006/main" xmlns:w14="http://schemas.microsoft.com/office/word/2010/wordml" xmlns:w15="http://schemas.microsoft.com/office/word/2012/wordml" xmlns:w16cex="http://schemas.microsoft.com/office/word/2018/wordml/cex" xmlns:w16cid="http://schemas.microsoft.com/office/word/2016/wordml/cid" xmlns:w16="http://schemas.microsoft.com/office/word/2018/wordml" xmlns:w16sdtdh="http://schemas.microsoft.com/office/word/2020/wordml/sdtdatahash" xmlns:w16se="http://schemas.microsoft.com/office/word/2015/wordml/symex" xmlns:wpg="http://schemas.microsoft.com/office/word/2010/wordprocessingGroup" xmlns:wpi="http://schemas.microsoft.com/office/word/2010/wordprocessingInk" xmlns:wne="http://schemas.microsoft.com/office/word/2006/wordml" xmlns:wps="http://schemas.microsoft.com/office/word/2010/wordprocessingShape" mc:Ignorable="w14 w15 w16se w16cid w16 w16cex w16sdtdh wp14">
+<w:endnotes xmlns:wpc="http://schemas.microsoft.com/office/word/2010/wordprocessingCanvas" xmlns:cx="http://schemas.microsoft.com/office/drawing/2014/chartex" xmlns:cx1="http://schemas.microsoft.com/office/drawing/2015/9/8/chartex" xmlns:cx2="http://schemas.microsoft.com/office/drawing/2015/10/21/chartex" xmlns:cx3="http://schemas.microsoft.com/office/drawing/2016/5/9/chartex" xmlns:cx4="http://schemas.microsoft.com/office/drawing/2016/5/10/chartex" xmlns:cx5="http://schemas.microsoft.com/office/drawing/2016/5/11/chartex" xmlns:cx6="http://schemas.microsoft.com/office/drawing/2016/5/12/chartex" xmlns:cx7="http://schemas.microsoft.com/office/drawing/2016/5/13/chartex" xmlns:cx8="http://schemas.microsoft.com/office/drawing/2016/5/14/chartex" xmlns:mc="http://schemas.openxmlformats.org/markup-compatibility/2006" xmlns:aink="http://schemas.microsoft.com/office/drawing/2016/ink" xmlns:am3d="http://schemas.microsoft.com/office/drawing/2017/model3d" xmlns:o="urn:schemas-microsoft-com:office:office" xmlns:oel="http://schemas.microsoft.com/office/2019/extlst" xmlns:r="http://schemas.openxmlformats.org/officeDocument/2006/relationships" xmlns:m="http://schemas.openxmlformats.org/officeDocument/2006/math" xmlns:v="urn:schemas-microsoft-com:vml" xmlns:wp14="http://schemas.microsoft.com/office/word/2010/wordprocessingDrawing" xmlns:wp="http://schemas.openxmlformats.org/drawingml/2006/wordprocessingDrawing" xmlns:w10="urn:schemas-microsoft-com:office:word" xmlns:w="http://schemas.openxmlformats.org/wordprocessingml/2006/main" xmlns:w14="http://schemas.microsoft.com/office/word/2010/wordml" xmlns:w15="http://schemas.microsoft.com/office/word/2012/wordml" xmlns:w16cex="http://schemas.microsoft.com/office/word/2018/wordml/cex" xmlns:w16cid="http://schemas.microsoft.com/office/word/2016/wordml/cid" xmlns:w16="http://schemas.microsoft.com/office/word/2018/wordml" xmlns:w16du="http://schemas.microsoft.com/office/word/2023/wordml/word16du" xmlns:w16sdtdh="http://schemas.microsoft.com/office/word/2020/wordml/sdtdatahash" xmlns:w16sdtfl="http://schemas.microsoft.com/office/word/2024/wordml/sdtformatlock" xmlns:w16se="http://schemas.microsoft.com/office/word/2015/wordml/symex" xmlns:wpg="http://schemas.microsoft.com/office/word/2010/wordprocessingGroup" xmlns:wpi="http://schemas.microsoft.com/office/word/2010/wordprocessingInk" xmlns:wne="http://schemas.microsoft.com/office/word/2006/wordml" xmlns:wps="http://schemas.microsoft.com/office/word/2010/wordprocessingShape" mc:Ignorable="w14 w15 w16se w16cid w16 w16cex w16sdtdh w16sdtfl w16du wp14">
   <w:endnote w:type="separator" w:id="-1">
     <w:p>
       <w:r>
@@ -1505,7 +1159,7 @@
 </file>
 
 <file path=word/footer1.xml><?xml version="1.0" encoding="utf-8"?>
-<w:ftr xmlns:wpc="http://schemas.microsoft.com/office/word/2010/wordprocessingCanvas" xmlns:cx="http://schemas.microsoft.com/office/drawing/2014/chartex" xmlns:cx1="http://schemas.microsoft.com/office/drawing/2015/9/8/chartex" xmlns:cx2="http://schemas.microsoft.com/office/drawing/2015/10/21/chartex" xmlns:cx3="http://schemas.microsoft.com/office/drawing/2016/5/9/chartex" xmlns:cx4="http://schemas.microsoft.com/office/drawing/2016/5/10/chartex" xmlns:cx5="http://schemas.microsoft.com/office/drawing/2016/5/11/chartex" xmlns:cx6="http://schemas.microsoft.com/office/drawing/2016/5/12/chartex" xmlns:cx7="http://schemas.microsoft.com/office/drawing/2016/5/13/chartex" xmlns:cx8="http://schemas.microsoft.com/office/drawing/2016/5/14/chartex" xmlns:mc="http://schemas.openxmlformats.org/markup-compatibility/2006" xmlns:aink="http://schemas.microsoft.com/office/drawing/2016/ink" xmlns:am3d="http://schemas.microsoft.com/office/drawing/2017/model3d" xmlns:o="urn:schemas-microsoft-com:office:office" xmlns:oel="http://schemas.microsoft.com/office/2019/extlst" xmlns:r="http://schemas.openxmlformats.org/officeDocument/2006/relationships" xmlns:m="http://schemas.openxmlformats.org/officeDocument/2006/math" xmlns:v="urn:schemas-microsoft-com:vml" xmlns:wp14="http://schemas.microsoft.com/office/word/2010/wordprocessingDrawing" xmlns:wp="http://schemas.openxmlformats.org/drawingml/2006/wordprocessingDrawing" xmlns:w10="urn:schemas-microsoft-com:office:word" xmlns:w="http://schemas.openxmlformats.org/wordprocessingml/2006/main" xmlns:w14="http://schemas.microsoft.com/office/word/2010/wordml" xmlns:w15="http://schemas.microsoft.com/office/word/2012/wordml" xmlns:w16cex="http://schemas.microsoft.com/office/word/2018/wordml/cex" xmlns:w16cid="http://schemas.microsoft.com/office/word/2016/wordml/cid" xmlns:w16="http://schemas.microsoft.com/office/word/2018/wordml" xmlns:w16sdtdh="http://schemas.microsoft.com/office/word/2020/wordml/sdtdatahash" xmlns:w16se="http://schemas.microsoft.com/office/word/2015/wordml/symex" xmlns:wpg="http://schemas.microsoft.com/office/word/2010/wordprocessingGroup" xmlns:wpi="http://schemas.microsoft.com/office/word/2010/wordprocessingInk" xmlns:wne="http://schemas.microsoft.com/office/word/2006/wordml" xmlns:wps="http://schemas.microsoft.com/office/word/2010/wordprocessingShape" mc:Ignorable="w14 w15 w16se w16cid w16 w16cex w16sdtdh wp14">
+<w:ftr xmlns:wpc="http://schemas.microsoft.com/office/word/2010/wordprocessingCanvas" xmlns:cx="http://schemas.microsoft.com/office/drawing/2014/chartex" xmlns:cx1="http://schemas.microsoft.com/office/drawing/2015/9/8/chartex" xmlns:cx2="http://schemas.microsoft.com/office/drawing/2015/10/21/chartex" xmlns:cx3="http://schemas.microsoft.com/office/drawing/2016/5/9/chartex" xmlns:cx4="http://schemas.microsoft.com/office/drawing/2016/5/10/chartex" xmlns:cx5="http://schemas.microsoft.com/office/drawing/2016/5/11/chartex" xmlns:cx6="http://schemas.microsoft.com/office/drawing/2016/5/12/chartex" xmlns:cx7="http://schemas.microsoft.com/office/drawing/2016/5/13/chartex" xmlns:cx8="http://schemas.microsoft.com/office/drawing/2016/5/14/chartex" xmlns:mc="http://schemas.openxmlformats.org/markup-compatibility/2006" xmlns:aink="http://schemas.microsoft.com/office/drawing/2016/ink" xmlns:am3d="http://schemas.microsoft.com/office/drawing/2017/model3d" xmlns:o="urn:schemas-microsoft-com:office:office" xmlns:oel="http://schemas.microsoft.com/office/2019/extlst" xmlns:r="http://schemas.openxmlformats.org/officeDocument/2006/relationships" xmlns:m="http://schemas.openxmlformats.org/officeDocument/2006/math" xmlns:v="urn:schemas-microsoft-com:vml" xmlns:wp14="http://schemas.microsoft.com/office/word/2010/wordprocessingDrawing" xmlns:wp="http://schemas.openxmlformats.org/drawingml/2006/wordprocessingDrawing" xmlns:w10="urn:schemas-microsoft-com:office:word" xmlns:w="http://schemas.openxmlformats.org/wordprocessingml/2006/main" xmlns:w14="http://schemas.microsoft.com/office/word/2010/wordml" xmlns:w15="http://schemas.microsoft.com/office/word/2012/wordml" xmlns:w16cex="http://schemas.microsoft.com/office/word/2018/wordml/cex" xmlns:w16cid="http://schemas.microsoft.com/office/word/2016/wordml/cid" xmlns:w16="http://schemas.microsoft.com/office/word/2018/wordml" xmlns:w16du="http://schemas.microsoft.com/office/word/2023/wordml/word16du" xmlns:w16sdtdh="http://schemas.microsoft.com/office/word/2020/wordml/sdtdatahash" xmlns:w16sdtfl="http://schemas.microsoft.com/office/word/2024/wordml/sdtformatlock" xmlns:w16se="http://schemas.microsoft.com/office/word/2015/wordml/symex" xmlns:wpg="http://schemas.microsoft.com/office/word/2010/wordprocessingGroup" xmlns:wpi="http://schemas.microsoft.com/office/word/2010/wordprocessingInk" xmlns:wne="http://schemas.microsoft.com/office/word/2006/wordml" xmlns:wps="http://schemas.microsoft.com/office/word/2010/wordprocessingShape" mc:Ignorable="w14 w15 w16se w16cid w16 w16cex w16sdtdh w16sdtfl w16du wp14">
   <w:p>
     <w:pPr>
       <w:pStyle w:val="Footer"/>
@@ -1515,7 +1169,7 @@
 </file>
 
 <file path=word/footer2.xml><?xml version="1.0" encoding="utf-8"?>
-<w:ftr xmlns:wpc="http://schemas.microsoft.com/office/word/2010/wordprocessingCanvas" xmlns:cx="http://schemas.microsoft.com/office/drawing/2014/chartex" xmlns:cx1="http://schemas.microsoft.com/office/drawing/2015/9/8/chartex" xmlns:cx2="http://schemas.microsoft.com/office/drawing/2015/10/21/chartex" xmlns:cx3="http://schemas.microsoft.com/office/drawing/2016/5/9/chartex" xmlns:cx4="http://schemas.microsoft.com/office/drawing/2016/5/10/chartex" xmlns:cx5="http://schemas.microsoft.com/office/drawing/2016/5/11/chartex" xmlns:cx6="http://schemas.microsoft.com/office/drawing/2016/5/12/chartex" xmlns:cx7="http://schemas.microsoft.com/office/drawing/2016/5/13/chartex" xmlns:cx8="http://schemas.microsoft.com/office/drawing/2016/5/14/chartex" xmlns:mc="http://schemas.openxmlformats.org/markup-compatibility/2006" xmlns:aink="http://schemas.microsoft.com/office/drawing/2016/ink" xmlns:am3d="http://schemas.microsoft.com/office/drawing/2017/model3d" xmlns:o="urn:schemas-microsoft-com:office:office" xmlns:oel="http://schemas.microsoft.com/office/2019/extlst" xmlns:r="http://schemas.openxmlformats.org/officeDocument/2006/relationships" xmlns:m="http://schemas.openxmlformats.org/officeDocument/2006/math" xmlns:v="urn:schemas-microsoft-com:vml" xmlns:wp14="http://schemas.microsoft.com/office/word/2010/wordprocessingDrawing" xmlns:wp="http://schemas.openxmlformats.org/drawingml/2006/wordprocessingDrawing" xmlns:w10="urn:schemas-microsoft-com:office:word" xmlns:w="http://schemas.openxmlformats.org/wordprocessingml/2006/main" xmlns:w14="http://schemas.microsoft.com/office/word/2010/wordml" xmlns:w15="http://schemas.microsoft.com/office/word/2012/wordml" xmlns:w16cex="http://schemas.microsoft.com/office/word/2018/wordml/cex" xmlns:w16cid="http://schemas.microsoft.com/office/word/2016/wordml/cid" xmlns:w16="http://schemas.microsoft.com/office/word/2018/wordml" xmlns:w16sdtdh="http://schemas.microsoft.com/office/word/2020/wordml/sdtdatahash" xmlns:w16se="http://schemas.microsoft.com/office/word/2015/wordml/symex" xmlns:wpg="http://schemas.microsoft.com/office/word/2010/wordprocessingGroup" xmlns:wpi="http://schemas.microsoft.com/office/word/2010/wordprocessingInk" xmlns:wne="http://schemas.microsoft.com/office/word/2006/wordml" xmlns:wps="http://schemas.microsoft.com/office/word/2010/wordprocessingShape" mc:Ignorable="w14 w15 w16se w16cid w16 w16cex w16sdtdh wp14">
+<w:ftr xmlns:wpc="http://schemas.microsoft.com/office/word/2010/wordprocessingCanvas" xmlns:cx="http://schemas.microsoft.com/office/drawing/2014/chartex" xmlns:cx1="http://schemas.microsoft.com/office/drawing/2015/9/8/chartex" xmlns:cx2="http://schemas.microsoft.com/office/drawing/2015/10/21/chartex" xmlns:cx3="http://schemas.microsoft.com/office/drawing/2016/5/9/chartex" xmlns:cx4="http://schemas.microsoft.com/office/drawing/2016/5/10/chartex" xmlns:cx5="http://schemas.microsoft.com/office/drawing/2016/5/11/chartex" xmlns:cx6="http://schemas.microsoft.com/office/drawing/2016/5/12/chartex" xmlns:cx7="http://schemas.microsoft.com/office/drawing/2016/5/13/chartex" xmlns:cx8="http://schemas.microsoft.com/office/drawing/2016/5/14/chartex" xmlns:mc="http://schemas.openxmlformats.org/markup-compatibility/2006" xmlns:aink="http://schemas.microsoft.com/office/drawing/2016/ink" xmlns:am3d="http://schemas.microsoft.com/office/drawing/2017/model3d" xmlns:o="urn:schemas-microsoft-com:office:office" xmlns:oel="http://schemas.microsoft.com/office/2019/extlst" xmlns:r="http://schemas.openxmlformats.org/officeDocument/2006/relationships" xmlns:m="http://schemas.openxmlformats.org/officeDocument/2006/math" xmlns:v="urn:schemas-microsoft-com:vml" xmlns:wp14="http://schemas.microsoft.com/office/word/2010/wordprocessingDrawing" xmlns:wp="http://schemas.openxmlformats.org/drawingml/2006/wordprocessingDrawing" xmlns:w10="urn:schemas-microsoft-com:office:word" xmlns:w="http://schemas.openxmlformats.org/wordprocessingml/2006/main" xmlns:w14="http://schemas.microsoft.com/office/word/2010/wordml" xmlns:w15="http://schemas.microsoft.com/office/word/2012/wordml" xmlns:w16cex="http://schemas.microsoft.com/office/word/2018/wordml/cex" xmlns:w16cid="http://schemas.microsoft.com/office/word/2016/wordml/cid" xmlns:w16="http://schemas.microsoft.com/office/word/2018/wordml" xmlns:w16du="http://schemas.microsoft.com/office/word/2023/wordml/word16du" xmlns:w16sdtdh="http://schemas.microsoft.com/office/word/2020/wordml/sdtdatahash" xmlns:w16sdtfl="http://schemas.microsoft.com/office/word/2024/wordml/sdtformatlock" xmlns:w16se="http://schemas.microsoft.com/office/word/2015/wordml/symex" xmlns:wpg="http://schemas.microsoft.com/office/word/2010/wordprocessingGroup" xmlns:wpi="http://schemas.microsoft.com/office/word/2010/wordprocessingInk" xmlns:wne="http://schemas.microsoft.com/office/word/2006/wordml" xmlns:wps="http://schemas.microsoft.com/office/word/2010/wordprocessingShape" mc:Ignorable="w14 w15 w16se w16cid w16 w16cex w16sdtdh w16sdtfl w16du wp14">
   <w:p>
     <w:pPr>
       <w:pStyle w:val="Footer"/>
@@ -1525,7 +1179,7 @@
 </file>
 
 <file path=word/footer3.xml><?xml version="1.0" encoding="utf-8"?>
-<w:ftr xmlns:wpc="http://schemas.microsoft.com/office/word/2010/wordprocessingCanvas" xmlns:cx="http://schemas.microsoft.com/office/drawing/2014/chartex" xmlns:cx1="http://schemas.microsoft.com/office/drawing/2015/9/8/chartex" xmlns:cx2="http://schemas.microsoft.com/office/drawing/2015/10/21/chartex" xmlns:cx3="http://schemas.microsoft.com/office/drawing/2016/5/9/chartex" xmlns:cx4="http://schemas.microsoft.com/office/drawing/2016/5/10/chartex" xmlns:cx5="http://schemas.microsoft.com/office/drawing/2016/5/11/chartex" xmlns:cx6="http://schemas.microsoft.com/office/drawing/2016/5/12/chartex" xmlns:cx7="http://schemas.microsoft.com/office/drawing/2016/5/13/chartex" xmlns:cx8="http://schemas.microsoft.com/office/drawing/2016/5/14/chartex" xmlns:mc="http://schemas.openxmlformats.org/markup-compatibility/2006" xmlns:aink="http://schemas.microsoft.com/office/drawing/2016/ink" xmlns:am3d="http://schemas.microsoft.com/office/drawing/2017/model3d" xmlns:o="urn:schemas-microsoft-com:office:office" xmlns:oel="http://schemas.microsoft.com/office/2019/extlst" xmlns:r="http://schemas.openxmlformats.org/officeDocument/2006/relationships" xmlns:m="http://schemas.openxmlformats.org/officeDocument/2006/math" xmlns:v="urn:schemas-microsoft-com:vml" xmlns:wp14="http://schemas.microsoft.com/office/word/2010/wordprocessingDrawing" xmlns:wp="http://schemas.openxmlformats.org/drawingml/2006/wordprocessingDrawing" xmlns:w10="urn:schemas-microsoft-com:office:word" xmlns:w="http://schemas.openxmlformats.org/wordprocessingml/2006/main" xmlns:w14="http://schemas.microsoft.com/office/word/2010/wordml" xmlns:w15="http://schemas.microsoft.com/office/word/2012/wordml" xmlns:w16cex="http://schemas.microsoft.com/office/word/2018/wordml/cex" xmlns:w16cid="http://schemas.microsoft.com/office/word/2016/wordml/cid" xmlns:w16="http://schemas.microsoft.com/office/word/2018/wordml" xmlns:w16sdtdh="http://schemas.microsoft.com/office/word/2020/wordml/sdtdatahash" xmlns:w16se="http://schemas.microsoft.com/office/word/2015/wordml/symex" xmlns:wpg="http://schemas.microsoft.com/office/word/2010/wordprocessingGroup" xmlns:wpi="http://schemas.microsoft.com/office/word/2010/wordprocessingInk" xmlns:wne="http://schemas.microsoft.com/office/word/2006/wordml" xmlns:wps="http://schemas.microsoft.com/office/word/2010/wordprocessingShape" mc:Ignorable="w14 w15 w16se w16cid w16 w16cex w16sdtdh wp14">
+<w:ftr xmlns:wpc="http://schemas.microsoft.com/office/word/2010/wordprocessingCanvas" xmlns:cx="http://schemas.microsoft.com/office/drawing/2014/chartex" xmlns:cx1="http://schemas.microsoft.com/office/drawing/2015/9/8/chartex" xmlns:cx2="http://schemas.microsoft.com/office/drawing/2015/10/21/chartex" xmlns:cx3="http://schemas.microsoft.com/office/drawing/2016/5/9/chartex" xmlns:cx4="http://schemas.microsoft.com/office/drawing/2016/5/10/chartex" xmlns:cx5="http://schemas.microsoft.com/office/drawing/2016/5/11/chartex" xmlns:cx6="http://schemas.microsoft.com/office/drawing/2016/5/12/chartex" xmlns:cx7="http://schemas.microsoft.com/office/drawing/2016/5/13/chartex" xmlns:cx8="http://schemas.microsoft.com/office/drawing/2016/5/14/chartex" xmlns:mc="http://schemas.openxmlformats.org/markup-compatibility/2006" xmlns:aink="http://schemas.microsoft.com/office/drawing/2016/ink" xmlns:am3d="http://schemas.microsoft.com/office/drawing/2017/model3d" xmlns:o="urn:schemas-microsoft-com:office:office" xmlns:oel="http://schemas.microsoft.com/office/2019/extlst" xmlns:r="http://schemas.openxmlformats.org/officeDocument/2006/relationships" xmlns:m="http://schemas.openxmlformats.org/officeDocument/2006/math" xmlns:v="urn:schemas-microsoft-com:vml" xmlns:wp14="http://schemas.microsoft.com/office/word/2010/wordprocessingDrawing" xmlns:wp="http://schemas.openxmlformats.org/drawingml/2006/wordprocessingDrawing" xmlns:w10="urn:schemas-microsoft-com:office:word" xmlns:w="http://schemas.openxmlformats.org/wordprocessingml/2006/main" xmlns:w14="http://schemas.microsoft.com/office/word/2010/wordml" xmlns:w15="http://schemas.microsoft.com/office/word/2012/wordml" xmlns:w16cex="http://schemas.microsoft.com/office/word/2018/wordml/cex" xmlns:w16cid="http://schemas.microsoft.com/office/word/2016/wordml/cid" xmlns:w16="http://schemas.microsoft.com/office/word/2018/wordml" xmlns:w16du="http://schemas.microsoft.com/office/word/2023/wordml/word16du" xmlns:w16sdtdh="http://schemas.microsoft.com/office/word/2020/wordml/sdtdatahash" xmlns:w16sdtfl="http://schemas.microsoft.com/office/word/2024/wordml/sdtformatlock" xmlns:w16se="http://schemas.microsoft.com/office/word/2015/wordml/symex" xmlns:wpg="http://schemas.microsoft.com/office/word/2010/wordprocessingGroup" xmlns:wpi="http://schemas.microsoft.com/office/word/2010/wordprocessingInk" xmlns:wne="http://schemas.microsoft.com/office/word/2006/wordml" xmlns:wps="http://schemas.microsoft.com/office/word/2010/wordprocessingShape" mc:Ignorable="w14 w15 w16se w16cid w16 w16cex w16sdtdh w16sdtfl w16du wp14">
   <w:p>
     <w:pPr>
       <w:tabs>
@@ -1590,52 +1244,16 @@
         <w:sz w:val="16"/>
         <w:szCs w:val="16"/>
       </w:rPr>
-      <w:t xml:space="preserve">{{ </w:t>
-    </w:r>
-    <w:proofErr w:type="spellStart"/>
+      <w:t>{{ defendant</w:t>
+    </w:r>
+    <w:proofErr w:type="gramEnd"/>
     <w:r>
       <w:rPr>
         <w:rFonts w:ascii="Palatino Linotype" w:hAnsi="Palatino Linotype"/>
         <w:sz w:val="16"/>
         <w:szCs w:val="16"/>
       </w:rPr>
-      <w:t>defendant</w:t>
-    </w:r>
-    <w:proofErr w:type="gramEnd"/>
-    <w:r>
-      <w:rPr>
-        <w:rFonts w:ascii="Palatino Linotype" w:hAnsi="Palatino Linotype"/>
-        <w:sz w:val="16"/>
-        <w:szCs w:val="16"/>
-      </w:rPr>
-      <w:t>.first_name</w:t>
-    </w:r>
-    <w:proofErr w:type="spellEnd"/>
-    <w:r>
-      <w:rPr>
-        <w:rFonts w:ascii="Palatino Linotype" w:hAnsi="Palatino Linotype"/>
-        <w:sz w:val="16"/>
-        <w:szCs w:val="16"/>
-      </w:rPr>
-      <w:t xml:space="preserve"> }} {{ </w:t>
-    </w:r>
-    <w:proofErr w:type="spellStart"/>
-    <w:r>
-      <w:rPr>
-        <w:rFonts w:ascii="Palatino Linotype" w:hAnsi="Palatino Linotype"/>
-        <w:sz w:val="16"/>
-        <w:szCs w:val="16"/>
-      </w:rPr>
-      <w:t>defendant.last_name</w:t>
-    </w:r>
-    <w:proofErr w:type="spellEnd"/>
-    <w:r>
-      <w:rPr>
-        <w:rFonts w:ascii="Palatino Linotype" w:hAnsi="Palatino Linotype"/>
-        <w:sz w:val="16"/>
-        <w:szCs w:val="16"/>
-      </w:rPr>
-      <w:t>}}: PS     OM     EM; Community Control: PS    EM; County Jail: PS   EM;</w:t>
+      <w:t>.first_name }} {{ defendant.last_name}}: PS     OM     EM; Community Control: PS    EM; County Jail: PS   EM;</w:t>
     </w:r>
     <w:r>
       <w:rPr>
@@ -1778,28 +1396,14 @@
       <w:rPr>
         <w:rFonts w:ascii="Palatino Linotype" w:hAnsi="Palatino Linotype"/>
       </w:rPr>
-      <w:t xml:space="preserve">{{ </w:t>
-    </w:r>
-    <w:proofErr w:type="spellStart"/>
-    <w:r>
-      <w:rPr>
-        <w:rFonts w:ascii="Palatino Linotype" w:hAnsi="Palatino Linotype"/>
-      </w:rPr>
-      <w:t>case</w:t>
+      <w:t>{{ case</w:t>
     </w:r>
     <w:proofErr w:type="gramEnd"/>
     <w:r>
       <w:rPr>
         <w:rFonts w:ascii="Palatino Linotype" w:hAnsi="Palatino Linotype"/>
       </w:rPr>
-      <w:t>_number</w:t>
-    </w:r>
-    <w:proofErr w:type="spellEnd"/>
-    <w:r>
-      <w:rPr>
-        <w:rFonts w:ascii="Palatino Linotype" w:hAnsi="Palatino Linotype"/>
-      </w:rPr>
-      <w:t xml:space="preserve"> </w:t>
+      <w:t xml:space="preserve">_number </w:t>
     </w:r>
     <w:r>
       <w:rPr>
@@ -1904,7 +1508,7 @@
 </file>
 
 <file path=word/footnotes.xml><?xml version="1.0" encoding="utf-8"?>
-<w:footnotes xmlns:wpc="http://schemas.microsoft.com/office/word/2010/wordprocessingCanvas" xmlns:cx="http://schemas.microsoft.com/office/drawing/2014/chartex" xmlns:cx1="http://schemas.microsoft.com/office/drawing/2015/9/8/chartex" xmlns:cx2="http://schemas.microsoft.com/office/drawing/2015/10/21/chartex" xmlns:cx3="http://schemas.microsoft.com/office/drawing/2016/5/9/chartex" xmlns:cx4="http://schemas.microsoft.com/office/drawing/2016/5/10/chartex" xmlns:cx5="http://schemas.microsoft.com/office/drawing/2016/5/11/chartex" xmlns:cx6="http://schemas.microsoft.com/office/drawing/2016/5/12/chartex" xmlns:cx7="http://schemas.microsoft.com/office/drawing/2016/5/13/chartex" xmlns:cx8="http://schemas.microsoft.com/office/drawing/2016/5/14/chartex" xmlns:mc="http://schemas.openxmlformats.org/markup-compatibility/2006" xmlns:aink="http://schemas.microsoft.com/office/drawing/2016/ink" xmlns:am3d="http://schemas.microsoft.com/office/drawing/2017/model3d" xmlns:o="urn:schemas-microsoft-com:office:office" xmlns:oel="http://schemas.microsoft.com/office/2019/extlst" xmlns:r="http://schemas.openxmlformats.org/officeDocument/2006/relationships" xmlns:m="http://schemas.openxmlformats.org/officeDocument/2006/math" xmlns:v="urn:schemas-microsoft-com:vml" xmlns:wp14="http://schemas.microsoft.com/office/word/2010/wordprocessingDrawing" xmlns:wp="http://schemas.openxmlformats.org/drawingml/2006/wordprocessingDrawing" xmlns:w10="urn:schemas-microsoft-com:office:word" xmlns:w="http://schemas.openxmlformats.org/wordprocessingml/2006/main" xmlns:w14="http://schemas.microsoft.com/office/word/2010/wordml" xmlns:w15="http://schemas.microsoft.com/office/word/2012/wordml" xmlns:w16cex="http://schemas.microsoft.com/office/word/2018/wordml/cex" xmlns:w16cid="http://schemas.microsoft.com/office/word/2016/wordml/cid" xmlns:w16="http://schemas.microsoft.com/office/word/2018/wordml" xmlns:w16sdtdh="http://schemas.microsoft.com/office/word/2020/wordml/sdtdatahash" xmlns:w16se="http://schemas.microsoft.com/office/word/2015/wordml/symex" xmlns:wpg="http://schemas.microsoft.com/office/word/2010/wordprocessingGroup" xmlns:wpi="http://schemas.microsoft.com/office/word/2010/wordprocessingInk" xmlns:wne="http://schemas.microsoft.com/office/word/2006/wordml" xmlns:wps="http://schemas.microsoft.com/office/word/2010/wordprocessingShape" mc:Ignorable="w14 w15 w16se w16cid w16 w16cex w16sdtdh wp14">
+<w:footnotes xmlns:wpc="http://schemas.microsoft.com/office/word/2010/wordprocessingCanvas" xmlns:cx="http://schemas.microsoft.com/office/drawing/2014/chartex" xmlns:cx1="http://schemas.microsoft.com/office/drawing/2015/9/8/chartex" xmlns:cx2="http://schemas.microsoft.com/office/drawing/2015/10/21/chartex" xmlns:cx3="http://schemas.microsoft.com/office/drawing/2016/5/9/chartex" xmlns:cx4="http://schemas.microsoft.com/office/drawing/2016/5/10/chartex" xmlns:cx5="http://schemas.microsoft.com/office/drawing/2016/5/11/chartex" xmlns:cx6="http://schemas.microsoft.com/office/drawing/2016/5/12/chartex" xmlns:cx7="http://schemas.microsoft.com/office/drawing/2016/5/13/chartex" xmlns:cx8="http://schemas.microsoft.com/office/drawing/2016/5/14/chartex" xmlns:mc="http://schemas.openxmlformats.org/markup-compatibility/2006" xmlns:aink="http://schemas.microsoft.com/office/drawing/2016/ink" xmlns:am3d="http://schemas.microsoft.com/office/drawing/2017/model3d" xmlns:o="urn:schemas-microsoft-com:office:office" xmlns:oel="http://schemas.microsoft.com/office/2019/extlst" xmlns:r="http://schemas.openxmlformats.org/officeDocument/2006/relationships" xmlns:m="http://schemas.openxmlformats.org/officeDocument/2006/math" xmlns:v="urn:schemas-microsoft-com:vml" xmlns:wp14="http://schemas.microsoft.com/office/word/2010/wordprocessingDrawing" xmlns:wp="http://schemas.openxmlformats.org/drawingml/2006/wordprocessingDrawing" xmlns:w10="urn:schemas-microsoft-com:office:word" xmlns:w="http://schemas.openxmlformats.org/wordprocessingml/2006/main" xmlns:w14="http://schemas.microsoft.com/office/word/2010/wordml" xmlns:w15="http://schemas.microsoft.com/office/word/2012/wordml" xmlns:w16cex="http://schemas.microsoft.com/office/word/2018/wordml/cex" xmlns:w16cid="http://schemas.microsoft.com/office/word/2016/wordml/cid" xmlns:w16="http://schemas.microsoft.com/office/word/2018/wordml" xmlns:w16du="http://schemas.microsoft.com/office/word/2023/wordml/word16du" xmlns:w16sdtdh="http://schemas.microsoft.com/office/word/2020/wordml/sdtdatahash" xmlns:w16sdtfl="http://schemas.microsoft.com/office/word/2024/wordml/sdtformatlock" xmlns:w16se="http://schemas.microsoft.com/office/word/2015/wordml/symex" xmlns:wpg="http://schemas.microsoft.com/office/word/2010/wordprocessingGroup" xmlns:wpi="http://schemas.microsoft.com/office/word/2010/wordprocessingInk" xmlns:wne="http://schemas.microsoft.com/office/word/2006/wordml" xmlns:wps="http://schemas.microsoft.com/office/word/2010/wordprocessingShape" mc:Ignorable="w14 w15 w16se w16cid w16 w16cex w16sdtdh w16sdtfl w16du wp14">
   <w:footnote w:type="separator" w:id="-1">
     <w:p>
       <w:r>
@@ -1923,7 +1527,7 @@
 </file>
 
 <file path=word/header1.xml><?xml version="1.0" encoding="utf-8"?>
-<w:hdr xmlns:wpc="http://schemas.microsoft.com/office/word/2010/wordprocessingCanvas" xmlns:cx="http://schemas.microsoft.com/office/drawing/2014/chartex" xmlns:cx1="http://schemas.microsoft.com/office/drawing/2015/9/8/chartex" xmlns:cx2="http://schemas.microsoft.com/office/drawing/2015/10/21/chartex" xmlns:cx3="http://schemas.microsoft.com/office/drawing/2016/5/9/chartex" xmlns:cx4="http://schemas.microsoft.com/office/drawing/2016/5/10/chartex" xmlns:cx5="http://schemas.microsoft.com/office/drawing/2016/5/11/chartex" xmlns:cx6="http://schemas.microsoft.com/office/drawing/2016/5/12/chartex" xmlns:cx7="http://schemas.microsoft.com/office/drawing/2016/5/13/chartex" xmlns:cx8="http://schemas.microsoft.com/office/drawing/2016/5/14/chartex" xmlns:mc="http://schemas.openxmlformats.org/markup-compatibility/2006" xmlns:aink="http://schemas.microsoft.com/office/drawing/2016/ink" xmlns:am3d="http://schemas.microsoft.com/office/drawing/2017/model3d" xmlns:o="urn:schemas-microsoft-com:office:office" xmlns:oel="http://schemas.microsoft.com/office/2019/extlst" xmlns:r="http://schemas.openxmlformats.org/officeDocument/2006/relationships" xmlns:m="http://schemas.openxmlformats.org/officeDocument/2006/math" xmlns:v="urn:schemas-microsoft-com:vml" xmlns:wp14="http://schemas.microsoft.com/office/word/2010/wordprocessingDrawing" xmlns:wp="http://schemas.openxmlformats.org/drawingml/2006/wordprocessingDrawing" xmlns:w10="urn:schemas-microsoft-com:office:word" xmlns:w="http://schemas.openxmlformats.org/wordprocessingml/2006/main" xmlns:w14="http://schemas.microsoft.com/office/word/2010/wordml" xmlns:w15="http://schemas.microsoft.com/office/word/2012/wordml" xmlns:w16cex="http://schemas.microsoft.com/office/word/2018/wordml/cex" xmlns:w16cid="http://schemas.microsoft.com/office/word/2016/wordml/cid" xmlns:w16="http://schemas.microsoft.com/office/word/2018/wordml" xmlns:w16sdtdh="http://schemas.microsoft.com/office/word/2020/wordml/sdtdatahash" xmlns:w16se="http://schemas.microsoft.com/office/word/2015/wordml/symex" xmlns:wpg="http://schemas.microsoft.com/office/word/2010/wordprocessingGroup" xmlns:wpi="http://schemas.microsoft.com/office/word/2010/wordprocessingInk" xmlns:wne="http://schemas.microsoft.com/office/word/2006/wordml" xmlns:wps="http://schemas.microsoft.com/office/word/2010/wordprocessingShape" mc:Ignorable="w14 w15 w16se w16cid w16 w16cex w16sdtdh wp14">
+<w:hdr xmlns:wpc="http://schemas.microsoft.com/office/word/2010/wordprocessingCanvas" xmlns:cx="http://schemas.microsoft.com/office/drawing/2014/chartex" xmlns:cx1="http://schemas.microsoft.com/office/drawing/2015/9/8/chartex" xmlns:cx2="http://schemas.microsoft.com/office/drawing/2015/10/21/chartex" xmlns:cx3="http://schemas.microsoft.com/office/drawing/2016/5/9/chartex" xmlns:cx4="http://schemas.microsoft.com/office/drawing/2016/5/10/chartex" xmlns:cx5="http://schemas.microsoft.com/office/drawing/2016/5/11/chartex" xmlns:cx6="http://schemas.microsoft.com/office/drawing/2016/5/12/chartex" xmlns:cx7="http://schemas.microsoft.com/office/drawing/2016/5/13/chartex" xmlns:cx8="http://schemas.microsoft.com/office/drawing/2016/5/14/chartex" xmlns:mc="http://schemas.openxmlformats.org/markup-compatibility/2006" xmlns:aink="http://schemas.microsoft.com/office/drawing/2016/ink" xmlns:am3d="http://schemas.microsoft.com/office/drawing/2017/model3d" xmlns:o="urn:schemas-microsoft-com:office:office" xmlns:oel="http://schemas.microsoft.com/office/2019/extlst" xmlns:r="http://schemas.openxmlformats.org/officeDocument/2006/relationships" xmlns:m="http://schemas.openxmlformats.org/officeDocument/2006/math" xmlns:v="urn:schemas-microsoft-com:vml" xmlns:wp14="http://schemas.microsoft.com/office/word/2010/wordprocessingDrawing" xmlns:wp="http://schemas.openxmlformats.org/drawingml/2006/wordprocessingDrawing" xmlns:w10="urn:schemas-microsoft-com:office:word" xmlns:w="http://schemas.openxmlformats.org/wordprocessingml/2006/main" xmlns:w14="http://schemas.microsoft.com/office/word/2010/wordml" xmlns:w15="http://schemas.microsoft.com/office/word/2012/wordml" xmlns:w16cex="http://schemas.microsoft.com/office/word/2018/wordml/cex" xmlns:w16cid="http://schemas.microsoft.com/office/word/2016/wordml/cid" xmlns:w16="http://schemas.microsoft.com/office/word/2018/wordml" xmlns:w16du="http://schemas.microsoft.com/office/word/2023/wordml/word16du" xmlns:w16sdtdh="http://schemas.microsoft.com/office/word/2020/wordml/sdtdatahash" xmlns:w16sdtfl="http://schemas.microsoft.com/office/word/2024/wordml/sdtformatlock" xmlns:w16se="http://schemas.microsoft.com/office/word/2015/wordml/symex" xmlns:wpg="http://schemas.microsoft.com/office/word/2010/wordprocessingGroup" xmlns:wpi="http://schemas.microsoft.com/office/word/2010/wordprocessingInk" xmlns:wne="http://schemas.microsoft.com/office/word/2006/wordml" xmlns:wps="http://schemas.microsoft.com/office/word/2010/wordprocessingShape" mc:Ignorable="w14 w15 w16se w16cid w16 w16cex w16sdtdh w16sdtfl w16du wp14">
   <w:p>
     <w:pPr>
       <w:pStyle w:val="Header"/>
@@ -1933,7 +1537,7 @@
 </file>
 
 <file path=word/header2.xml><?xml version="1.0" encoding="utf-8"?>
-<w:hdr xmlns:wpc="http://schemas.microsoft.com/office/word/2010/wordprocessingCanvas" xmlns:cx="http://schemas.microsoft.com/office/drawing/2014/chartex" xmlns:cx1="http://schemas.microsoft.com/office/drawing/2015/9/8/chartex" xmlns:cx2="http://schemas.microsoft.com/office/drawing/2015/10/21/chartex" xmlns:cx3="http://schemas.microsoft.com/office/drawing/2016/5/9/chartex" xmlns:cx4="http://schemas.microsoft.com/office/drawing/2016/5/10/chartex" xmlns:cx5="http://schemas.microsoft.com/office/drawing/2016/5/11/chartex" xmlns:cx6="http://schemas.microsoft.com/office/drawing/2016/5/12/chartex" xmlns:cx7="http://schemas.microsoft.com/office/drawing/2016/5/13/chartex" xmlns:cx8="http://schemas.microsoft.com/office/drawing/2016/5/14/chartex" xmlns:mc="http://schemas.openxmlformats.org/markup-compatibility/2006" xmlns:aink="http://schemas.microsoft.com/office/drawing/2016/ink" xmlns:am3d="http://schemas.microsoft.com/office/drawing/2017/model3d" xmlns:o="urn:schemas-microsoft-com:office:office" xmlns:oel="http://schemas.microsoft.com/office/2019/extlst" xmlns:r="http://schemas.openxmlformats.org/officeDocument/2006/relationships" xmlns:m="http://schemas.openxmlformats.org/officeDocument/2006/math" xmlns:v="urn:schemas-microsoft-com:vml" xmlns:wp14="http://schemas.microsoft.com/office/word/2010/wordprocessingDrawing" xmlns:wp="http://schemas.openxmlformats.org/drawingml/2006/wordprocessingDrawing" xmlns:w10="urn:schemas-microsoft-com:office:word" xmlns:w="http://schemas.openxmlformats.org/wordprocessingml/2006/main" xmlns:w14="http://schemas.microsoft.com/office/word/2010/wordml" xmlns:w15="http://schemas.microsoft.com/office/word/2012/wordml" xmlns:w16cex="http://schemas.microsoft.com/office/word/2018/wordml/cex" xmlns:w16cid="http://schemas.microsoft.com/office/word/2016/wordml/cid" xmlns:w16="http://schemas.microsoft.com/office/word/2018/wordml" xmlns:w16sdtdh="http://schemas.microsoft.com/office/word/2020/wordml/sdtdatahash" xmlns:w16se="http://schemas.microsoft.com/office/word/2015/wordml/symex" xmlns:wpg="http://schemas.microsoft.com/office/word/2010/wordprocessingGroup" xmlns:wpi="http://schemas.microsoft.com/office/word/2010/wordprocessingInk" xmlns:wne="http://schemas.microsoft.com/office/word/2006/wordml" xmlns:wps="http://schemas.microsoft.com/office/word/2010/wordprocessingShape" mc:Ignorable="w14 w15 w16se w16cid w16 w16cex w16sdtdh wp14">
+<w:hdr xmlns:wpc="http://schemas.microsoft.com/office/word/2010/wordprocessingCanvas" xmlns:cx="http://schemas.microsoft.com/office/drawing/2014/chartex" xmlns:cx1="http://schemas.microsoft.com/office/drawing/2015/9/8/chartex" xmlns:cx2="http://schemas.microsoft.com/office/drawing/2015/10/21/chartex" xmlns:cx3="http://schemas.microsoft.com/office/drawing/2016/5/9/chartex" xmlns:cx4="http://schemas.microsoft.com/office/drawing/2016/5/10/chartex" xmlns:cx5="http://schemas.microsoft.com/office/drawing/2016/5/11/chartex" xmlns:cx6="http://schemas.microsoft.com/office/drawing/2016/5/12/chartex" xmlns:cx7="http://schemas.microsoft.com/office/drawing/2016/5/13/chartex" xmlns:cx8="http://schemas.microsoft.com/office/drawing/2016/5/14/chartex" xmlns:mc="http://schemas.openxmlformats.org/markup-compatibility/2006" xmlns:aink="http://schemas.microsoft.com/office/drawing/2016/ink" xmlns:am3d="http://schemas.microsoft.com/office/drawing/2017/model3d" xmlns:o="urn:schemas-microsoft-com:office:office" xmlns:oel="http://schemas.microsoft.com/office/2019/extlst" xmlns:r="http://schemas.openxmlformats.org/officeDocument/2006/relationships" xmlns:m="http://schemas.openxmlformats.org/officeDocument/2006/math" xmlns:v="urn:schemas-microsoft-com:vml" xmlns:wp14="http://schemas.microsoft.com/office/word/2010/wordprocessingDrawing" xmlns:wp="http://schemas.openxmlformats.org/drawingml/2006/wordprocessingDrawing" xmlns:w10="urn:schemas-microsoft-com:office:word" xmlns:w="http://schemas.openxmlformats.org/wordprocessingml/2006/main" xmlns:w14="http://schemas.microsoft.com/office/word/2010/wordml" xmlns:w15="http://schemas.microsoft.com/office/word/2012/wordml" xmlns:w16cex="http://schemas.microsoft.com/office/word/2018/wordml/cex" xmlns:w16cid="http://schemas.microsoft.com/office/word/2016/wordml/cid" xmlns:w16="http://schemas.microsoft.com/office/word/2018/wordml" xmlns:w16du="http://schemas.microsoft.com/office/word/2023/wordml/word16du" xmlns:w16sdtdh="http://schemas.microsoft.com/office/word/2020/wordml/sdtdatahash" xmlns:w16sdtfl="http://schemas.microsoft.com/office/word/2024/wordml/sdtformatlock" xmlns:w16se="http://schemas.microsoft.com/office/word/2015/wordml/symex" xmlns:wpg="http://schemas.microsoft.com/office/word/2010/wordprocessingGroup" xmlns:wpi="http://schemas.microsoft.com/office/word/2010/wordprocessingInk" xmlns:wne="http://schemas.microsoft.com/office/word/2006/wordml" xmlns:wps="http://schemas.microsoft.com/office/word/2010/wordprocessingShape" mc:Ignorable="w14 w15 w16se w16cid w16 w16cex w16sdtdh w16sdtfl w16du wp14">
   <w:p>
     <w:pPr>
       <w:pStyle w:val="Header"/>
@@ -1943,7 +1547,7 @@
 </file>
 
 <file path=word/header3.xml><?xml version="1.0" encoding="utf-8"?>
-<w:hdr xmlns:wpc="http://schemas.microsoft.com/office/word/2010/wordprocessingCanvas" xmlns:cx="http://schemas.microsoft.com/office/drawing/2014/chartex" xmlns:cx1="http://schemas.microsoft.com/office/drawing/2015/9/8/chartex" xmlns:cx2="http://schemas.microsoft.com/office/drawing/2015/10/21/chartex" xmlns:cx3="http://schemas.microsoft.com/office/drawing/2016/5/9/chartex" xmlns:cx4="http://schemas.microsoft.com/office/drawing/2016/5/10/chartex" xmlns:cx5="http://schemas.microsoft.com/office/drawing/2016/5/11/chartex" xmlns:cx6="http://schemas.microsoft.com/office/drawing/2016/5/12/chartex" xmlns:cx7="http://schemas.microsoft.com/office/drawing/2016/5/13/chartex" xmlns:cx8="http://schemas.microsoft.com/office/drawing/2016/5/14/chartex" xmlns:mc="http://schemas.openxmlformats.org/markup-compatibility/2006" xmlns:aink="http://schemas.microsoft.com/office/drawing/2016/ink" xmlns:am3d="http://schemas.microsoft.com/office/drawing/2017/model3d" xmlns:o="urn:schemas-microsoft-com:office:office" xmlns:oel="http://schemas.microsoft.com/office/2019/extlst" xmlns:r="http://schemas.openxmlformats.org/officeDocument/2006/relationships" xmlns:m="http://schemas.openxmlformats.org/officeDocument/2006/math" xmlns:v="urn:schemas-microsoft-com:vml" xmlns:wp14="http://schemas.microsoft.com/office/word/2010/wordprocessingDrawing" xmlns:wp="http://schemas.openxmlformats.org/drawingml/2006/wordprocessingDrawing" xmlns:w10="urn:schemas-microsoft-com:office:word" xmlns:w="http://schemas.openxmlformats.org/wordprocessingml/2006/main" xmlns:w14="http://schemas.microsoft.com/office/word/2010/wordml" xmlns:w15="http://schemas.microsoft.com/office/word/2012/wordml" xmlns:w16cex="http://schemas.microsoft.com/office/word/2018/wordml/cex" xmlns:w16cid="http://schemas.microsoft.com/office/word/2016/wordml/cid" xmlns:w16="http://schemas.microsoft.com/office/word/2018/wordml" xmlns:w16sdtdh="http://schemas.microsoft.com/office/word/2020/wordml/sdtdatahash" xmlns:w16se="http://schemas.microsoft.com/office/word/2015/wordml/symex" xmlns:wpg="http://schemas.microsoft.com/office/word/2010/wordprocessingGroup" xmlns:wpi="http://schemas.microsoft.com/office/word/2010/wordprocessingInk" xmlns:wne="http://schemas.microsoft.com/office/word/2006/wordml" xmlns:wps="http://schemas.microsoft.com/office/word/2010/wordprocessingShape" mc:Ignorable="w14 w15 w16se w16cid w16 w16cex w16sdtdh wp14">
+<w:hdr xmlns:wpc="http://schemas.microsoft.com/office/word/2010/wordprocessingCanvas" xmlns:cx="http://schemas.microsoft.com/office/drawing/2014/chartex" xmlns:cx1="http://schemas.microsoft.com/office/drawing/2015/9/8/chartex" xmlns:cx2="http://schemas.microsoft.com/office/drawing/2015/10/21/chartex" xmlns:cx3="http://schemas.microsoft.com/office/drawing/2016/5/9/chartex" xmlns:cx4="http://schemas.microsoft.com/office/drawing/2016/5/10/chartex" xmlns:cx5="http://schemas.microsoft.com/office/drawing/2016/5/11/chartex" xmlns:cx6="http://schemas.microsoft.com/office/drawing/2016/5/12/chartex" xmlns:cx7="http://schemas.microsoft.com/office/drawing/2016/5/13/chartex" xmlns:cx8="http://schemas.microsoft.com/office/drawing/2016/5/14/chartex" xmlns:mc="http://schemas.openxmlformats.org/markup-compatibility/2006" xmlns:aink="http://schemas.microsoft.com/office/drawing/2016/ink" xmlns:am3d="http://schemas.microsoft.com/office/drawing/2017/model3d" xmlns:o="urn:schemas-microsoft-com:office:office" xmlns:oel="http://schemas.microsoft.com/office/2019/extlst" xmlns:r="http://schemas.openxmlformats.org/officeDocument/2006/relationships" xmlns:m="http://schemas.openxmlformats.org/officeDocument/2006/math" xmlns:v="urn:schemas-microsoft-com:vml" xmlns:wp14="http://schemas.microsoft.com/office/word/2010/wordprocessingDrawing" xmlns:wp="http://schemas.openxmlformats.org/drawingml/2006/wordprocessingDrawing" xmlns:w10="urn:schemas-microsoft-com:office:word" xmlns:w="http://schemas.openxmlformats.org/wordprocessingml/2006/main" xmlns:w14="http://schemas.microsoft.com/office/word/2010/wordml" xmlns:w15="http://schemas.microsoft.com/office/word/2012/wordml" xmlns:w16cex="http://schemas.microsoft.com/office/word/2018/wordml/cex" xmlns:w16cid="http://schemas.microsoft.com/office/word/2016/wordml/cid" xmlns:w16="http://schemas.microsoft.com/office/word/2018/wordml" xmlns:w16du="http://schemas.microsoft.com/office/word/2023/wordml/word16du" xmlns:w16sdtdh="http://schemas.microsoft.com/office/word/2020/wordml/sdtdatahash" xmlns:w16sdtfl="http://schemas.microsoft.com/office/word/2024/wordml/sdtformatlock" xmlns:w16se="http://schemas.microsoft.com/office/word/2015/wordml/symex" xmlns:wpg="http://schemas.microsoft.com/office/word/2010/wordprocessingGroup" xmlns:wpi="http://schemas.microsoft.com/office/word/2010/wordprocessingInk" xmlns:wne="http://schemas.microsoft.com/office/word/2006/wordml" xmlns:wps="http://schemas.microsoft.com/office/word/2010/wordprocessingShape" mc:Ignorable="w14 w15 w16se w16cid w16 w16cex w16sdtdh w16sdtfl w16du wp14">
   <w:p>
     <w:pPr>
       <w:pStyle w:val="Header"/>
@@ -1972,7 +1576,7 @@
 </file>
 
 <file path=word/numbering.xml><?xml version="1.0" encoding="utf-8"?>
-<w:numbering xmlns:wpc="http://schemas.microsoft.com/office/word/2010/wordprocessingCanvas" xmlns:cx="http://schemas.microsoft.com/office/drawing/2014/chartex" xmlns:cx1="http://schemas.microsoft.com/office/drawing/2015/9/8/chartex" xmlns:cx2="http://schemas.microsoft.com/office/drawing/2015/10/21/chartex" xmlns:cx3="http://schemas.microsoft.com/office/drawing/2016/5/9/chartex" xmlns:cx4="http://schemas.microsoft.com/office/drawing/2016/5/10/chartex" xmlns:cx5="http://schemas.microsoft.com/office/drawing/2016/5/11/chartex" xmlns:cx6="http://schemas.microsoft.com/office/drawing/2016/5/12/chartex" xmlns:cx7="http://schemas.microsoft.com/office/drawing/2016/5/13/chartex" xmlns:cx8="http://schemas.microsoft.com/office/drawing/2016/5/14/chartex" xmlns:mc="http://schemas.openxmlformats.org/markup-compatibility/2006" xmlns:aink="http://schemas.microsoft.com/office/drawing/2016/ink" xmlns:am3d="http://schemas.microsoft.com/office/drawing/2017/model3d" xmlns:o="urn:schemas-microsoft-com:office:office" xmlns:oel="http://schemas.microsoft.com/office/2019/extlst" xmlns:r="http://schemas.openxmlformats.org/officeDocument/2006/relationships" xmlns:m="http://schemas.openxmlformats.org/officeDocument/2006/math" xmlns:v="urn:schemas-microsoft-com:vml" xmlns:wp14="http://schemas.microsoft.com/office/word/2010/wordprocessingDrawing" xmlns:wp="http://schemas.openxmlformats.org/drawingml/2006/wordprocessingDrawing" xmlns:w10="urn:schemas-microsoft-com:office:word" xmlns:w="http://schemas.openxmlformats.org/wordprocessingml/2006/main" xmlns:w14="http://schemas.microsoft.com/office/word/2010/wordml" xmlns:w15="http://schemas.microsoft.com/office/word/2012/wordml" xmlns:w16cex="http://schemas.microsoft.com/office/word/2018/wordml/cex" xmlns:w16cid="http://schemas.microsoft.com/office/word/2016/wordml/cid" xmlns:w16="http://schemas.microsoft.com/office/word/2018/wordml" xmlns:w16sdtdh="http://schemas.microsoft.com/office/word/2020/wordml/sdtdatahash" xmlns:w16se="http://schemas.microsoft.com/office/word/2015/wordml/symex" xmlns:wpg="http://schemas.microsoft.com/office/word/2010/wordprocessingGroup" xmlns:wpi="http://schemas.microsoft.com/office/word/2010/wordprocessingInk" xmlns:wne="http://schemas.microsoft.com/office/word/2006/wordml" xmlns:wps="http://schemas.microsoft.com/office/word/2010/wordprocessingShape" mc:Ignorable="w14 w15 w16se w16cid w16 w16cex w16sdtdh wp14">
+<w:numbering xmlns:wpc="http://schemas.microsoft.com/office/word/2010/wordprocessingCanvas" xmlns:cx="http://schemas.microsoft.com/office/drawing/2014/chartex" xmlns:cx1="http://schemas.microsoft.com/office/drawing/2015/9/8/chartex" xmlns:cx2="http://schemas.microsoft.com/office/drawing/2015/10/21/chartex" xmlns:cx3="http://schemas.microsoft.com/office/drawing/2016/5/9/chartex" xmlns:cx4="http://schemas.microsoft.com/office/drawing/2016/5/10/chartex" xmlns:cx5="http://schemas.microsoft.com/office/drawing/2016/5/11/chartex" xmlns:cx6="http://schemas.microsoft.com/office/drawing/2016/5/12/chartex" xmlns:cx7="http://schemas.microsoft.com/office/drawing/2016/5/13/chartex" xmlns:cx8="http://schemas.microsoft.com/office/drawing/2016/5/14/chartex" xmlns:mc="http://schemas.openxmlformats.org/markup-compatibility/2006" xmlns:aink="http://schemas.microsoft.com/office/drawing/2016/ink" xmlns:am3d="http://schemas.microsoft.com/office/drawing/2017/model3d" xmlns:o="urn:schemas-microsoft-com:office:office" xmlns:oel="http://schemas.microsoft.com/office/2019/extlst" xmlns:r="http://schemas.openxmlformats.org/officeDocument/2006/relationships" xmlns:m="http://schemas.openxmlformats.org/officeDocument/2006/math" xmlns:v="urn:schemas-microsoft-com:vml" xmlns:wp14="http://schemas.microsoft.com/office/word/2010/wordprocessingDrawing" xmlns:wp="http://schemas.openxmlformats.org/drawingml/2006/wordprocessingDrawing" xmlns:w10="urn:schemas-microsoft-com:office:word" xmlns:w="http://schemas.openxmlformats.org/wordprocessingml/2006/main" xmlns:w14="http://schemas.microsoft.com/office/word/2010/wordml" xmlns:w15="http://schemas.microsoft.com/office/word/2012/wordml" xmlns:w16cex="http://schemas.microsoft.com/office/word/2018/wordml/cex" xmlns:w16cid="http://schemas.microsoft.com/office/word/2016/wordml/cid" xmlns:w16="http://schemas.microsoft.com/office/word/2018/wordml" xmlns:w16du="http://schemas.microsoft.com/office/word/2023/wordml/word16du" xmlns:w16sdtdh="http://schemas.microsoft.com/office/word/2020/wordml/sdtdatahash" xmlns:w16sdtfl="http://schemas.microsoft.com/office/word/2024/wordml/sdtformatlock" xmlns:w16se="http://schemas.microsoft.com/office/word/2015/wordml/symex" xmlns:wpg="http://schemas.microsoft.com/office/word/2010/wordprocessingGroup" xmlns:wpi="http://schemas.microsoft.com/office/word/2010/wordprocessingInk" xmlns:wne="http://schemas.microsoft.com/office/word/2006/wordml" xmlns:wps="http://schemas.microsoft.com/office/word/2010/wordprocessingShape" mc:Ignorable="w14 w15 w16se w16cid w16 w16cex w16sdtdh w16sdtfl w16du wp14">
   <w:abstractNum w:abstractNumId="0" w15:restartNumberingAfterBreak="0">
     <w:nsid w:val="40AF47CE"/>
     <w:multiLevelType w:val="hybridMultilevel"/>
@@ -2186,7 +1790,7 @@
 </file>
 
 <file path=word/styles.xml><?xml version="1.0" encoding="utf-8"?>
-<w:styles xmlns:mc="http://schemas.openxmlformats.org/markup-compatibility/2006" xmlns:r="http://schemas.openxmlformats.org/officeDocument/2006/relationships" xmlns:w="http://schemas.openxmlformats.org/wordprocessingml/2006/main" xmlns:w14="http://schemas.microsoft.com/office/word/2010/wordml" xmlns:w15="http://schemas.microsoft.com/office/word/2012/wordml" xmlns:w16cex="http://schemas.microsoft.com/office/word/2018/wordml/cex" xmlns:w16cid="http://schemas.microsoft.com/office/word/2016/wordml/cid" xmlns:w16="http://schemas.microsoft.com/office/word/2018/wordml" xmlns:w16sdtdh="http://schemas.microsoft.com/office/word/2020/wordml/sdtdatahash" xmlns:w16se="http://schemas.microsoft.com/office/word/2015/wordml/symex" mc:Ignorable="w14 w15 w16se w16cid w16 w16cex w16sdtdh">
+<w:styles xmlns:mc="http://schemas.openxmlformats.org/markup-compatibility/2006" xmlns:r="http://schemas.openxmlformats.org/officeDocument/2006/relationships" xmlns:w="http://schemas.openxmlformats.org/wordprocessingml/2006/main" xmlns:w14="http://schemas.microsoft.com/office/word/2010/wordml" xmlns:w15="http://schemas.microsoft.com/office/word/2012/wordml" xmlns:w16cex="http://schemas.microsoft.com/office/word/2018/wordml/cex" xmlns:w16cid="http://schemas.microsoft.com/office/word/2016/wordml/cid" xmlns:w16="http://schemas.microsoft.com/office/word/2018/wordml" xmlns:w16du="http://schemas.microsoft.com/office/word/2023/wordml/word16du" xmlns:w16sdtdh="http://schemas.microsoft.com/office/word/2020/wordml/sdtdatahash" xmlns:w16sdtfl="http://schemas.microsoft.com/office/word/2024/wordml/sdtformatlock" xmlns:w16se="http://schemas.microsoft.com/office/word/2015/wordml/symex" mc:Ignorable="w14 w15 w16se w16cid w16 w16cex w16sdtdh w16sdtfl w16du">
   <w:docDefaults>
     <w:rPrDefault>
       <w:rPr>

</xml_diff>